<commit_message>
Fundamentação teórica - planejamento
</commit_message>
<xml_diff>
--- a/Esboço monografia.docx
+++ b/Esboço monografia.docx
@@ -55,23 +55,21 @@
         <w:spacing w:after="80" w:line="240" w:lineRule="auto"/>
         <w:rPr>
           <w:rFonts w:ascii="Times New Roman" w:hAnsi="Times New Roman" w:cs="Times New Roman"/>
-          <w:b/>
-          <w:bCs/>
-          <w:sz w:val="24"/>
-          <w:szCs w:val="24"/>
-          <w:shd w:val="clear" w:color="auto" w:fill="FFFFFF"/>
-        </w:rPr>
-      </w:pPr>
-      <w:r>
-        <w:rPr>
-          <w:rFonts w:ascii="Times New Roman" w:hAnsi="Times New Roman" w:cs="Times New Roman"/>
-          <w:b/>
-          <w:bCs/>
-          <w:sz w:val="24"/>
-          <w:szCs w:val="24"/>
-          <w:shd w:val="clear" w:color="auto" w:fill="FFFFFF"/>
-        </w:rPr>
-        <w:t>2.2 Estatística amostral</w:t>
+          <w:bCs/>
+          <w:sz w:val="24"/>
+          <w:szCs w:val="24"/>
+          <w:shd w:val="clear" w:color="auto" w:fill="FFFFFF"/>
+        </w:rPr>
+      </w:pPr>
+      <w:r>
+        <w:rPr>
+          <w:rFonts w:ascii="Times New Roman" w:hAnsi="Times New Roman" w:cs="Times New Roman"/>
+          <w:bCs/>
+          <w:sz w:val="24"/>
+          <w:szCs w:val="24"/>
+          <w:shd w:val="clear" w:color="auto" w:fill="FFFFFF"/>
+        </w:rPr>
+        <w:t>2.1.1 Fatores de risco</w:t>
       </w:r>
     </w:p>
     <w:p>
@@ -79,19 +77,21 @@
         <w:spacing w:after="80" w:line="240" w:lineRule="auto"/>
         <w:rPr>
           <w:rFonts w:ascii="Times New Roman" w:hAnsi="Times New Roman" w:cs="Times New Roman"/>
-          <w:sz w:val="24"/>
-          <w:szCs w:val="24"/>
-          <w:shd w:val="clear" w:color="auto" w:fill="FFFFFF"/>
-        </w:rPr>
-      </w:pPr>
-      <w:r>
-        <w:rPr>
-          <w:rFonts w:ascii="Times New Roman" w:hAnsi="Times New Roman" w:cs="Times New Roman"/>
-          <w:sz w:val="24"/>
-          <w:szCs w:val="24"/>
-          <w:shd w:val="clear" w:color="auto" w:fill="FFFFFF"/>
-        </w:rPr>
-        <w:t>2.2.1 Amostragem</w:t>
+          <w:bCs/>
+          <w:sz w:val="24"/>
+          <w:szCs w:val="24"/>
+          <w:shd w:val="clear" w:color="auto" w:fill="FFFFFF"/>
+        </w:rPr>
+      </w:pPr>
+      <w:r>
+        <w:rPr>
+          <w:rFonts w:ascii="Times New Roman" w:hAnsi="Times New Roman" w:cs="Times New Roman"/>
+          <w:bCs/>
+          <w:sz w:val="24"/>
+          <w:szCs w:val="24"/>
+          <w:shd w:val="clear" w:color="auto" w:fill="FFFFFF"/>
+        </w:rPr>
+        <w:t>2.1.2 Diagnóstico em tomografia computadorizada</w:t>
       </w:r>
     </w:p>
     <w:p>
@@ -99,19 +99,45 @@
         <w:spacing w:after="80" w:line="240" w:lineRule="auto"/>
         <w:rPr>
           <w:rFonts w:ascii="Times New Roman" w:hAnsi="Times New Roman" w:cs="Times New Roman"/>
-          <w:sz w:val="24"/>
-          <w:szCs w:val="24"/>
-          <w:shd w:val="clear" w:color="auto" w:fill="FFFFFF"/>
-        </w:rPr>
-      </w:pPr>
-      <w:r>
-        <w:rPr>
-          <w:rFonts w:ascii="Times New Roman" w:hAnsi="Times New Roman" w:cs="Times New Roman"/>
-          <w:sz w:val="24"/>
-          <w:szCs w:val="24"/>
-          <w:shd w:val="clear" w:color="auto" w:fill="FFFFFF"/>
-        </w:rPr>
-        <w:t>2.2.2 Anomalias</w:t>
+          <w:b/>
+          <w:bCs/>
+          <w:sz w:val="24"/>
+          <w:szCs w:val="24"/>
+          <w:shd w:val="clear" w:color="auto" w:fill="FFFFFF"/>
+        </w:rPr>
+      </w:pPr>
+      <w:r>
+        <w:rPr>
+          <w:rFonts w:ascii="Times New Roman" w:hAnsi="Times New Roman" w:cs="Times New Roman"/>
+          <w:b/>
+          <w:bCs/>
+          <w:sz w:val="24"/>
+          <w:szCs w:val="24"/>
+          <w:shd w:val="clear" w:color="auto" w:fill="FFFFFF"/>
+        </w:rPr>
+        <w:t>2.</w:t>
+      </w:r>
+      <w:r>
+        <w:rPr>
+          <w:rFonts w:ascii="Times New Roman" w:hAnsi="Times New Roman" w:cs="Times New Roman"/>
+          <w:b/>
+          <w:bCs/>
+          <w:sz w:val="24"/>
+          <w:szCs w:val="24"/>
+          <w:shd w:val="clear" w:color="auto" w:fill="FFFFFF"/>
+        </w:rPr>
+        <w:t>2</w:t>
+      </w:r>
+      <w:r>
+        <w:rPr>
+          <w:rFonts w:ascii="Times New Roman" w:hAnsi="Times New Roman" w:cs="Times New Roman"/>
+          <w:b/>
+          <w:bCs/>
+          <w:sz w:val="24"/>
+          <w:szCs w:val="24"/>
+          <w:shd w:val="clear" w:color="auto" w:fill="FFFFFF"/>
+        </w:rPr>
+        <w:t xml:space="preserve"> Aprendizado de Máquina</w:t>
       </w:r>
     </w:p>
     <w:p>
@@ -119,19 +145,21 @@
         <w:spacing w:after="80" w:line="240" w:lineRule="auto"/>
         <w:rPr>
           <w:rFonts w:ascii="Times New Roman" w:hAnsi="Times New Roman" w:cs="Times New Roman"/>
-          <w:sz w:val="24"/>
-          <w:szCs w:val="24"/>
-          <w:shd w:val="clear" w:color="auto" w:fill="FFFFFF"/>
-        </w:rPr>
-      </w:pPr>
-      <w:r>
-        <w:rPr>
-          <w:rFonts w:ascii="Times New Roman" w:hAnsi="Times New Roman" w:cs="Times New Roman"/>
-          <w:sz w:val="24"/>
-          <w:szCs w:val="24"/>
-          <w:shd w:val="clear" w:color="auto" w:fill="FFFFFF"/>
-        </w:rPr>
-        <w:t xml:space="preserve">2.2.3 Normalização </w:t>
+          <w:bCs/>
+          <w:sz w:val="24"/>
+          <w:szCs w:val="24"/>
+          <w:shd w:val="clear" w:color="auto" w:fill="FFFFFF"/>
+        </w:rPr>
+      </w:pPr>
+      <w:r>
+        <w:rPr>
+          <w:rFonts w:ascii="Times New Roman" w:hAnsi="Times New Roman" w:cs="Times New Roman"/>
+          <w:bCs/>
+          <w:sz w:val="24"/>
+          <w:szCs w:val="24"/>
+          <w:shd w:val="clear" w:color="auto" w:fill="FFFFFF"/>
+        </w:rPr>
+        <w:t>2.2.1 Modelos de Aprendizado Supervisionado</w:t>
       </w:r>
     </w:p>
     <w:p>
@@ -139,23 +167,64 @@
         <w:spacing w:after="80" w:line="240" w:lineRule="auto"/>
         <w:rPr>
           <w:rFonts w:ascii="Times New Roman" w:hAnsi="Times New Roman" w:cs="Times New Roman"/>
-          <w:b/>
-          <w:bCs/>
-          <w:sz w:val="24"/>
-          <w:szCs w:val="24"/>
-          <w:shd w:val="clear" w:color="auto" w:fill="FFFFFF"/>
-        </w:rPr>
-      </w:pPr>
-      <w:r>
-        <w:rPr>
-          <w:rFonts w:ascii="Times New Roman" w:hAnsi="Times New Roman" w:cs="Times New Roman"/>
-          <w:b/>
-          <w:bCs/>
-          <w:sz w:val="24"/>
-          <w:szCs w:val="24"/>
-          <w:shd w:val="clear" w:color="auto" w:fill="FFFFFF"/>
-        </w:rPr>
-        <w:t>2.3 Aprendizado de Máquina</w:t>
+          <w:sz w:val="24"/>
+          <w:szCs w:val="24"/>
+          <w:shd w:val="clear" w:color="auto" w:fill="FFFFFF"/>
+        </w:rPr>
+      </w:pPr>
+      <w:r>
+        <w:rPr>
+          <w:rFonts w:ascii="Times New Roman" w:hAnsi="Times New Roman" w:cs="Times New Roman"/>
+          <w:sz w:val="24"/>
+          <w:szCs w:val="24"/>
+          <w:shd w:val="clear" w:color="auto" w:fill="FFFFFF"/>
+        </w:rPr>
+        <w:t>2.</w:t>
+      </w:r>
+      <w:r>
+        <w:rPr>
+          <w:rFonts w:ascii="Times New Roman" w:hAnsi="Times New Roman" w:cs="Times New Roman"/>
+          <w:sz w:val="24"/>
+          <w:szCs w:val="24"/>
+          <w:shd w:val="clear" w:color="auto" w:fill="FFFFFF"/>
+        </w:rPr>
+        <w:t>2</w:t>
+      </w:r>
+      <w:r>
+        <w:rPr>
+          <w:rFonts w:ascii="Times New Roman" w:hAnsi="Times New Roman" w:cs="Times New Roman"/>
+          <w:sz w:val="24"/>
+          <w:szCs w:val="24"/>
+          <w:shd w:val="clear" w:color="auto" w:fill="FFFFFF"/>
+        </w:rPr>
+        <w:t>.</w:t>
+      </w:r>
+      <w:r>
+        <w:rPr>
+          <w:rFonts w:ascii="Times New Roman" w:hAnsi="Times New Roman" w:cs="Times New Roman"/>
+          <w:sz w:val="24"/>
+          <w:szCs w:val="24"/>
+          <w:shd w:val="clear" w:color="auto" w:fill="FFFFFF"/>
+        </w:rPr>
+        <w:t>2</w:t>
+      </w:r>
+      <w:r>
+        <w:rPr>
+          <w:rFonts w:ascii="Times New Roman" w:hAnsi="Times New Roman" w:cs="Times New Roman"/>
+          <w:sz w:val="24"/>
+          <w:szCs w:val="24"/>
+          <w:shd w:val="clear" w:color="auto" w:fill="FFFFFF"/>
+        </w:rPr>
+        <w:t xml:space="preserve"> </w:t>
+      </w:r>
+      <w:r>
+        <w:rPr>
+          <w:rFonts w:ascii="Times New Roman" w:hAnsi="Times New Roman" w:cs="Times New Roman"/>
+          <w:sz w:val="24"/>
+          <w:szCs w:val="24"/>
+          <w:shd w:val="clear" w:color="auto" w:fill="FFFFFF"/>
+        </w:rPr>
+        <w:t>Regressão Logística</w:t>
       </w:r>
     </w:p>
     <w:p>
@@ -175,7 +244,61 @@
           <w:szCs w:val="24"/>
           <w:shd w:val="clear" w:color="auto" w:fill="FFFFFF"/>
         </w:rPr>
-        <w:t>2.3.1 Máquinas de vetores de Suporte (SVM)</w:t>
+        <w:t>2.</w:t>
+      </w:r>
+      <w:r>
+        <w:rPr>
+          <w:rFonts w:ascii="Times New Roman" w:hAnsi="Times New Roman" w:cs="Times New Roman"/>
+          <w:sz w:val="24"/>
+          <w:szCs w:val="24"/>
+          <w:shd w:val="clear" w:color="auto" w:fill="FFFFFF"/>
+        </w:rPr>
+        <w:t>2</w:t>
+      </w:r>
+      <w:r>
+        <w:rPr>
+          <w:rFonts w:ascii="Times New Roman" w:hAnsi="Times New Roman" w:cs="Times New Roman"/>
+          <w:sz w:val="24"/>
+          <w:szCs w:val="24"/>
+          <w:shd w:val="clear" w:color="auto" w:fill="FFFFFF"/>
+        </w:rPr>
+        <w:t>.</w:t>
+      </w:r>
+      <w:r>
+        <w:rPr>
+          <w:rFonts w:ascii="Times New Roman" w:hAnsi="Times New Roman" w:cs="Times New Roman"/>
+          <w:sz w:val="24"/>
+          <w:szCs w:val="24"/>
+          <w:shd w:val="clear" w:color="auto" w:fill="FFFFFF"/>
+        </w:rPr>
+        <w:t>3</w:t>
+      </w:r>
+      <w:r>
+        <w:rPr>
+          <w:rFonts w:ascii="Times New Roman" w:hAnsi="Times New Roman" w:cs="Times New Roman"/>
+          <w:sz w:val="24"/>
+          <w:szCs w:val="24"/>
+          <w:shd w:val="clear" w:color="auto" w:fill="FFFFFF"/>
+        </w:rPr>
+        <w:t xml:space="preserve"> Floresta </w:t>
+      </w:r>
+      <w:r>
+        <w:rPr>
+          <w:rFonts w:ascii="Times New Roman" w:hAnsi="Times New Roman" w:cs="Times New Roman"/>
+          <w:sz w:val="24"/>
+          <w:szCs w:val="24"/>
+          <w:shd w:val="clear" w:color="auto" w:fill="FFFFFF"/>
+        </w:rPr>
+        <w:t>A</w:t>
+      </w:r>
+      <w:r>
+        <w:rPr>
+          <w:rFonts w:ascii="Times New Roman" w:hAnsi="Times New Roman" w:cs="Times New Roman"/>
+          <w:sz w:val="24"/>
+          <w:szCs w:val="24"/>
+          <w:shd w:val="clear" w:color="auto" w:fill="FFFFFF"/>
+        </w:rPr>
+        <w:t>leatória</w:t>
       </w:r>
     </w:p>
     <w:p>
@@ -183,19 +306,45 @@
         <w:spacing w:after="80" w:line="240" w:lineRule="auto"/>
         <w:rPr>
           <w:rFonts w:ascii="Times New Roman" w:hAnsi="Times New Roman" w:cs="Times New Roman"/>
-          <w:sz w:val="24"/>
-          <w:szCs w:val="24"/>
-          <w:shd w:val="clear" w:color="auto" w:fill="FFFFFF"/>
-        </w:rPr>
-      </w:pPr>
-      <w:r>
-        <w:rPr>
-          <w:rFonts w:ascii="Times New Roman" w:hAnsi="Times New Roman" w:cs="Times New Roman"/>
-          <w:sz w:val="24"/>
-          <w:szCs w:val="24"/>
-          <w:shd w:val="clear" w:color="auto" w:fill="FFFFFF"/>
-        </w:rPr>
-        <w:t>2.3.2 Floresta aleatória</w:t>
+          <w:b/>
+          <w:bCs/>
+          <w:sz w:val="24"/>
+          <w:szCs w:val="24"/>
+          <w:shd w:val="clear" w:color="auto" w:fill="FFFFFF"/>
+        </w:rPr>
+      </w:pPr>
+      <w:r>
+        <w:rPr>
+          <w:rFonts w:ascii="Times New Roman" w:hAnsi="Times New Roman" w:cs="Times New Roman"/>
+          <w:b/>
+          <w:bCs/>
+          <w:sz w:val="24"/>
+          <w:szCs w:val="24"/>
+          <w:shd w:val="clear" w:color="auto" w:fill="FFFFFF"/>
+        </w:rPr>
+        <w:t>2.</w:t>
+      </w:r>
+      <w:r>
+        <w:rPr>
+          <w:rFonts w:ascii="Times New Roman" w:hAnsi="Times New Roman" w:cs="Times New Roman"/>
+          <w:b/>
+          <w:bCs/>
+          <w:sz w:val="24"/>
+          <w:szCs w:val="24"/>
+          <w:shd w:val="clear" w:color="auto" w:fill="FFFFFF"/>
+        </w:rPr>
+        <w:t>3</w:t>
+      </w:r>
+      <w:r>
+        <w:rPr>
+          <w:rFonts w:ascii="Times New Roman" w:hAnsi="Times New Roman" w:cs="Times New Roman"/>
+          <w:b/>
+          <w:bCs/>
+          <w:sz w:val="24"/>
+          <w:szCs w:val="24"/>
+          <w:shd w:val="clear" w:color="auto" w:fill="FFFFFF"/>
+        </w:rPr>
+        <w:t xml:space="preserve"> Aprendizagem profunda</w:t>
       </w:r>
     </w:p>
     <w:p>
@@ -203,23 +352,41 @@
         <w:spacing w:after="80" w:line="240" w:lineRule="auto"/>
         <w:rPr>
           <w:rFonts w:ascii="Times New Roman" w:hAnsi="Times New Roman" w:cs="Times New Roman"/>
-          <w:b/>
-          <w:bCs/>
-          <w:sz w:val="24"/>
-          <w:szCs w:val="24"/>
-          <w:shd w:val="clear" w:color="auto" w:fill="FFFFFF"/>
-        </w:rPr>
-      </w:pPr>
-      <w:r>
-        <w:rPr>
-          <w:rFonts w:ascii="Times New Roman" w:hAnsi="Times New Roman" w:cs="Times New Roman"/>
-          <w:b/>
-          <w:bCs/>
-          <w:sz w:val="24"/>
-          <w:szCs w:val="24"/>
-          <w:shd w:val="clear" w:color="auto" w:fill="FFFFFF"/>
-        </w:rPr>
-        <w:t>2.4 Aprendizagem profunda</w:t>
+          <w:bCs/>
+          <w:sz w:val="24"/>
+          <w:szCs w:val="24"/>
+          <w:shd w:val="clear" w:color="auto" w:fill="FFFFFF"/>
+        </w:rPr>
+      </w:pPr>
+      <w:r>
+        <w:rPr>
+          <w:rFonts w:ascii="Times New Roman" w:hAnsi="Times New Roman" w:cs="Times New Roman"/>
+          <w:bCs/>
+          <w:sz w:val="24"/>
+          <w:szCs w:val="24"/>
+          <w:shd w:val="clear" w:color="auto" w:fill="FFFFFF"/>
+        </w:rPr>
+        <w:t>2.</w:t>
+      </w:r>
+      <w:r>
+        <w:rPr>
+          <w:rFonts w:ascii="Times New Roman" w:hAnsi="Times New Roman" w:cs="Times New Roman"/>
+          <w:bCs/>
+          <w:sz w:val="24"/>
+          <w:szCs w:val="24"/>
+          <w:shd w:val="clear" w:color="auto" w:fill="FFFFFF"/>
+        </w:rPr>
+        <w:t>3</w:t>
+      </w:r>
+      <w:r>
+        <w:rPr>
+          <w:rFonts w:ascii="Times New Roman" w:hAnsi="Times New Roman" w:cs="Times New Roman"/>
+          <w:bCs/>
+          <w:sz w:val="24"/>
+          <w:szCs w:val="24"/>
+          <w:shd w:val="clear" w:color="auto" w:fill="FFFFFF"/>
+        </w:rPr>
+        <w:t>.1 Neurônios artificiais e redes neurais</w:t>
       </w:r>
     </w:p>
     <w:p>
@@ -239,7 +406,150 @@
           <w:szCs w:val="24"/>
           <w:shd w:val="clear" w:color="auto" w:fill="FFFFFF"/>
         </w:rPr>
-        <w:t xml:space="preserve">2.4.1 Redes neurais </w:t>
+        <w:t>2.</w:t>
+      </w:r>
+      <w:r>
+        <w:rPr>
+          <w:rFonts w:ascii="Times New Roman" w:hAnsi="Times New Roman" w:cs="Times New Roman"/>
+          <w:sz w:val="24"/>
+          <w:szCs w:val="24"/>
+          <w:shd w:val="clear" w:color="auto" w:fill="FFFFFF"/>
+        </w:rPr>
+        <w:t>3</w:t>
+      </w:r>
+      <w:r>
+        <w:rPr>
+          <w:rFonts w:ascii="Times New Roman" w:hAnsi="Times New Roman" w:cs="Times New Roman"/>
+          <w:sz w:val="24"/>
+          <w:szCs w:val="24"/>
+          <w:shd w:val="clear" w:color="auto" w:fill="FFFFFF"/>
+        </w:rPr>
+        <w:t>.</w:t>
+      </w:r>
+      <w:r>
+        <w:rPr>
+          <w:rFonts w:ascii="Times New Roman" w:hAnsi="Times New Roman" w:cs="Times New Roman"/>
+          <w:sz w:val="24"/>
+          <w:szCs w:val="24"/>
+          <w:shd w:val="clear" w:color="auto" w:fill="FFFFFF"/>
+        </w:rPr>
+        <w:t>2</w:t>
+      </w:r>
+      <w:r>
+        <w:rPr>
+          <w:rFonts w:ascii="Times New Roman" w:hAnsi="Times New Roman" w:cs="Times New Roman"/>
+          <w:sz w:val="24"/>
+          <w:szCs w:val="24"/>
+          <w:shd w:val="clear" w:color="auto" w:fill="FFFFFF"/>
+        </w:rPr>
+        <w:t xml:space="preserve"> Rede </w:t>
+      </w:r>
+      <w:r>
+        <w:rPr>
+          <w:rFonts w:ascii="Times New Roman" w:hAnsi="Times New Roman" w:cs="Times New Roman"/>
+          <w:sz w:val="24"/>
+          <w:szCs w:val="24"/>
+          <w:shd w:val="clear" w:color="auto" w:fill="FFFFFF"/>
+        </w:rPr>
+        <w:t>N</w:t>
+      </w:r>
+      <w:r>
+        <w:rPr>
+          <w:rFonts w:ascii="Times New Roman" w:hAnsi="Times New Roman" w:cs="Times New Roman"/>
+          <w:sz w:val="24"/>
+          <w:szCs w:val="24"/>
+          <w:shd w:val="clear" w:color="auto" w:fill="FFFFFF"/>
+        </w:rPr>
+        <w:t>eura</w:t>
+      </w:r>
+      <w:r>
+        <w:rPr>
+          <w:rFonts w:ascii="Times New Roman" w:hAnsi="Times New Roman" w:cs="Times New Roman"/>
+          <w:sz w:val="24"/>
+          <w:szCs w:val="24"/>
+          <w:shd w:val="clear" w:color="auto" w:fill="FFFFFF"/>
+        </w:rPr>
+        <w:t>l</w:t>
+      </w:r>
+      <w:r>
+        <w:rPr>
+          <w:rFonts w:ascii="Times New Roman" w:hAnsi="Times New Roman" w:cs="Times New Roman"/>
+          <w:sz w:val="24"/>
+          <w:szCs w:val="24"/>
+          <w:shd w:val="clear" w:color="auto" w:fill="FFFFFF"/>
+        </w:rPr>
+        <w:t xml:space="preserve"> </w:t>
+      </w:r>
+      <w:r>
+        <w:rPr>
+          <w:rFonts w:ascii="Times New Roman" w:hAnsi="Times New Roman" w:cs="Times New Roman"/>
+          <w:sz w:val="24"/>
+          <w:szCs w:val="24"/>
+          <w:shd w:val="clear" w:color="auto" w:fill="FFFFFF"/>
+        </w:rPr>
+        <w:t>Convolucional</w:t>
+      </w:r>
+    </w:p>
+    <w:p>
+      <w:pPr>
+        <w:spacing w:after="80" w:line="240" w:lineRule="auto"/>
+        <w:rPr>
+          <w:rFonts w:ascii="Times New Roman" w:hAnsi="Times New Roman" w:cs="Times New Roman"/>
+          <w:b/>
+          <w:sz w:val="24"/>
+          <w:szCs w:val="24"/>
+          <w:shd w:val="clear" w:color="auto" w:fill="FFFFFF"/>
+        </w:rPr>
+      </w:pPr>
+      <w:r>
+        <w:rPr>
+          <w:rFonts w:ascii="Times New Roman" w:hAnsi="Times New Roman" w:cs="Times New Roman"/>
+          <w:b/>
+          <w:sz w:val="24"/>
+          <w:szCs w:val="24"/>
+          <w:shd w:val="clear" w:color="auto" w:fill="FFFFFF"/>
+        </w:rPr>
+        <w:t>2.4 Eventuais problemas e soluções</w:t>
+      </w:r>
+    </w:p>
+    <w:p>
+      <w:pPr>
+        <w:spacing w:after="80" w:line="240" w:lineRule="auto"/>
+        <w:rPr>
+          <w:rFonts w:ascii="Times New Roman" w:hAnsi="Times New Roman" w:cs="Times New Roman"/>
+          <w:sz w:val="24"/>
+          <w:szCs w:val="24"/>
+          <w:shd w:val="clear" w:color="auto" w:fill="FFFFFF"/>
+        </w:rPr>
+      </w:pPr>
+      <w:r>
+        <w:rPr>
+          <w:rFonts w:ascii="Times New Roman" w:hAnsi="Times New Roman" w:cs="Times New Roman"/>
+          <w:sz w:val="24"/>
+          <w:szCs w:val="24"/>
+          <w:shd w:val="clear" w:color="auto" w:fill="FFFFFF"/>
+        </w:rPr>
+        <w:t>2.4.1 Sobre ajuste e generalização exagerada</w:t>
+      </w:r>
+    </w:p>
+    <w:p>
+      <w:pPr>
+        <w:spacing w:after="80" w:line="240" w:lineRule="auto"/>
+        <w:rPr>
+          <w:rFonts w:ascii="Times New Roman" w:hAnsi="Times New Roman" w:cs="Times New Roman"/>
+          <w:sz w:val="24"/>
+          <w:szCs w:val="24"/>
+          <w:shd w:val="clear" w:color="auto" w:fill="FFFFFF"/>
+        </w:rPr>
+      </w:pPr>
+      <w:r>
+        <w:rPr>
+          <w:rFonts w:ascii="Times New Roman" w:hAnsi="Times New Roman" w:cs="Times New Roman"/>
+          <w:sz w:val="24"/>
+          <w:szCs w:val="24"/>
+          <w:shd w:val="clear" w:color="auto" w:fill="FFFFFF"/>
+        </w:rPr>
+        <w:t xml:space="preserve">2.4.2 Data </w:t>
       </w:r>
       <w:proofErr w:type="spellStart"/>
       <w:r>
@@ -249,7 +559,7 @@
           <w:szCs w:val="24"/>
           <w:shd w:val="clear" w:color="auto" w:fill="FFFFFF"/>
         </w:rPr>
-        <w:t>convolucionais</w:t>
+        <w:t>augmentation</w:t>
       </w:r>
       <w:proofErr w:type="spellEnd"/>
     </w:p>
@@ -258,23 +568,19 @@
         <w:spacing w:after="80" w:line="240" w:lineRule="auto"/>
         <w:rPr>
           <w:rFonts w:ascii="Times New Roman" w:hAnsi="Times New Roman" w:cs="Times New Roman"/>
-          <w:b/>
-          <w:bCs/>
-          <w:sz w:val="24"/>
-          <w:szCs w:val="24"/>
-          <w:shd w:val="clear" w:color="auto" w:fill="FFFFFF"/>
-        </w:rPr>
-      </w:pPr>
-      <w:r>
-        <w:rPr>
-          <w:rFonts w:ascii="Times New Roman" w:hAnsi="Times New Roman" w:cs="Times New Roman"/>
-          <w:b/>
-          <w:bCs/>
-          <w:sz w:val="24"/>
-          <w:szCs w:val="24"/>
-          <w:shd w:val="clear" w:color="auto" w:fill="FFFFFF"/>
-        </w:rPr>
-        <w:t>2.5 Sobre ajuste</w:t>
+          <w:sz w:val="24"/>
+          <w:szCs w:val="24"/>
+          <w:shd w:val="clear" w:color="auto" w:fill="FFFFFF"/>
+        </w:rPr>
+      </w:pPr>
+      <w:r>
+        <w:rPr>
+          <w:rFonts w:ascii="Times New Roman" w:hAnsi="Times New Roman" w:cs="Times New Roman"/>
+          <w:sz w:val="24"/>
+          <w:szCs w:val="24"/>
+          <w:shd w:val="clear" w:color="auto" w:fill="FFFFFF"/>
+        </w:rPr>
+        <w:t>2.4.3 Validação cruzada</w:t>
       </w:r>
     </w:p>
     <w:p>
@@ -282,19 +588,45 @@
         <w:spacing w:after="80" w:line="240" w:lineRule="auto"/>
         <w:rPr>
           <w:rFonts w:ascii="Times New Roman" w:hAnsi="Times New Roman" w:cs="Times New Roman"/>
-          <w:sz w:val="24"/>
-          <w:szCs w:val="24"/>
-          <w:shd w:val="clear" w:color="auto" w:fill="FFFFFF"/>
-        </w:rPr>
-      </w:pPr>
-      <w:r>
-        <w:rPr>
-          <w:rFonts w:ascii="Times New Roman" w:hAnsi="Times New Roman" w:cs="Times New Roman"/>
-          <w:sz w:val="24"/>
-          <w:szCs w:val="24"/>
-          <w:shd w:val="clear" w:color="auto" w:fill="FFFFFF"/>
-        </w:rPr>
-        <w:t>2.5.1 Argumentação dos dados</w:t>
+          <w:b/>
+          <w:bCs/>
+          <w:sz w:val="24"/>
+          <w:szCs w:val="24"/>
+          <w:shd w:val="clear" w:color="auto" w:fill="FFFFFF"/>
+        </w:rPr>
+      </w:pPr>
+      <w:r>
+        <w:rPr>
+          <w:rFonts w:ascii="Times New Roman" w:hAnsi="Times New Roman" w:cs="Times New Roman"/>
+          <w:b/>
+          <w:bCs/>
+          <w:sz w:val="24"/>
+          <w:szCs w:val="24"/>
+          <w:shd w:val="clear" w:color="auto" w:fill="FFFFFF"/>
+        </w:rPr>
+        <w:t>2.</w:t>
+      </w:r>
+      <w:r>
+        <w:rPr>
+          <w:rFonts w:ascii="Times New Roman" w:hAnsi="Times New Roman" w:cs="Times New Roman"/>
+          <w:b/>
+          <w:bCs/>
+          <w:sz w:val="24"/>
+          <w:szCs w:val="24"/>
+          <w:shd w:val="clear" w:color="auto" w:fill="FFFFFF"/>
+        </w:rPr>
+        <w:t>5</w:t>
+      </w:r>
+      <w:r>
+        <w:rPr>
+          <w:rFonts w:ascii="Times New Roman" w:hAnsi="Times New Roman" w:cs="Times New Roman"/>
+          <w:b/>
+          <w:bCs/>
+          <w:sz w:val="24"/>
+          <w:szCs w:val="24"/>
+          <w:shd w:val="clear" w:color="auto" w:fill="FFFFFF"/>
+        </w:rPr>
+        <w:t xml:space="preserve"> Métricas para avaliação de desempenho</w:t>
       </w:r>
     </w:p>
     <w:p>
@@ -314,7 +646,43 @@
           <w:szCs w:val="24"/>
           <w:shd w:val="clear" w:color="auto" w:fill="FFFFFF"/>
         </w:rPr>
-        <w:t>2.5.2 Divisão de treino e teste</w:t>
+        <w:t>2.</w:t>
+      </w:r>
+      <w:r>
+        <w:rPr>
+          <w:rFonts w:ascii="Times New Roman" w:hAnsi="Times New Roman" w:cs="Times New Roman"/>
+          <w:sz w:val="24"/>
+          <w:szCs w:val="24"/>
+          <w:shd w:val="clear" w:color="auto" w:fill="FFFFFF"/>
+        </w:rPr>
+        <w:t>5</w:t>
+      </w:r>
+      <w:r>
+        <w:rPr>
+          <w:rFonts w:ascii="Times New Roman" w:hAnsi="Times New Roman" w:cs="Times New Roman"/>
+          <w:sz w:val="24"/>
+          <w:szCs w:val="24"/>
+          <w:shd w:val="clear" w:color="auto" w:fill="FFFFFF"/>
+        </w:rPr>
+        <w:t xml:space="preserve">.1 </w:t>
+      </w:r>
+      <w:r>
+        <w:rPr>
+          <w:rFonts w:ascii="Times New Roman" w:hAnsi="Times New Roman" w:cs="Times New Roman"/>
+          <w:sz w:val="24"/>
+          <w:szCs w:val="24"/>
+          <w:shd w:val="clear" w:color="auto" w:fill="FFFFFF"/>
+        </w:rPr>
+        <w:t>Acurácia</w:t>
+      </w:r>
+      <w:r>
+        <w:rPr>
+          <w:rFonts w:ascii="Times New Roman" w:hAnsi="Times New Roman" w:cs="Times New Roman"/>
+          <w:sz w:val="24"/>
+          <w:szCs w:val="24"/>
+          <w:shd w:val="clear" w:color="auto" w:fill="FFFFFF"/>
+        </w:rPr>
+        <w:t xml:space="preserve"> </w:t>
       </w:r>
     </w:p>
     <w:p>
@@ -334,31 +702,83 @@
           <w:szCs w:val="24"/>
           <w:shd w:val="clear" w:color="auto" w:fill="FFFFFF"/>
         </w:rPr>
-        <w:t>2.5.3 Validação cruzada</w:t>
-      </w:r>
+        <w:t>2.</w:t>
+      </w:r>
+      <w:r>
+        <w:rPr>
+          <w:rFonts w:ascii="Times New Roman" w:hAnsi="Times New Roman" w:cs="Times New Roman"/>
+          <w:sz w:val="24"/>
+          <w:szCs w:val="24"/>
+          <w:shd w:val="clear" w:color="auto" w:fill="FFFFFF"/>
+        </w:rPr>
+        <w:t>5</w:t>
+      </w:r>
+      <w:r>
+        <w:rPr>
+          <w:rFonts w:ascii="Times New Roman" w:hAnsi="Times New Roman" w:cs="Times New Roman"/>
+          <w:sz w:val="24"/>
+          <w:szCs w:val="24"/>
+          <w:shd w:val="clear" w:color="auto" w:fill="FFFFFF"/>
+        </w:rPr>
+        <w:t>.2 Matriz de confusão</w:t>
+      </w:r>
+      <w:bookmarkStart w:id="0" w:name="_GoBack"/>
+      <w:bookmarkEnd w:id="0"/>
     </w:p>
     <w:p>
       <w:pPr>
         <w:spacing w:after="80" w:line="240" w:lineRule="auto"/>
         <w:rPr>
           <w:rFonts w:ascii="Times New Roman" w:hAnsi="Times New Roman" w:cs="Times New Roman"/>
-          <w:b/>
-          <w:bCs/>
-          <w:sz w:val="24"/>
-          <w:szCs w:val="24"/>
-          <w:shd w:val="clear" w:color="auto" w:fill="FFFFFF"/>
-        </w:rPr>
-      </w:pPr>
-      <w:r>
-        <w:rPr>
-          <w:rFonts w:ascii="Times New Roman" w:hAnsi="Times New Roman" w:cs="Times New Roman"/>
-          <w:b/>
-          <w:bCs/>
-          <w:sz w:val="24"/>
-          <w:szCs w:val="24"/>
-          <w:shd w:val="clear" w:color="auto" w:fill="FFFFFF"/>
-        </w:rPr>
-        <w:t>2.6 Métricas para avaliação de desempenho e qualidade de um classificador</w:t>
+          <w:sz w:val="24"/>
+          <w:szCs w:val="24"/>
+          <w:shd w:val="clear" w:color="auto" w:fill="FFFFFF"/>
+        </w:rPr>
+      </w:pPr>
+      <w:r>
+        <w:rPr>
+          <w:rFonts w:ascii="Times New Roman" w:hAnsi="Times New Roman" w:cs="Times New Roman"/>
+          <w:sz w:val="24"/>
+          <w:szCs w:val="24"/>
+          <w:shd w:val="clear" w:color="auto" w:fill="FFFFFF"/>
+        </w:rPr>
+        <w:t>2.</w:t>
+      </w:r>
+      <w:r>
+        <w:rPr>
+          <w:rFonts w:ascii="Times New Roman" w:hAnsi="Times New Roman" w:cs="Times New Roman"/>
+          <w:sz w:val="24"/>
+          <w:szCs w:val="24"/>
+          <w:shd w:val="clear" w:color="auto" w:fill="FFFFFF"/>
+        </w:rPr>
+        <w:t>5</w:t>
+      </w:r>
+      <w:r>
+        <w:rPr>
+          <w:rFonts w:ascii="Times New Roman" w:hAnsi="Times New Roman" w:cs="Times New Roman"/>
+          <w:sz w:val="24"/>
+          <w:szCs w:val="24"/>
+          <w:shd w:val="clear" w:color="auto" w:fill="FFFFFF"/>
+        </w:rPr>
+        <w:t>.</w:t>
+      </w:r>
+      <w:r>
+        <w:rPr>
+          <w:rFonts w:ascii="Times New Roman" w:hAnsi="Times New Roman" w:cs="Times New Roman"/>
+          <w:sz w:val="24"/>
+          <w:szCs w:val="24"/>
+          <w:shd w:val="clear" w:color="auto" w:fill="FFFFFF"/>
+        </w:rPr>
+        <w:t>3</w:t>
+      </w:r>
+      <w:r>
+        <w:rPr>
+          <w:rFonts w:ascii="Times New Roman" w:hAnsi="Times New Roman" w:cs="Times New Roman"/>
+          <w:sz w:val="24"/>
+          <w:szCs w:val="24"/>
+          <w:shd w:val="clear" w:color="auto" w:fill="FFFFFF"/>
+        </w:rPr>
+        <w:t xml:space="preserve"> Taxa de Falso Negativo e Falso Positivo</w:t>
       </w:r>
     </w:p>
     <w:p>
@@ -378,47 +798,43 @@
           <w:szCs w:val="24"/>
           <w:shd w:val="clear" w:color="auto" w:fill="FFFFFF"/>
         </w:rPr>
-        <w:t xml:space="preserve">2.6.1 Precisão </w:t>
-      </w:r>
-    </w:p>
-    <w:p>
-      <w:pPr>
-        <w:spacing w:after="80" w:line="240" w:lineRule="auto"/>
-        <w:rPr>
-          <w:rFonts w:ascii="Times New Roman" w:hAnsi="Times New Roman" w:cs="Times New Roman"/>
-          <w:sz w:val="24"/>
-          <w:szCs w:val="24"/>
-          <w:shd w:val="clear" w:color="auto" w:fill="FFFFFF"/>
-        </w:rPr>
-      </w:pPr>
-      <w:r>
-        <w:rPr>
-          <w:rFonts w:ascii="Times New Roman" w:hAnsi="Times New Roman" w:cs="Times New Roman"/>
-          <w:sz w:val="24"/>
-          <w:szCs w:val="24"/>
-          <w:shd w:val="clear" w:color="auto" w:fill="FFFFFF"/>
-        </w:rPr>
-        <w:t>2.6.2 Taxa de Falso Negativo e Falso Positivo</w:t>
-      </w:r>
-    </w:p>
-    <w:p>
-      <w:pPr>
-        <w:spacing w:after="80" w:line="240" w:lineRule="auto"/>
-        <w:rPr>
-          <w:rFonts w:ascii="Times New Roman" w:hAnsi="Times New Roman" w:cs="Times New Roman"/>
-          <w:sz w:val="24"/>
-          <w:szCs w:val="24"/>
-          <w:shd w:val="clear" w:color="auto" w:fill="FFFFFF"/>
-        </w:rPr>
-      </w:pPr>
-      <w:r>
-        <w:rPr>
-          <w:rFonts w:ascii="Times New Roman" w:hAnsi="Times New Roman" w:cs="Times New Roman"/>
-          <w:sz w:val="24"/>
-          <w:szCs w:val="24"/>
-          <w:shd w:val="clear" w:color="auto" w:fill="FFFFFF"/>
-        </w:rPr>
-        <w:t>2.6.3 Curva ROC</w:t>
+        <w:t>2.</w:t>
+      </w:r>
+      <w:r>
+        <w:rPr>
+          <w:rFonts w:ascii="Times New Roman" w:hAnsi="Times New Roman" w:cs="Times New Roman"/>
+          <w:sz w:val="24"/>
+          <w:szCs w:val="24"/>
+          <w:shd w:val="clear" w:color="auto" w:fill="FFFFFF"/>
+        </w:rPr>
+        <w:t>5</w:t>
+      </w:r>
+      <w:r>
+        <w:rPr>
+          <w:rFonts w:ascii="Times New Roman" w:hAnsi="Times New Roman" w:cs="Times New Roman"/>
+          <w:sz w:val="24"/>
+          <w:szCs w:val="24"/>
+          <w:shd w:val="clear" w:color="auto" w:fill="FFFFFF"/>
+        </w:rPr>
+        <w:t>.</w:t>
+      </w:r>
+      <w:r>
+        <w:rPr>
+          <w:rFonts w:ascii="Times New Roman" w:hAnsi="Times New Roman" w:cs="Times New Roman"/>
+          <w:sz w:val="24"/>
+          <w:szCs w:val="24"/>
+          <w:shd w:val="clear" w:color="auto" w:fill="FFFFFF"/>
+        </w:rPr>
+        <w:t>4</w:t>
+      </w:r>
+      <w:r>
+        <w:rPr>
+          <w:rFonts w:ascii="Times New Roman" w:hAnsi="Times New Roman" w:cs="Times New Roman"/>
+          <w:sz w:val="24"/>
+          <w:szCs w:val="24"/>
+          <w:shd w:val="clear" w:color="auto" w:fill="FFFFFF"/>
+        </w:rPr>
+        <w:t xml:space="preserve"> Curva ROC</w:t>
       </w:r>
     </w:p>
     <w:p>
@@ -502,8 +918,6 @@
         </w:rPr>
         <w:t>e fatores de risco</w:t>
       </w:r>
-      <w:bookmarkStart w:id="0" w:name="_GoBack"/>
-      <w:bookmarkEnd w:id="0"/>
     </w:p>
     <w:p>
       <w:pPr>
@@ -1777,7 +2191,7 @@
 </file>
 
 <file path=customXml/itemProps1.xml><?xml version="1.0" encoding="utf-8"?>
-<ds:datastoreItem xmlns:ds="http://schemas.openxmlformats.org/officeDocument/2006/customXml" ds:itemID="{64ACA798-0A70-4531-9ACF-0E02FCD03275}">
+<ds:datastoreItem xmlns:ds="http://schemas.openxmlformats.org/officeDocument/2006/customXml" ds:itemID="{18F71EA8-515F-4F14-919A-4C51E171192F}">
   <ds:schemaRefs>
     <ds:schemaRef ds:uri="http://schemas.openxmlformats.org/officeDocument/2006/bibliography"/>
   </ds:schemaRefs>

</xml_diff>

<commit_message>
Monografia e metodologia finalizadas v1
</commit_message>
<xml_diff>
--- a/Esboço monografia.docx
+++ b/Esboço monografia.docx
@@ -1324,29 +1324,6 @@
       <w:pPr>
         <w:spacing w:line="259" w:lineRule="auto"/>
       </w:pPr>
-    </w:p>
-    <w:p>
-      <w:pPr>
-        <w:spacing w:line="259" w:lineRule="auto"/>
-      </w:pPr>
-    </w:p>
-    <w:p>
-      <w:pPr>
-        <w:spacing w:line="259" w:lineRule="auto"/>
-        <w:rPr>
-          <w:rFonts w:ascii="Times New Roman" w:hAnsi="Times New Roman" w:cs="Times New Roman"/>
-          <w:b/>
-          <w:sz w:val="28"/>
-        </w:rPr>
-      </w:pPr>
-      <w:r>
-        <w:rPr>
-          <w:rFonts w:ascii="Times New Roman" w:hAnsi="Times New Roman" w:cs="Times New Roman"/>
-          <w:b/>
-          <w:sz w:val="28"/>
-        </w:rPr>
-        <w:br w:type="page"/>
-      </w:r>
     </w:p>
     <w:p>
       <w:pPr>
@@ -4377,7 +4354,43 @@
           <w:szCs w:val="24"/>
           <w:shd w:val="clear" w:color="auto" w:fill="FFFFFF"/>
         </w:rPr>
-        <w:t xml:space="preserve">. Através da combinação linear de cada ponto </w:t>
+        <w:t xml:space="preserve">. Através da combinação linear </w:t>
+      </w:r>
+      <w:r>
+        <w:rPr>
+          <w:rFonts w:ascii="Times New Roman" w:eastAsiaTheme="minorEastAsia" w:hAnsi="Times New Roman" w:cs="Times New Roman"/>
+          <w:sz w:val="24"/>
+          <w:szCs w:val="24"/>
+          <w:shd w:val="clear" w:color="auto" w:fill="FFFFFF"/>
+        </w:rPr>
+        <w:t>dos</w:t>
+      </w:r>
+      <w:r>
+        <w:rPr>
+          <w:rFonts w:ascii="Times New Roman" w:eastAsiaTheme="minorEastAsia" w:hAnsi="Times New Roman" w:cs="Times New Roman"/>
+          <w:sz w:val="24"/>
+          <w:szCs w:val="24"/>
+          <w:shd w:val="clear" w:color="auto" w:fill="FFFFFF"/>
+        </w:rPr>
+        <w:t xml:space="preserve"> ponto</w:t>
+      </w:r>
+      <w:r>
+        <w:rPr>
+          <w:rFonts w:ascii="Times New Roman" w:eastAsiaTheme="minorEastAsia" w:hAnsi="Times New Roman" w:cs="Times New Roman"/>
+          <w:sz w:val="24"/>
+          <w:szCs w:val="24"/>
+          <w:shd w:val="clear" w:color="auto" w:fill="FFFFFF"/>
+        </w:rPr>
+        <w:t>s</w:t>
+      </w:r>
+      <w:r>
+        <w:rPr>
+          <w:rFonts w:ascii="Times New Roman" w:eastAsiaTheme="minorEastAsia" w:hAnsi="Times New Roman" w:cs="Times New Roman"/>
+          <w:sz w:val="24"/>
+          <w:szCs w:val="24"/>
+          <w:shd w:val="clear" w:color="auto" w:fill="FFFFFF"/>
+        </w:rPr>
+        <w:t xml:space="preserve"> </w:t>
       </w:r>
       <m:oMath>
         <m:r>
@@ -5221,7 +5234,43 @@
           <w:szCs w:val="24"/>
           <w:shd w:val="clear" w:color="auto" w:fill="FFFFFF"/>
         </w:rPr>
-        <w:t>atingirem valores mais otimizados (que geram menores erros) tanto para casos de classe 0 quanto para casos de classe 1.</w:t>
+        <w:t xml:space="preserve">atingirem valores mais otimizados (que geram menores erros) tanto para casos de classe </w:t>
+      </w:r>
+      <w:r>
+        <w:rPr>
+          <w:rFonts w:ascii="Times New Roman" w:eastAsiaTheme="minorEastAsia" w:hAnsi="Times New Roman" w:cs="Times New Roman"/>
+          <w:sz w:val="24"/>
+          <w:szCs w:val="24"/>
+          <w:shd w:val="clear" w:color="auto" w:fill="FFFFFF"/>
+        </w:rPr>
+        <w:t>01</w:t>
+      </w:r>
+      <w:r>
+        <w:rPr>
+          <w:rFonts w:ascii="Times New Roman" w:eastAsiaTheme="minorEastAsia" w:hAnsi="Times New Roman" w:cs="Times New Roman"/>
+          <w:sz w:val="24"/>
+          <w:szCs w:val="24"/>
+          <w:shd w:val="clear" w:color="auto" w:fill="FFFFFF"/>
+        </w:rPr>
+        <w:t xml:space="preserve"> quanto para casos de classe </w:t>
+      </w:r>
+      <w:r>
+        <w:rPr>
+          <w:rFonts w:ascii="Times New Roman" w:eastAsiaTheme="minorEastAsia" w:hAnsi="Times New Roman" w:cs="Times New Roman"/>
+          <w:sz w:val="24"/>
+          <w:szCs w:val="24"/>
+          <w:shd w:val="clear" w:color="auto" w:fill="FFFFFF"/>
+        </w:rPr>
+        <w:t>02</w:t>
+      </w:r>
+      <w:r>
+        <w:rPr>
+          <w:rFonts w:ascii="Times New Roman" w:eastAsiaTheme="minorEastAsia" w:hAnsi="Times New Roman" w:cs="Times New Roman"/>
+          <w:sz w:val="24"/>
+          <w:szCs w:val="24"/>
+          <w:shd w:val="clear" w:color="auto" w:fill="FFFFFF"/>
+        </w:rPr>
+        <w:t>.</w:t>
       </w:r>
     </w:p>
     <w:p>
@@ -5351,7 +5400,7 @@
           <w:szCs w:val="24"/>
           <w:shd w:val="clear" w:color="auto" w:fill="FFFFFF"/>
         </w:rPr>
-        <w:t>.</w:t>
+        <w:t>, o que se tem geralmente em uma situação real.</w:t>
       </w:r>
     </w:p>
     <w:p>
@@ -7076,7 +7125,7 @@
           <w:lang w:eastAsia="pt-BR"/>
         </w:rPr>
         <w:tab/>
-        <w:t>Redes neurais artificiais são estruturas do campo da inteligência artificial que possibilitam os computadores a processar dados baseado no comportamento do cérebro humano. Ao receber um conjunto de dados específico, uma rede neural</w:t>
+        <w:t xml:space="preserve">Redes neurais artificiais são estruturas do campo da inteligência artificial que possibilitam os computadores a processar dados </w:t>
       </w:r>
       <w:r>
         <w:rPr>
@@ -7086,7 +7135,7 @@
           <w:szCs w:val="24"/>
           <w:lang w:eastAsia="pt-BR"/>
         </w:rPr>
-        <w:t xml:space="preserve"> artificial</w:t>
+        <w:t>se baseando</w:t>
       </w:r>
       <w:r>
         <w:rPr>
@@ -7096,7 +7145,7 @@
           <w:szCs w:val="24"/>
           <w:lang w:eastAsia="pt-BR"/>
         </w:rPr>
-        <w:t xml:space="preserve"> é capaz de </w:t>
+        <w:t xml:space="preserve"> no comportamento do cérebro humano. Ao receber um conjunto de dados específico, uma rede neural</w:t>
       </w:r>
       <w:r>
         <w:rPr>
@@ -7106,7 +7155,7 @@
           <w:szCs w:val="24"/>
           <w:lang w:eastAsia="pt-BR"/>
         </w:rPr>
-        <w:t>se ajustar a este conjunto, aprendendo a reconhecer padrões sobre estes dados e se tornando mais eficiente à medida que os processa</w:t>
+        <w:t xml:space="preserve"> artificial</w:t>
       </w:r>
       <w:r>
         <w:rPr>
@@ -7116,7 +7165,7 @@
           <w:szCs w:val="24"/>
           <w:lang w:eastAsia="pt-BR"/>
         </w:rPr>
-        <w:t>. A estrutura da rede é composta por um conjunto de neurônios</w:t>
+        <w:t xml:space="preserve"> é capaz de </w:t>
       </w:r>
       <w:r>
         <w:rPr>
@@ -7126,7 +7175,7 @@
           <w:szCs w:val="24"/>
           <w:lang w:eastAsia="pt-BR"/>
         </w:rPr>
-        <w:t xml:space="preserve"> artificiais</w:t>
+        <w:t>se ajustar a este conjunto, aprendendo a reconhecer padrões sobre estes dados e se tornando mais eficiente à medida que os processa</w:t>
       </w:r>
       <w:r>
         <w:rPr>
@@ -7136,7 +7185,7 @@
           <w:szCs w:val="24"/>
           <w:lang w:eastAsia="pt-BR"/>
         </w:rPr>
-        <w:t xml:space="preserve"> agrupados em camadas interconectadas que possibilitam o computador a aprender, reconhecer padrões e tomar decisões inteligentes. </w:t>
+        <w:t>. A estrutura da rede é composta por um conjunto de neurônios</w:t>
       </w:r>
       <w:r>
         <w:rPr>
@@ -7146,12 +7195,9 @@
           <w:szCs w:val="24"/>
           <w:lang w:eastAsia="pt-BR"/>
         </w:rPr>
-        <w:t xml:space="preserve"> </w:t>
-      </w:r>
-    </w:p>
-    <w:p>
-      <w:pPr>
-        <w:jc w:val="both"/>
+        <w:t xml:space="preserve"> artificiais</w:t>
+      </w:r>
+      <w:r>
         <w:rPr>
           <w:rFonts w:ascii="Times New Roman" w:eastAsia="Times New Roman" w:hAnsi="Times New Roman" w:cs="Times New Roman"/>
           <w:color w:val="000000"/>
@@ -7159,7 +7205,8 @@
           <w:szCs w:val="24"/>
           <w:lang w:eastAsia="pt-BR"/>
         </w:rPr>
-      </w:pPr>
+        <w:t xml:space="preserve"> agrupados em camadas interconectadas que possibilitam o computador a aprender, reconhecer padrões e tomar decisões inteligentes. </w:t>
+      </w:r>
       <w:r>
         <w:rPr>
           <w:rFonts w:ascii="Times New Roman" w:eastAsia="Times New Roman" w:hAnsi="Times New Roman" w:cs="Times New Roman"/>
@@ -7168,6 +7215,28 @@
           <w:szCs w:val="24"/>
           <w:lang w:eastAsia="pt-BR"/>
         </w:rPr>
+        <w:t xml:space="preserve"> </w:t>
+      </w:r>
+    </w:p>
+    <w:p>
+      <w:pPr>
+        <w:jc w:val="both"/>
+        <w:rPr>
+          <w:rFonts w:ascii="Times New Roman" w:eastAsia="Times New Roman" w:hAnsi="Times New Roman" w:cs="Times New Roman"/>
+          <w:color w:val="000000"/>
+          <w:sz w:val="24"/>
+          <w:szCs w:val="24"/>
+          <w:lang w:eastAsia="pt-BR"/>
+        </w:rPr>
+      </w:pPr>
+      <w:r>
+        <w:rPr>
+          <w:rFonts w:ascii="Times New Roman" w:eastAsia="Times New Roman" w:hAnsi="Times New Roman" w:cs="Times New Roman"/>
+          <w:color w:val="000000"/>
+          <w:sz w:val="24"/>
+          <w:szCs w:val="24"/>
+          <w:lang w:eastAsia="pt-BR"/>
+        </w:rPr>
         <w:tab/>
         <w:t>Uma rede neural simples possui camadas de três tipos: camada de entrada, camada oculta e camada de saída. A camada de entrada é onde se encontram os neurônios responsáveis por receber os dados que serão processados pela rede. Tal camada faz o primeiro processamento desses dados e os encaminham para o próximo conjunto de neurônios. As camadas do tipo oculta recebem dados da camada de entrada ou de outras camadas oculta</w:t>
       </w:r>
@@ -7479,94 +7548,6 @@
     </w:p>
     <w:p>
       <w:pPr>
-        <w:rPr>
-          <w:rFonts w:ascii="Times New Roman" w:hAnsi="Times New Roman" w:cs="Times New Roman"/>
-          <w:sz w:val="24"/>
-        </w:rPr>
-      </w:pPr>
-    </w:p>
-    <w:p>
-      <w:pPr>
-        <w:rPr>
-          <w:rFonts w:ascii="Times New Roman" w:hAnsi="Times New Roman" w:cs="Times New Roman"/>
-          <w:sz w:val="24"/>
-        </w:rPr>
-      </w:pPr>
-    </w:p>
-    <w:p>
-      <w:pPr>
-        <w:rPr>
-          <w:rFonts w:ascii="Times New Roman" w:hAnsi="Times New Roman" w:cs="Times New Roman"/>
-          <w:sz w:val="24"/>
-        </w:rPr>
-      </w:pPr>
-      <w:r>
-        <w:rPr>
-          <w:rFonts w:ascii="Times New Roman" w:hAnsi="Times New Roman" w:cs="Times New Roman"/>
-          <w:sz w:val="24"/>
-        </w:rPr>
-        <w:t>2.3.</w:t>
-      </w:r>
-      <w:r>
-        <w:rPr>
-          <w:rFonts w:ascii="Times New Roman" w:hAnsi="Times New Roman" w:cs="Times New Roman"/>
-          <w:sz w:val="24"/>
-        </w:rPr>
-        <w:t>3</w:t>
-      </w:r>
-      <w:r>
-        <w:rPr>
-          <w:rFonts w:ascii="Times New Roman" w:hAnsi="Times New Roman" w:cs="Times New Roman"/>
-          <w:sz w:val="24"/>
-        </w:rPr>
-        <w:t xml:space="preserve"> Rede</w:t>
-      </w:r>
-      <w:r>
-        <w:rPr>
-          <w:rFonts w:ascii="Times New Roman" w:hAnsi="Times New Roman" w:cs="Times New Roman"/>
-          <w:sz w:val="24"/>
-        </w:rPr>
-        <w:t>s</w:t>
-      </w:r>
-      <w:r>
-        <w:rPr>
-          <w:rFonts w:ascii="Times New Roman" w:hAnsi="Times New Roman" w:cs="Times New Roman"/>
-          <w:sz w:val="24"/>
-        </w:rPr>
-        <w:t xml:space="preserve"> Neura</w:t>
-      </w:r>
-      <w:r>
-        <w:rPr>
-          <w:rFonts w:ascii="Times New Roman" w:hAnsi="Times New Roman" w:cs="Times New Roman"/>
-          <w:sz w:val="24"/>
-        </w:rPr>
-        <w:t>is</w:t>
-      </w:r>
-      <w:r>
-        <w:rPr>
-          <w:rFonts w:ascii="Times New Roman" w:hAnsi="Times New Roman" w:cs="Times New Roman"/>
-          <w:sz w:val="24"/>
-        </w:rPr>
-        <w:t xml:space="preserve"> Convoluciona</w:t>
-      </w:r>
-      <w:r>
-        <w:rPr>
-          <w:rFonts w:ascii="Times New Roman" w:hAnsi="Times New Roman" w:cs="Times New Roman"/>
-          <w:sz w:val="24"/>
-        </w:rPr>
-        <w:t>is</w:t>
-      </w:r>
-    </w:p>
-    <w:p>
-      <w:pPr>
-        <w:rPr>
-          <w:rFonts w:ascii="Times New Roman" w:hAnsi="Times New Roman" w:cs="Times New Roman"/>
-          <w:sz w:val="24"/>
-        </w:rPr>
-      </w:pPr>
-    </w:p>
-    <w:p>
-      <w:pPr>
         <w:ind w:firstLine="708"/>
         <w:jc w:val="both"/>
         <w:rPr>
@@ -7574,34 +7555,6 @@
           <w:sz w:val="24"/>
         </w:rPr>
       </w:pPr>
-      <w:r>
-        <w:rPr>
-          <w:rFonts w:ascii="Times New Roman" w:hAnsi="Times New Roman" w:cs="Times New Roman"/>
-          <w:sz w:val="24"/>
-        </w:rPr>
-        <w:t>Comumente chamadas de Conv-Net ou simplesmente CNN</w:t>
-      </w:r>
-      <w:r>
-        <w:rPr>
-          <w:rFonts w:ascii="Times New Roman" w:hAnsi="Times New Roman" w:cs="Times New Roman"/>
-          <w:sz w:val="24"/>
-        </w:rPr>
-        <w:t xml:space="preserve">, </w:t>
-      </w:r>
-      <w:r>
-        <w:rPr>
-          <w:rFonts w:ascii="Times New Roman" w:hAnsi="Times New Roman" w:cs="Times New Roman"/>
-          <w:sz w:val="24"/>
-        </w:rPr>
-        <w:t>as redes neurais do tipo convolucional são muito utilizadas em tarefas que envolvem a identificação de objetos, reconhecimento de características e classificação de imagens. Esse tipo de rede tem a capacidade de valorizar detalhes da imagem, realçando determinados agrupamentos de pixels através da aplicação de filtros matriciais na imagem</w:t>
-      </w:r>
-      <w:r>
-        <w:rPr>
-          <w:rFonts w:ascii="Times New Roman" w:hAnsi="Times New Roman" w:cs="Times New Roman"/>
-          <w:sz w:val="24"/>
-        </w:rPr>
-        <w:t xml:space="preserve">, o que colabora para um processo de classificação mais inteligente. </w:t>
-      </w:r>
     </w:p>
     <w:p>
       <w:pPr>
@@ -7617,100 +7570,691 @@
           <w:rFonts w:ascii="Times New Roman" w:hAnsi="Times New Roman" w:cs="Times New Roman"/>
           <w:sz w:val="24"/>
         </w:rPr>
-        <w:t>As Redes Neurais Convolucionais apresentam três tipos principais de camadas em sua estrutura base: as camadas de convolução, camadas de agrupamento (</w:t>
-      </w:r>
-      <w:proofErr w:type="spellStart"/>
-      <w:r>
-        <w:rPr>
-          <w:rFonts w:ascii="Times New Roman" w:hAnsi="Times New Roman" w:cs="Times New Roman"/>
-          <w:i/>
-          <w:sz w:val="24"/>
-        </w:rPr>
-        <w:t>pooling</w:t>
-      </w:r>
-      <w:proofErr w:type="spellEnd"/>
-      <w:r>
-        <w:rPr>
-          <w:rFonts w:ascii="Times New Roman" w:hAnsi="Times New Roman" w:cs="Times New Roman"/>
-          <w:sz w:val="24"/>
-        </w:rPr>
-        <w:t xml:space="preserve">) e as camadas totalmente conectadas. </w:t>
-      </w:r>
-      <w:r>
-        <w:rPr>
-          <w:rFonts w:ascii="Times New Roman" w:hAnsi="Times New Roman" w:cs="Times New Roman"/>
-          <w:sz w:val="24"/>
-        </w:rPr>
-        <w:t xml:space="preserve">Camadas de convolução, ou </w:t>
-      </w:r>
-      <w:proofErr w:type="spellStart"/>
-      <w:r>
-        <w:rPr>
-          <w:rFonts w:ascii="Times New Roman" w:hAnsi="Times New Roman" w:cs="Times New Roman"/>
-          <w:sz w:val="24"/>
-        </w:rPr>
-        <w:t>c</w:t>
-      </w:r>
-      <w:r>
-        <w:rPr>
-          <w:rFonts w:ascii="Times New Roman" w:hAnsi="Times New Roman" w:cs="Times New Roman"/>
-          <w:sz w:val="24"/>
-        </w:rPr>
-        <w:t>onvolucionais</w:t>
-      </w:r>
-      <w:proofErr w:type="spellEnd"/>
-      <w:r>
-        <w:rPr>
-          <w:rFonts w:ascii="Times New Roman" w:hAnsi="Times New Roman" w:cs="Times New Roman"/>
-          <w:sz w:val="24"/>
-        </w:rPr>
-        <w:t xml:space="preserve">, são as camadas responsáveis pelo processo de realce das características descrito no parágrafo </w:t>
-      </w:r>
-      <w:r>
-        <w:rPr>
-          <w:rFonts w:ascii="Times New Roman" w:hAnsi="Times New Roman" w:cs="Times New Roman"/>
-          <w:sz w:val="24"/>
-        </w:rPr>
-        <w:lastRenderedPageBreak/>
-        <w:t xml:space="preserve">anterior. Esse processo se dá pela aplicação de </w:t>
-      </w:r>
-      <w:r>
-        <w:rPr>
-          <w:rFonts w:ascii="Times New Roman" w:hAnsi="Times New Roman" w:cs="Times New Roman"/>
-          <w:sz w:val="24"/>
-        </w:rPr>
-        <w:t xml:space="preserve">um filtro na imagem que está sendo processada pela rede, denominado kernel que funciona como um detector de recursos. Esse filtro tem formato matricial com tamanho típico de 3x3, podendo ser maior dependendo da rede, </w:t>
-      </w:r>
-    </w:p>
-    <w:p>
-      <w:pPr>
-        <w:ind w:firstLine="708"/>
-        <w:jc w:val="both"/>
-        <w:rPr>
-          <w:rFonts w:ascii="Times New Roman" w:hAnsi="Times New Roman" w:cs="Times New Roman"/>
-          <w:sz w:val="24"/>
-        </w:rPr>
-      </w:pPr>
-    </w:p>
-    <w:p>
-      <w:pPr>
-        <w:ind w:firstLine="708"/>
-        <w:jc w:val="both"/>
-        <w:rPr>
-          <w:rFonts w:ascii="Times New Roman" w:hAnsi="Times New Roman" w:cs="Times New Roman"/>
-          <w:sz w:val="24"/>
-        </w:rPr>
-      </w:pPr>
-      <w:hyperlink r:id="rId13" w:history="1">
+        <w:t>Figura 06 – Ilustração simplificada de uma Rede Neural Artificial simples</w:t>
+      </w:r>
+    </w:p>
+    <w:p>
+      <w:pPr>
+        <w:jc w:val="center"/>
+        <w:rPr>
+          <w:rFonts w:ascii="Times New Roman" w:hAnsi="Times New Roman" w:cs="Times New Roman"/>
+          <w:sz w:val="24"/>
+        </w:rPr>
+      </w:pPr>
+      <w:r>
+        <w:rPr>
+          <w:noProof/>
+        </w:rPr>
+        <w:drawing>
+          <wp:inline distT="0" distB="0" distL="0" distR="0">
+            <wp:extent cx="3803904" cy="2139697"/>
+            <wp:effectExtent l="0" t="0" r="6350" b="0"/>
+            <wp:docPr id="9" name="Imagem 9" descr="Ver a imagem de origem"/>
+            <wp:cNvGraphicFramePr>
+              <a:graphicFrameLocks xmlns:a="http://schemas.openxmlformats.org/drawingml/2006/main" noChangeAspect="1"/>
+            </wp:cNvGraphicFramePr>
+            <a:graphic xmlns:a="http://schemas.openxmlformats.org/drawingml/2006/main">
+              <a:graphicData uri="http://schemas.openxmlformats.org/drawingml/2006/picture">
+                <pic:pic xmlns:pic="http://schemas.openxmlformats.org/drawingml/2006/picture">
+                  <pic:nvPicPr>
+                    <pic:cNvPr id="0" name="Picture 5" descr="Ver a imagem de origem"/>
+                    <pic:cNvPicPr>
+                      <a:picLocks noChangeAspect="1" noChangeArrowheads="1"/>
+                    </pic:cNvPicPr>
+                  </pic:nvPicPr>
+                  <pic:blipFill>
+                    <a:blip r:embed="rId13" cstate="print">
+                      <a:extLst>
+                        <a:ext uri="{28A0092B-C50C-407E-A947-70E740481C1C}">
+                          <a14:useLocalDpi xmlns:a14="http://schemas.microsoft.com/office/drawing/2010/main" val="0"/>
+                        </a:ext>
+                      </a:extLst>
+                    </a:blip>
+                    <a:srcRect/>
+                    <a:stretch>
+                      <a:fillRect/>
+                    </a:stretch>
+                  </pic:blipFill>
+                  <pic:spPr bwMode="auto">
+                    <a:xfrm>
+                      <a:off x="0" y="0"/>
+                      <a:ext cx="3826424" cy="2152364"/>
+                    </a:xfrm>
+                    <a:prstGeom prst="rect">
+                      <a:avLst/>
+                    </a:prstGeom>
+                    <a:noFill/>
+                    <a:ln>
+                      <a:noFill/>
+                    </a:ln>
+                  </pic:spPr>
+                </pic:pic>
+              </a:graphicData>
+            </a:graphic>
+          </wp:inline>
+        </w:drawing>
+      </w:r>
+    </w:p>
+    <w:p>
+      <w:pPr>
+        <w:jc w:val="center"/>
+        <w:rPr>
+          <w:rFonts w:ascii="Times New Roman" w:hAnsi="Times New Roman" w:cs="Times New Roman"/>
+          <w:sz w:val="24"/>
+          <w:szCs w:val="24"/>
+        </w:rPr>
+      </w:pPr>
+      <w:r>
+        <w:rPr>
+          <w:rFonts w:ascii="Times New Roman" w:hAnsi="Times New Roman" w:cs="Times New Roman"/>
+          <w:sz w:val="24"/>
+          <w:szCs w:val="24"/>
+        </w:rPr>
+        <w:t xml:space="preserve">Fonte: </w:t>
+      </w:r>
+      <w:hyperlink r:id="rId14" w:history="1">
         <w:r>
           <w:rPr>
             <w:rStyle w:val="Hyperlink"/>
             <w:rFonts w:ascii="Times New Roman" w:hAnsi="Times New Roman" w:cs="Times New Roman"/>
             <w:sz w:val="24"/>
+            <w:szCs w:val="24"/>
           </w:rPr>
-          <w:t>https://www.ibm.com/cloud/learn/convolutional-neural-networks</w:t>
+          <w:t>An Illustrated Guide to Artificial Neural Networks | by Fahmi Nurfikri | Towards Data Science</w:t>
         </w:r>
       </w:hyperlink>
+    </w:p>
+    <w:p>
+      <w:pPr>
+        <w:rPr>
+          <w:rFonts w:ascii="Times New Roman" w:hAnsi="Times New Roman" w:cs="Times New Roman"/>
+          <w:sz w:val="24"/>
+        </w:rPr>
+      </w:pPr>
+      <w:r>
+        <w:rPr>
+          <w:rFonts w:ascii="Times New Roman" w:hAnsi="Times New Roman" w:cs="Times New Roman"/>
+          <w:sz w:val="24"/>
+        </w:rPr>
+        <w:lastRenderedPageBreak/>
+        <w:t>2.3.</w:t>
+      </w:r>
+      <w:r>
+        <w:rPr>
+          <w:rFonts w:ascii="Times New Roman" w:hAnsi="Times New Roman" w:cs="Times New Roman"/>
+          <w:sz w:val="24"/>
+        </w:rPr>
+        <w:t>3</w:t>
+      </w:r>
+      <w:r>
+        <w:rPr>
+          <w:rFonts w:ascii="Times New Roman" w:hAnsi="Times New Roman" w:cs="Times New Roman"/>
+          <w:sz w:val="24"/>
+        </w:rPr>
+        <w:t xml:space="preserve"> Rede</w:t>
+      </w:r>
+      <w:r>
+        <w:rPr>
+          <w:rFonts w:ascii="Times New Roman" w:hAnsi="Times New Roman" w:cs="Times New Roman"/>
+          <w:sz w:val="24"/>
+        </w:rPr>
+        <w:t>s</w:t>
+      </w:r>
+      <w:r>
+        <w:rPr>
+          <w:rFonts w:ascii="Times New Roman" w:hAnsi="Times New Roman" w:cs="Times New Roman"/>
+          <w:sz w:val="24"/>
+        </w:rPr>
+        <w:t xml:space="preserve"> Neura</w:t>
+      </w:r>
+      <w:r>
+        <w:rPr>
+          <w:rFonts w:ascii="Times New Roman" w:hAnsi="Times New Roman" w:cs="Times New Roman"/>
+          <w:sz w:val="24"/>
+        </w:rPr>
+        <w:t>is</w:t>
+      </w:r>
+      <w:r>
+        <w:rPr>
+          <w:rFonts w:ascii="Times New Roman" w:hAnsi="Times New Roman" w:cs="Times New Roman"/>
+          <w:sz w:val="24"/>
+        </w:rPr>
+        <w:t xml:space="preserve"> Convoluciona</w:t>
+      </w:r>
+      <w:r>
+        <w:rPr>
+          <w:rFonts w:ascii="Times New Roman" w:hAnsi="Times New Roman" w:cs="Times New Roman"/>
+          <w:sz w:val="24"/>
+        </w:rPr>
+        <w:t>is</w:t>
+      </w:r>
+    </w:p>
+    <w:p>
+      <w:pPr>
+        <w:rPr>
+          <w:rFonts w:ascii="Times New Roman" w:hAnsi="Times New Roman" w:cs="Times New Roman"/>
+          <w:sz w:val="24"/>
+        </w:rPr>
+      </w:pPr>
+    </w:p>
+    <w:p>
+      <w:pPr>
+        <w:ind w:firstLine="708"/>
+        <w:jc w:val="both"/>
+        <w:rPr>
+          <w:rFonts w:ascii="Times New Roman" w:hAnsi="Times New Roman" w:cs="Times New Roman"/>
+          <w:sz w:val="24"/>
+        </w:rPr>
+      </w:pPr>
+      <w:r>
+        <w:rPr>
+          <w:rFonts w:ascii="Times New Roman" w:hAnsi="Times New Roman" w:cs="Times New Roman"/>
+          <w:sz w:val="24"/>
+        </w:rPr>
+        <w:t>Comumente chamadas de Conv-Net ou simplesmente CNN</w:t>
+      </w:r>
+      <w:r>
+        <w:rPr>
+          <w:rFonts w:ascii="Times New Roman" w:hAnsi="Times New Roman" w:cs="Times New Roman"/>
+          <w:sz w:val="24"/>
+        </w:rPr>
+        <w:t xml:space="preserve">, </w:t>
+      </w:r>
+      <w:r>
+        <w:rPr>
+          <w:rFonts w:ascii="Times New Roman" w:hAnsi="Times New Roman" w:cs="Times New Roman"/>
+          <w:sz w:val="24"/>
+        </w:rPr>
+        <w:t>as redes neurais do tipo convolucional são muito utilizadas em tarefas que envolvem a identificação de objetos, reconhecimento de características e classificação de imagens. Esse tipo de rede tem a capacidade de valorizar detalhes da imagem, realçando determinados agrupamentos de pixels através da aplicação de filtros matriciais na imagem</w:t>
+      </w:r>
+      <w:r>
+        <w:rPr>
+          <w:rFonts w:ascii="Times New Roman" w:hAnsi="Times New Roman" w:cs="Times New Roman"/>
+          <w:sz w:val="24"/>
+        </w:rPr>
+        <w:t xml:space="preserve">, o que colabora para um processo de classificação mais </w:t>
+      </w:r>
+      <w:r>
+        <w:rPr>
+          <w:rFonts w:ascii="Times New Roman" w:hAnsi="Times New Roman" w:cs="Times New Roman"/>
+          <w:sz w:val="24"/>
+        </w:rPr>
+        <w:t>eficiente</w:t>
+      </w:r>
+      <w:r>
+        <w:rPr>
+          <w:rFonts w:ascii="Times New Roman" w:hAnsi="Times New Roman" w:cs="Times New Roman"/>
+          <w:sz w:val="24"/>
+        </w:rPr>
+        <w:t xml:space="preserve">. </w:t>
+      </w:r>
+    </w:p>
+    <w:p>
+      <w:pPr>
+        <w:ind w:firstLine="708"/>
+        <w:jc w:val="both"/>
+        <w:rPr>
+          <w:rFonts w:ascii="Times New Roman" w:hAnsi="Times New Roman" w:cs="Times New Roman"/>
+          <w:sz w:val="24"/>
+        </w:rPr>
+      </w:pPr>
+      <w:r>
+        <w:rPr>
+          <w:rFonts w:ascii="Times New Roman" w:hAnsi="Times New Roman" w:cs="Times New Roman"/>
+          <w:sz w:val="24"/>
+        </w:rPr>
+        <w:t>As Redes Neurais Convolucionais apresentam três tipos principais de camadas em sua estrutura: camadas de convolução, camadas de agrupamento (</w:t>
+      </w:r>
+      <w:r>
+        <w:rPr>
+          <w:rFonts w:ascii="Times New Roman" w:hAnsi="Times New Roman" w:cs="Times New Roman"/>
+          <w:i/>
+          <w:sz w:val="24"/>
+        </w:rPr>
+        <w:t>pooling</w:t>
+      </w:r>
+      <w:r>
+        <w:rPr>
+          <w:rFonts w:ascii="Times New Roman" w:hAnsi="Times New Roman" w:cs="Times New Roman"/>
+          <w:sz w:val="24"/>
+        </w:rPr>
+        <w:t xml:space="preserve">) e as camadas totalmente conectadas. </w:t>
+      </w:r>
+      <w:r>
+        <w:rPr>
+          <w:rFonts w:ascii="Times New Roman" w:hAnsi="Times New Roman" w:cs="Times New Roman"/>
+          <w:sz w:val="24"/>
+        </w:rPr>
+        <w:t xml:space="preserve">Camadas de convolução, ou </w:t>
+      </w:r>
+      <w:r>
+        <w:rPr>
+          <w:rFonts w:ascii="Times New Roman" w:hAnsi="Times New Roman" w:cs="Times New Roman"/>
+          <w:sz w:val="24"/>
+        </w:rPr>
+        <w:t>c</w:t>
+      </w:r>
+      <w:r>
+        <w:rPr>
+          <w:rFonts w:ascii="Times New Roman" w:hAnsi="Times New Roman" w:cs="Times New Roman"/>
+          <w:sz w:val="24"/>
+        </w:rPr>
+        <w:t xml:space="preserve">onvolucionais, são as camadas responsáveis pelo processo de realce das características descrito no parágrafo anterior. </w:t>
+      </w:r>
+    </w:p>
+    <w:p>
+      <w:pPr>
+        <w:ind w:firstLine="708"/>
+        <w:jc w:val="both"/>
+        <w:rPr>
+          <w:rFonts w:ascii="Times New Roman" w:hAnsi="Times New Roman" w:cs="Times New Roman"/>
+          <w:sz w:val="24"/>
+        </w:rPr>
+      </w:pPr>
+      <w:r>
+        <w:rPr>
+          <w:rFonts w:ascii="Times New Roman" w:hAnsi="Times New Roman" w:cs="Times New Roman"/>
+          <w:sz w:val="24"/>
+        </w:rPr>
+        <w:t>Esse</w:t>
+      </w:r>
+      <w:r>
+        <w:rPr>
+          <w:rFonts w:ascii="Times New Roman" w:hAnsi="Times New Roman" w:cs="Times New Roman"/>
+          <w:sz w:val="24"/>
+        </w:rPr>
+        <w:t xml:space="preserve"> processo se dá pela aplicação de </w:t>
+      </w:r>
+      <w:r>
+        <w:rPr>
+          <w:rFonts w:ascii="Times New Roman" w:hAnsi="Times New Roman" w:cs="Times New Roman"/>
+          <w:sz w:val="24"/>
+        </w:rPr>
+        <w:t>um filtro</w:t>
+      </w:r>
+      <w:r>
+        <w:rPr>
+          <w:rFonts w:ascii="Times New Roman" w:hAnsi="Times New Roman" w:cs="Times New Roman"/>
+          <w:sz w:val="24"/>
+        </w:rPr>
+        <w:t xml:space="preserve">, comumente chamado de kernel, </w:t>
+      </w:r>
+      <w:r>
+        <w:rPr>
+          <w:rFonts w:ascii="Times New Roman" w:hAnsi="Times New Roman" w:cs="Times New Roman"/>
+          <w:sz w:val="24"/>
+        </w:rPr>
+        <w:t>na imagem</w:t>
+      </w:r>
+      <w:r>
+        <w:rPr>
+          <w:rFonts w:ascii="Times New Roman" w:hAnsi="Times New Roman" w:cs="Times New Roman"/>
+          <w:sz w:val="24"/>
+        </w:rPr>
+        <w:t>, vista como uma matriz de pixels,</w:t>
+      </w:r>
+      <w:r>
+        <w:rPr>
+          <w:rFonts w:ascii="Times New Roman" w:hAnsi="Times New Roman" w:cs="Times New Roman"/>
+          <w:sz w:val="24"/>
+        </w:rPr>
+        <w:t xml:space="preserve"> que está sendo processada pela rede, funciona</w:t>
+      </w:r>
+      <w:r>
+        <w:rPr>
+          <w:rFonts w:ascii="Times New Roman" w:hAnsi="Times New Roman" w:cs="Times New Roman"/>
+          <w:sz w:val="24"/>
+        </w:rPr>
+        <w:t>ndo</w:t>
+      </w:r>
+      <w:r>
+        <w:rPr>
+          <w:rFonts w:ascii="Times New Roman" w:hAnsi="Times New Roman" w:cs="Times New Roman"/>
+          <w:sz w:val="24"/>
+        </w:rPr>
+        <w:t xml:space="preserve"> como um detector de recursos. Esse filtro tem formato matricial com tamanho típico de 3x3, podendo ser maior dependendo da rede,</w:t>
+      </w:r>
+      <w:r>
+        <w:rPr>
+          <w:rFonts w:ascii="Times New Roman" w:hAnsi="Times New Roman" w:cs="Times New Roman"/>
+          <w:sz w:val="24"/>
+        </w:rPr>
+        <w:t xml:space="preserve"> e  o processo de aplicação se dá </w:t>
+      </w:r>
+      <w:r>
+        <w:rPr>
+          <w:rFonts w:ascii="Times New Roman" w:hAnsi="Times New Roman" w:cs="Times New Roman"/>
+          <w:sz w:val="24"/>
+        </w:rPr>
+        <w:t xml:space="preserve">de forma iterativa </w:t>
+      </w:r>
+      <w:r>
+        <w:rPr>
+          <w:rFonts w:ascii="Times New Roman" w:hAnsi="Times New Roman" w:cs="Times New Roman"/>
+          <w:sz w:val="24"/>
+        </w:rPr>
+        <w:t>via a realização do produto escalar entre seus valores e os da imagem processada</w:t>
+      </w:r>
+      <w:r>
+        <w:rPr>
+          <w:rFonts w:ascii="Times New Roman" w:hAnsi="Times New Roman" w:cs="Times New Roman"/>
+          <w:sz w:val="24"/>
+        </w:rPr>
+        <w:t xml:space="preserve">, finalizando-se com </w:t>
+      </w:r>
+      <w:r>
+        <w:rPr>
+          <w:rFonts w:ascii="Times New Roman" w:hAnsi="Times New Roman" w:cs="Times New Roman"/>
+          <w:sz w:val="24"/>
+        </w:rPr>
+        <w:t>a soma dos resultados dessa multiplicação.</w:t>
+      </w:r>
+      <w:r>
+        <w:rPr>
+          <w:rFonts w:ascii="Times New Roman" w:hAnsi="Times New Roman" w:cs="Times New Roman"/>
+          <w:sz w:val="24"/>
+        </w:rPr>
+        <w:t xml:space="preserve"> </w:t>
+      </w:r>
+    </w:p>
+    <w:p>
+      <w:pPr>
+        <w:ind w:firstLine="708"/>
+        <w:jc w:val="both"/>
+        <w:rPr>
+          <w:rFonts w:ascii="Times New Roman" w:hAnsi="Times New Roman" w:cs="Times New Roman"/>
+          <w:sz w:val="24"/>
+        </w:rPr>
+      </w:pPr>
+      <w:r>
+        <w:rPr>
+          <w:rFonts w:ascii="Times New Roman" w:hAnsi="Times New Roman" w:cs="Times New Roman"/>
+          <w:sz w:val="24"/>
+        </w:rPr>
+        <w:t>Tal processo é iterativo, acontecendo até que o kernel multiplique toda a imagem.</w:t>
+      </w:r>
+      <w:r>
+        <w:rPr>
+          <w:rFonts w:ascii="Times New Roman" w:hAnsi="Times New Roman" w:cs="Times New Roman"/>
+          <w:sz w:val="24"/>
+        </w:rPr>
+        <w:t xml:space="preserve"> Alguns hiperparâmetros que podem variar o volume da imagem resultante são </w:t>
+      </w:r>
+      <w:r>
+        <w:rPr>
+          <w:rFonts w:ascii="Times New Roman" w:hAnsi="Times New Roman" w:cs="Times New Roman"/>
+          <w:sz w:val="24"/>
+        </w:rPr>
+        <w:t xml:space="preserve">o número de filtros que serão aplicados a imagem, o número de passos denominado </w:t>
+      </w:r>
+      <w:r>
+        <w:rPr>
+          <w:rFonts w:ascii="Times New Roman" w:hAnsi="Times New Roman" w:cs="Times New Roman"/>
+          <w:i/>
+          <w:sz w:val="24"/>
+        </w:rPr>
+        <w:t>stride</w:t>
+      </w:r>
+      <w:r>
+        <w:rPr>
+          <w:rFonts w:ascii="Times New Roman" w:hAnsi="Times New Roman" w:cs="Times New Roman"/>
+          <w:sz w:val="24"/>
+        </w:rPr>
+        <w:t xml:space="preserve"> que o kernel percorre para se deslocar de uma multiplicação para a outra e o </w:t>
+      </w:r>
+      <w:r>
+        <w:rPr>
+          <w:rFonts w:ascii="Times New Roman" w:hAnsi="Times New Roman" w:cs="Times New Roman"/>
+          <w:i/>
+          <w:sz w:val="24"/>
+        </w:rPr>
+        <w:t>padding</w:t>
+      </w:r>
+      <w:r>
+        <w:rPr>
+          <w:rFonts w:ascii="Times New Roman" w:hAnsi="Times New Roman" w:cs="Times New Roman"/>
+          <w:sz w:val="24"/>
+        </w:rPr>
+        <w:t>, que adiciona zeros na matriz da imagem para chegar a determinado tamanho que favoreça a aplicação do kernel.</w:t>
+      </w:r>
+    </w:p>
+    <w:p>
+      <w:pPr>
+        <w:ind w:firstLine="708"/>
+        <w:jc w:val="both"/>
+        <w:rPr>
+          <w:rFonts w:ascii="Times New Roman" w:hAnsi="Times New Roman" w:cs="Times New Roman"/>
+          <w:sz w:val="24"/>
+        </w:rPr>
+      </w:pPr>
+      <w:r>
+        <w:rPr>
+          <w:rFonts w:ascii="Times New Roman" w:hAnsi="Times New Roman" w:cs="Times New Roman"/>
+          <w:sz w:val="24"/>
+        </w:rPr>
+        <w:t xml:space="preserve">As camadas de agrupamento irão pegar o resultado da camada de convolução e reduzir o número de valores recebidos, mantendo as características realçadas pelos filtros da convolução, porém eliminando áreas vazias de informação relevante para classificação. O processo de </w:t>
+      </w:r>
+      <w:r>
+        <w:rPr>
+          <w:rFonts w:ascii="Times New Roman" w:hAnsi="Times New Roman" w:cs="Times New Roman"/>
+          <w:i/>
+          <w:sz w:val="24"/>
+        </w:rPr>
+        <w:t>pooling</w:t>
+      </w:r>
+      <w:r>
+        <w:rPr>
+          <w:rFonts w:ascii="Times New Roman" w:hAnsi="Times New Roman" w:cs="Times New Roman"/>
+          <w:i/>
+          <w:sz w:val="24"/>
+        </w:rPr>
+        <w:t xml:space="preserve"> </w:t>
+      </w:r>
+      <w:r>
+        <w:rPr>
+          <w:rFonts w:ascii="Times New Roman" w:hAnsi="Times New Roman" w:cs="Times New Roman"/>
+          <w:sz w:val="24"/>
+        </w:rPr>
+        <w:t>destas camadas se dá por dois tipos diferentes que podem ser utilizados, o agrupamento máximo ou o agrupamento médio.</w:t>
+      </w:r>
+    </w:p>
+    <w:p>
+      <w:pPr>
+        <w:ind w:firstLine="708"/>
+        <w:jc w:val="both"/>
+        <w:rPr>
+          <w:rFonts w:ascii="Times New Roman" w:hAnsi="Times New Roman" w:cs="Times New Roman"/>
+          <w:sz w:val="24"/>
+        </w:rPr>
+      </w:pPr>
+      <w:r>
+        <w:rPr>
+          <w:rFonts w:ascii="Times New Roman" w:hAnsi="Times New Roman" w:cs="Times New Roman"/>
+          <w:sz w:val="24"/>
+        </w:rPr>
+        <w:t xml:space="preserve">O agrupamento máximo é feito através da aplicação de um filtro que se desloca pela imagem </w:t>
+      </w:r>
+      <w:r>
+        <w:rPr>
+          <w:rFonts w:ascii="Times New Roman" w:hAnsi="Times New Roman" w:cs="Times New Roman"/>
+          <w:sz w:val="24"/>
+        </w:rPr>
+        <w:t>que</w:t>
+      </w:r>
+      <w:r>
+        <w:rPr>
+          <w:rFonts w:ascii="Times New Roman" w:hAnsi="Times New Roman" w:cs="Times New Roman"/>
+          <w:sz w:val="24"/>
+        </w:rPr>
+        <w:t xml:space="preserve"> simplesmente pega o maior valor dentre os valores analisados na imagem e o coloca em uma matriz de saída, descartando os demais valores. O agrupamento médio se dá pela aplicação de um filtro que também se move pela imagem analisada</w:t>
+      </w:r>
+      <w:r>
+        <w:rPr>
+          <w:rFonts w:ascii="Times New Roman" w:hAnsi="Times New Roman" w:cs="Times New Roman"/>
+          <w:sz w:val="24"/>
+        </w:rPr>
+        <w:t>, porém calculando o valor médio dos valores analisados pelo filtro, colocando-o em uma matriz de saída como no outro agrupamento. O agrupamento máximo tem maior frequência de utilização quando comparado com o médio.</w:t>
+      </w:r>
+    </w:p>
+    <w:p>
+      <w:pPr>
+        <w:ind w:firstLine="708"/>
+        <w:jc w:val="both"/>
+        <w:rPr>
+          <w:rFonts w:ascii="Times New Roman" w:hAnsi="Times New Roman" w:cs="Times New Roman"/>
+          <w:sz w:val="24"/>
+        </w:rPr>
+      </w:pPr>
+      <w:r>
+        <w:rPr>
+          <w:rFonts w:ascii="Times New Roman" w:hAnsi="Times New Roman" w:cs="Times New Roman"/>
+          <w:sz w:val="24"/>
+        </w:rPr>
+        <w:t xml:space="preserve">Por fim, nas camadas totalmente conectadas tem-se diversos neurônios totalmente conectados que irão processar os valores recebidos aplicando alguma função de ativação que gere valores de saída para próximas camadas ou para a camada de saída. Toda rede neural convolucional tem seu formato base composto por essas camadas, porém existem diversos tipos de CNN diferentes que vão variar o número de instâncias dessas camadas mencionadas e os hiperparâmetros presentes nas mesmas. </w:t>
+      </w:r>
+    </w:p>
+    <w:p>
+      <w:pPr>
+        <w:ind w:firstLine="708"/>
+        <w:jc w:val="both"/>
+        <w:rPr>
+          <w:rFonts w:ascii="Times New Roman" w:hAnsi="Times New Roman" w:cs="Times New Roman"/>
+          <w:sz w:val="24"/>
+        </w:rPr>
+      </w:pPr>
+      <w:r>
+        <w:rPr>
+          <w:rFonts w:ascii="Times New Roman" w:hAnsi="Times New Roman" w:cs="Times New Roman"/>
+          <w:sz w:val="24"/>
+        </w:rPr>
+        <w:lastRenderedPageBreak/>
+        <w:t>A arquitetura de rede convolucional denominada de VGG-16, utilizada no desenvolvimento deste trabalho, apresenta treze camadas de convolução e cinco camadas de agrupamento, assim como 3 camadas totalmente conectadas. A imagem abaixo ilustra a distribuição dessas camadas, em que se encontram as camadas de agrupamento entre grupos de camadas de convolução:</w:t>
+      </w:r>
+    </w:p>
+    <w:p>
+      <w:pPr>
+        <w:ind w:firstLine="708"/>
+        <w:jc w:val="both"/>
+        <w:rPr>
+          <w:rFonts w:ascii="Times New Roman" w:hAnsi="Times New Roman" w:cs="Times New Roman"/>
+          <w:sz w:val="24"/>
+        </w:rPr>
+      </w:pPr>
+    </w:p>
+    <w:p>
+      <w:pPr>
+        <w:jc w:val="center"/>
+        <w:rPr>
+          <w:rFonts w:ascii="Times New Roman" w:hAnsi="Times New Roman" w:cs="Times New Roman"/>
+          <w:sz w:val="24"/>
+        </w:rPr>
+      </w:pPr>
+      <w:r>
+        <w:rPr>
+          <w:rFonts w:ascii="Times New Roman" w:hAnsi="Times New Roman" w:cs="Times New Roman"/>
+          <w:sz w:val="24"/>
+        </w:rPr>
+        <w:t>Figura 07 – Possível representação ilustrativa de uma rede da arquitetura de Rede Neural Convolucional VGG-16</w:t>
+      </w:r>
+    </w:p>
+    <w:p>
+      <w:pPr>
+        <w:ind w:firstLine="708"/>
+        <w:jc w:val="both"/>
+        <w:rPr>
+          <w:rFonts w:ascii="Times New Roman" w:hAnsi="Times New Roman" w:cs="Times New Roman"/>
+          <w:sz w:val="24"/>
+        </w:rPr>
+      </w:pPr>
+      <w:r>
+        <w:rPr>
+          <w:noProof/>
+        </w:rPr>
+        <w:drawing>
+          <wp:inline distT="0" distB="0" distL="0" distR="0">
+            <wp:extent cx="5400040" cy="3435195"/>
+            <wp:effectExtent l="0" t="0" r="0" b="0"/>
+            <wp:docPr id="2" name="Imagem 2" descr="Fig. A1. The standard VGG-16 network architecture as proposed in [32]. Note that only layers “conv1” to “fc7” are used in the feature extractor."/>
+            <wp:cNvGraphicFramePr>
+              <a:graphicFrameLocks xmlns:a="http://schemas.openxmlformats.org/drawingml/2006/main" noChangeAspect="1"/>
+            </wp:cNvGraphicFramePr>
+            <a:graphic xmlns:a="http://schemas.openxmlformats.org/drawingml/2006/main">
+              <a:graphicData uri="http://schemas.openxmlformats.org/drawingml/2006/picture">
+                <pic:pic xmlns:pic="http://schemas.openxmlformats.org/drawingml/2006/picture">
+                  <pic:nvPicPr>
+                    <pic:cNvPr id="0" name="Picture 1" descr="Fig. A1. The standard VGG-16 network architecture as proposed in [32]. Note that only layers “conv1” to “fc7” are used in the feature extractor."/>
+                    <pic:cNvPicPr>
+                      <a:picLocks noChangeAspect="1" noChangeArrowheads="1"/>
+                    </pic:cNvPicPr>
+                  </pic:nvPicPr>
+                  <pic:blipFill>
+                    <a:blip r:embed="rId15">
+                      <a:extLst>
+                        <a:ext uri="{28A0092B-C50C-407E-A947-70E740481C1C}">
+                          <a14:useLocalDpi xmlns:a14="http://schemas.microsoft.com/office/drawing/2010/main" val="0"/>
+                        </a:ext>
+                      </a:extLst>
+                    </a:blip>
+                    <a:srcRect/>
+                    <a:stretch>
+                      <a:fillRect/>
+                    </a:stretch>
+                  </pic:blipFill>
+                  <pic:spPr bwMode="auto">
+                    <a:xfrm>
+                      <a:off x="0" y="0"/>
+                      <a:ext cx="5400040" cy="3435195"/>
+                    </a:xfrm>
+                    <a:prstGeom prst="rect">
+                      <a:avLst/>
+                    </a:prstGeom>
+                    <a:noFill/>
+                    <a:ln>
+                      <a:noFill/>
+                    </a:ln>
+                  </pic:spPr>
+                </pic:pic>
+              </a:graphicData>
+            </a:graphic>
+          </wp:inline>
+        </w:drawing>
+      </w:r>
+    </w:p>
+    <w:p>
+      <w:pPr>
+        <w:ind w:firstLine="708"/>
+        <w:jc w:val="center"/>
+        <w:rPr>
+          <w:rFonts w:ascii="Times New Roman" w:hAnsi="Times New Roman" w:cs="Times New Roman"/>
+          <w:color w:val="000000" w:themeColor="text1"/>
+          <w:sz w:val="24"/>
+        </w:rPr>
+      </w:pPr>
+      <w:r>
+        <w:rPr>
+          <w:rFonts w:ascii="Times New Roman" w:hAnsi="Times New Roman" w:cs="Times New Roman"/>
+          <w:color w:val="000000" w:themeColor="text1"/>
+          <w:sz w:val="24"/>
+        </w:rPr>
+        <w:t xml:space="preserve">Fonte: </w:t>
+      </w:r>
+      <w:hyperlink r:id="rId16" w:history="1">
+        <w:r>
+          <w:rPr>
+            <w:rStyle w:val="Hyperlink"/>
+            <w:rFonts w:ascii="Times New Roman" w:hAnsi="Times New Roman" w:cs="Times New Roman"/>
+            <w:color w:val="000000" w:themeColor="text1"/>
+            <w:sz w:val="24"/>
+          </w:rPr>
+          <w:t>Fig. A1. The standard VGG-16 network architecture as proposed in [32].... | Download Scientific Diagram (researchgate.net)</w:t>
+        </w:r>
+      </w:hyperlink>
+    </w:p>
+    <w:p>
+      <w:pPr>
+        <w:ind w:firstLine="708"/>
+        <w:jc w:val="both"/>
+      </w:pPr>
     </w:p>
     <w:p>
       <w:pPr>
@@ -8603,7 +9147,7 @@
                     </pic:cNvPicPr>
                   </pic:nvPicPr>
                   <pic:blipFill>
-                    <a:blip r:embed="rId14">
+                    <a:blip r:embed="rId17">
                       <a:extLst>
                         <a:ext uri="{28A0092B-C50C-407E-A947-70E740481C1C}">
                           <a14:useLocalDpi xmlns:a14="http://schemas.microsoft.com/office/drawing/2010/main" val="0"/>
@@ -9762,7 +10306,7 @@
                     </pic:cNvPicPr>
                   </pic:nvPicPr>
                   <pic:blipFill>
-                    <a:blip r:embed="rId15">
+                    <a:blip r:embed="rId18">
                       <a:extLst>
                         <a:ext uri="{28A0092B-C50C-407E-A947-70E740481C1C}">
                           <a14:useLocalDpi xmlns:a14="http://schemas.microsoft.com/office/drawing/2010/main" val="0"/>
@@ -9814,7 +10358,7 @@
         </w:rPr>
         <w:t xml:space="preserve">Fonte: </w:t>
       </w:r>
-      <w:hyperlink r:id="rId16" w:anchor="roc-metrics" w:history="1">
+      <w:hyperlink r:id="rId19" w:anchor="roc-metrics" w:history="1">
         <w:r>
           <w:rPr>
             <w:rStyle w:val="Hyperlink"/>
@@ -11040,30 +11584,23 @@
           <w:rFonts w:ascii="Times New Roman" w:hAnsi="Times New Roman" w:cs="Times New Roman"/>
           <w:sz w:val="24"/>
         </w:rPr>
-        <w:t xml:space="preserve">Para criação do modelo classificador de imagens de </w:t>
-      </w:r>
-      <w:proofErr w:type="spellStart"/>
-      <w:r>
-        <w:rPr>
-          <w:rFonts w:ascii="Times New Roman" w:hAnsi="Times New Roman" w:cs="Times New Roman"/>
-          <w:sz w:val="24"/>
-        </w:rPr>
-        <w:t>TCs</w:t>
-      </w:r>
-      <w:proofErr w:type="spellEnd"/>
-      <w:r>
-        <w:rPr>
-          <w:rFonts w:ascii="Times New Roman" w:hAnsi="Times New Roman" w:cs="Times New Roman"/>
-          <w:sz w:val="24"/>
-        </w:rPr>
-        <w:t xml:space="preserve">, foi utilizado um conjunto de dados com </w:t>
-      </w:r>
-      <w:r>
-        <w:rPr>
-          <w:rFonts w:ascii="Times New Roman" w:hAnsi="Times New Roman" w:cs="Times New Roman"/>
-          <w:sz w:val="24"/>
-        </w:rPr>
-        <w:t>475 imagens no total, divididas em três classes diferentes: AVC Isquêmico, AVC Hemorrágico ou não AVC. Entretanto, como o objetivo deste trabalho é de apenas identificar a ocorrência de Acidente Vascular Cerebral em determinada vítima, sem especificar o tipo de AVC de fato, este conjunto foi redistribuído para apenas duas classes.</w:t>
+        <w:t xml:space="preserve">Para criação do modelo classificador de imagens de TC, foi utilizado um conjunto de dados com </w:t>
+      </w:r>
+      <w:r>
+        <w:rPr>
+          <w:rFonts w:ascii="Times New Roman" w:hAnsi="Times New Roman" w:cs="Times New Roman"/>
+          <w:sz w:val="24"/>
+        </w:rPr>
+        <w:t xml:space="preserve">475 imagens no total, divididas em três classes diferentes: AVC Isquêmico, AVC Hemorrágico ou não AVC. Entretanto, como o objetivo deste trabalho é de apenas </w:t>
+      </w:r>
+      <w:bookmarkStart w:id="1" w:name="_GoBack"/>
+      <w:bookmarkEnd w:id="1"/>
+      <w:r>
+        <w:rPr>
+          <w:rFonts w:ascii="Times New Roman" w:hAnsi="Times New Roman" w:cs="Times New Roman"/>
+          <w:sz w:val="24"/>
+        </w:rPr>
+        <w:t>identificar a ocorrência de Acidente Vascular Cerebral em determinada vítima, sem especificar o tipo de AVC de fato, este conjunto foi redistribuído para apenas duas classes.</w:t>
       </w:r>
     </w:p>
     <w:p>
@@ -11362,74 +11899,67 @@
           <w:rFonts w:ascii="Times New Roman" w:hAnsi="Times New Roman" w:cs="Times New Roman"/>
           <w:sz w:val="24"/>
         </w:rPr>
-        <w:t xml:space="preserve"> facilmente </w:t>
-      </w:r>
+        <w:t xml:space="preserve"> facilmente importad</w:t>
+      </w:r>
+      <w:r>
+        <w:rPr>
+          <w:rFonts w:ascii="Times New Roman" w:hAnsi="Times New Roman" w:cs="Times New Roman"/>
+          <w:sz w:val="24"/>
+        </w:rPr>
+        <w:t>a</w:t>
+      </w:r>
+      <w:r>
+        <w:rPr>
+          <w:rFonts w:ascii="Times New Roman" w:hAnsi="Times New Roman" w:cs="Times New Roman"/>
+          <w:sz w:val="24"/>
+        </w:rPr>
+        <w:t>s</w:t>
+      </w:r>
+      <w:r>
+        <w:rPr>
+          <w:rFonts w:ascii="Times New Roman" w:hAnsi="Times New Roman" w:cs="Times New Roman"/>
+          <w:sz w:val="24"/>
+        </w:rPr>
+        <w:t xml:space="preserve"> para que não haja</w:t>
+      </w:r>
+      <w:r>
+        <w:rPr>
+          <w:rFonts w:ascii="Times New Roman" w:hAnsi="Times New Roman" w:cs="Times New Roman"/>
+          <w:sz w:val="24"/>
+        </w:rPr>
+        <w:t xml:space="preserve"> a necessidade de implementar</w:t>
+      </w:r>
+      <w:r>
+        <w:rPr>
+          <w:rFonts w:ascii="Times New Roman" w:hAnsi="Times New Roman" w:cs="Times New Roman"/>
+          <w:sz w:val="24"/>
+        </w:rPr>
+        <w:t xml:space="preserve"> funções complexas e</w:t>
+      </w:r>
+      <w:r>
+        <w:rPr>
+          <w:rFonts w:ascii="Times New Roman" w:hAnsi="Times New Roman" w:cs="Times New Roman"/>
+          <w:sz w:val="24"/>
+        </w:rPr>
+        <w:t xml:space="preserve"> componentes desde o início. </w:t>
+      </w:r>
+    </w:p>
+    <w:p>
+      <w:pPr>
+        <w:spacing w:line="259" w:lineRule="auto"/>
+        <w:ind w:firstLine="708"/>
+        <w:jc w:val="both"/>
+        <w:rPr>
+          <w:rFonts w:ascii="Times New Roman" w:hAnsi="Times New Roman" w:cs="Times New Roman"/>
+          <w:sz w:val="24"/>
+        </w:rPr>
+      </w:pPr>
       <w:r>
         <w:rPr>
           <w:rFonts w:ascii="Times New Roman" w:hAnsi="Times New Roman" w:cs="Times New Roman"/>
           <w:sz w:val="24"/>
         </w:rPr>
         <w:lastRenderedPageBreak/>
-        <w:t>importad</w:t>
-      </w:r>
-      <w:r>
-        <w:rPr>
-          <w:rFonts w:ascii="Times New Roman" w:hAnsi="Times New Roman" w:cs="Times New Roman"/>
-          <w:sz w:val="24"/>
-        </w:rPr>
-        <w:t>a</w:t>
-      </w:r>
-      <w:r>
-        <w:rPr>
-          <w:rFonts w:ascii="Times New Roman" w:hAnsi="Times New Roman" w:cs="Times New Roman"/>
-          <w:sz w:val="24"/>
-        </w:rPr>
-        <w:t>s</w:t>
-      </w:r>
-      <w:r>
-        <w:rPr>
-          <w:rFonts w:ascii="Times New Roman" w:hAnsi="Times New Roman" w:cs="Times New Roman"/>
-          <w:sz w:val="24"/>
-        </w:rPr>
-        <w:t xml:space="preserve"> para que não haja</w:t>
-      </w:r>
-      <w:r>
-        <w:rPr>
-          <w:rFonts w:ascii="Times New Roman" w:hAnsi="Times New Roman" w:cs="Times New Roman"/>
-          <w:sz w:val="24"/>
-        </w:rPr>
-        <w:t xml:space="preserve"> a necessidade de implementar</w:t>
-      </w:r>
-      <w:r>
-        <w:rPr>
-          <w:rFonts w:ascii="Times New Roman" w:hAnsi="Times New Roman" w:cs="Times New Roman"/>
-          <w:sz w:val="24"/>
-        </w:rPr>
-        <w:t xml:space="preserve"> funções complexas e</w:t>
-      </w:r>
-      <w:r>
-        <w:rPr>
-          <w:rFonts w:ascii="Times New Roman" w:hAnsi="Times New Roman" w:cs="Times New Roman"/>
-          <w:sz w:val="24"/>
-        </w:rPr>
-        <w:t xml:space="preserve"> componentes desde o início. </w:t>
-      </w:r>
-    </w:p>
-    <w:p>
-      <w:pPr>
-        <w:spacing w:line="259" w:lineRule="auto"/>
-        <w:ind w:firstLine="708"/>
-        <w:jc w:val="both"/>
-        <w:rPr>
-          <w:rFonts w:ascii="Times New Roman" w:hAnsi="Times New Roman" w:cs="Times New Roman"/>
-          <w:sz w:val="24"/>
-        </w:rPr>
-      </w:pPr>
-      <w:r>
-        <w:rPr>
-          <w:rFonts w:ascii="Times New Roman" w:hAnsi="Times New Roman" w:cs="Times New Roman"/>
-          <w:sz w:val="24"/>
-        </w:rPr>
         <w:t>A a</w:t>
       </w:r>
       <w:r>
@@ -11553,7 +12083,6 @@
           <w:sz w:val="24"/>
         </w:rPr>
       </w:pPr>
-      <w:proofErr w:type="spellStart"/>
       <w:r>
         <w:rPr>
           <w:rFonts w:ascii="Times New Roman" w:hAnsi="Times New Roman" w:cs="Times New Roman"/>
@@ -11562,29 +12091,12 @@
         </w:rPr>
         <w:t>Numpy</w:t>
       </w:r>
-      <w:proofErr w:type="spellEnd"/>
-      <w:r>
-        <w:rPr>
-          <w:rFonts w:ascii="Times New Roman" w:hAnsi="Times New Roman" w:cs="Times New Roman"/>
-          <w:sz w:val="24"/>
-        </w:rPr>
-        <w:t xml:space="preserve">: utilizada para trabalhar com vetores e matrizes de forma eficiente e facilitada, possibilitando operações matemáticas velozes com essas estruturas em grandes dimensões e complexidades. Otimizada com a linguagem de programação C, </w:t>
-      </w:r>
-      <w:proofErr w:type="spellStart"/>
-      <w:r>
-        <w:rPr>
-          <w:rFonts w:ascii="Times New Roman" w:hAnsi="Times New Roman" w:cs="Times New Roman"/>
-          <w:sz w:val="24"/>
-        </w:rPr>
-        <w:t>Numpy</w:t>
-      </w:r>
-      <w:proofErr w:type="spellEnd"/>
-      <w:r>
-        <w:rPr>
-          <w:rFonts w:ascii="Times New Roman" w:hAnsi="Times New Roman" w:cs="Times New Roman"/>
-          <w:sz w:val="24"/>
-        </w:rPr>
-        <w:t xml:space="preserve"> traz velocidade e performance bastante agradável para essas operações no Python.</w:t>
+      <w:r>
+        <w:rPr>
+          <w:rFonts w:ascii="Times New Roman" w:hAnsi="Times New Roman" w:cs="Times New Roman"/>
+          <w:sz w:val="24"/>
+        </w:rPr>
+        <w:t>: utilizada para trabalhar com vetores e matrizes de forma eficiente e facilitada, possibilitando operações matemáticas velozes com essas estruturas em grandes dimensões e complexidades. Otimizada com a linguagem de programação C, Numpy traz velocidade e performance bastante agradável para essas operações no Python.</w:t>
       </w:r>
     </w:p>
     <w:p>
@@ -11642,7 +12154,6 @@
         </w:rPr>
         <w:t xml:space="preserve"> Diversas operações presentes nesta biblioteca são construídas em cima de componentes </w:t>
       </w:r>
-      <w:proofErr w:type="spellStart"/>
       <w:r>
         <w:rPr>
           <w:rFonts w:ascii="Times New Roman" w:hAnsi="Times New Roman" w:cs="Times New Roman"/>
@@ -11651,7 +12162,6 @@
         </w:rPr>
         <w:t>Numpy</w:t>
       </w:r>
-      <w:proofErr w:type="spellEnd"/>
       <w:r>
         <w:rPr>
           <w:rFonts w:ascii="Times New Roman" w:hAnsi="Times New Roman" w:cs="Times New Roman"/>
@@ -11688,7 +12198,6 @@
           <w:sz w:val="24"/>
         </w:rPr>
       </w:pPr>
-      <w:proofErr w:type="spellStart"/>
       <w:r>
         <w:rPr>
           <w:rFonts w:ascii="Times New Roman" w:hAnsi="Times New Roman" w:cs="Times New Roman"/>
@@ -11697,7 +12206,6 @@
         </w:rPr>
         <w:t>Matplotlib</w:t>
       </w:r>
-      <w:proofErr w:type="spellEnd"/>
       <w:r>
         <w:rPr>
           <w:rFonts w:ascii="Times New Roman" w:hAnsi="Times New Roman" w:cs="Times New Roman"/>
@@ -11743,7 +12251,6 @@
           <w:sz w:val="24"/>
         </w:rPr>
       </w:pPr>
-      <w:proofErr w:type="spellStart"/>
       <w:r>
         <w:rPr>
           <w:rFonts w:ascii="Times New Roman" w:hAnsi="Times New Roman" w:cs="Times New Roman"/>
@@ -11752,7 +12259,6 @@
         </w:rPr>
         <w:t>Seaborn</w:t>
       </w:r>
-      <w:proofErr w:type="spellEnd"/>
       <w:r>
         <w:rPr>
           <w:rFonts w:ascii="Times New Roman" w:hAnsi="Times New Roman" w:cs="Times New Roman"/>
@@ -11780,39 +12286,7 @@
           <w:rFonts w:ascii="Times New Roman" w:hAnsi="Times New Roman" w:cs="Times New Roman"/>
           <w:sz w:val="24"/>
         </w:rPr>
-        <w:t xml:space="preserve">iblioteca Python para visualização de dados em alto nível. Baseada na biblioteca </w:t>
-      </w:r>
-      <w:proofErr w:type="spellStart"/>
-      <w:r>
-        <w:rPr>
-          <w:rFonts w:ascii="Times New Roman" w:hAnsi="Times New Roman" w:cs="Times New Roman"/>
-          <w:sz w:val="24"/>
-        </w:rPr>
-        <w:t>Matplotlib</w:t>
-      </w:r>
-      <w:proofErr w:type="spellEnd"/>
-      <w:r>
-        <w:rPr>
-          <w:rFonts w:ascii="Times New Roman" w:hAnsi="Times New Roman" w:cs="Times New Roman"/>
-          <w:sz w:val="24"/>
-        </w:rPr>
-        <w:t xml:space="preserve">, </w:t>
-      </w:r>
-      <w:proofErr w:type="spellStart"/>
-      <w:r>
-        <w:rPr>
-          <w:rFonts w:ascii="Times New Roman" w:hAnsi="Times New Roman" w:cs="Times New Roman"/>
-          <w:sz w:val="24"/>
-        </w:rPr>
-        <w:t>Seaborn</w:t>
-      </w:r>
-      <w:proofErr w:type="spellEnd"/>
-      <w:r>
-        <w:rPr>
-          <w:rFonts w:ascii="Times New Roman" w:hAnsi="Times New Roman" w:cs="Times New Roman"/>
-          <w:sz w:val="24"/>
-        </w:rPr>
-        <w:t xml:space="preserve"> traz muitas implementações de gráficos prontas como: gráfico de linhas, gráfico de barras, gráfico de pontos de calor, etc. </w:t>
+        <w:t xml:space="preserve">iblioteca Python para visualização de dados em alto nível. Baseada na biblioteca Matplotlib, Seaborn traz muitas implementações de gráficos prontas como: gráfico de linhas, gráfico de barras, gráfico de pontos de calor, etc. </w:t>
       </w:r>
     </w:p>
     <w:p>
@@ -11840,7 +12314,6 @@
           <w:sz w:val="24"/>
         </w:rPr>
       </w:pPr>
-      <w:proofErr w:type="spellStart"/>
       <w:r>
         <w:rPr>
           <w:rFonts w:ascii="Times New Roman" w:hAnsi="Times New Roman" w:cs="Times New Roman"/>
@@ -11849,7 +12322,6 @@
         </w:rPr>
         <w:t>Scikit-learn</w:t>
       </w:r>
-      <w:proofErr w:type="spellEnd"/>
       <w:r>
         <w:rPr>
           <w:rFonts w:ascii="Times New Roman" w:hAnsi="Times New Roman" w:cs="Times New Roman"/>
@@ -11862,33 +12334,72 @@
           <w:rFonts w:ascii="Times New Roman" w:hAnsi="Times New Roman" w:cs="Times New Roman"/>
           <w:sz w:val="24"/>
         </w:rPr>
-        <w:t xml:space="preserve">também conhecida como </w:t>
-      </w:r>
-      <w:proofErr w:type="spellStart"/>
-      <w:r>
-        <w:rPr>
-          <w:rFonts w:ascii="Times New Roman" w:hAnsi="Times New Roman" w:cs="Times New Roman"/>
-          <w:sz w:val="24"/>
-        </w:rPr>
-        <w:t>sk</w:t>
-      </w:r>
-      <w:proofErr w:type="spellEnd"/>
-      <w:r>
-        <w:rPr>
-          <w:rFonts w:ascii="Times New Roman" w:hAnsi="Times New Roman" w:cs="Times New Roman"/>
-          <w:sz w:val="24"/>
-        </w:rPr>
-        <w:t xml:space="preserve"> </w:t>
-      </w:r>
-      <w:proofErr w:type="spellStart"/>
-      <w:r>
-        <w:rPr>
-          <w:rFonts w:ascii="Times New Roman" w:hAnsi="Times New Roman" w:cs="Times New Roman"/>
-          <w:sz w:val="24"/>
-        </w:rPr>
-        <w:t>learn</w:t>
-      </w:r>
-      <w:proofErr w:type="spellEnd"/>
+        <w:t xml:space="preserve">também conhecida como sk learn, </w:t>
+      </w:r>
+      <w:r>
+        <w:rPr>
+          <w:rFonts w:ascii="Times New Roman" w:hAnsi="Times New Roman" w:cs="Times New Roman"/>
+          <w:sz w:val="24"/>
+        </w:rPr>
+        <w:t xml:space="preserve">é uma das principais ferramentas para se trabalhar com Aprendizado de Máquina na linguagem Python. Tal biblioteca traz diversas implementações de modelos de regressão, classificação e agrupamento, assim como a implementação de várias métricas de avaliação bastante conhecidas como: acurácia, precisão, matriz de confusão, erro quadrado médio, curva ROC, etc. </w:t>
+      </w:r>
+    </w:p>
+    <w:p>
+      <w:pPr>
+        <w:pStyle w:val="PargrafodaLista"/>
+        <w:jc w:val="both"/>
+        <w:rPr>
+          <w:rFonts w:ascii="Times New Roman" w:hAnsi="Times New Roman" w:cs="Times New Roman"/>
+          <w:sz w:val="24"/>
+        </w:rPr>
+      </w:pPr>
+    </w:p>
+    <w:p>
+      <w:pPr>
+        <w:pStyle w:val="PargrafodaLista"/>
+        <w:spacing w:line="259" w:lineRule="auto"/>
+        <w:jc w:val="both"/>
+        <w:rPr>
+          <w:rFonts w:ascii="Times New Roman" w:hAnsi="Times New Roman" w:cs="Times New Roman"/>
+          <w:i/>
+          <w:sz w:val="24"/>
+        </w:rPr>
+      </w:pPr>
+      <w:r>
+        <w:rPr>
+          <w:rFonts w:ascii="Times New Roman" w:hAnsi="Times New Roman" w:cs="Times New Roman"/>
+          <w:sz w:val="24"/>
+        </w:rPr>
+        <w:t xml:space="preserve">Construída a partir da junção de outras bibliotecas como Numpy, Matplotlib e SciPy (biblioteca que implementa métodos estatísticos em Python), a Scikit-learn traz consigo também diversos componentes para otimização/ajuste de hiperparâmetros, possibilitando que modelos </w:t>
+      </w:r>
+      <w:r>
+        <w:rPr>
+          <w:rFonts w:ascii="Times New Roman" w:hAnsi="Times New Roman" w:cs="Times New Roman"/>
+          <w:sz w:val="24"/>
+        </w:rPr>
+        <w:t xml:space="preserve">eficientes </w:t>
+      </w:r>
+      <w:r>
+        <w:rPr>
+          <w:rFonts w:ascii="Times New Roman" w:hAnsi="Times New Roman" w:cs="Times New Roman"/>
+          <w:sz w:val="24"/>
+        </w:rPr>
+        <w:t xml:space="preserve">sejam criados e aperfeiçoados para contextos mais específicos. Sk </w:t>
+      </w:r>
+      <w:r>
+        <w:rPr>
+          <w:rFonts w:ascii="Times New Roman" w:hAnsi="Times New Roman" w:cs="Times New Roman"/>
+          <w:sz w:val="24"/>
+        </w:rPr>
+        <w:t>L</w:t>
+      </w:r>
+      <w:r>
+        <w:rPr>
+          <w:rFonts w:ascii="Times New Roman" w:hAnsi="Times New Roman" w:cs="Times New Roman"/>
+          <w:sz w:val="24"/>
+        </w:rPr>
+        <w:t>earn traz também algumas implementações de componentes para divisão de dados inteligente</w:t>
+      </w:r>
       <w:r>
         <w:rPr>
           <w:rFonts w:ascii="Times New Roman" w:hAnsi="Times New Roman" w:cs="Times New Roman"/>
@@ -11901,174 +12412,6 @@
           <w:rFonts w:ascii="Times New Roman" w:hAnsi="Times New Roman" w:cs="Times New Roman"/>
           <w:sz w:val="24"/>
         </w:rPr>
-        <w:t xml:space="preserve">é uma das principais ferramentas para se trabalhar com Aprendizado de Máquina na linguagem Python. Tal biblioteca traz diversas implementações de modelos de regressão, classificação e agrupamento, assim como a implementação de várias métricas de avaliação bastante conhecidas como: acurácia, precisão, matriz de confusão, erro quadrado médio, curva ROC, etc. </w:t>
-      </w:r>
-    </w:p>
-    <w:p>
-      <w:pPr>
-        <w:pStyle w:val="PargrafodaLista"/>
-        <w:jc w:val="both"/>
-        <w:rPr>
-          <w:rFonts w:ascii="Times New Roman" w:hAnsi="Times New Roman" w:cs="Times New Roman"/>
-          <w:sz w:val="24"/>
-        </w:rPr>
-      </w:pPr>
-    </w:p>
-    <w:p>
-      <w:pPr>
-        <w:pStyle w:val="PargrafodaLista"/>
-        <w:spacing w:line="259" w:lineRule="auto"/>
-        <w:jc w:val="both"/>
-        <w:rPr>
-          <w:rFonts w:ascii="Times New Roman" w:hAnsi="Times New Roman" w:cs="Times New Roman"/>
-          <w:i/>
-          <w:sz w:val="24"/>
-        </w:rPr>
-      </w:pPr>
-      <w:r>
-        <w:rPr>
-          <w:rFonts w:ascii="Times New Roman" w:hAnsi="Times New Roman" w:cs="Times New Roman"/>
-          <w:sz w:val="24"/>
-        </w:rPr>
-        <w:t xml:space="preserve">Construída a partir da junção de outras bibliotecas como </w:t>
-      </w:r>
-      <w:proofErr w:type="spellStart"/>
-      <w:r>
-        <w:rPr>
-          <w:rFonts w:ascii="Times New Roman" w:hAnsi="Times New Roman" w:cs="Times New Roman"/>
-          <w:sz w:val="24"/>
-        </w:rPr>
-        <w:t>Numpy</w:t>
-      </w:r>
-      <w:proofErr w:type="spellEnd"/>
-      <w:r>
-        <w:rPr>
-          <w:rFonts w:ascii="Times New Roman" w:hAnsi="Times New Roman" w:cs="Times New Roman"/>
-          <w:sz w:val="24"/>
-        </w:rPr>
-        <w:t xml:space="preserve">, </w:t>
-      </w:r>
-      <w:proofErr w:type="spellStart"/>
-      <w:r>
-        <w:rPr>
-          <w:rFonts w:ascii="Times New Roman" w:hAnsi="Times New Roman" w:cs="Times New Roman"/>
-          <w:sz w:val="24"/>
-        </w:rPr>
-        <w:t>Matplotlib</w:t>
-      </w:r>
-      <w:proofErr w:type="spellEnd"/>
-      <w:r>
-        <w:rPr>
-          <w:rFonts w:ascii="Times New Roman" w:hAnsi="Times New Roman" w:cs="Times New Roman"/>
-          <w:sz w:val="24"/>
-        </w:rPr>
-        <w:t xml:space="preserve"> e </w:t>
-      </w:r>
-      <w:proofErr w:type="spellStart"/>
-      <w:r>
-        <w:rPr>
-          <w:rFonts w:ascii="Times New Roman" w:hAnsi="Times New Roman" w:cs="Times New Roman"/>
-          <w:sz w:val="24"/>
-        </w:rPr>
-        <w:t>SciPy</w:t>
-      </w:r>
-      <w:proofErr w:type="spellEnd"/>
-      <w:r>
-        <w:rPr>
-          <w:rFonts w:ascii="Times New Roman" w:hAnsi="Times New Roman" w:cs="Times New Roman"/>
-          <w:sz w:val="24"/>
-        </w:rPr>
-        <w:t xml:space="preserve"> (biblioteca que implementa métodos estatísticos em Python), a </w:t>
-      </w:r>
-      <w:proofErr w:type="spellStart"/>
-      <w:r>
-        <w:rPr>
-          <w:rFonts w:ascii="Times New Roman" w:hAnsi="Times New Roman" w:cs="Times New Roman"/>
-          <w:sz w:val="24"/>
-        </w:rPr>
-        <w:t>Scikit-learn</w:t>
-      </w:r>
-      <w:proofErr w:type="spellEnd"/>
-      <w:r>
-        <w:rPr>
-          <w:rFonts w:ascii="Times New Roman" w:hAnsi="Times New Roman" w:cs="Times New Roman"/>
-          <w:sz w:val="24"/>
-        </w:rPr>
-        <w:t xml:space="preserve"> traz consigo também diversos componentes para otimização/ajuste de hiperparâmetros, possibilitando que modelos </w:t>
-      </w:r>
-      <w:r>
-        <w:rPr>
-          <w:rFonts w:ascii="Times New Roman" w:hAnsi="Times New Roman" w:cs="Times New Roman"/>
-          <w:sz w:val="24"/>
-        </w:rPr>
-        <w:t xml:space="preserve">eficientes </w:t>
-      </w:r>
-      <w:r>
-        <w:rPr>
-          <w:rFonts w:ascii="Times New Roman" w:hAnsi="Times New Roman" w:cs="Times New Roman"/>
-          <w:sz w:val="24"/>
-        </w:rPr>
-        <w:t xml:space="preserve">sejam criados e aperfeiçoados para contextos mais específicos. </w:t>
-      </w:r>
-      <w:proofErr w:type="spellStart"/>
-      <w:r>
-        <w:rPr>
-          <w:rFonts w:ascii="Times New Roman" w:hAnsi="Times New Roman" w:cs="Times New Roman"/>
-          <w:sz w:val="24"/>
-        </w:rPr>
-        <w:t>Sk</w:t>
-      </w:r>
-      <w:proofErr w:type="spellEnd"/>
-      <w:r>
-        <w:rPr>
-          <w:rFonts w:ascii="Times New Roman" w:hAnsi="Times New Roman" w:cs="Times New Roman"/>
-          <w:sz w:val="24"/>
-        </w:rPr>
-        <w:t xml:space="preserve"> </w:t>
-      </w:r>
-      <w:proofErr w:type="spellStart"/>
-      <w:r>
-        <w:rPr>
-          <w:rFonts w:ascii="Times New Roman" w:hAnsi="Times New Roman" w:cs="Times New Roman"/>
-          <w:sz w:val="24"/>
-        </w:rPr>
-        <w:t>L</w:t>
-      </w:r>
-      <w:r>
-        <w:rPr>
-          <w:rFonts w:ascii="Times New Roman" w:hAnsi="Times New Roman" w:cs="Times New Roman"/>
-          <w:sz w:val="24"/>
-        </w:rPr>
-        <w:t>earn</w:t>
-      </w:r>
-      <w:proofErr w:type="spellEnd"/>
-      <w:r>
-        <w:rPr>
-          <w:rFonts w:ascii="Times New Roman" w:hAnsi="Times New Roman" w:cs="Times New Roman"/>
-          <w:sz w:val="24"/>
-        </w:rPr>
-        <w:t xml:space="preserve"> traz também algumas </w:t>
-      </w:r>
-      <w:r>
-        <w:rPr>
-          <w:rFonts w:ascii="Times New Roman" w:hAnsi="Times New Roman" w:cs="Times New Roman"/>
-          <w:sz w:val="24"/>
-        </w:rPr>
-        <w:lastRenderedPageBreak/>
-        <w:t>implementações de componentes para divisão de dados inteligente</w:t>
-      </w:r>
-      <w:r>
-        <w:rPr>
-          <w:rFonts w:ascii="Times New Roman" w:hAnsi="Times New Roman" w:cs="Times New Roman"/>
-          <w:sz w:val="24"/>
-        </w:rPr>
-        <w:t xml:space="preserve">, </w:t>
-      </w:r>
-      <w:r>
-        <w:rPr>
-          <w:rFonts w:ascii="Times New Roman" w:hAnsi="Times New Roman" w:cs="Times New Roman"/>
-          <w:sz w:val="24"/>
-        </w:rPr>
         <w:t>como algoritmos para validação cruzada de dados</w:t>
       </w:r>
       <w:r>
@@ -12076,23 +12419,7 @@
           <w:rFonts w:ascii="Times New Roman" w:hAnsi="Times New Roman" w:cs="Times New Roman"/>
           <w:sz w:val="24"/>
         </w:rPr>
-        <w:t>, e algoritmos para normalização dos dados, como normalização padrão, normalização min-</w:t>
-      </w:r>
-      <w:proofErr w:type="spellStart"/>
-      <w:r>
-        <w:rPr>
-          <w:rFonts w:ascii="Times New Roman" w:hAnsi="Times New Roman" w:cs="Times New Roman"/>
-          <w:sz w:val="24"/>
-        </w:rPr>
-        <w:t>max</w:t>
-      </w:r>
-      <w:proofErr w:type="spellEnd"/>
-      <w:r>
-        <w:rPr>
-          <w:rFonts w:ascii="Times New Roman" w:hAnsi="Times New Roman" w:cs="Times New Roman"/>
-          <w:sz w:val="24"/>
-        </w:rPr>
-        <w:t>, entre outras.</w:t>
+        <w:t>, e algoritmos para normalização dos dados, como normalização padrão, normalização min-max, entre outras.</w:t>
       </w:r>
     </w:p>
     <w:p>
@@ -12137,7 +12464,6 @@
         </w:rPr>
         <w:t xml:space="preserve"> </w:t>
       </w:r>
-      <w:proofErr w:type="spellStart"/>
       <w:r>
         <w:rPr>
           <w:rFonts w:ascii="Times New Roman" w:hAnsi="Times New Roman" w:cs="Times New Roman"/>
@@ -12146,7 +12472,6 @@
         </w:rPr>
         <w:t>Flow</w:t>
       </w:r>
-      <w:proofErr w:type="spellEnd"/>
       <w:r>
         <w:rPr>
           <w:rFonts w:ascii="Times New Roman" w:hAnsi="Times New Roman" w:cs="Times New Roman"/>
@@ -12159,23 +12484,7 @@
           <w:rFonts w:ascii="Times New Roman" w:hAnsi="Times New Roman" w:cs="Times New Roman"/>
           <w:sz w:val="24"/>
         </w:rPr>
-        <w:t xml:space="preserve"> plataforma de código aberta que facilita a criação de modelos de Aprendizagem de Máquina e Aprendizagem profunda. Tensor </w:t>
-      </w:r>
-      <w:proofErr w:type="spellStart"/>
-      <w:r>
-        <w:rPr>
-          <w:rFonts w:ascii="Times New Roman" w:hAnsi="Times New Roman" w:cs="Times New Roman"/>
-          <w:sz w:val="24"/>
-        </w:rPr>
-        <w:t>Flow</w:t>
-      </w:r>
-      <w:proofErr w:type="spellEnd"/>
-      <w:r>
-        <w:rPr>
-          <w:rFonts w:ascii="Times New Roman" w:hAnsi="Times New Roman" w:cs="Times New Roman"/>
-          <w:sz w:val="24"/>
-        </w:rPr>
-        <w:t xml:space="preserve"> traz possibilidades para que o usuário do framework possa trabalhar com modelos prontos ou cria-los de acordo com as necessidades. Com esta biblioteca é possível facilmente estruturar redes neurais simples e complexas, alterando o número de neurônios, função de ativação, adicionando </w:t>
+        <w:t xml:space="preserve"> plataforma de código aberta que facilita a criação de modelos de Aprendizagem de Máquina e Aprendizagem profunda. Tensor Flow traz possibilidades para que o usuário do framework possa trabalhar com modelos prontos ou cria-los de acordo com as necessidades. Com esta biblioteca é possível facilmente estruturar redes neurais simples e complexas, alterando o número de neurônios, função de ativação, adicionando </w:t>
       </w:r>
       <w:r>
         <w:rPr>
@@ -12243,8 +12552,6 @@
           <w:b/>
         </w:rPr>
       </w:pPr>
-      <w:bookmarkStart w:id="1" w:name="_GoBack"/>
-      <w:bookmarkEnd w:id="1"/>
       <w:r>
         <w:rPr>
           <w:rFonts w:ascii="Times New Roman" w:hAnsi="Times New Roman" w:cs="Times New Roman"/>
@@ -12266,7 +12573,7 @@
       </w:r>
     </w:p>
     <w:p>
-      <w:hyperlink r:id="rId17" w:history="1">
+      <w:hyperlink r:id="rId20" w:history="1">
         <w:r>
           <w:rPr>
             <w:rStyle w:val="Hyperlink"/>
@@ -12276,7 +12583,7 @@
       </w:hyperlink>
     </w:p>
     <w:p>
-      <w:hyperlink r:id="rId18" w:history="1">
+      <w:hyperlink r:id="rId21" w:history="1">
         <w:r>
           <w:rPr>
             <w:rStyle w:val="Hyperlink"/>
@@ -12286,7 +12593,7 @@
       </w:hyperlink>
     </w:p>
     <w:p>
-      <w:hyperlink r:id="rId19" w:history="1">
+      <w:hyperlink r:id="rId22" w:history="1">
         <w:r>
           <w:rPr>
             <w:rStyle w:val="Hyperlink"/>
@@ -12296,7 +12603,7 @@
       </w:hyperlink>
     </w:p>
     <w:p>
-      <w:hyperlink r:id="rId20" w:anchor="page=39&amp;zoom=100,113,261" w:history="1">
+      <w:hyperlink r:id="rId23" w:anchor="page=39&amp;zoom=100,113,261" w:history="1">
         <w:r>
           <w:rPr>
             <w:rStyle w:val="Hyperlink"/>
@@ -12306,7 +12613,7 @@
       </w:hyperlink>
     </w:p>
     <w:p>
-      <w:hyperlink r:id="rId21" w:anchor=":~:text=Segundo%20os%20registros%20no%20Sistema,tratamento%20do%20AVC1-4" w:history="1">
+      <w:hyperlink r:id="rId24" w:anchor=":~:text=Segundo%20os%20registros%20no%20Sistema,tratamento%20do%20AVC1-4" w:history="1">
         <w:r>
           <w:rPr>
             <w:rStyle w:val="Hyperlink"/>
@@ -12319,7 +12626,7 @@
       </w:r>
     </w:p>
     <w:p>
-      <w:hyperlink r:id="rId22" w:history="1">
+      <w:hyperlink r:id="rId25" w:history="1">
         <w:r>
           <w:rPr>
             <w:rStyle w:val="Hyperlink"/>
@@ -12329,7 +12636,7 @@
       </w:hyperlink>
     </w:p>
     <w:p>
-      <w:hyperlink r:id="rId23" w:history="1">
+      <w:hyperlink r:id="rId26" w:history="1">
         <w:r>
           <w:rPr>
             <w:rStyle w:val="Hyperlink"/>
@@ -12345,7 +12652,7 @@
       </w:r>
     </w:p>
     <w:p>
-      <w:hyperlink r:id="rId24" w:history="1">
+      <w:hyperlink r:id="rId27" w:history="1">
         <w:r>
           <w:rPr>
             <w:rStyle w:val="Hyperlink"/>
@@ -12358,7 +12665,7 @@
       <w:r>
         <w:t xml:space="preserve">[1] </w:t>
       </w:r>
-      <w:hyperlink r:id="rId25" w:history="1">
+      <w:hyperlink r:id="rId28" w:history="1">
         <w:r>
           <w:rPr>
             <w:rStyle w:val="Hyperlink"/>
@@ -12373,7 +12680,7 @@
           <w:rStyle w:val="Hyperlink"/>
         </w:rPr>
       </w:pPr>
-      <w:hyperlink r:id="rId26" w:history="1">
+      <w:hyperlink r:id="rId29" w:history="1">
         <w:r>
           <w:rPr>
             <w:rStyle w:val="Hyperlink"/>
@@ -12388,7 +12695,7 @@
           <w:rStyle w:val="Hyperlink"/>
         </w:rPr>
       </w:pPr>
-      <w:hyperlink r:id="rId27" w:history="1">
+      <w:hyperlink r:id="rId30" w:history="1">
         <w:r>
           <w:rPr>
             <w:rStyle w:val="Hyperlink"/>
@@ -12403,7 +12710,7 @@
           <w:rStyle w:val="Hyperlink"/>
         </w:rPr>
       </w:pPr>
-      <w:hyperlink r:id="rId28" w:history="1">
+      <w:hyperlink r:id="rId31" w:history="1">
         <w:r>
           <w:rPr>
             <w:rStyle w:val="Hyperlink"/>
@@ -12418,7 +12725,7 @@
           <w:rStyle w:val="Hyperlink"/>
         </w:rPr>
       </w:pPr>
-      <w:hyperlink r:id="rId29" w:history="1">
+      <w:hyperlink r:id="rId32" w:history="1">
         <w:r>
           <w:rPr>
             <w:rStyle w:val="Hyperlink"/>
@@ -12433,7 +12740,7 @@
           <w:rStyle w:val="Hyperlink"/>
         </w:rPr>
       </w:pPr>
-      <w:hyperlink r:id="rId30" w:history="1">
+      <w:hyperlink r:id="rId33" w:history="1">
         <w:r>
           <w:rPr>
             <w:rStyle w:val="Hyperlink"/>
@@ -12448,7 +12755,7 @@
           <w:rStyle w:val="Hyperlink"/>
         </w:rPr>
       </w:pPr>
-      <w:hyperlink r:id="rId31" w:history="1">
+      <w:hyperlink r:id="rId34" w:history="1">
         <w:r>
           <w:rPr>
             <w:rStyle w:val="Hyperlink"/>
@@ -12483,7 +12790,7 @@
           <w:sz w:val="24"/>
         </w:rPr>
       </w:pPr>
-      <w:hyperlink r:id="rId32" w:anchor=":~:text=Compartilhar-,Neur%C3%B4nios%20s%C3%A3o%20as%20c%C3%A9lulas%20que%20caracterizam%20o%20sistema%20nervoso%2C%20respons%C3%A1veis,externo%20ou%20do%20pr%C3%B3prio%20organismo" w:history="1">
+      <w:hyperlink r:id="rId35" w:anchor=":~:text=Compartilhar-,Neur%C3%B4nios%20s%C3%A3o%20as%20c%C3%A9lulas%20que%20caracterizam%20o%20sistema%20nervoso%2C%20respons%C3%A1veis,externo%20ou%20do%20pr%C3%B3prio%20organismo" w:history="1">
         <w:r>
           <w:rPr>
             <w:rStyle w:val="Hyperlink"/>
@@ -12506,7 +12813,7 @@
           <w:sz w:val="24"/>
         </w:rPr>
       </w:pPr>
-      <w:hyperlink r:id="rId33" w:anchor=":~:text=O%20neur%C3%B4nio%20artificial%20%C3%A9%20um,Esquema%20do%20neur%C3%B4nio%20biol%C3%B3gico.&amp;text=Viu%2Dse%20o%20c%C3%A9rebro%20como%20um%20sistema%20computacional" w:history="1">
+      <w:hyperlink r:id="rId36" w:anchor=":~:text=O%20neur%C3%B4nio%20artificial%20%C3%A9%20um,Esquema%20do%20neur%C3%B4nio%20biol%C3%B3gico.&amp;text=Viu%2Dse%20o%20c%C3%A9rebro%20como%20um%20sistema%20computacional" w:history="1">
         <w:r>
           <w:rPr>
             <w:rStyle w:val="Hyperlink"/>
@@ -12529,7 +12836,7 @@
           <w:sz w:val="24"/>
         </w:rPr>
       </w:pPr>
-      <w:hyperlink r:id="rId34" w:anchor=":~:text=Uma%20rede%20neural%20%C3%A9%20um,camadas%2C%20semelhante%20ao%20c%C3%A9rebro%20humano" w:history="1">
+      <w:hyperlink r:id="rId37" w:anchor=":~:text=Uma%20rede%20neural%20%C3%A9%20um,camadas%2C%20semelhante%20ao%20c%C3%A9rebro%20humano" w:history="1">
         <w:r>
           <w:rPr>
             <w:rStyle w:val="Hyperlink"/>
@@ -12552,7 +12859,7 @@
           <w:sz w:val="24"/>
         </w:rPr>
       </w:pPr>
-      <w:hyperlink r:id="rId35" w:history="1">
+      <w:hyperlink r:id="rId38" w:history="1">
         <w:r>
           <w:rPr>
             <w:rStyle w:val="Hyperlink"/>
@@ -12569,7 +12876,7 @@
           <w:sz w:val="24"/>
         </w:rPr>
       </w:pPr>
-      <w:hyperlink r:id="rId36" w:history="1">
+      <w:hyperlink r:id="rId39" w:history="1">
         <w:r>
           <w:rPr>
             <w:rStyle w:val="Hyperlink"/>
@@ -12586,7 +12893,7 @@
           <w:sz w:val="24"/>
         </w:rPr>
       </w:pPr>
-      <w:hyperlink r:id="rId37" w:anchor=":~:text=other%20advanced%20tasks.-,What%20is%20the%20architecture%20of%20CNN%3F,the%20main%20responsibility%20for%20computation" w:history="1">
+      <w:hyperlink r:id="rId40" w:anchor=":~:text=other%20advanced%20tasks.-,What%20is%20the%20architecture%20of%20CNN%3F,the%20main%20responsibility%20for%20computation" w:history="1">
         <w:r>
           <w:rPr>
             <w:rStyle w:val="Hyperlink"/>
@@ -12609,7 +12916,7 @@
           <w:sz w:val="24"/>
         </w:rPr>
       </w:pPr>
-      <w:hyperlink r:id="rId38" w:history="1">
+      <w:hyperlink r:id="rId41" w:history="1">
         <w:r>
           <w:rPr>
             <w:rStyle w:val="Hyperlink"/>
@@ -12626,7 +12933,7 @@
           <w:sz w:val="24"/>
         </w:rPr>
       </w:pPr>
-      <w:hyperlink r:id="rId39" w:history="1">
+      <w:hyperlink r:id="rId42" w:history="1">
         <w:r>
           <w:rPr>
             <w:rStyle w:val="Hyperlink"/>
@@ -12640,15 +12947,34 @@
       <w:pPr>
         <w:jc w:val="both"/>
         <w:rPr>
-          <w:sz w:val="24"/>
-        </w:rPr>
-      </w:pPr>
-      <w:hyperlink r:id="rId40" w:history="1">
+          <w:rFonts w:ascii="Times New Roman" w:hAnsi="Times New Roman" w:cs="Times New Roman"/>
+          <w:sz w:val="24"/>
+        </w:rPr>
+      </w:pPr>
+      <w:hyperlink r:id="rId43" w:history="1">
         <w:r>
           <w:rPr>
             <w:rStyle w:val="Hyperlink"/>
+            <w:rFonts w:ascii="Times New Roman" w:hAnsi="Times New Roman" w:cs="Times New Roman"/>
+            <w:sz w:val="24"/>
           </w:rPr>
-          <w:t>A Comprehensive Guide to Convolutional Neural Networks — the ELI5 way | by Sumit Saha | Towards Data Science</w:t>
+          <w:t>https://www.ibm.com/cloud/learn/convolutional-neural-net</w:t>
+        </w:r>
+        <w:r>
+          <w:rPr>
+            <w:rStyle w:val="Hyperlink"/>
+            <w:rFonts w:ascii="Times New Roman" w:hAnsi="Times New Roman" w:cs="Times New Roman"/>
+            <w:sz w:val="24"/>
+          </w:rPr>
+          <w:t>w</w:t>
+        </w:r>
+        <w:r>
+          <w:rPr>
+            <w:rStyle w:val="Hyperlink"/>
+            <w:rFonts w:ascii="Times New Roman" w:hAnsi="Times New Roman" w:cs="Times New Roman"/>
+            <w:sz w:val="24"/>
+          </w:rPr>
+          <w:t>orks</w:t>
         </w:r>
       </w:hyperlink>
     </w:p>
@@ -12677,7 +13003,7 @@
           <w:tab w:val="center" w:pos="4252"/>
         </w:tabs>
       </w:pPr>
-      <w:hyperlink r:id="rId41" w:history="1">
+      <w:hyperlink r:id="rId44" w:history="1">
         <w:r>
           <w:rPr>
             <w:rStyle w:val="Hyperlink"/>
@@ -12692,7 +13018,7 @@
           <w:tab w:val="center" w:pos="4252"/>
         </w:tabs>
       </w:pPr>
-      <w:hyperlink r:id="rId42" w:anchor=":~:text=sklearn.metrics.%20confusion_matrix%20%28y_true%2C%20y_pred%2C%20%2A%2C%20labels%20%3D%20None%2C,and%20predicted%20to%20be%20in%20group%20%28j%29%20." w:history="1">
+      <w:hyperlink r:id="rId45" w:anchor=":~:text=sklearn.metrics.%20confusion_matrix%20%28y_true%2C%20y_pred%2C%20%2A%2C%20labels%20%3D%20None%2C,and%20predicted%20to%20be%20in%20group%20%28j%29%20." w:history="1">
         <w:r>
           <w:rPr>
             <w:rStyle w:val="Hyperlink"/>
@@ -12710,7 +13036,7 @@
           <w:rStyle w:val="Hyperlink"/>
         </w:rPr>
       </w:pPr>
-      <w:hyperlink r:id="rId43" w:history="1">
+      <w:hyperlink r:id="rId46" w:history="1">
         <w:r>
           <w:rPr>
             <w:rStyle w:val="Hyperlink"/>
@@ -12725,7 +13051,7 @@
           <w:tab w:val="center" w:pos="4252"/>
         </w:tabs>
       </w:pPr>
-      <w:hyperlink r:id="rId44" w:anchor="roc-metrics" w:history="1">
+      <w:hyperlink r:id="rId47" w:anchor="roc-metrics" w:history="1">
         <w:r>
           <w:rPr>
             <w:rStyle w:val="Hyperlink"/>
@@ -12740,7 +13066,7 @@
           <w:tab w:val="center" w:pos="4252"/>
         </w:tabs>
       </w:pPr>
-      <w:hyperlink r:id="rId45" w:history="1">
+      <w:hyperlink r:id="rId48" w:history="1">
         <w:r>
           <w:rPr>
             <w:rStyle w:val="Hyperlink"/>
@@ -12756,48 +13082,12 @@
       </w:r>
     </w:p>
     <w:p>
-      <w:hyperlink r:id="rId46" w:history="1">
-        <w:proofErr w:type="spellStart"/>
+      <w:hyperlink r:id="rId49" w:history="1">
         <w:r>
           <w:rPr>
             <w:rStyle w:val="Hyperlink"/>
           </w:rPr>
-          <w:t>Stroke</w:t>
-        </w:r>
-        <w:proofErr w:type="spellEnd"/>
-        <w:r>
-          <w:rPr>
-            <w:rStyle w:val="Hyperlink"/>
-          </w:rPr>
-          <w:t xml:space="preserve"> </w:t>
-        </w:r>
-        <w:proofErr w:type="spellStart"/>
-        <w:r>
-          <w:rPr>
-            <w:rStyle w:val="Hyperlink"/>
-          </w:rPr>
-          <w:t>Prediction</w:t>
-        </w:r>
-        <w:proofErr w:type="spellEnd"/>
-        <w:r>
-          <w:rPr>
-            <w:rStyle w:val="Hyperlink"/>
-          </w:rPr>
-          <w:t xml:space="preserve"> </w:t>
-        </w:r>
-        <w:proofErr w:type="spellStart"/>
-        <w:r>
-          <w:rPr>
-            <w:rStyle w:val="Hyperlink"/>
-          </w:rPr>
-          <w:t>Dataset</w:t>
-        </w:r>
-        <w:proofErr w:type="spellEnd"/>
-        <w:r>
-          <w:rPr>
-            <w:rStyle w:val="Hyperlink"/>
-          </w:rPr>
-          <w:t xml:space="preserve"> | Kaggle</w:t>
+          <w:t>Stroke Prediction Dataset | Kaggle</w:t>
         </w:r>
       </w:hyperlink>
     </w:p>
@@ -12820,7 +13110,7 @@
       <w:r>
         <w:t xml:space="preserve">: </w:t>
       </w:r>
-      <w:hyperlink r:id="rId47" w:history="1">
+      <w:hyperlink r:id="rId50" w:history="1">
         <w:r>
           <w:rPr>
             <w:rStyle w:val="Hyperlink"/>
@@ -12830,15 +13120,10 @@
       </w:hyperlink>
     </w:p>
     <w:p>
-      <w:proofErr w:type="spellStart"/>
-      <w:r>
-        <w:t>Numpy</w:t>
-      </w:r>
-      <w:proofErr w:type="spellEnd"/>
-      <w:r>
-        <w:t xml:space="preserve">: </w:t>
-      </w:r>
-      <w:hyperlink r:id="rId48" w:history="1">
+      <w:r>
+        <w:t xml:space="preserve">Numpy: </w:t>
+      </w:r>
+      <w:hyperlink r:id="rId51" w:history="1">
         <w:r>
           <w:rPr>
             <w:rStyle w:val="Hyperlink"/>
@@ -12848,15 +13133,10 @@
       </w:hyperlink>
     </w:p>
     <w:p>
-      <w:proofErr w:type="spellStart"/>
-      <w:r>
-        <w:t>Seaborn</w:t>
-      </w:r>
-      <w:proofErr w:type="spellEnd"/>
-      <w:r>
-        <w:t xml:space="preserve"> </w:t>
-      </w:r>
-      <w:hyperlink r:id="rId49" w:history="1">
+      <w:r>
+        <w:t xml:space="preserve">Seaborn </w:t>
+      </w:r>
+      <w:hyperlink r:id="rId52" w:history="1">
         <w:r>
           <w:rPr>
             <w:rStyle w:val="Hyperlink"/>
@@ -12866,16 +13146,10 @@
       </w:hyperlink>
     </w:p>
     <w:p>
-      <w:proofErr w:type="spellStart"/>
-      <w:r>
-        <w:lastRenderedPageBreak/>
-        <w:t>Matplotlib</w:t>
-      </w:r>
-      <w:proofErr w:type="spellEnd"/>
-      <w:r>
-        <w:t xml:space="preserve"> </w:t>
-      </w:r>
-      <w:hyperlink r:id="rId50" w:history="1">
+      <w:r>
+        <w:t xml:space="preserve">Matplotlib </w:t>
+      </w:r>
+      <w:hyperlink r:id="rId53" w:history="1">
         <w:r>
           <w:rPr>
             <w:rStyle w:val="Hyperlink"/>
@@ -12886,9 +13160,10 @@
     </w:p>
     <w:p>
       <w:r>
+        <w:lastRenderedPageBreak/>
         <w:t xml:space="preserve">Pandas: </w:t>
       </w:r>
-      <w:hyperlink r:id="rId51" w:history="1">
+      <w:hyperlink r:id="rId54" w:history="1">
         <w:r>
           <w:rPr>
             <w:rStyle w:val="Hyperlink"/>
@@ -12898,23 +13173,10 @@
       </w:hyperlink>
     </w:p>
     <w:p>
-      <w:proofErr w:type="spellStart"/>
-      <w:r>
-        <w:t>Scikit</w:t>
-      </w:r>
-      <w:proofErr w:type="spellEnd"/>
-      <w:r>
-        <w:t xml:space="preserve"> </w:t>
-      </w:r>
-      <w:proofErr w:type="spellStart"/>
-      <w:r>
-        <w:t>Learn</w:t>
-      </w:r>
-      <w:proofErr w:type="spellEnd"/>
-      <w:r>
-        <w:t xml:space="preserve">: </w:t>
-      </w:r>
-      <w:hyperlink r:id="rId52" w:history="1">
+      <w:r>
+        <w:t xml:space="preserve">Scikit Learn: </w:t>
+      </w:r>
+      <w:hyperlink r:id="rId55" w:history="1">
         <w:r>
           <w:rPr>
             <w:rStyle w:val="Hyperlink"/>
@@ -12925,17 +13187,9 @@
     </w:p>
     <w:p>
       <w:r>
-        <w:t xml:space="preserve">Tensor </w:t>
-      </w:r>
-      <w:proofErr w:type="spellStart"/>
-      <w:r>
-        <w:t>flow</w:t>
-      </w:r>
-      <w:proofErr w:type="spellEnd"/>
-      <w:r>
-        <w:t xml:space="preserve">: </w:t>
-      </w:r>
-      <w:hyperlink r:id="rId53" w:history="1">
+        <w:t xml:space="preserve">Tensor flow: </w:t>
+      </w:r>
+      <w:hyperlink r:id="rId56" w:history="1">
         <w:r>
           <w:rPr>
             <w:rStyle w:val="Hyperlink"/>
@@ -14502,7 +14756,7 @@
 </file>
 
 <file path=customXml/itemProps1.xml><?xml version="1.0" encoding="utf-8"?>
-<ds:datastoreItem xmlns:ds="http://schemas.openxmlformats.org/officeDocument/2006/customXml" ds:itemID="{0F0085EF-3516-4B41-BD06-B71B46A6CC8A}">
+<ds:datastoreItem xmlns:ds="http://schemas.openxmlformats.org/officeDocument/2006/customXml" ds:itemID="{78D3495B-D99F-4C1E-BF27-DF7873377E27}">
   <ds:schemaRefs>
     <ds:schemaRef ds:uri="http://schemas.openxmlformats.org/officeDocument/2006/bibliography"/>
   </ds:schemaRefs>

</xml_diff>

<commit_message>
Monografia - Desenvolvimento da parte da CNN
</commit_message>
<xml_diff>
--- a/Esboço monografia.docx
+++ b/Esboço monografia.docx
@@ -1423,6 +1423,13 @@
         </w:rPr>
         <w:t>3.3.2 Bibliotecas da linguagem utilizada</w:t>
       </w:r>
+      <w:r>
+        <w:rPr>
+          <w:rFonts w:ascii="Times New Roman" w:hAnsi="Times New Roman" w:cs="Times New Roman"/>
+          <w:sz w:val="24"/>
+        </w:rPr>
+        <w:t>s</w:t>
+      </w:r>
     </w:p>
     <w:p>
       <w:pPr>
@@ -1488,15 +1495,35 @@
           <w:szCs w:val="24"/>
           <w:shd w:val="clear" w:color="auto" w:fill="FFFFFF"/>
         </w:rPr>
-        <w:t>4.1.1 Pré processamento - preparação dos dados</w:t>
-      </w:r>
-    </w:p>
-    <w:p>
-      <w:pPr>
+        <w:t xml:space="preserve">4.1.1 Pré processamento - preparação </w:t>
+      </w:r>
+      <w:r>
         <w:rPr>
           <w:rFonts w:ascii="Times New Roman" w:hAnsi="Times New Roman" w:cs="Times New Roman"/>
           <w:bCs/>
           <w:sz w:val="24"/>
+          <w:szCs w:val="24"/>
+          <w:shd w:val="clear" w:color="auto" w:fill="FFFFFF"/>
+        </w:rPr>
+        <w:t xml:space="preserve">geral </w:t>
+      </w:r>
+      <w:r>
+        <w:rPr>
+          <w:rFonts w:ascii="Times New Roman" w:hAnsi="Times New Roman" w:cs="Times New Roman"/>
+          <w:bCs/>
+          <w:sz w:val="24"/>
+          <w:szCs w:val="24"/>
+          <w:shd w:val="clear" w:color="auto" w:fill="FFFFFF"/>
+        </w:rPr>
+        <w:t>dos dados</w:t>
+      </w:r>
+    </w:p>
+    <w:p>
+      <w:pPr>
+        <w:rPr>
+          <w:rFonts w:ascii="Times New Roman" w:hAnsi="Times New Roman" w:cs="Times New Roman"/>
+          <w:bCs/>
+          <w:sz w:val="24"/>
           <w:szCs w:val="28"/>
           <w:shd w:val="clear" w:color="auto" w:fill="FFFFFF"/>
         </w:rPr>
@@ -1535,10 +1562,171 @@
         <w:spacing w:line="259" w:lineRule="auto"/>
         <w:rPr>
           <w:rFonts w:ascii="Times New Roman" w:hAnsi="Times New Roman" w:cs="Times New Roman"/>
-          <w:b/>
-          <w:sz w:val="24"/>
-        </w:rPr>
-      </w:pPr>
+          <w:sz w:val="24"/>
+        </w:rPr>
+      </w:pPr>
+      <w:r>
+        <w:rPr>
+          <w:rFonts w:ascii="Times New Roman" w:hAnsi="Times New Roman" w:cs="Times New Roman"/>
+          <w:sz w:val="24"/>
+        </w:rPr>
+        <w:t>4.2.1</w:t>
+      </w:r>
+      <w:r>
+        <w:rPr>
+          <w:rFonts w:ascii="Times New Roman" w:hAnsi="Times New Roman" w:cs="Times New Roman"/>
+          <w:sz w:val="24"/>
+        </w:rPr>
+        <w:t xml:space="preserve"> Correção da</w:t>
+      </w:r>
+      <w:r>
+        <w:rPr>
+          <w:rFonts w:ascii="Times New Roman" w:hAnsi="Times New Roman" w:cs="Times New Roman"/>
+          <w:sz w:val="24"/>
+        </w:rPr>
+        <w:t xml:space="preserve"> rotulação dos dados</w:t>
+      </w:r>
+    </w:p>
+    <w:p>
+      <w:pPr>
+        <w:spacing w:line="259" w:lineRule="auto"/>
+        <w:rPr>
+          <w:rFonts w:ascii="Times New Roman" w:hAnsi="Times New Roman" w:cs="Times New Roman"/>
+          <w:sz w:val="24"/>
+        </w:rPr>
+      </w:pPr>
+      <w:r>
+        <w:rPr>
+          <w:rFonts w:ascii="Times New Roman" w:hAnsi="Times New Roman" w:cs="Times New Roman"/>
+          <w:sz w:val="24"/>
+        </w:rPr>
+        <w:t xml:space="preserve">4.2.2 </w:t>
+      </w:r>
+      <w:r>
+        <w:rPr>
+          <w:rFonts w:ascii="Times New Roman" w:hAnsi="Times New Roman" w:cs="Times New Roman"/>
+          <w:sz w:val="24"/>
+        </w:rPr>
+        <w:t>Criação dos</w:t>
+      </w:r>
+      <w:r>
+        <w:rPr>
+          <w:rFonts w:ascii="Times New Roman" w:hAnsi="Times New Roman" w:cs="Times New Roman"/>
+          <w:sz w:val="24"/>
+        </w:rPr>
+        <w:t xml:space="preserve"> conjunto</w:t>
+      </w:r>
+      <w:r>
+        <w:rPr>
+          <w:rFonts w:ascii="Times New Roman" w:hAnsi="Times New Roman" w:cs="Times New Roman"/>
+          <w:sz w:val="24"/>
+        </w:rPr>
+        <w:t>s</w:t>
+      </w:r>
+      <w:r>
+        <w:rPr>
+          <w:rFonts w:ascii="Times New Roman" w:hAnsi="Times New Roman" w:cs="Times New Roman"/>
+          <w:sz w:val="24"/>
+        </w:rPr>
+        <w:t xml:space="preserve"> de treino e </w:t>
+      </w:r>
+      <w:r>
+        <w:rPr>
+          <w:rFonts w:ascii="Times New Roman" w:hAnsi="Times New Roman" w:cs="Times New Roman"/>
+          <w:sz w:val="24"/>
+        </w:rPr>
+        <w:t xml:space="preserve">de </w:t>
+      </w:r>
+      <w:r>
+        <w:rPr>
+          <w:rFonts w:ascii="Times New Roman" w:hAnsi="Times New Roman" w:cs="Times New Roman"/>
+          <w:sz w:val="24"/>
+        </w:rPr>
+        <w:t>teste</w:t>
+      </w:r>
+    </w:p>
+    <w:p>
+      <w:pPr>
+        <w:spacing w:line="259" w:lineRule="auto"/>
+        <w:rPr>
+          <w:rFonts w:ascii="Times New Roman" w:hAnsi="Times New Roman" w:cs="Times New Roman"/>
+          <w:sz w:val="24"/>
+        </w:rPr>
+      </w:pPr>
+      <w:r>
+        <w:rPr>
+          <w:rFonts w:ascii="Times New Roman" w:hAnsi="Times New Roman" w:cs="Times New Roman"/>
+          <w:sz w:val="24"/>
+        </w:rPr>
+        <w:t xml:space="preserve">4.2.3 </w:t>
+      </w:r>
+      <w:r>
+        <w:rPr>
+          <w:rFonts w:ascii="Times New Roman" w:hAnsi="Times New Roman" w:cs="Times New Roman"/>
+          <w:sz w:val="24"/>
+        </w:rPr>
+        <w:t>Aumentando os dados do conjunto de dados original</w:t>
+      </w:r>
+    </w:p>
+    <w:p>
+      <w:pPr>
+        <w:spacing w:line="259" w:lineRule="auto"/>
+        <w:rPr>
+          <w:rFonts w:ascii="Times New Roman" w:hAnsi="Times New Roman" w:cs="Times New Roman"/>
+          <w:sz w:val="24"/>
+        </w:rPr>
+      </w:pPr>
+      <w:r>
+        <w:rPr>
+          <w:rFonts w:ascii="Times New Roman" w:hAnsi="Times New Roman" w:cs="Times New Roman"/>
+          <w:sz w:val="24"/>
+        </w:rPr>
+        <w:t xml:space="preserve">4.2.4 </w:t>
+      </w:r>
+      <w:r>
+        <w:rPr>
+          <w:rFonts w:ascii="Times New Roman" w:hAnsi="Times New Roman" w:cs="Times New Roman"/>
+          <w:sz w:val="24"/>
+        </w:rPr>
+        <w:t>T</w:t>
+      </w:r>
+      <w:r>
+        <w:rPr>
+          <w:rFonts w:ascii="Times New Roman" w:hAnsi="Times New Roman" w:cs="Times New Roman"/>
+          <w:sz w:val="24"/>
+        </w:rPr>
+        <w:t>ransferência de aprendizagem</w:t>
+      </w:r>
+      <w:r>
+        <w:rPr>
+          <w:rFonts w:ascii="Times New Roman" w:hAnsi="Times New Roman" w:cs="Times New Roman"/>
+          <w:sz w:val="24"/>
+        </w:rPr>
+        <w:t xml:space="preserve"> – VGG-16</w:t>
+      </w:r>
+    </w:p>
+    <w:p>
+      <w:pPr>
+        <w:spacing w:line="259" w:lineRule="auto"/>
+        <w:rPr>
+          <w:rFonts w:ascii="Times New Roman" w:hAnsi="Times New Roman" w:cs="Times New Roman"/>
+          <w:sz w:val="24"/>
+        </w:rPr>
+      </w:pPr>
+      <w:r>
+        <w:rPr>
+          <w:rFonts w:ascii="Times New Roman" w:hAnsi="Times New Roman" w:cs="Times New Roman"/>
+          <w:sz w:val="24"/>
+        </w:rPr>
+        <w:t>4.2.5 Treinamento da rede</w:t>
+      </w:r>
+      <w:r>
+        <w:rPr>
+          <w:rFonts w:ascii="Times New Roman" w:hAnsi="Times New Roman" w:cs="Times New Roman"/>
+          <w:sz w:val="24"/>
+        </w:rPr>
+        <w:t xml:space="preserve"> estruturada</w:t>
+      </w:r>
     </w:p>
     <w:p>
       <w:pPr>
@@ -6242,7 +6430,29 @@
           <w:szCs w:val="24"/>
           <w:shd w:val="clear" w:color="auto" w:fill="FFFFFF"/>
         </w:rPr>
-        <w:t xml:space="preserve"> um bloco condicional que encaminha a entrada recebida para um de seus filhos de acordo com o valor o qual ele analisa. Tal processo é feito para todo nó pertencente à árvore até chegar em determinado nó folha</w:t>
+        <w:t xml:space="preserve"> um bloco condicional que encaminha a entrada recebida para um de seus filhos de acordo com o valor </w:t>
+      </w:r>
+      <w:proofErr w:type="spellStart"/>
+      <w:r>
+        <w:rPr>
+          <w:rFonts w:ascii="Times New Roman" w:hAnsi="Times New Roman" w:cs="Times New Roman"/>
+          <w:bCs/>
+          <w:sz w:val="24"/>
+          <w:szCs w:val="24"/>
+          <w:shd w:val="clear" w:color="auto" w:fill="FFFFFF"/>
+        </w:rPr>
+        <w:t>o qual</w:t>
+      </w:r>
+      <w:proofErr w:type="spellEnd"/>
+      <w:r>
+        <w:rPr>
+          <w:rFonts w:ascii="Times New Roman" w:hAnsi="Times New Roman" w:cs="Times New Roman"/>
+          <w:bCs/>
+          <w:sz w:val="24"/>
+          <w:szCs w:val="24"/>
+          <w:shd w:val="clear" w:color="auto" w:fill="FFFFFF"/>
+        </w:rPr>
+        <w:t xml:space="preserve"> ele analisa. Tal processo é feito para todo nó pertencente à árvore até chegar em determinado nó folha</w:t>
       </w:r>
       <w:r>
         <w:rPr>
@@ -8276,6 +8486,7 @@
         <w:t xml:space="preserve">Fonte: </w:t>
       </w:r>
       <w:hyperlink r:id="rId16" w:history="1">
+        <w:proofErr w:type="spellStart"/>
         <w:r>
           <w:rPr>
             <w:rStyle w:val="Hyperlink"/>
@@ -8283,7 +8494,157 @@
             <w:sz w:val="24"/>
             <w:szCs w:val="24"/>
           </w:rPr>
-          <w:t>An Illustrated Guide to Artificial Neural Networks | by Fahmi Nurfikri | Towards Data Science</w:t>
+          <w:t>An</w:t>
+        </w:r>
+        <w:proofErr w:type="spellEnd"/>
+        <w:r>
+          <w:rPr>
+            <w:rStyle w:val="Hyperlink"/>
+            <w:rFonts w:ascii="Times New Roman" w:hAnsi="Times New Roman" w:cs="Times New Roman"/>
+            <w:sz w:val="24"/>
+            <w:szCs w:val="24"/>
+          </w:rPr>
+          <w:t xml:space="preserve"> </w:t>
+        </w:r>
+        <w:proofErr w:type="spellStart"/>
+        <w:r>
+          <w:rPr>
+            <w:rStyle w:val="Hyperlink"/>
+            <w:rFonts w:ascii="Times New Roman" w:hAnsi="Times New Roman" w:cs="Times New Roman"/>
+            <w:sz w:val="24"/>
+            <w:szCs w:val="24"/>
+          </w:rPr>
+          <w:t>Illustrated</w:t>
+        </w:r>
+        <w:proofErr w:type="spellEnd"/>
+        <w:r>
+          <w:rPr>
+            <w:rStyle w:val="Hyperlink"/>
+            <w:rFonts w:ascii="Times New Roman" w:hAnsi="Times New Roman" w:cs="Times New Roman"/>
+            <w:sz w:val="24"/>
+            <w:szCs w:val="24"/>
+          </w:rPr>
+          <w:t xml:space="preserve"> </w:t>
+        </w:r>
+        <w:proofErr w:type="spellStart"/>
+        <w:r>
+          <w:rPr>
+            <w:rStyle w:val="Hyperlink"/>
+            <w:rFonts w:ascii="Times New Roman" w:hAnsi="Times New Roman" w:cs="Times New Roman"/>
+            <w:sz w:val="24"/>
+            <w:szCs w:val="24"/>
+          </w:rPr>
+          <w:t>Guide</w:t>
+        </w:r>
+        <w:proofErr w:type="spellEnd"/>
+        <w:r>
+          <w:rPr>
+            <w:rStyle w:val="Hyperlink"/>
+            <w:rFonts w:ascii="Times New Roman" w:hAnsi="Times New Roman" w:cs="Times New Roman"/>
+            <w:sz w:val="24"/>
+            <w:szCs w:val="24"/>
+          </w:rPr>
+          <w:t xml:space="preserve"> </w:t>
+        </w:r>
+        <w:proofErr w:type="spellStart"/>
+        <w:r>
+          <w:rPr>
+            <w:rStyle w:val="Hyperlink"/>
+            <w:rFonts w:ascii="Times New Roman" w:hAnsi="Times New Roman" w:cs="Times New Roman"/>
+            <w:sz w:val="24"/>
+            <w:szCs w:val="24"/>
+          </w:rPr>
+          <w:t>to</w:t>
+        </w:r>
+        <w:proofErr w:type="spellEnd"/>
+        <w:r>
+          <w:rPr>
+            <w:rStyle w:val="Hyperlink"/>
+            <w:rFonts w:ascii="Times New Roman" w:hAnsi="Times New Roman" w:cs="Times New Roman"/>
+            <w:sz w:val="24"/>
+            <w:szCs w:val="24"/>
+          </w:rPr>
+          <w:t xml:space="preserve"> Artificial Neural Networks | </w:t>
+        </w:r>
+        <w:proofErr w:type="spellStart"/>
+        <w:r>
+          <w:rPr>
+            <w:rStyle w:val="Hyperlink"/>
+            <w:rFonts w:ascii="Times New Roman" w:hAnsi="Times New Roman" w:cs="Times New Roman"/>
+            <w:sz w:val="24"/>
+            <w:szCs w:val="24"/>
+          </w:rPr>
+          <w:t>by</w:t>
+        </w:r>
+        <w:proofErr w:type="spellEnd"/>
+        <w:r>
+          <w:rPr>
+            <w:rStyle w:val="Hyperlink"/>
+            <w:rFonts w:ascii="Times New Roman" w:hAnsi="Times New Roman" w:cs="Times New Roman"/>
+            <w:sz w:val="24"/>
+            <w:szCs w:val="24"/>
+          </w:rPr>
+          <w:t xml:space="preserve"> </w:t>
+        </w:r>
+        <w:proofErr w:type="spellStart"/>
+        <w:r>
+          <w:rPr>
+            <w:rStyle w:val="Hyperlink"/>
+            <w:rFonts w:ascii="Times New Roman" w:hAnsi="Times New Roman" w:cs="Times New Roman"/>
+            <w:sz w:val="24"/>
+            <w:szCs w:val="24"/>
+          </w:rPr>
+          <w:t>Fahmi</w:t>
+        </w:r>
+        <w:proofErr w:type="spellEnd"/>
+        <w:r>
+          <w:rPr>
+            <w:rStyle w:val="Hyperlink"/>
+            <w:rFonts w:ascii="Times New Roman" w:hAnsi="Times New Roman" w:cs="Times New Roman"/>
+            <w:sz w:val="24"/>
+            <w:szCs w:val="24"/>
+          </w:rPr>
+          <w:t xml:space="preserve"> </w:t>
+        </w:r>
+        <w:proofErr w:type="spellStart"/>
+        <w:r>
+          <w:rPr>
+            <w:rStyle w:val="Hyperlink"/>
+            <w:rFonts w:ascii="Times New Roman" w:hAnsi="Times New Roman" w:cs="Times New Roman"/>
+            <w:sz w:val="24"/>
+            <w:szCs w:val="24"/>
+          </w:rPr>
+          <w:t>Nurfikri</w:t>
+        </w:r>
+        <w:proofErr w:type="spellEnd"/>
+        <w:r>
+          <w:rPr>
+            <w:rStyle w:val="Hyperlink"/>
+            <w:rFonts w:ascii="Times New Roman" w:hAnsi="Times New Roman" w:cs="Times New Roman"/>
+            <w:sz w:val="24"/>
+            <w:szCs w:val="24"/>
+          </w:rPr>
+          <w:t xml:space="preserve"> | </w:t>
+        </w:r>
+        <w:proofErr w:type="spellStart"/>
+        <w:r>
+          <w:rPr>
+            <w:rStyle w:val="Hyperlink"/>
+            <w:rFonts w:ascii="Times New Roman" w:hAnsi="Times New Roman" w:cs="Times New Roman"/>
+            <w:sz w:val="24"/>
+            <w:szCs w:val="24"/>
+          </w:rPr>
+          <w:t>Towards</w:t>
+        </w:r>
+        <w:proofErr w:type="spellEnd"/>
+        <w:r>
+          <w:rPr>
+            <w:rStyle w:val="Hyperlink"/>
+            <w:rFonts w:ascii="Times New Roman" w:hAnsi="Times New Roman" w:cs="Times New Roman"/>
+            <w:sz w:val="24"/>
+            <w:szCs w:val="24"/>
+          </w:rPr>
+          <w:t xml:space="preserve"> Data Science</w:t>
         </w:r>
       </w:hyperlink>
     </w:p>
@@ -8442,6 +8803,7 @@
         </w:rPr>
         <w:t>As Redes Neurais Convolucionais apresentam três tipos principais de camadas em sua estrutura: camadas de convolução, camadas de agrupamento (</w:t>
       </w:r>
+      <w:proofErr w:type="spellStart"/>
       <w:r>
         <w:rPr>
           <w:rFonts w:ascii="Times New Roman" w:hAnsi="Times New Roman" w:cs="Times New Roman"/>
@@ -8450,6 +8812,7 @@
         </w:rPr>
         <w:t>pooling</w:t>
       </w:r>
+      <w:proofErr w:type="spellEnd"/>
       <w:r>
         <w:rPr>
           <w:rFonts w:ascii="Times New Roman" w:hAnsi="Times New Roman" w:cs="Times New Roman"/>
@@ -8464,6 +8827,7 @@
         </w:rPr>
         <w:t xml:space="preserve">Camadas de convolução, ou </w:t>
       </w:r>
+      <w:proofErr w:type="spellStart"/>
       <w:r>
         <w:rPr>
           <w:rFonts w:ascii="Times New Roman" w:hAnsi="Times New Roman" w:cs="Times New Roman"/>
@@ -8476,7 +8840,15 @@
           <w:rFonts w:ascii="Times New Roman" w:hAnsi="Times New Roman" w:cs="Times New Roman"/>
           <w:sz w:val="24"/>
         </w:rPr>
-        <w:t xml:space="preserve">onvolucionais, são as camadas responsáveis pelo processo de realce das características </w:t>
+        <w:t>onvolucionais</w:t>
+      </w:r>
+      <w:proofErr w:type="spellEnd"/>
+      <w:r>
+        <w:rPr>
+          <w:rFonts w:ascii="Times New Roman" w:hAnsi="Times New Roman" w:cs="Times New Roman"/>
+          <w:sz w:val="24"/>
+        </w:rPr>
+        <w:t xml:space="preserve">, são as camadas responsáveis pelo processo de realce das características </w:t>
       </w:r>
       <w:r>
         <w:rPr>
@@ -8666,6 +9038,7 @@
         </w:rPr>
         <w:t xml:space="preserve">o número de filtros que serão aplicados a imagem, o número de passos denominado </w:t>
       </w:r>
+      <w:proofErr w:type="spellStart"/>
       <w:r>
         <w:rPr>
           <w:rFonts w:ascii="Times New Roman" w:hAnsi="Times New Roman" w:cs="Times New Roman"/>
@@ -8674,6 +9047,7 @@
         </w:rPr>
         <w:t>stride</w:t>
       </w:r>
+      <w:proofErr w:type="spellEnd"/>
       <w:r>
         <w:rPr>
           <w:rFonts w:ascii="Times New Roman" w:hAnsi="Times New Roman" w:cs="Times New Roman"/>
@@ -8681,6 +9055,7 @@
         </w:rPr>
         <w:t xml:space="preserve"> que o kernel percorre para se deslocar de uma multiplicação para a outra e o </w:t>
       </w:r>
+      <w:proofErr w:type="spellStart"/>
       <w:r>
         <w:rPr>
           <w:rFonts w:ascii="Times New Roman" w:hAnsi="Times New Roman" w:cs="Times New Roman"/>
@@ -8689,6 +9064,7 @@
         </w:rPr>
         <w:t>padding</w:t>
       </w:r>
+      <w:proofErr w:type="spellEnd"/>
       <w:r>
         <w:rPr>
           <w:rFonts w:ascii="Times New Roman" w:hAnsi="Times New Roman" w:cs="Times New Roman"/>
@@ -8727,6 +9103,7 @@
         </w:rPr>
         <w:t xml:space="preserve">classificação. O processo de </w:t>
       </w:r>
+      <w:proofErr w:type="spellStart"/>
       <w:r>
         <w:rPr>
           <w:rFonts w:ascii="Times New Roman" w:hAnsi="Times New Roman" w:cs="Times New Roman"/>
@@ -8735,6 +9112,7 @@
         </w:rPr>
         <w:t>pooling</w:t>
       </w:r>
+      <w:proofErr w:type="spellEnd"/>
       <w:r>
         <w:rPr>
           <w:rFonts w:ascii="Times New Roman" w:hAnsi="Times New Roman" w:cs="Times New Roman"/>
@@ -9058,7 +9436,87 @@
             <w:color w:val="000000" w:themeColor="text1"/>
             <w:sz w:val="24"/>
           </w:rPr>
-          <w:t>Fig. A1. The standard VGG-16 network architecture as proposed in [32].... | Download Scientific Diagram (researchgate.net)</w:t>
+          <w:t xml:space="preserve">Fig. A1. The standard VGG-16 network </w:t>
+        </w:r>
+        <w:proofErr w:type="spellStart"/>
+        <w:r>
+          <w:rPr>
+            <w:rStyle w:val="Hyperlink"/>
+            <w:rFonts w:ascii="Times New Roman" w:hAnsi="Times New Roman" w:cs="Times New Roman"/>
+            <w:color w:val="000000" w:themeColor="text1"/>
+            <w:sz w:val="24"/>
+          </w:rPr>
+          <w:t>architecture</w:t>
+        </w:r>
+        <w:proofErr w:type="spellEnd"/>
+        <w:r>
+          <w:rPr>
+            <w:rStyle w:val="Hyperlink"/>
+            <w:rFonts w:ascii="Times New Roman" w:hAnsi="Times New Roman" w:cs="Times New Roman"/>
+            <w:color w:val="000000" w:themeColor="text1"/>
+            <w:sz w:val="24"/>
+          </w:rPr>
+          <w:t xml:space="preserve"> as </w:t>
+        </w:r>
+        <w:proofErr w:type="spellStart"/>
+        <w:r>
+          <w:rPr>
+            <w:rStyle w:val="Hyperlink"/>
+            <w:rFonts w:ascii="Times New Roman" w:hAnsi="Times New Roman" w:cs="Times New Roman"/>
+            <w:color w:val="000000" w:themeColor="text1"/>
+            <w:sz w:val="24"/>
+          </w:rPr>
+          <w:t>proposed</w:t>
+        </w:r>
+        <w:proofErr w:type="spellEnd"/>
+        <w:r>
+          <w:rPr>
+            <w:rStyle w:val="Hyperlink"/>
+            <w:rFonts w:ascii="Times New Roman" w:hAnsi="Times New Roman" w:cs="Times New Roman"/>
+            <w:color w:val="000000" w:themeColor="text1"/>
+            <w:sz w:val="24"/>
+          </w:rPr>
+          <w:t xml:space="preserve"> in [32].... | Download </w:t>
+        </w:r>
+        <w:proofErr w:type="spellStart"/>
+        <w:r>
+          <w:rPr>
+            <w:rStyle w:val="Hyperlink"/>
+            <w:rFonts w:ascii="Times New Roman" w:hAnsi="Times New Roman" w:cs="Times New Roman"/>
+            <w:color w:val="000000" w:themeColor="text1"/>
+            <w:sz w:val="24"/>
+          </w:rPr>
+          <w:t>Scientific</w:t>
+        </w:r>
+        <w:proofErr w:type="spellEnd"/>
+        <w:r>
+          <w:rPr>
+            <w:rStyle w:val="Hyperlink"/>
+            <w:rFonts w:ascii="Times New Roman" w:hAnsi="Times New Roman" w:cs="Times New Roman"/>
+            <w:color w:val="000000" w:themeColor="text1"/>
+            <w:sz w:val="24"/>
+          </w:rPr>
+          <w:t xml:space="preserve"> </w:t>
+        </w:r>
+        <w:proofErr w:type="spellStart"/>
+        <w:r>
+          <w:rPr>
+            <w:rStyle w:val="Hyperlink"/>
+            <w:rFonts w:ascii="Times New Roman" w:hAnsi="Times New Roman" w:cs="Times New Roman"/>
+            <w:color w:val="000000" w:themeColor="text1"/>
+            <w:sz w:val="24"/>
+          </w:rPr>
+          <w:t>Diagram</w:t>
+        </w:r>
+        <w:proofErr w:type="spellEnd"/>
+        <w:r>
+          <w:rPr>
+            <w:rStyle w:val="Hyperlink"/>
+            <w:rFonts w:ascii="Times New Roman" w:hAnsi="Times New Roman" w:cs="Times New Roman"/>
+            <w:color w:val="000000" w:themeColor="text1"/>
+            <w:sz w:val="24"/>
+          </w:rPr>
+          <w:t xml:space="preserve"> (researchgate.net)</w:t>
         </w:r>
       </w:hyperlink>
     </w:p>
@@ -11056,7 +11514,21 @@
           <w:rPr>
             <w:rStyle w:val="Hyperlink"/>
           </w:rPr>
-          <w:t>3.3. Métricas e pontuação: quantificando a qualidade das previsões — documentação do scikit-learn 1.1.3</w:t>
+          <w:t xml:space="preserve">3.3. Métricas e pontuação: quantificando a qualidade das previsões — documentação do </w:t>
+        </w:r>
+        <w:proofErr w:type="spellStart"/>
+        <w:r>
+          <w:rPr>
+            <w:rStyle w:val="Hyperlink"/>
+          </w:rPr>
+          <w:t>scikit-learn</w:t>
+        </w:r>
+        <w:proofErr w:type="spellEnd"/>
+        <w:r>
+          <w:rPr>
+            <w:rStyle w:val="Hyperlink"/>
+          </w:rPr>
+          <w:t xml:space="preserve"> 1.1.3</w:t>
         </w:r>
       </w:hyperlink>
     </w:p>
@@ -11138,6 +11610,7 @@
         </w:rPr>
         <w:t xml:space="preserve"> (</w:t>
       </w:r>
+      <w:proofErr w:type="spellStart"/>
       <w:r>
         <w:rPr>
           <w:rFonts w:ascii="Times New Roman" w:hAnsi="Times New Roman" w:cs="Times New Roman"/>
@@ -11146,7 +11619,40 @@
           <w:szCs w:val="24"/>
           <w:shd w:val="clear" w:color="auto" w:fill="FFFFFF"/>
         </w:rPr>
-        <w:t>area under curve</w:t>
+        <w:t>area</w:t>
+      </w:r>
+      <w:proofErr w:type="spellEnd"/>
+      <w:r>
+        <w:rPr>
+          <w:rFonts w:ascii="Times New Roman" w:hAnsi="Times New Roman" w:cs="Times New Roman"/>
+          <w:i/>
+          <w:sz w:val="24"/>
+          <w:szCs w:val="24"/>
+          <w:shd w:val="clear" w:color="auto" w:fill="FFFFFF"/>
+        </w:rPr>
+        <w:t xml:space="preserve"> </w:t>
+      </w:r>
+      <w:proofErr w:type="spellStart"/>
+      <w:r>
+        <w:rPr>
+          <w:rFonts w:ascii="Times New Roman" w:hAnsi="Times New Roman" w:cs="Times New Roman"/>
+          <w:i/>
+          <w:sz w:val="24"/>
+          <w:szCs w:val="24"/>
+          <w:shd w:val="clear" w:color="auto" w:fill="FFFFFF"/>
+        </w:rPr>
+        <w:t>under</w:t>
+      </w:r>
+      <w:proofErr w:type="spellEnd"/>
+      <w:r>
+        <w:rPr>
+          <w:rFonts w:ascii="Times New Roman" w:hAnsi="Times New Roman" w:cs="Times New Roman"/>
+          <w:i/>
+          <w:sz w:val="24"/>
+          <w:szCs w:val="24"/>
+          <w:shd w:val="clear" w:color="auto" w:fill="FFFFFF"/>
+        </w:rPr>
+        <w:t xml:space="preserve"> curve</w:t>
       </w:r>
       <w:r>
         <w:rPr>
@@ -11822,7 +12328,33 @@
           <w:bdr w:val="none" w:sz="0" w:space="0" w:color="auto" w:frame="1"/>
           <w:shd w:val="clear" w:color="auto" w:fill="FFFFFF"/>
         </w:rPr>
-        <w:t>Tipo de residência: Urbana ou rural, tal variável esta ligada a estilo de vida, que pode ser um fator considerável para a doença</w:t>
+        <w:t xml:space="preserve">Tipo de residência: Urbana ou rural, tal variável </w:t>
+      </w:r>
+      <w:proofErr w:type="spellStart"/>
+      <w:r>
+        <w:rPr>
+          <w:rStyle w:val="Forte"/>
+          <w:rFonts w:ascii="Times New Roman" w:hAnsi="Times New Roman" w:cs="Times New Roman"/>
+          <w:b w:val="0"/>
+          <w:color w:val="000000" w:themeColor="text1"/>
+          <w:sz w:val="24"/>
+          <w:bdr w:val="none" w:sz="0" w:space="0" w:color="auto" w:frame="1"/>
+          <w:shd w:val="clear" w:color="auto" w:fill="FFFFFF"/>
+        </w:rPr>
+        <w:t>esta</w:t>
+      </w:r>
+      <w:proofErr w:type="spellEnd"/>
+      <w:r>
+        <w:rPr>
+          <w:rStyle w:val="Forte"/>
+          <w:rFonts w:ascii="Times New Roman" w:hAnsi="Times New Roman" w:cs="Times New Roman"/>
+          <w:b w:val="0"/>
+          <w:color w:val="000000" w:themeColor="text1"/>
+          <w:sz w:val="24"/>
+          <w:bdr w:val="none" w:sz="0" w:space="0" w:color="auto" w:frame="1"/>
+          <w:shd w:val="clear" w:color="auto" w:fill="FFFFFF"/>
+        </w:rPr>
+        <w:t xml:space="preserve"> ligada a estilo de vida, que pode ser um fator considerável para a doença</w:t>
       </w:r>
     </w:p>
     <w:p>
@@ -12766,6 +13298,13 @@
         </w:rPr>
         <w:t>3.3.2 Bibliotecas da linguagem utilizada</w:t>
       </w:r>
+      <w:r>
+        <w:rPr>
+          <w:rFonts w:ascii="Times New Roman" w:hAnsi="Times New Roman" w:cs="Times New Roman"/>
+          <w:sz w:val="24"/>
+        </w:rPr>
+        <w:t>s</w:t>
+      </w:r>
     </w:p>
     <w:p>
       <w:pPr>
@@ -12781,6 +13320,7 @@
           <w:sz w:val="24"/>
         </w:rPr>
       </w:pPr>
+      <w:proofErr w:type="spellStart"/>
       <w:r>
         <w:rPr>
           <w:rFonts w:ascii="Times New Roman" w:hAnsi="Times New Roman" w:cs="Times New Roman"/>
@@ -12789,12 +13329,29 @@
         </w:rPr>
         <w:t>Numpy</w:t>
       </w:r>
-      <w:r>
-        <w:rPr>
-          <w:rFonts w:ascii="Times New Roman" w:hAnsi="Times New Roman" w:cs="Times New Roman"/>
-          <w:sz w:val="24"/>
-        </w:rPr>
-        <w:t>: utilizada para trabalhar com vetores e matrizes de forma eficiente e facilitada, possibilitando operações matemáticas velozes com essas estruturas em grandes dimensões e complexidades. Otimizada com a linguagem de programação C, Numpy traz velocidade e performance bastante agradável para essas operações no Python.</w:t>
+      <w:proofErr w:type="spellEnd"/>
+      <w:r>
+        <w:rPr>
+          <w:rFonts w:ascii="Times New Roman" w:hAnsi="Times New Roman" w:cs="Times New Roman"/>
+          <w:sz w:val="24"/>
+        </w:rPr>
+        <w:t xml:space="preserve">: utilizada para trabalhar com vetores e matrizes de forma eficiente e facilitada, possibilitando operações matemáticas velozes com essas estruturas em grandes dimensões e complexidades. Otimizada com a linguagem de programação C, </w:t>
+      </w:r>
+      <w:proofErr w:type="spellStart"/>
+      <w:r>
+        <w:rPr>
+          <w:rFonts w:ascii="Times New Roman" w:hAnsi="Times New Roman" w:cs="Times New Roman"/>
+          <w:sz w:val="24"/>
+        </w:rPr>
+        <w:t>Numpy</w:t>
+      </w:r>
+      <w:proofErr w:type="spellEnd"/>
+      <w:r>
+        <w:rPr>
+          <w:rFonts w:ascii="Times New Roman" w:hAnsi="Times New Roman" w:cs="Times New Roman"/>
+          <w:sz w:val="24"/>
+        </w:rPr>
+        <w:t xml:space="preserve"> traz velocidade e performance bastante agradável para essas operações no Python.</w:t>
       </w:r>
     </w:p>
     <w:p>
@@ -12852,6 +13409,7 @@
         </w:rPr>
         <w:t xml:space="preserve"> Diversas operações presentes nesta biblioteca são construídas em cima de componentes </w:t>
       </w:r>
+      <w:proofErr w:type="spellStart"/>
       <w:r>
         <w:rPr>
           <w:rFonts w:ascii="Times New Roman" w:hAnsi="Times New Roman" w:cs="Times New Roman"/>
@@ -12860,6 +13418,7 @@
         </w:rPr>
         <w:t>Numpy</w:t>
       </w:r>
+      <w:proofErr w:type="spellEnd"/>
       <w:r>
         <w:rPr>
           <w:rFonts w:ascii="Times New Roman" w:hAnsi="Times New Roman" w:cs="Times New Roman"/>
@@ -12896,6 +13455,7 @@
           <w:sz w:val="24"/>
         </w:rPr>
       </w:pPr>
+      <w:proofErr w:type="spellStart"/>
       <w:r>
         <w:rPr>
           <w:rFonts w:ascii="Times New Roman" w:hAnsi="Times New Roman" w:cs="Times New Roman"/>
@@ -12904,6 +13464,7 @@
         </w:rPr>
         <w:t>Matplotlib</w:t>
       </w:r>
+      <w:proofErr w:type="spellEnd"/>
       <w:r>
         <w:rPr>
           <w:rFonts w:ascii="Times New Roman" w:hAnsi="Times New Roman" w:cs="Times New Roman"/>
@@ -12949,6 +13510,7 @@
           <w:sz w:val="24"/>
         </w:rPr>
       </w:pPr>
+      <w:proofErr w:type="spellStart"/>
       <w:r>
         <w:rPr>
           <w:rFonts w:ascii="Times New Roman" w:hAnsi="Times New Roman" w:cs="Times New Roman"/>
@@ -12957,6 +13519,7 @@
         </w:rPr>
         <w:t>Seaborn</w:t>
       </w:r>
+      <w:proofErr w:type="spellEnd"/>
       <w:r>
         <w:rPr>
           <w:rFonts w:ascii="Times New Roman" w:hAnsi="Times New Roman" w:cs="Times New Roman"/>
@@ -12984,7 +13547,39 @@
           <w:rFonts w:ascii="Times New Roman" w:hAnsi="Times New Roman" w:cs="Times New Roman"/>
           <w:sz w:val="24"/>
         </w:rPr>
-        <w:t xml:space="preserve">iblioteca Python para visualização de dados em alto nível. Baseada na biblioteca Matplotlib, Seaborn traz muitas implementações de gráficos prontas como: gráfico de linhas, gráfico de barras, gráfico de pontos de calor, etc. </w:t>
+        <w:t xml:space="preserve">iblioteca Python para visualização de dados em alto nível. Baseada na biblioteca </w:t>
+      </w:r>
+      <w:proofErr w:type="spellStart"/>
+      <w:r>
+        <w:rPr>
+          <w:rFonts w:ascii="Times New Roman" w:hAnsi="Times New Roman" w:cs="Times New Roman"/>
+          <w:sz w:val="24"/>
+        </w:rPr>
+        <w:t>Matplotlib</w:t>
+      </w:r>
+      <w:proofErr w:type="spellEnd"/>
+      <w:r>
+        <w:rPr>
+          <w:rFonts w:ascii="Times New Roman" w:hAnsi="Times New Roman" w:cs="Times New Roman"/>
+          <w:sz w:val="24"/>
+        </w:rPr>
+        <w:t xml:space="preserve">, </w:t>
+      </w:r>
+      <w:proofErr w:type="spellStart"/>
+      <w:r>
+        <w:rPr>
+          <w:rFonts w:ascii="Times New Roman" w:hAnsi="Times New Roman" w:cs="Times New Roman"/>
+          <w:sz w:val="24"/>
+        </w:rPr>
+        <w:t>Seaborn</w:t>
+      </w:r>
+      <w:proofErr w:type="spellEnd"/>
+      <w:r>
+        <w:rPr>
+          <w:rFonts w:ascii="Times New Roman" w:hAnsi="Times New Roman" w:cs="Times New Roman"/>
+          <w:sz w:val="24"/>
+        </w:rPr>
+        <w:t xml:space="preserve"> traz muitas implementações de gráficos prontas como: gráfico de linhas, gráfico de barras, gráfico de pontos de calor, etc. </w:t>
       </w:r>
     </w:p>
     <w:p>
@@ -13012,6 +13607,7 @@
           <w:sz w:val="24"/>
         </w:rPr>
       </w:pPr>
+      <w:proofErr w:type="spellStart"/>
       <w:r>
         <w:rPr>
           <w:rFonts w:ascii="Times New Roman" w:hAnsi="Times New Roman" w:cs="Times New Roman"/>
@@ -13020,6 +13616,7 @@
         </w:rPr>
         <w:t>Scikit-learn</w:t>
       </w:r>
+      <w:proofErr w:type="spellEnd"/>
       <w:r>
         <w:rPr>
           <w:rFonts w:ascii="Times New Roman" w:hAnsi="Times New Roman" w:cs="Times New Roman"/>
@@ -13032,7 +13629,39 @@
           <w:rFonts w:ascii="Times New Roman" w:hAnsi="Times New Roman" w:cs="Times New Roman"/>
           <w:sz w:val="24"/>
         </w:rPr>
-        <w:t xml:space="preserve">também conhecida como sk learn, </w:t>
+        <w:t xml:space="preserve">também conhecida como </w:t>
+      </w:r>
+      <w:proofErr w:type="spellStart"/>
+      <w:r>
+        <w:rPr>
+          <w:rFonts w:ascii="Times New Roman" w:hAnsi="Times New Roman" w:cs="Times New Roman"/>
+          <w:sz w:val="24"/>
+        </w:rPr>
+        <w:t>sk</w:t>
+      </w:r>
+      <w:proofErr w:type="spellEnd"/>
+      <w:r>
+        <w:rPr>
+          <w:rFonts w:ascii="Times New Roman" w:hAnsi="Times New Roman" w:cs="Times New Roman"/>
+          <w:sz w:val="24"/>
+        </w:rPr>
+        <w:t xml:space="preserve"> </w:t>
+      </w:r>
+      <w:proofErr w:type="spellStart"/>
+      <w:r>
+        <w:rPr>
+          <w:rFonts w:ascii="Times New Roman" w:hAnsi="Times New Roman" w:cs="Times New Roman"/>
+          <w:sz w:val="24"/>
+        </w:rPr>
+        <w:t>learn</w:t>
+      </w:r>
+      <w:proofErr w:type="spellEnd"/>
+      <w:r>
+        <w:rPr>
+          <w:rFonts w:ascii="Times New Roman" w:hAnsi="Times New Roman" w:cs="Times New Roman"/>
+          <w:sz w:val="24"/>
+        </w:rPr>
+        <w:t xml:space="preserve">, </w:t>
       </w:r>
       <w:r>
         <w:rPr>
@@ -13068,7 +13697,71 @@
           <w:rFonts w:ascii="Times New Roman" w:hAnsi="Times New Roman" w:cs="Times New Roman"/>
           <w:sz w:val="24"/>
         </w:rPr>
-        <w:t xml:space="preserve">Construída a partir da junção de outras bibliotecas como Numpy, Matplotlib e SciPy (biblioteca que implementa métodos estatísticos em Python), a Scikit-learn traz consigo também diversos componentes para otimização/ajuste de hiperparâmetros, possibilitando que modelos </w:t>
+        <w:t xml:space="preserve">Construída a partir da junção de outras bibliotecas como </w:t>
+      </w:r>
+      <w:proofErr w:type="spellStart"/>
+      <w:r>
+        <w:rPr>
+          <w:rFonts w:ascii="Times New Roman" w:hAnsi="Times New Roman" w:cs="Times New Roman"/>
+          <w:sz w:val="24"/>
+        </w:rPr>
+        <w:t>Numpy</w:t>
+      </w:r>
+      <w:proofErr w:type="spellEnd"/>
+      <w:r>
+        <w:rPr>
+          <w:rFonts w:ascii="Times New Roman" w:hAnsi="Times New Roman" w:cs="Times New Roman"/>
+          <w:sz w:val="24"/>
+        </w:rPr>
+        <w:t xml:space="preserve">, </w:t>
+      </w:r>
+      <w:proofErr w:type="spellStart"/>
+      <w:r>
+        <w:rPr>
+          <w:rFonts w:ascii="Times New Roman" w:hAnsi="Times New Roman" w:cs="Times New Roman"/>
+          <w:sz w:val="24"/>
+        </w:rPr>
+        <w:t>Matplotlib</w:t>
+      </w:r>
+      <w:proofErr w:type="spellEnd"/>
+      <w:r>
+        <w:rPr>
+          <w:rFonts w:ascii="Times New Roman" w:hAnsi="Times New Roman" w:cs="Times New Roman"/>
+          <w:sz w:val="24"/>
+        </w:rPr>
+        <w:t xml:space="preserve"> e </w:t>
+      </w:r>
+      <w:proofErr w:type="spellStart"/>
+      <w:r>
+        <w:rPr>
+          <w:rFonts w:ascii="Times New Roman" w:hAnsi="Times New Roman" w:cs="Times New Roman"/>
+          <w:sz w:val="24"/>
+        </w:rPr>
+        <w:t>SciPy</w:t>
+      </w:r>
+      <w:proofErr w:type="spellEnd"/>
+      <w:r>
+        <w:rPr>
+          <w:rFonts w:ascii="Times New Roman" w:hAnsi="Times New Roman" w:cs="Times New Roman"/>
+          <w:sz w:val="24"/>
+        </w:rPr>
+        <w:t xml:space="preserve"> (biblioteca que implementa métodos estatísticos em Python), a </w:t>
+      </w:r>
+      <w:proofErr w:type="spellStart"/>
+      <w:r>
+        <w:rPr>
+          <w:rFonts w:ascii="Times New Roman" w:hAnsi="Times New Roman" w:cs="Times New Roman"/>
+          <w:sz w:val="24"/>
+        </w:rPr>
+        <w:t>Scikit-learn</w:t>
+      </w:r>
+      <w:proofErr w:type="spellEnd"/>
+      <w:r>
+        <w:rPr>
+          <w:rFonts w:ascii="Times New Roman" w:hAnsi="Times New Roman" w:cs="Times New Roman"/>
+          <w:sz w:val="24"/>
+        </w:rPr>
+        <w:t xml:space="preserve"> traz consigo também diversos componentes para otimização/ajuste de hiperparâmetros, possibilitando que modelos </w:t>
       </w:r>
       <w:r>
         <w:rPr>
@@ -13082,8 +13775,25 @@
           <w:rFonts w:ascii="Times New Roman" w:hAnsi="Times New Roman" w:cs="Times New Roman"/>
           <w:sz w:val="24"/>
         </w:rPr>
-        <w:t xml:space="preserve">sejam criados e aperfeiçoados para contextos mais específicos. Sk </w:t>
-      </w:r>
+        <w:t xml:space="preserve">sejam criados e aperfeiçoados para contextos mais específicos. </w:t>
+      </w:r>
+      <w:proofErr w:type="spellStart"/>
+      <w:r>
+        <w:rPr>
+          <w:rFonts w:ascii="Times New Roman" w:hAnsi="Times New Roman" w:cs="Times New Roman"/>
+          <w:sz w:val="24"/>
+        </w:rPr>
+        <w:t>Sk</w:t>
+      </w:r>
+      <w:proofErr w:type="spellEnd"/>
+      <w:r>
+        <w:rPr>
+          <w:rFonts w:ascii="Times New Roman" w:hAnsi="Times New Roman" w:cs="Times New Roman"/>
+          <w:sz w:val="24"/>
+        </w:rPr>
+        <w:t xml:space="preserve"> </w:t>
+      </w:r>
+      <w:proofErr w:type="spellStart"/>
       <w:r>
         <w:rPr>
           <w:rFonts w:ascii="Times New Roman" w:hAnsi="Times New Roman" w:cs="Times New Roman"/>
@@ -13096,7 +13806,15 @@
           <w:rFonts w:ascii="Times New Roman" w:hAnsi="Times New Roman" w:cs="Times New Roman"/>
           <w:sz w:val="24"/>
         </w:rPr>
-        <w:t>earn traz também algumas implementações de componentes para divisão de dados inteligente</w:t>
+        <w:t>earn</w:t>
+      </w:r>
+      <w:proofErr w:type="spellEnd"/>
+      <w:r>
+        <w:rPr>
+          <w:rFonts w:ascii="Times New Roman" w:hAnsi="Times New Roman" w:cs="Times New Roman"/>
+          <w:sz w:val="24"/>
+        </w:rPr>
+        <w:t xml:space="preserve"> traz também algumas implementações de componentes para divisão de dados inteligente</w:t>
       </w:r>
       <w:r>
         <w:rPr>
@@ -13117,7 +13835,23 @@
           <w:rFonts w:ascii="Times New Roman" w:hAnsi="Times New Roman" w:cs="Times New Roman"/>
           <w:sz w:val="24"/>
         </w:rPr>
-        <w:t>, e algoritmos para normalização dos dados, como normalização padrão, normalização min-max, entre outras.</w:t>
+        <w:t>, e algoritmos para normalização dos dados, como normalização padrão, normalização min-</w:t>
+      </w:r>
+      <w:proofErr w:type="spellStart"/>
+      <w:r>
+        <w:rPr>
+          <w:rFonts w:ascii="Times New Roman" w:hAnsi="Times New Roman" w:cs="Times New Roman"/>
+          <w:sz w:val="24"/>
+        </w:rPr>
+        <w:t>max</w:t>
+      </w:r>
+      <w:proofErr w:type="spellEnd"/>
+      <w:r>
+        <w:rPr>
+          <w:rFonts w:ascii="Times New Roman" w:hAnsi="Times New Roman" w:cs="Times New Roman"/>
+          <w:sz w:val="24"/>
+        </w:rPr>
+        <w:t>, entre outras.</w:t>
       </w:r>
     </w:p>
     <w:p>
@@ -13163,6 +13897,7 @@
         </w:rPr>
         <w:t xml:space="preserve"> </w:t>
       </w:r>
+      <w:proofErr w:type="spellStart"/>
       <w:r>
         <w:rPr>
           <w:rFonts w:ascii="Times New Roman" w:hAnsi="Times New Roman" w:cs="Times New Roman"/>
@@ -13171,6 +13906,7 @@
         </w:rPr>
         <w:t>Flow</w:t>
       </w:r>
+      <w:proofErr w:type="spellEnd"/>
       <w:r>
         <w:rPr>
           <w:rFonts w:ascii="Times New Roman" w:hAnsi="Times New Roman" w:cs="Times New Roman"/>
@@ -13183,7 +13919,23 @@
           <w:rFonts w:ascii="Times New Roman" w:hAnsi="Times New Roman" w:cs="Times New Roman"/>
           <w:sz w:val="24"/>
         </w:rPr>
-        <w:t xml:space="preserve"> plataforma de código aberta que facilita a criação de modelos de Aprendizagem de Máquina e Aprendizagem profunda. Tensor Flow traz possibilidades para que o usuário do framework possa trabalhar com modelos prontos ou cria-los de acordo com as necessidades. Com esta biblioteca é possível facilmente estruturar redes neurais simples e complexas, alterando o número de neurônios, função de ativação, adicionando </w:t>
+        <w:t xml:space="preserve"> plataforma de código aberta que facilita a criação de modelos de Aprendizagem de Máquina e Aprendizagem profunda. Tensor </w:t>
+      </w:r>
+      <w:proofErr w:type="spellStart"/>
+      <w:r>
+        <w:rPr>
+          <w:rFonts w:ascii="Times New Roman" w:hAnsi="Times New Roman" w:cs="Times New Roman"/>
+          <w:sz w:val="24"/>
+        </w:rPr>
+        <w:t>Flow</w:t>
+      </w:r>
+      <w:proofErr w:type="spellEnd"/>
+      <w:r>
+        <w:rPr>
+          <w:rFonts w:ascii="Times New Roman" w:hAnsi="Times New Roman" w:cs="Times New Roman"/>
+          <w:sz w:val="24"/>
+        </w:rPr>
+        <w:t xml:space="preserve"> traz possibilidades para que o usuário do framework possa trabalhar com modelos prontos ou cria-los de acordo com as necessidades. Com esta biblioteca é possível facilmente estruturar redes neurais simples e complexas, alterando o número de neurônios, função de ativação, adicionando </w:t>
       </w:r>
       <w:r>
         <w:rPr>
@@ -13680,17 +14432,7 @@
           <w:szCs w:val="21"/>
           <w:shd w:val="clear" w:color="auto" w:fill="F7F7F7"/>
         </w:rPr>
-        <w:t>27</w:t>
-      </w:r>
-      <w:r>
-        <w:rPr>
-          <w:rFonts w:ascii="Arial" w:hAnsi="Arial" w:cs="Arial"/>
-          <w:color w:val="212121"/>
-          <w:sz w:val="21"/>
-          <w:szCs w:val="21"/>
-          <w:shd w:val="clear" w:color="auto" w:fill="F7F7F7"/>
-        </w:rPr>
-        <w:t xml:space="preserve">6 </w:t>
+        <w:t xml:space="preserve">276 </w:t>
       </w:r>
       <w:r>
         <w:rPr>
@@ -15215,6 +15957,7 @@
         </w:rPr>
         <w:t xml:space="preserve">Já para casos em que as colunas apresentam mais do que dois possíveis valores, é possível realizar a correção das mesmas através da técnica de </w:t>
       </w:r>
+      <w:proofErr w:type="spellStart"/>
       <w:r>
         <w:rPr>
           <w:rFonts w:ascii="Times New Roman" w:hAnsi="Times New Roman" w:cs="Times New Roman"/>
@@ -15225,6 +15968,7 @@
         </w:rPr>
         <w:t>OneHotEncoder</w:t>
       </w:r>
+      <w:proofErr w:type="spellEnd"/>
       <w:r>
         <w:rPr>
           <w:rFonts w:ascii="Times New Roman" w:hAnsi="Times New Roman" w:cs="Times New Roman"/>
@@ -16053,7 +16797,25 @@
           <w:sz w:val="24"/>
           <w:szCs w:val="24"/>
         </w:rPr>
-        <w:t xml:space="preserve"> - Exemplo de aplicação de OneHotEncoder para correção de coluna com quatro opções de valores diferentes</w:t>
+        <w:t xml:space="preserve"> - Exemplo de aplicação de </w:t>
+      </w:r>
+      <w:proofErr w:type="spellStart"/>
+      <w:r>
+        <w:rPr>
+          <w:rFonts w:ascii="Times New Roman" w:hAnsi="Times New Roman" w:cs="Times New Roman"/>
+          <w:sz w:val="24"/>
+          <w:szCs w:val="24"/>
+        </w:rPr>
+        <w:t>OneHotEncoder</w:t>
+      </w:r>
+      <w:proofErr w:type="spellEnd"/>
+      <w:r>
+        <w:rPr>
+          <w:rFonts w:ascii="Times New Roman" w:hAnsi="Times New Roman" w:cs="Times New Roman"/>
+          <w:sz w:val="24"/>
+          <w:szCs w:val="24"/>
+        </w:rPr>
+        <w:t xml:space="preserve"> para correção de coluna com quatro opções de valores diferentes</w:t>
       </w:r>
       <w:r>
         <w:rPr>
@@ -16189,6 +16951,7 @@
                                       <w:sz w:val="18"/>
                                     </w:rPr>
                                   </w:pPr>
+                                  <w:proofErr w:type="spellStart"/>
                                   <w:r>
                                     <w:rPr>
                                       <w:rFonts w:ascii="Times New Roman" w:hAnsi="Times New Roman" w:cs="Times New Roman"/>
@@ -16197,6 +16960,7 @@
                                     </w:rPr>
                                     <w:t>OneHotEncoder</w:t>
                                   </w:r>
+                                  <w:proofErr w:type="spellEnd"/>
                                 </w:p>
                               </w:txbxContent>
                             </wps:txbx>
@@ -16233,6 +16997,7 @@
                                 <w:sz w:val="18"/>
                               </w:rPr>
                             </w:pPr>
+                            <w:proofErr w:type="spellStart"/>
                             <w:r>
                               <w:rPr>
                                 <w:rFonts w:ascii="Times New Roman" w:hAnsi="Times New Roman" w:cs="Times New Roman"/>
@@ -16241,6 +17006,7 @@
                               </w:rPr>
                               <w:t>OneHotEncoder</w:t>
                             </w:r>
+                            <w:proofErr w:type="spellEnd"/>
                           </w:p>
                         </w:txbxContent>
                       </v:textbox>
@@ -18402,12 +19168,21 @@
         </w:rPr>
         <w:t xml:space="preserve">através da função </w:t>
       </w:r>
+      <w:proofErr w:type="spellStart"/>
       <w:r>
         <w:rPr>
           <w:i/>
           <w:color w:val="171717"/>
         </w:rPr>
-        <w:t>sklearn.preprocessing.MinMaxScaler()</w:t>
+        <w:t>sklearn.preprocessing.MinMaxScaler</w:t>
+      </w:r>
+      <w:proofErr w:type="spellEnd"/>
+      <w:r>
+        <w:rPr>
+          <w:i/>
+          <w:color w:val="171717"/>
+        </w:rPr>
+        <w:t>()</w:t>
       </w:r>
       <w:r>
         <w:rPr>
@@ -19314,12 +20089,2089 @@
         <w:spacing w:line="259" w:lineRule="auto"/>
         <w:rPr>
           <w:rFonts w:ascii="Times New Roman" w:hAnsi="Times New Roman" w:cs="Times New Roman"/>
-          <w:b/>
-          <w:sz w:val="24"/>
-        </w:rPr>
-      </w:pPr>
+          <w:sz w:val="24"/>
+        </w:rPr>
+      </w:pPr>
+    </w:p>
+    <w:p>
+      <w:pPr>
+        <w:spacing w:line="259" w:lineRule="auto"/>
+        <w:rPr>
+          <w:rFonts w:ascii="Times New Roman" w:hAnsi="Times New Roman" w:cs="Times New Roman"/>
+          <w:sz w:val="24"/>
+        </w:rPr>
+      </w:pPr>
+      <w:r>
+        <w:rPr>
+          <w:rFonts w:ascii="Times New Roman" w:hAnsi="Times New Roman" w:cs="Times New Roman"/>
+          <w:sz w:val="24"/>
+        </w:rPr>
+        <w:t>4.2.1</w:t>
+      </w:r>
+      <w:r>
+        <w:rPr>
+          <w:rFonts w:ascii="Times New Roman" w:hAnsi="Times New Roman" w:cs="Times New Roman"/>
+          <w:sz w:val="24"/>
+        </w:rPr>
+        <w:t xml:space="preserve"> Correção da</w:t>
+      </w:r>
+      <w:r>
+        <w:rPr>
+          <w:rFonts w:ascii="Times New Roman" w:hAnsi="Times New Roman" w:cs="Times New Roman"/>
+          <w:sz w:val="24"/>
+        </w:rPr>
+        <w:t xml:space="preserve"> rotulação dos dados</w:t>
+      </w:r>
+      <w:r>
+        <w:rPr>
+          <w:rFonts w:ascii="Times New Roman" w:hAnsi="Times New Roman" w:cs="Times New Roman"/>
+          <w:sz w:val="24"/>
+        </w:rPr>
+        <w:t xml:space="preserve"> e c</w:t>
+      </w:r>
+      <w:r>
+        <w:rPr>
+          <w:rFonts w:ascii="Times New Roman" w:hAnsi="Times New Roman" w:cs="Times New Roman"/>
+          <w:sz w:val="24"/>
+        </w:rPr>
+        <w:t>riação dos</w:t>
+      </w:r>
+      <w:r>
+        <w:rPr>
+          <w:rFonts w:ascii="Times New Roman" w:hAnsi="Times New Roman" w:cs="Times New Roman"/>
+          <w:sz w:val="24"/>
+        </w:rPr>
+        <w:t xml:space="preserve"> conjunto</w:t>
+      </w:r>
+      <w:r>
+        <w:rPr>
+          <w:rFonts w:ascii="Times New Roman" w:hAnsi="Times New Roman" w:cs="Times New Roman"/>
+          <w:sz w:val="24"/>
+        </w:rPr>
+        <w:t>s</w:t>
+      </w:r>
+      <w:r>
+        <w:rPr>
+          <w:rFonts w:ascii="Times New Roman" w:hAnsi="Times New Roman" w:cs="Times New Roman"/>
+          <w:sz w:val="24"/>
+        </w:rPr>
+        <w:t xml:space="preserve"> de treino e </w:t>
+      </w:r>
+      <w:r>
+        <w:rPr>
+          <w:rFonts w:ascii="Times New Roman" w:hAnsi="Times New Roman" w:cs="Times New Roman"/>
+          <w:sz w:val="24"/>
+        </w:rPr>
+        <w:t xml:space="preserve">de </w:t>
+      </w:r>
+      <w:r>
+        <w:rPr>
+          <w:rFonts w:ascii="Times New Roman" w:hAnsi="Times New Roman" w:cs="Times New Roman"/>
+          <w:sz w:val="24"/>
+        </w:rPr>
+        <w:t>validação</w:t>
+      </w:r>
+    </w:p>
+    <w:p>
+      <w:pPr>
+        <w:ind w:firstLine="708"/>
+        <w:jc w:val="both"/>
+        <w:rPr>
+          <w:rFonts w:ascii="Times New Roman" w:hAnsi="Times New Roman" w:cs="Times New Roman"/>
+          <w:sz w:val="24"/>
+        </w:rPr>
+      </w:pPr>
+      <w:r>
+        <w:rPr>
+          <w:rFonts w:ascii="Times New Roman" w:hAnsi="Times New Roman" w:cs="Times New Roman"/>
+          <w:sz w:val="24"/>
+        </w:rPr>
+        <w:t xml:space="preserve">O conjunto </w:t>
+      </w:r>
+      <w:r>
+        <w:rPr>
+          <w:rFonts w:ascii="Times New Roman" w:hAnsi="Times New Roman" w:cs="Times New Roman"/>
+          <w:sz w:val="24"/>
+        </w:rPr>
+        <w:t xml:space="preserve">de dados </w:t>
+      </w:r>
+      <w:r>
+        <w:rPr>
+          <w:rFonts w:ascii="Times New Roman" w:hAnsi="Times New Roman" w:cs="Times New Roman"/>
+          <w:sz w:val="24"/>
+        </w:rPr>
+        <w:t>original divid</w:t>
+      </w:r>
+      <w:r>
+        <w:rPr>
+          <w:rFonts w:ascii="Times New Roman" w:hAnsi="Times New Roman" w:cs="Times New Roman"/>
+          <w:sz w:val="24"/>
+        </w:rPr>
+        <w:t xml:space="preserve">e as imagens de tomografia computadorizada </w:t>
+      </w:r>
+      <w:r>
+        <w:rPr>
+          <w:rFonts w:ascii="Times New Roman" w:hAnsi="Times New Roman" w:cs="Times New Roman"/>
+          <w:sz w:val="24"/>
+        </w:rPr>
+        <w:t xml:space="preserve">nas categorias de condição normal, condição de avc hemorrágico e condição de avc isquêmico. Porém, para abordar de forma mais condizente com o trabalho proposto, uma nova </w:t>
+      </w:r>
+      <w:r>
+        <w:rPr>
+          <w:rFonts w:ascii="Times New Roman" w:hAnsi="Times New Roman" w:cs="Times New Roman"/>
+          <w:sz w:val="24"/>
+        </w:rPr>
+        <w:t>rotulação</w:t>
+      </w:r>
+      <w:r>
+        <w:rPr>
+          <w:rFonts w:ascii="Times New Roman" w:hAnsi="Times New Roman" w:cs="Times New Roman"/>
+          <w:sz w:val="24"/>
+        </w:rPr>
+        <w:t xml:space="preserve"> foi feita. As imagens foram movidas para uma nova distribuição de duas classes: avc (hemorrágico e isquêmico) e não avc (condição normal). </w:t>
+      </w:r>
+    </w:p>
+    <w:p>
+      <w:pPr>
+        <w:ind w:firstLine="708"/>
+        <w:jc w:val="both"/>
+        <w:rPr>
+          <w:rFonts w:ascii="Times New Roman" w:hAnsi="Times New Roman" w:cs="Times New Roman"/>
+          <w:sz w:val="24"/>
+        </w:rPr>
+      </w:pPr>
+      <w:r>
+        <w:rPr>
+          <w:rFonts w:ascii="Times New Roman" w:hAnsi="Times New Roman" w:cs="Times New Roman"/>
+          <w:sz w:val="24"/>
+        </w:rPr>
+        <w:t>Sobre o tamanho d</w:t>
+      </w:r>
+      <w:r>
+        <w:rPr>
+          <w:rFonts w:ascii="Times New Roman" w:hAnsi="Times New Roman" w:cs="Times New Roman"/>
+          <w:sz w:val="24"/>
+        </w:rPr>
+        <w:t>esse</w:t>
+      </w:r>
+      <w:r>
+        <w:rPr>
+          <w:rFonts w:ascii="Times New Roman" w:hAnsi="Times New Roman" w:cs="Times New Roman"/>
+          <w:sz w:val="24"/>
+        </w:rPr>
+        <w:t xml:space="preserve"> </w:t>
+      </w:r>
+      <w:r>
+        <w:rPr>
+          <w:rFonts w:ascii="Times New Roman" w:hAnsi="Times New Roman" w:cs="Times New Roman"/>
+          <w:sz w:val="24"/>
+        </w:rPr>
+        <w:t xml:space="preserve">novo </w:t>
+      </w:r>
+      <w:r>
+        <w:rPr>
+          <w:rFonts w:ascii="Times New Roman" w:hAnsi="Times New Roman" w:cs="Times New Roman"/>
+          <w:sz w:val="24"/>
+        </w:rPr>
+        <w:t>conjunto</w:t>
+      </w:r>
+      <w:r>
+        <w:rPr>
+          <w:rFonts w:ascii="Times New Roman" w:hAnsi="Times New Roman" w:cs="Times New Roman"/>
+          <w:sz w:val="24"/>
+        </w:rPr>
+        <w:t xml:space="preserve"> gerado a partir da nova rotulação das classes feita</w:t>
+      </w:r>
+      <w:r>
+        <w:rPr>
+          <w:rFonts w:ascii="Times New Roman" w:hAnsi="Times New Roman" w:cs="Times New Roman"/>
+          <w:sz w:val="24"/>
+        </w:rPr>
+        <w:t xml:space="preserve">, a classe </w:t>
+      </w:r>
+      <w:r>
+        <w:rPr>
+          <w:rFonts w:ascii="Times New Roman" w:hAnsi="Times New Roman" w:cs="Times New Roman"/>
+          <w:i/>
+          <w:sz w:val="24"/>
+        </w:rPr>
+        <w:t>avc</w:t>
+      </w:r>
+      <w:r>
+        <w:rPr>
+          <w:rFonts w:ascii="Times New Roman" w:hAnsi="Times New Roman" w:cs="Times New Roman"/>
+          <w:sz w:val="24"/>
+        </w:rPr>
+        <w:t xml:space="preserve"> possui </w:t>
+      </w:r>
+      <w:r>
+        <w:rPr>
+          <w:rFonts w:ascii="Times New Roman" w:hAnsi="Times New Roman" w:cs="Times New Roman"/>
+          <w:sz w:val="24"/>
+        </w:rPr>
+        <w:t>299</w:t>
+      </w:r>
+      <w:r>
+        <w:rPr>
+          <w:rFonts w:ascii="Times New Roman" w:hAnsi="Times New Roman" w:cs="Times New Roman"/>
+          <w:sz w:val="24"/>
+        </w:rPr>
+        <w:t xml:space="preserve"> imagens enquanto que a classe </w:t>
+      </w:r>
+      <w:r>
+        <w:rPr>
+          <w:rFonts w:ascii="Times New Roman" w:hAnsi="Times New Roman" w:cs="Times New Roman"/>
+          <w:i/>
+          <w:sz w:val="24"/>
+        </w:rPr>
+        <w:t>não</w:t>
+      </w:r>
+      <w:r>
+        <w:rPr>
+          <w:rFonts w:ascii="Times New Roman" w:hAnsi="Times New Roman" w:cs="Times New Roman"/>
+          <w:i/>
+          <w:sz w:val="24"/>
+        </w:rPr>
+        <w:t xml:space="preserve"> avc</w:t>
+      </w:r>
+      <w:r>
+        <w:rPr>
+          <w:rFonts w:ascii="Times New Roman" w:hAnsi="Times New Roman" w:cs="Times New Roman"/>
+          <w:sz w:val="24"/>
+        </w:rPr>
+        <w:t xml:space="preserve"> possui 174</w:t>
+      </w:r>
+      <w:r>
+        <w:rPr>
+          <w:rFonts w:ascii="Times New Roman" w:hAnsi="Times New Roman" w:cs="Times New Roman"/>
+          <w:sz w:val="24"/>
+        </w:rPr>
+        <w:t>, sendo que a</w:t>
+      </w:r>
+      <w:r>
+        <w:rPr>
+          <w:rFonts w:ascii="Times New Roman" w:hAnsi="Times New Roman" w:cs="Times New Roman"/>
+          <w:sz w:val="24"/>
+        </w:rPr>
+        <w:t xml:space="preserve"> dimensão de cada imagem</w:t>
+      </w:r>
+      <w:r>
+        <w:rPr>
+          <w:rFonts w:ascii="Times New Roman" w:hAnsi="Times New Roman" w:cs="Times New Roman"/>
+          <w:sz w:val="24"/>
+        </w:rPr>
+        <w:t xml:space="preserve"> do conjunto</w:t>
+      </w:r>
+      <w:r>
+        <w:rPr>
+          <w:rFonts w:ascii="Times New Roman" w:hAnsi="Times New Roman" w:cs="Times New Roman"/>
+          <w:sz w:val="24"/>
+        </w:rPr>
+        <w:t xml:space="preserve"> é de 512 x 512 pixels. A respeito da distribuição dessas imagens para treino e validação, com intuito de evitar sobre ajuste, o conjunto de imagens foi distribuído como 65%</w:t>
+      </w:r>
+      <w:r>
+        <w:rPr>
+          <w:rFonts w:ascii="Times New Roman" w:hAnsi="Times New Roman" w:cs="Times New Roman"/>
+          <w:sz w:val="24"/>
+        </w:rPr>
+        <w:t xml:space="preserve"> (309 imagens)</w:t>
+      </w:r>
+      <w:r>
+        <w:rPr>
+          <w:rFonts w:ascii="Times New Roman" w:hAnsi="Times New Roman" w:cs="Times New Roman"/>
+          <w:sz w:val="24"/>
+        </w:rPr>
+        <w:t xml:space="preserve"> dos dados para treinamento e 35% </w:t>
+      </w:r>
+      <w:r>
+        <w:rPr>
+          <w:rFonts w:ascii="Times New Roman" w:hAnsi="Times New Roman" w:cs="Times New Roman"/>
+          <w:sz w:val="24"/>
+        </w:rPr>
+        <w:t xml:space="preserve">(166 imagens) </w:t>
+      </w:r>
+      <w:r>
+        <w:rPr>
+          <w:rFonts w:ascii="Times New Roman" w:hAnsi="Times New Roman" w:cs="Times New Roman"/>
+          <w:sz w:val="24"/>
+        </w:rPr>
+        <w:t>para validação.</w:t>
+      </w:r>
+      <w:r>
+        <w:rPr>
+          <w:rFonts w:ascii="Times New Roman" w:hAnsi="Times New Roman" w:cs="Times New Roman"/>
+          <w:sz w:val="24"/>
+        </w:rPr>
+        <w:t xml:space="preserve"> Dessa forma, a rede pode aprender com os dados de treinamento e ser avaliada com os dados de validação, os quais ela ainda não conhece por não terem sido usados na etapa de treino.</w:t>
+      </w:r>
+    </w:p>
+    <w:p>
+      <w:pPr>
+        <w:jc w:val="both"/>
+        <w:rPr>
+          <w:rFonts w:ascii="Times New Roman" w:hAnsi="Times New Roman" w:cs="Times New Roman"/>
+          <w:sz w:val="24"/>
+        </w:rPr>
+      </w:pPr>
+    </w:p>
+    <w:p>
+      <w:pPr>
+        <w:jc w:val="center"/>
+        <w:rPr>
+          <w:rFonts w:ascii="Times New Roman" w:hAnsi="Times New Roman" w:cs="Times New Roman"/>
+          <w:sz w:val="24"/>
+        </w:rPr>
+      </w:pPr>
+      <w:r>
+        <w:rPr>
+          <w:rFonts w:ascii="Times New Roman" w:hAnsi="Times New Roman" w:cs="Times New Roman"/>
+          <w:sz w:val="24"/>
+        </w:rPr>
+        <w:t>Tabela 2 – Distribuição das imagens do conjunto de dados antes da nova rotulação</w:t>
+      </w:r>
+    </w:p>
+    <w:p>
+      <w:pPr>
+        <w:jc w:val="center"/>
+        <w:rPr>
+          <w:rFonts w:ascii="Times New Roman" w:hAnsi="Times New Roman" w:cs="Times New Roman"/>
+          <w:sz w:val="24"/>
+        </w:rPr>
+      </w:pPr>
+    </w:p>
+    <w:tbl>
+      <w:tblPr>
+        <w:tblStyle w:val="Tabelacomgrade"/>
+        <w:tblW w:w="0" w:type="auto"/>
+        <w:tblInd w:w="5" w:type="dxa"/>
+        <w:tblLook w:val="04A0" w:firstRow="1" w:lastRow="0" w:firstColumn="1" w:lastColumn="0" w:noHBand="0" w:noVBand="1"/>
+      </w:tblPr>
+      <w:tblGrid>
+        <w:gridCol w:w="2928"/>
+        <w:gridCol w:w="3055"/>
+        <w:gridCol w:w="2511"/>
+      </w:tblGrid>
+      <w:tr>
+        <w:trPr>
+          <w:trHeight w:val="579"/>
+        </w:trPr>
+        <w:tc>
+          <w:tcPr>
+            <w:tcW w:w="2928" w:type="dxa"/>
+            <w:tcBorders>
+              <w:top w:val="nil"/>
+              <w:left w:val="nil"/>
+            </w:tcBorders>
+            <w:vAlign w:val="center"/>
+          </w:tcPr>
+          <w:p>
+            <w:pPr>
+              <w:jc w:val="center"/>
+              <w:rPr>
+                <w:rFonts w:ascii="Times New Roman" w:hAnsi="Times New Roman" w:cs="Times New Roman"/>
+                <w:sz w:val="24"/>
+              </w:rPr>
+            </w:pPr>
+          </w:p>
+        </w:tc>
+        <w:tc>
+          <w:tcPr>
+            <w:tcW w:w="3055" w:type="dxa"/>
+            <w:shd w:val="clear" w:color="auto" w:fill="F2F2F2" w:themeFill="background1" w:themeFillShade="F2"/>
+            <w:vAlign w:val="center"/>
+          </w:tcPr>
+          <w:p>
+            <w:pPr>
+              <w:jc w:val="center"/>
+              <w:rPr>
+                <w:rFonts w:ascii="Times New Roman" w:hAnsi="Times New Roman" w:cs="Times New Roman"/>
+                <w:sz w:val="24"/>
+              </w:rPr>
+            </w:pPr>
+            <w:r>
+              <w:rPr>
+                <w:rFonts w:ascii="Times New Roman" w:hAnsi="Times New Roman" w:cs="Times New Roman"/>
+                <w:sz w:val="24"/>
+              </w:rPr>
+              <w:t>Condição</w:t>
+            </w:r>
+          </w:p>
+        </w:tc>
+        <w:tc>
+          <w:tcPr>
+            <w:tcW w:w="2511" w:type="dxa"/>
+            <w:shd w:val="clear" w:color="auto" w:fill="F2F2F2" w:themeFill="background1" w:themeFillShade="F2"/>
+            <w:vAlign w:val="center"/>
+          </w:tcPr>
+          <w:p>
+            <w:pPr>
+              <w:jc w:val="center"/>
+              <w:rPr>
+                <w:rFonts w:ascii="Times New Roman" w:hAnsi="Times New Roman" w:cs="Times New Roman"/>
+                <w:sz w:val="24"/>
+              </w:rPr>
+            </w:pPr>
+            <w:r>
+              <w:rPr>
+                <w:rFonts w:ascii="Times New Roman" w:hAnsi="Times New Roman" w:cs="Times New Roman"/>
+                <w:sz w:val="24"/>
+              </w:rPr>
+              <w:t>Imagens</w:t>
+            </w:r>
+          </w:p>
+        </w:tc>
+      </w:tr>
+      <w:tr>
+        <w:trPr>
+          <w:trHeight w:val="579"/>
+        </w:trPr>
+        <w:tc>
+          <w:tcPr>
+            <w:tcW w:w="2928" w:type="dxa"/>
+            <w:vMerge w:val="restart"/>
+            <w:shd w:val="clear" w:color="auto" w:fill="F2F2F2" w:themeFill="background1" w:themeFillShade="F2"/>
+            <w:vAlign w:val="center"/>
+          </w:tcPr>
+          <w:p>
+            <w:pPr>
+              <w:jc w:val="center"/>
+              <w:rPr>
+                <w:rFonts w:ascii="Times New Roman" w:hAnsi="Times New Roman" w:cs="Times New Roman"/>
+                <w:sz w:val="24"/>
+              </w:rPr>
+            </w:pPr>
+            <w:r>
+              <w:rPr>
+                <w:rFonts w:ascii="Times New Roman" w:hAnsi="Times New Roman" w:cs="Times New Roman"/>
+                <w:sz w:val="24"/>
+              </w:rPr>
+              <w:t>Rotulação original</w:t>
+            </w:r>
+          </w:p>
+        </w:tc>
+        <w:tc>
+          <w:tcPr>
+            <w:tcW w:w="3055" w:type="dxa"/>
+            <w:vAlign w:val="center"/>
+          </w:tcPr>
+          <w:p>
+            <w:pPr>
+              <w:jc w:val="center"/>
+              <w:rPr>
+                <w:rFonts w:ascii="Times New Roman" w:hAnsi="Times New Roman" w:cs="Times New Roman"/>
+                <w:sz w:val="24"/>
+              </w:rPr>
+            </w:pPr>
+            <w:r>
+              <w:rPr>
+                <w:rFonts w:ascii="Times New Roman" w:hAnsi="Times New Roman" w:cs="Times New Roman"/>
+                <w:sz w:val="24"/>
+              </w:rPr>
+              <w:t>Normal</w:t>
+            </w:r>
+          </w:p>
+        </w:tc>
+        <w:tc>
+          <w:tcPr>
+            <w:tcW w:w="2511" w:type="dxa"/>
+            <w:vAlign w:val="center"/>
+          </w:tcPr>
+          <w:p>
+            <w:pPr>
+              <w:jc w:val="center"/>
+              <w:rPr>
+                <w:rFonts w:ascii="Times New Roman" w:hAnsi="Times New Roman" w:cs="Times New Roman"/>
+                <w:sz w:val="24"/>
+              </w:rPr>
+            </w:pPr>
+            <w:r>
+              <w:rPr>
+                <w:rFonts w:ascii="Times New Roman" w:hAnsi="Times New Roman" w:cs="Times New Roman"/>
+                <w:sz w:val="24"/>
+              </w:rPr>
+              <w:t>174</w:t>
+            </w:r>
+            <w:r>
+              <w:rPr>
+                <w:rFonts w:ascii="Times New Roman" w:hAnsi="Times New Roman" w:cs="Times New Roman"/>
+                <w:sz w:val="24"/>
+              </w:rPr>
+              <w:t xml:space="preserve"> </w:t>
+            </w:r>
+            <w:r>
+              <w:rPr>
+                <w:rFonts w:ascii="Times New Roman" w:hAnsi="Times New Roman" w:cs="Times New Roman"/>
+                <w:sz w:val="24"/>
+              </w:rPr>
+              <w:t>(</w:t>
+            </w:r>
+            <w:r>
+              <w:rPr>
+                <w:rFonts w:ascii="Times New Roman" w:hAnsi="Times New Roman" w:cs="Times New Roman"/>
+                <w:sz w:val="24"/>
+              </w:rPr>
+              <w:t xml:space="preserve">36.8%) </w:t>
+            </w:r>
+          </w:p>
+        </w:tc>
+      </w:tr>
+      <w:tr>
+        <w:trPr>
+          <w:trHeight w:val="556"/>
+        </w:trPr>
+        <w:tc>
+          <w:tcPr>
+            <w:tcW w:w="2928" w:type="dxa"/>
+            <w:vMerge/>
+            <w:shd w:val="clear" w:color="auto" w:fill="F2F2F2" w:themeFill="background1" w:themeFillShade="F2"/>
+            <w:vAlign w:val="center"/>
+          </w:tcPr>
+          <w:p>
+            <w:pPr>
+              <w:jc w:val="center"/>
+              <w:rPr>
+                <w:rFonts w:ascii="Times New Roman" w:hAnsi="Times New Roman" w:cs="Times New Roman"/>
+                <w:sz w:val="24"/>
+              </w:rPr>
+            </w:pPr>
+          </w:p>
+        </w:tc>
+        <w:tc>
+          <w:tcPr>
+            <w:tcW w:w="3055" w:type="dxa"/>
+            <w:vAlign w:val="center"/>
+          </w:tcPr>
+          <w:p>
+            <w:pPr>
+              <w:jc w:val="center"/>
+              <w:rPr>
+                <w:rFonts w:ascii="Times New Roman" w:hAnsi="Times New Roman" w:cs="Times New Roman"/>
+                <w:sz w:val="24"/>
+              </w:rPr>
+            </w:pPr>
+            <w:r>
+              <w:rPr>
+                <w:rFonts w:ascii="Times New Roman" w:hAnsi="Times New Roman" w:cs="Times New Roman"/>
+                <w:sz w:val="24"/>
+              </w:rPr>
+              <w:t>AVC Hemorrágico</w:t>
+            </w:r>
+          </w:p>
+        </w:tc>
+        <w:tc>
+          <w:tcPr>
+            <w:tcW w:w="2511" w:type="dxa"/>
+            <w:vAlign w:val="center"/>
+          </w:tcPr>
+          <w:p>
+            <w:pPr>
+              <w:jc w:val="center"/>
+              <w:rPr>
+                <w:rFonts w:ascii="Times New Roman" w:hAnsi="Times New Roman" w:cs="Times New Roman"/>
+                <w:sz w:val="24"/>
+              </w:rPr>
+            </w:pPr>
+            <w:r>
+              <w:rPr>
+                <w:rFonts w:ascii="Times New Roman" w:hAnsi="Times New Roman" w:cs="Times New Roman"/>
+                <w:sz w:val="24"/>
+              </w:rPr>
+              <w:t xml:space="preserve">142 </w:t>
+            </w:r>
+            <w:r>
+              <w:rPr>
+                <w:rFonts w:ascii="Times New Roman" w:hAnsi="Times New Roman" w:cs="Times New Roman"/>
+                <w:sz w:val="24"/>
+              </w:rPr>
+              <w:t>(30%)</w:t>
+            </w:r>
+          </w:p>
+        </w:tc>
+      </w:tr>
+      <w:tr>
+        <w:trPr>
+          <w:trHeight w:val="546"/>
+        </w:trPr>
+        <w:tc>
+          <w:tcPr>
+            <w:tcW w:w="2928" w:type="dxa"/>
+            <w:vMerge/>
+            <w:shd w:val="clear" w:color="auto" w:fill="F2F2F2" w:themeFill="background1" w:themeFillShade="F2"/>
+            <w:vAlign w:val="center"/>
+          </w:tcPr>
+          <w:p>
+            <w:pPr>
+              <w:jc w:val="center"/>
+              <w:rPr>
+                <w:rFonts w:ascii="Times New Roman" w:hAnsi="Times New Roman" w:cs="Times New Roman"/>
+                <w:sz w:val="24"/>
+              </w:rPr>
+            </w:pPr>
+          </w:p>
+        </w:tc>
+        <w:tc>
+          <w:tcPr>
+            <w:tcW w:w="3055" w:type="dxa"/>
+            <w:vAlign w:val="center"/>
+          </w:tcPr>
+          <w:p>
+            <w:pPr>
+              <w:jc w:val="center"/>
+              <w:rPr>
+                <w:rFonts w:ascii="Times New Roman" w:hAnsi="Times New Roman" w:cs="Times New Roman"/>
+                <w:sz w:val="24"/>
+              </w:rPr>
+            </w:pPr>
+            <w:r>
+              <w:rPr>
+                <w:rFonts w:ascii="Times New Roman" w:hAnsi="Times New Roman" w:cs="Times New Roman"/>
+                <w:sz w:val="24"/>
+              </w:rPr>
+              <w:t>AVC Isquêmico</w:t>
+            </w:r>
+          </w:p>
+        </w:tc>
+        <w:tc>
+          <w:tcPr>
+            <w:tcW w:w="2511" w:type="dxa"/>
+            <w:vAlign w:val="center"/>
+          </w:tcPr>
+          <w:p>
+            <w:pPr>
+              <w:jc w:val="center"/>
+              <w:rPr>
+                <w:rFonts w:ascii="Times New Roman" w:hAnsi="Times New Roman" w:cs="Times New Roman"/>
+                <w:sz w:val="24"/>
+              </w:rPr>
+            </w:pPr>
+            <w:r>
+              <w:rPr>
+                <w:rFonts w:ascii="Times New Roman" w:hAnsi="Times New Roman" w:cs="Times New Roman"/>
+                <w:sz w:val="24"/>
+              </w:rPr>
+              <w:t xml:space="preserve">157 </w:t>
+            </w:r>
+            <w:r>
+              <w:rPr>
+                <w:rFonts w:ascii="Times New Roman" w:hAnsi="Times New Roman" w:cs="Times New Roman"/>
+                <w:sz w:val="24"/>
+              </w:rPr>
+              <w:t>(33.2%)</w:t>
+            </w:r>
+          </w:p>
+        </w:tc>
+      </w:tr>
+    </w:tbl>
+    <w:p>
+      <w:pPr>
+        <w:jc w:val="center"/>
+        <w:rPr>
+          <w:rFonts w:ascii="Times New Roman" w:hAnsi="Times New Roman" w:cs="Times New Roman"/>
+          <w:sz w:val="24"/>
+        </w:rPr>
+      </w:pPr>
+    </w:p>
+    <w:p>
+      <w:pPr>
+        <w:jc w:val="center"/>
+        <w:rPr>
+          <w:rFonts w:ascii="Times New Roman" w:hAnsi="Times New Roman" w:cs="Times New Roman"/>
+          <w:sz w:val="24"/>
+        </w:rPr>
+      </w:pPr>
+      <w:r>
+        <w:rPr>
+          <w:rFonts w:ascii="Times New Roman" w:hAnsi="Times New Roman" w:cs="Times New Roman"/>
+          <w:sz w:val="24"/>
+        </w:rPr>
+        <w:t>Fonte: Elaborado pelo autor.</w:t>
+      </w:r>
+    </w:p>
+    <w:p>
+      <w:pPr>
+        <w:jc w:val="center"/>
+        <w:rPr>
+          <w:rFonts w:ascii="Times New Roman" w:hAnsi="Times New Roman" w:cs="Times New Roman"/>
+          <w:sz w:val="24"/>
+        </w:rPr>
+      </w:pPr>
+    </w:p>
+    <w:p>
+      <w:pPr>
+        <w:jc w:val="center"/>
+        <w:rPr>
+          <w:rFonts w:ascii="Times New Roman" w:hAnsi="Times New Roman" w:cs="Times New Roman"/>
+          <w:sz w:val="24"/>
+        </w:rPr>
+      </w:pPr>
+    </w:p>
+    <w:p>
+      <w:pPr>
+        <w:jc w:val="center"/>
+        <w:rPr>
+          <w:rFonts w:ascii="Times New Roman" w:hAnsi="Times New Roman" w:cs="Times New Roman"/>
+          <w:sz w:val="24"/>
+        </w:rPr>
+      </w:pPr>
+      <w:r>
+        <w:rPr>
+          <w:rFonts w:ascii="Times New Roman" w:hAnsi="Times New Roman" w:cs="Times New Roman"/>
+          <w:sz w:val="24"/>
+        </w:rPr>
+        <w:lastRenderedPageBreak/>
+        <w:t>Tabela 3 – Distribuição das imagens do conjunto de dados depois da nova rotulação</w:t>
+      </w:r>
+    </w:p>
+    <w:p>
+      <w:pPr>
+        <w:jc w:val="center"/>
+        <w:rPr>
+          <w:rFonts w:ascii="Times New Roman" w:hAnsi="Times New Roman" w:cs="Times New Roman"/>
+          <w:sz w:val="24"/>
+        </w:rPr>
+      </w:pPr>
+    </w:p>
+    <w:tbl>
+      <w:tblPr>
+        <w:tblStyle w:val="Tabelacomgrade"/>
+        <w:tblW w:w="0" w:type="auto"/>
+        <w:tblInd w:w="10" w:type="dxa"/>
+        <w:tblLook w:val="04A0" w:firstRow="1" w:lastRow="0" w:firstColumn="1" w:lastColumn="0" w:noHBand="0" w:noVBand="1"/>
+      </w:tblPr>
+      <w:tblGrid>
+        <w:gridCol w:w="2926"/>
+        <w:gridCol w:w="3053"/>
+        <w:gridCol w:w="2510"/>
+      </w:tblGrid>
+      <w:tr>
+        <w:trPr>
+          <w:trHeight w:val="561"/>
+        </w:trPr>
+        <w:tc>
+          <w:tcPr>
+            <w:tcW w:w="2926" w:type="dxa"/>
+            <w:tcBorders>
+              <w:top w:val="nil"/>
+              <w:left w:val="nil"/>
+            </w:tcBorders>
+            <w:shd w:val="clear" w:color="auto" w:fill="FFFFFF" w:themeFill="background1"/>
+            <w:vAlign w:val="center"/>
+          </w:tcPr>
+          <w:p>
+            <w:pPr>
+              <w:jc w:val="center"/>
+              <w:rPr>
+                <w:rFonts w:ascii="Times New Roman" w:hAnsi="Times New Roman" w:cs="Times New Roman"/>
+                <w:sz w:val="24"/>
+              </w:rPr>
+            </w:pPr>
+          </w:p>
+        </w:tc>
+        <w:tc>
+          <w:tcPr>
+            <w:tcW w:w="3053" w:type="dxa"/>
+            <w:shd w:val="clear" w:color="auto" w:fill="F2F2F2" w:themeFill="background1" w:themeFillShade="F2"/>
+            <w:vAlign w:val="center"/>
+          </w:tcPr>
+          <w:p>
+            <w:pPr>
+              <w:jc w:val="center"/>
+              <w:rPr>
+                <w:rFonts w:ascii="Times New Roman" w:hAnsi="Times New Roman" w:cs="Times New Roman"/>
+                <w:sz w:val="24"/>
+              </w:rPr>
+            </w:pPr>
+            <w:r>
+              <w:rPr>
+                <w:rFonts w:ascii="Times New Roman" w:hAnsi="Times New Roman" w:cs="Times New Roman"/>
+                <w:sz w:val="24"/>
+              </w:rPr>
+              <w:t>Condição</w:t>
+            </w:r>
+          </w:p>
+        </w:tc>
+        <w:tc>
+          <w:tcPr>
+            <w:tcW w:w="2510" w:type="dxa"/>
+            <w:shd w:val="clear" w:color="auto" w:fill="F2F2F2" w:themeFill="background1" w:themeFillShade="F2"/>
+            <w:vAlign w:val="center"/>
+          </w:tcPr>
+          <w:p>
+            <w:pPr>
+              <w:jc w:val="center"/>
+              <w:rPr>
+                <w:rFonts w:ascii="Times New Roman" w:hAnsi="Times New Roman" w:cs="Times New Roman"/>
+                <w:sz w:val="24"/>
+              </w:rPr>
+            </w:pPr>
+            <w:r>
+              <w:rPr>
+                <w:rFonts w:ascii="Times New Roman" w:hAnsi="Times New Roman" w:cs="Times New Roman"/>
+                <w:sz w:val="24"/>
+              </w:rPr>
+              <w:t>Imagens</w:t>
+            </w:r>
+          </w:p>
+        </w:tc>
+      </w:tr>
+      <w:tr>
+        <w:trPr>
+          <w:trHeight w:val="561"/>
+        </w:trPr>
+        <w:tc>
+          <w:tcPr>
+            <w:tcW w:w="2926" w:type="dxa"/>
+            <w:vMerge w:val="restart"/>
+            <w:shd w:val="clear" w:color="auto" w:fill="F2F2F2" w:themeFill="background1" w:themeFillShade="F2"/>
+            <w:vAlign w:val="center"/>
+          </w:tcPr>
+          <w:p>
+            <w:pPr>
+              <w:jc w:val="center"/>
+              <w:rPr>
+                <w:rFonts w:ascii="Times New Roman" w:hAnsi="Times New Roman" w:cs="Times New Roman"/>
+                <w:sz w:val="24"/>
+              </w:rPr>
+            </w:pPr>
+            <w:r>
+              <w:rPr>
+                <w:rFonts w:ascii="Times New Roman" w:hAnsi="Times New Roman" w:cs="Times New Roman"/>
+                <w:sz w:val="24"/>
+              </w:rPr>
+              <w:t>Nova rotulação</w:t>
+            </w:r>
+          </w:p>
+        </w:tc>
+        <w:tc>
+          <w:tcPr>
+            <w:tcW w:w="3053" w:type="dxa"/>
+            <w:shd w:val="clear" w:color="auto" w:fill="FFFFFF" w:themeFill="background1"/>
+            <w:vAlign w:val="center"/>
+          </w:tcPr>
+          <w:p>
+            <w:pPr>
+              <w:jc w:val="center"/>
+              <w:rPr>
+                <w:rFonts w:ascii="Times New Roman" w:hAnsi="Times New Roman" w:cs="Times New Roman"/>
+                <w:sz w:val="24"/>
+              </w:rPr>
+            </w:pPr>
+            <w:r>
+              <w:rPr>
+                <w:rFonts w:ascii="Times New Roman" w:hAnsi="Times New Roman" w:cs="Times New Roman"/>
+                <w:sz w:val="24"/>
+              </w:rPr>
+              <w:t>AVC</w:t>
+            </w:r>
+          </w:p>
+        </w:tc>
+        <w:tc>
+          <w:tcPr>
+            <w:tcW w:w="2510" w:type="dxa"/>
+            <w:shd w:val="clear" w:color="auto" w:fill="FFFFFF" w:themeFill="background1"/>
+            <w:vAlign w:val="center"/>
+          </w:tcPr>
+          <w:p>
+            <w:pPr>
+              <w:jc w:val="center"/>
+              <w:rPr>
+                <w:rFonts w:ascii="Times New Roman" w:hAnsi="Times New Roman" w:cs="Times New Roman"/>
+                <w:sz w:val="24"/>
+              </w:rPr>
+            </w:pPr>
+            <w:r>
+              <w:rPr>
+                <w:rFonts w:ascii="Times New Roman" w:hAnsi="Times New Roman" w:cs="Times New Roman"/>
+                <w:sz w:val="24"/>
+              </w:rPr>
+              <w:t>299 (63.2%)</w:t>
+            </w:r>
+          </w:p>
+        </w:tc>
+      </w:tr>
+      <w:tr>
+        <w:trPr>
+          <w:trHeight w:val="569"/>
+        </w:trPr>
+        <w:tc>
+          <w:tcPr>
+            <w:tcW w:w="2926" w:type="dxa"/>
+            <w:vMerge/>
+            <w:shd w:val="clear" w:color="auto" w:fill="F2F2F2" w:themeFill="background1" w:themeFillShade="F2"/>
+            <w:vAlign w:val="center"/>
+          </w:tcPr>
+          <w:p>
+            <w:pPr>
+              <w:jc w:val="center"/>
+              <w:rPr>
+                <w:rFonts w:ascii="Times New Roman" w:hAnsi="Times New Roman" w:cs="Times New Roman"/>
+                <w:sz w:val="24"/>
+              </w:rPr>
+            </w:pPr>
+          </w:p>
+        </w:tc>
+        <w:tc>
+          <w:tcPr>
+            <w:tcW w:w="3053" w:type="dxa"/>
+            <w:shd w:val="clear" w:color="auto" w:fill="FFFFFF" w:themeFill="background1"/>
+            <w:vAlign w:val="center"/>
+          </w:tcPr>
+          <w:p>
+            <w:pPr>
+              <w:jc w:val="center"/>
+              <w:rPr>
+                <w:rFonts w:ascii="Times New Roman" w:hAnsi="Times New Roman" w:cs="Times New Roman"/>
+                <w:sz w:val="24"/>
+              </w:rPr>
+            </w:pPr>
+            <w:r>
+              <w:rPr>
+                <w:rFonts w:ascii="Times New Roman" w:hAnsi="Times New Roman" w:cs="Times New Roman"/>
+                <w:sz w:val="24"/>
+              </w:rPr>
+              <w:t>não AVC</w:t>
+            </w:r>
+          </w:p>
+        </w:tc>
+        <w:tc>
+          <w:tcPr>
+            <w:tcW w:w="2510" w:type="dxa"/>
+            <w:shd w:val="clear" w:color="auto" w:fill="FFFFFF" w:themeFill="background1"/>
+            <w:vAlign w:val="center"/>
+          </w:tcPr>
+          <w:p>
+            <w:pPr>
+              <w:jc w:val="center"/>
+              <w:rPr>
+                <w:rFonts w:ascii="Times New Roman" w:hAnsi="Times New Roman" w:cs="Times New Roman"/>
+                <w:sz w:val="24"/>
+              </w:rPr>
+            </w:pPr>
+            <w:r>
+              <w:rPr>
+                <w:rFonts w:ascii="Times New Roman" w:hAnsi="Times New Roman" w:cs="Times New Roman"/>
+                <w:sz w:val="24"/>
+              </w:rPr>
+              <w:t>174</w:t>
+            </w:r>
+            <w:r>
+              <w:rPr>
+                <w:rFonts w:ascii="Times New Roman" w:hAnsi="Times New Roman" w:cs="Times New Roman"/>
+                <w:sz w:val="24"/>
+              </w:rPr>
+              <w:t xml:space="preserve"> (36.8%)</w:t>
+            </w:r>
+          </w:p>
+        </w:tc>
+      </w:tr>
+    </w:tbl>
+    <w:p>
+      <w:pPr>
+        <w:spacing w:line="259" w:lineRule="auto"/>
+        <w:rPr>
+          <w:rFonts w:ascii="Times New Roman" w:hAnsi="Times New Roman" w:cs="Times New Roman"/>
+          <w:sz w:val="24"/>
+        </w:rPr>
+      </w:pPr>
+    </w:p>
+    <w:p>
+      <w:pPr>
+        <w:spacing w:line="259" w:lineRule="auto"/>
+        <w:jc w:val="center"/>
+        <w:rPr>
+          <w:rFonts w:ascii="Times New Roman" w:hAnsi="Times New Roman" w:cs="Times New Roman"/>
+          <w:sz w:val="24"/>
+        </w:rPr>
+      </w:pPr>
+      <w:r>
+        <w:rPr>
+          <w:rFonts w:ascii="Times New Roman" w:hAnsi="Times New Roman" w:cs="Times New Roman"/>
+          <w:sz w:val="24"/>
+        </w:rPr>
+        <w:t>Fonte: Elaborado pelo autor.</w:t>
+      </w:r>
+    </w:p>
+    <w:p>
+      <w:pPr>
+        <w:spacing w:line="259" w:lineRule="auto"/>
+        <w:rPr>
+          <w:rFonts w:ascii="Times New Roman" w:hAnsi="Times New Roman" w:cs="Times New Roman"/>
+          <w:sz w:val="24"/>
+        </w:rPr>
+      </w:pPr>
+    </w:p>
+    <w:p>
+      <w:pPr>
+        <w:spacing w:line="259" w:lineRule="auto"/>
+        <w:rPr>
+          <w:rFonts w:ascii="Times New Roman" w:hAnsi="Times New Roman" w:cs="Times New Roman"/>
+          <w:sz w:val="24"/>
+        </w:rPr>
+      </w:pPr>
+      <w:r>
+        <w:rPr>
+          <w:rFonts w:ascii="Times New Roman" w:hAnsi="Times New Roman" w:cs="Times New Roman"/>
+          <w:sz w:val="24"/>
+        </w:rPr>
+        <w:t xml:space="preserve">4.2.2 </w:t>
+      </w:r>
+      <w:proofErr w:type="spellStart"/>
+      <w:r>
+        <w:rPr>
+          <w:rFonts w:ascii="Times New Roman" w:hAnsi="Times New Roman" w:cs="Times New Roman"/>
+          <w:sz w:val="24"/>
+        </w:rPr>
+        <w:t>Rescaling</w:t>
+      </w:r>
+      <w:proofErr w:type="spellEnd"/>
+      <w:r>
+        <w:rPr>
+          <w:rFonts w:ascii="Times New Roman" w:hAnsi="Times New Roman" w:cs="Times New Roman"/>
+          <w:sz w:val="24"/>
+        </w:rPr>
+        <w:t xml:space="preserve"> – ESCREVER MELHOR ISSO AQUI</w:t>
+      </w:r>
+    </w:p>
+    <w:p>
+      <w:pPr>
+        <w:spacing w:line="259" w:lineRule="auto"/>
+        <w:rPr>
+          <w:rFonts w:ascii="Times New Roman" w:hAnsi="Times New Roman" w:cs="Times New Roman"/>
+          <w:sz w:val="24"/>
+        </w:rPr>
+      </w:pPr>
+      <w:r>
+        <w:rPr>
+          <w:rFonts w:ascii="Times New Roman" w:hAnsi="Times New Roman" w:cs="Times New Roman"/>
+          <w:sz w:val="24"/>
+        </w:rPr>
+        <w:t xml:space="preserve">1/255 --- </w:t>
+      </w:r>
+      <w:r>
+        <w:rPr>
+          <w:rFonts w:ascii="Times New Roman" w:hAnsi="Times New Roman" w:cs="Times New Roman"/>
+          <w:sz w:val="24"/>
+        </w:rPr>
+        <w:t xml:space="preserve">camada para </w:t>
+      </w:r>
+      <w:proofErr w:type="spellStart"/>
+      <w:r>
+        <w:rPr>
+          <w:rFonts w:ascii="Times New Roman" w:hAnsi="Times New Roman" w:cs="Times New Roman"/>
+          <w:sz w:val="24"/>
+        </w:rPr>
+        <w:t>reescalar</w:t>
+      </w:r>
+      <w:proofErr w:type="spellEnd"/>
+      <w:r>
+        <w:rPr>
+          <w:rFonts w:ascii="Times New Roman" w:hAnsi="Times New Roman" w:cs="Times New Roman"/>
+          <w:sz w:val="24"/>
+        </w:rPr>
+        <w:t xml:space="preserve"> os valores </w:t>
+      </w:r>
+      <w:r>
+        <w:rPr>
+          <w:rFonts w:ascii="Times New Roman" w:hAnsi="Times New Roman" w:cs="Times New Roman"/>
+          <w:sz w:val="24"/>
+        </w:rPr>
+        <w:t xml:space="preserve">RGB </w:t>
+      </w:r>
+      <w:r>
+        <w:rPr>
+          <w:rFonts w:ascii="Times New Roman" w:hAnsi="Times New Roman" w:cs="Times New Roman"/>
+          <w:sz w:val="24"/>
+        </w:rPr>
+        <w:t>das cores de cada pixel para o intervalo 0 a 1 ao invés de 0 a 255</w:t>
+      </w:r>
+      <w:r>
+        <w:rPr>
+          <w:rFonts w:ascii="Times New Roman" w:hAnsi="Times New Roman" w:cs="Times New Roman"/>
+          <w:sz w:val="24"/>
+        </w:rPr>
+        <w:t>.</w:t>
+      </w:r>
+    </w:p>
+    <w:p>
+      <w:pPr>
+        <w:spacing w:line="259" w:lineRule="auto"/>
+        <w:rPr>
+          <w:rFonts w:ascii="Times New Roman" w:hAnsi="Times New Roman" w:cs="Times New Roman"/>
+          <w:sz w:val="24"/>
+        </w:rPr>
+      </w:pPr>
+    </w:p>
+    <w:p>
+      <w:pPr>
+        <w:spacing w:line="259" w:lineRule="auto"/>
+        <w:rPr>
+          <w:rFonts w:ascii="Times New Roman" w:hAnsi="Times New Roman" w:cs="Times New Roman"/>
+          <w:sz w:val="24"/>
+        </w:rPr>
+      </w:pPr>
+      <w:r>
+        <w:rPr>
+          <w:rFonts w:ascii="Times New Roman" w:hAnsi="Times New Roman" w:cs="Times New Roman"/>
+          <w:sz w:val="24"/>
+        </w:rPr>
+        <w:t xml:space="preserve">4.2.3 </w:t>
+      </w:r>
+      <w:r>
+        <w:rPr>
+          <w:rFonts w:ascii="Times New Roman" w:hAnsi="Times New Roman" w:cs="Times New Roman"/>
+          <w:sz w:val="24"/>
+        </w:rPr>
+        <w:t>Aumento</w:t>
+      </w:r>
+      <w:r>
+        <w:rPr>
+          <w:rFonts w:ascii="Times New Roman" w:hAnsi="Times New Roman" w:cs="Times New Roman"/>
+          <w:sz w:val="24"/>
+        </w:rPr>
+        <w:t xml:space="preserve"> </w:t>
+      </w:r>
+      <w:r>
+        <w:rPr>
+          <w:rFonts w:ascii="Times New Roman" w:hAnsi="Times New Roman" w:cs="Times New Roman"/>
+          <w:sz w:val="24"/>
+        </w:rPr>
+        <w:t>d</w:t>
+      </w:r>
+      <w:r>
+        <w:rPr>
+          <w:rFonts w:ascii="Times New Roman" w:hAnsi="Times New Roman" w:cs="Times New Roman"/>
+          <w:sz w:val="24"/>
+        </w:rPr>
+        <w:t>os dados do conjunto de dados original</w:t>
+      </w:r>
+    </w:p>
+    <w:p>
+      <w:pPr>
+        <w:ind w:firstLine="708"/>
+        <w:jc w:val="both"/>
+        <w:rPr>
+          <w:rFonts w:ascii="Times New Roman" w:hAnsi="Times New Roman" w:cs="Times New Roman"/>
+          <w:sz w:val="24"/>
+        </w:rPr>
+      </w:pPr>
+      <w:r>
+        <w:rPr>
+          <w:rFonts w:ascii="Times New Roman" w:hAnsi="Times New Roman" w:cs="Times New Roman"/>
+          <w:sz w:val="24"/>
+        </w:rPr>
+        <w:t>Como mencionado na seção anterior, o conjunto de dados disponível conta com 47</w:t>
+      </w:r>
+      <w:r>
+        <w:rPr>
+          <w:rFonts w:ascii="Times New Roman" w:hAnsi="Times New Roman" w:cs="Times New Roman"/>
+          <w:sz w:val="24"/>
+        </w:rPr>
+        <w:t>3</w:t>
+      </w:r>
+      <w:r>
+        <w:rPr>
+          <w:rFonts w:ascii="Times New Roman" w:hAnsi="Times New Roman" w:cs="Times New Roman"/>
+          <w:sz w:val="24"/>
+        </w:rPr>
+        <w:t xml:space="preserve"> imagens no total. Embora seja possível realizar o treinamento de uma rede neural com esse número de registros, aumentar o número de imagens, e consequentemente aumentar a </w:t>
+      </w:r>
+      <w:r>
+        <w:rPr>
+          <w:rFonts w:ascii="Times New Roman" w:hAnsi="Times New Roman" w:cs="Times New Roman"/>
+          <w:sz w:val="24"/>
+        </w:rPr>
+        <w:t xml:space="preserve">quantidade de </w:t>
+      </w:r>
+      <w:r>
+        <w:rPr>
+          <w:rFonts w:ascii="Times New Roman" w:hAnsi="Times New Roman" w:cs="Times New Roman"/>
+          <w:sz w:val="24"/>
+        </w:rPr>
+        <w:t>informação passada p</w:t>
+      </w:r>
+      <w:r>
+        <w:rPr>
+          <w:rFonts w:ascii="Times New Roman" w:hAnsi="Times New Roman" w:cs="Times New Roman"/>
+          <w:sz w:val="24"/>
+        </w:rPr>
+        <w:t>a</w:t>
+      </w:r>
+      <w:r>
+        <w:rPr>
+          <w:rFonts w:ascii="Times New Roman" w:hAnsi="Times New Roman" w:cs="Times New Roman"/>
+          <w:sz w:val="24"/>
+        </w:rPr>
+        <w:t>ra</w:t>
+      </w:r>
+      <w:r>
+        <w:rPr>
+          <w:rFonts w:ascii="Times New Roman" w:hAnsi="Times New Roman" w:cs="Times New Roman"/>
+          <w:sz w:val="24"/>
+        </w:rPr>
+        <w:t xml:space="preserve"> a</w:t>
+      </w:r>
+      <w:r>
+        <w:rPr>
+          <w:rFonts w:ascii="Times New Roman" w:hAnsi="Times New Roman" w:cs="Times New Roman"/>
+          <w:sz w:val="24"/>
+        </w:rPr>
+        <w:t xml:space="preserve"> rede, pode gerar resultados mais satisfatórios</w:t>
+      </w:r>
+      <w:r>
+        <w:rPr>
+          <w:rFonts w:ascii="Times New Roman" w:hAnsi="Times New Roman" w:cs="Times New Roman"/>
+          <w:sz w:val="24"/>
+        </w:rPr>
+        <w:t xml:space="preserve"> e</w:t>
+      </w:r>
+      <w:r>
+        <w:rPr>
+          <w:rFonts w:ascii="Times New Roman" w:hAnsi="Times New Roman" w:cs="Times New Roman"/>
+          <w:sz w:val="24"/>
+        </w:rPr>
+        <w:t xml:space="preserve"> uma rede neural mais eficiente. Uma forma bastante comum no campo do Aprendizado Profundo de aumentar os dados de um conjunto de dados é utilizar técnicas de aumento dos dados (</w:t>
+      </w:r>
+      <w:r>
+        <w:rPr>
+          <w:rFonts w:ascii="Times New Roman" w:hAnsi="Times New Roman" w:cs="Times New Roman"/>
+          <w:i/>
+          <w:sz w:val="24"/>
+        </w:rPr>
+        <w:t>data augmentation</w:t>
+      </w:r>
+      <w:r>
+        <w:rPr>
+          <w:rFonts w:ascii="Times New Roman" w:hAnsi="Times New Roman" w:cs="Times New Roman"/>
+          <w:sz w:val="24"/>
+        </w:rPr>
+        <w:t xml:space="preserve">) </w:t>
+      </w:r>
+      <w:r>
+        <w:rPr>
+          <w:rFonts w:ascii="Times New Roman" w:hAnsi="Times New Roman" w:cs="Times New Roman"/>
+          <w:sz w:val="24"/>
+        </w:rPr>
+        <w:t>de modo que a quantidade de informação no conjunto cresça a partir das imagens já presentes no conjunto, sem que de fato sejam adicionadas novas imagens no conjunto.</w:t>
+      </w:r>
+    </w:p>
+    <w:p>
+      <w:pPr>
+        <w:ind w:firstLine="708"/>
+        <w:jc w:val="both"/>
+        <w:rPr>
+          <w:rFonts w:ascii="Times New Roman" w:hAnsi="Times New Roman" w:cs="Times New Roman"/>
+          <w:sz w:val="24"/>
+        </w:rPr>
+      </w:pPr>
+      <w:r>
+        <w:rPr>
+          <w:rFonts w:ascii="Times New Roman" w:hAnsi="Times New Roman" w:cs="Times New Roman"/>
+          <w:sz w:val="24"/>
+        </w:rPr>
+        <w:t>Para realizar o aumento da informação do conjunto de dados foram adicionadas camadas no início da rede neural que fazem algumas alterações no conteúdo da imagem, caracterizando uma nova imagem, porém sem prejudicar as informações usadas para a classificação.</w:t>
+      </w:r>
+      <w:r>
+        <w:rPr>
+          <w:rFonts w:ascii="Times New Roman" w:hAnsi="Times New Roman" w:cs="Times New Roman"/>
+          <w:sz w:val="24"/>
+        </w:rPr>
+        <w:t xml:space="preserve"> Ao todo foram três camadas que aplicam inversão, rotação e ajustes de contraste nas imagens recebidas, respectivamente.</w:t>
+      </w:r>
+    </w:p>
+    <w:p>
+      <w:pPr>
+        <w:ind w:firstLine="708"/>
+        <w:jc w:val="both"/>
+        <w:rPr>
+          <w:rFonts w:ascii="Times New Roman" w:hAnsi="Times New Roman" w:cs="Times New Roman"/>
+          <w:sz w:val="24"/>
+        </w:rPr>
+      </w:pPr>
+    </w:p>
+    <w:p>
+      <w:pPr>
+        <w:jc w:val="center"/>
+        <w:rPr>
+          <w:rFonts w:ascii="Times New Roman" w:hAnsi="Times New Roman" w:cs="Times New Roman"/>
+          <w:sz w:val="24"/>
+        </w:rPr>
+      </w:pPr>
+      <w:r>
+        <w:rPr>
+          <w:rFonts w:ascii="Times New Roman" w:hAnsi="Times New Roman" w:cs="Times New Roman"/>
+          <w:sz w:val="24"/>
+        </w:rPr>
+        <w:t>Tabela 4 – Alterações feitas para aumento dos dados do conjunto de imagens utilizado.</w:t>
+      </w:r>
+    </w:p>
+    <w:tbl>
+      <w:tblPr>
+        <w:tblStyle w:val="Tabelacomgrade"/>
+        <w:tblW w:w="0" w:type="auto"/>
+        <w:tblLayout w:type="fixed"/>
+        <w:tblLook w:val="04A0" w:firstRow="1" w:lastRow="0" w:firstColumn="1" w:lastColumn="0" w:noHBand="0" w:noVBand="1"/>
+      </w:tblPr>
+      <w:tblGrid>
+        <w:gridCol w:w="1271"/>
+        <w:gridCol w:w="1276"/>
+        <w:gridCol w:w="5947"/>
+      </w:tblGrid>
+      <w:tr>
+        <w:tc>
+          <w:tcPr>
+            <w:tcW w:w="1271" w:type="dxa"/>
+            <w:shd w:val="clear" w:color="auto" w:fill="F2F2F2" w:themeFill="background1" w:themeFillShade="F2"/>
+            <w:vAlign w:val="center"/>
+          </w:tcPr>
+          <w:p>
+            <w:pPr>
+              <w:jc w:val="center"/>
+              <w:rPr>
+                <w:rFonts w:ascii="Times New Roman" w:hAnsi="Times New Roman" w:cs="Times New Roman"/>
+                <w:sz w:val="24"/>
+              </w:rPr>
+            </w:pPr>
+            <w:r>
+              <w:rPr>
+                <w:rFonts w:ascii="Times New Roman" w:hAnsi="Times New Roman" w:cs="Times New Roman"/>
+                <w:sz w:val="24"/>
+              </w:rPr>
+              <w:t>Alteração aplicada</w:t>
+            </w:r>
+          </w:p>
+        </w:tc>
+        <w:tc>
+          <w:tcPr>
+            <w:tcW w:w="1276" w:type="dxa"/>
+            <w:shd w:val="clear" w:color="auto" w:fill="F2F2F2" w:themeFill="background1" w:themeFillShade="F2"/>
+            <w:vAlign w:val="center"/>
+          </w:tcPr>
+          <w:p>
+            <w:pPr>
+              <w:jc w:val="center"/>
+              <w:rPr>
+                <w:rFonts w:ascii="Times New Roman" w:hAnsi="Times New Roman" w:cs="Times New Roman"/>
+                <w:sz w:val="24"/>
+              </w:rPr>
+            </w:pPr>
+            <w:r>
+              <w:rPr>
+                <w:rFonts w:ascii="Times New Roman" w:hAnsi="Times New Roman" w:cs="Times New Roman"/>
+                <w:sz w:val="24"/>
+              </w:rPr>
+              <w:t>Fator</w:t>
+            </w:r>
+          </w:p>
+        </w:tc>
+        <w:tc>
+          <w:tcPr>
+            <w:tcW w:w="5947" w:type="dxa"/>
+            <w:shd w:val="clear" w:color="auto" w:fill="F2F2F2" w:themeFill="background1" w:themeFillShade="F2"/>
+            <w:vAlign w:val="center"/>
+          </w:tcPr>
+          <w:p>
+            <w:pPr>
+              <w:jc w:val="center"/>
+              <w:rPr>
+                <w:rFonts w:ascii="Times New Roman" w:hAnsi="Times New Roman" w:cs="Times New Roman"/>
+                <w:sz w:val="24"/>
+              </w:rPr>
+            </w:pPr>
+            <w:r>
+              <w:rPr>
+                <w:rFonts w:ascii="Times New Roman" w:hAnsi="Times New Roman" w:cs="Times New Roman"/>
+                <w:sz w:val="24"/>
+              </w:rPr>
+              <w:t>Método utilizado</w:t>
+            </w:r>
+          </w:p>
+        </w:tc>
+      </w:tr>
+      <w:tr>
+        <w:trPr>
+          <w:trHeight w:val="825"/>
+        </w:trPr>
+        <w:tc>
+          <w:tcPr>
+            <w:tcW w:w="1271" w:type="dxa"/>
+            <w:vAlign w:val="center"/>
+          </w:tcPr>
+          <w:p>
+            <w:pPr>
+              <w:jc w:val="center"/>
+              <w:rPr>
+                <w:rFonts w:ascii="Times New Roman" w:hAnsi="Times New Roman" w:cs="Times New Roman"/>
+              </w:rPr>
+            </w:pPr>
+            <w:r>
+              <w:rPr>
+                <w:rFonts w:ascii="Times New Roman" w:hAnsi="Times New Roman" w:cs="Times New Roman"/>
+              </w:rPr>
+              <w:t>Inversão</w:t>
+            </w:r>
+          </w:p>
+        </w:tc>
+        <w:tc>
+          <w:tcPr>
+            <w:tcW w:w="1276" w:type="dxa"/>
+            <w:vAlign w:val="center"/>
+          </w:tcPr>
+          <w:p>
+            <w:pPr>
+              <w:jc w:val="center"/>
+              <w:rPr>
+                <w:rFonts w:ascii="Times New Roman" w:hAnsi="Times New Roman" w:cs="Times New Roman"/>
+                <w:sz w:val="24"/>
+              </w:rPr>
+            </w:pPr>
+            <w:r>
+              <w:rPr>
+                <w:rFonts w:ascii="Times New Roman" w:hAnsi="Times New Roman" w:cs="Times New Roman"/>
+              </w:rPr>
+              <w:t>Horizontal</w:t>
+            </w:r>
+            <w:r>
+              <w:rPr>
+                <w:rFonts w:ascii="Times New Roman" w:hAnsi="Times New Roman" w:cs="Times New Roman"/>
+              </w:rPr>
+              <w:t>/</w:t>
+            </w:r>
+            <w:r>
+              <w:rPr>
+                <w:rFonts w:ascii="Times New Roman" w:hAnsi="Times New Roman" w:cs="Times New Roman"/>
+              </w:rPr>
+              <w:t>vertical</w:t>
+            </w:r>
+          </w:p>
+        </w:tc>
+        <w:tc>
+          <w:tcPr>
+            <w:tcW w:w="5947" w:type="dxa"/>
+            <w:vAlign w:val="center"/>
+          </w:tcPr>
+          <w:p>
+            <w:pPr>
+              <w:jc w:val="center"/>
+              <w:rPr>
+                <w:rFonts w:ascii="Times New Roman" w:hAnsi="Times New Roman" w:cs="Times New Roman"/>
+                <w:sz w:val="24"/>
+              </w:rPr>
+            </w:pPr>
+            <w:proofErr w:type="spellStart"/>
+            <w:r>
+              <w:rPr>
+                <w:rFonts w:ascii="Times New Roman" w:hAnsi="Times New Roman" w:cs="Times New Roman"/>
+                <w:i/>
+              </w:rPr>
+              <w:t>tensorflow</w:t>
+            </w:r>
+            <w:r>
+              <w:rPr>
+                <w:rFonts w:ascii="Times New Roman" w:hAnsi="Times New Roman" w:cs="Times New Roman"/>
+                <w:i/>
+              </w:rPr>
+              <w:t>.keras.layers.RandomFlip</w:t>
+            </w:r>
+            <w:proofErr w:type="spellEnd"/>
+            <w:r>
+              <w:rPr>
+                <w:rFonts w:ascii="Times New Roman" w:hAnsi="Times New Roman" w:cs="Times New Roman"/>
+              </w:rPr>
+              <w:t>("</w:t>
+            </w:r>
+            <w:proofErr w:type="spellStart"/>
+            <w:r>
+              <w:rPr>
+                <w:rFonts w:ascii="Times New Roman" w:hAnsi="Times New Roman" w:cs="Times New Roman"/>
+              </w:rPr>
+              <w:t>horizontal_and_vertical</w:t>
+            </w:r>
+            <w:proofErr w:type="spellEnd"/>
+            <w:r>
+              <w:rPr>
+                <w:rFonts w:ascii="Times New Roman" w:hAnsi="Times New Roman" w:cs="Times New Roman"/>
+              </w:rPr>
+              <w:t xml:space="preserve">", </w:t>
+            </w:r>
+            <w:proofErr w:type="spellStart"/>
+            <w:r>
+              <w:rPr>
+                <w:rFonts w:ascii="Times New Roman" w:hAnsi="Times New Roman" w:cs="Times New Roman"/>
+              </w:rPr>
+              <w:t>seed</w:t>
+            </w:r>
+            <w:proofErr w:type="spellEnd"/>
+            <w:r>
+              <w:rPr>
+                <w:rFonts w:ascii="Times New Roman" w:hAnsi="Times New Roman" w:cs="Times New Roman"/>
+              </w:rPr>
+              <w:t>=10)</w:t>
+            </w:r>
+          </w:p>
+        </w:tc>
+      </w:tr>
+      <w:tr>
+        <w:trPr>
+          <w:trHeight w:val="851"/>
+        </w:trPr>
+        <w:tc>
+          <w:tcPr>
+            <w:tcW w:w="1271" w:type="dxa"/>
+            <w:vAlign w:val="center"/>
+          </w:tcPr>
+          <w:p>
+            <w:pPr>
+              <w:jc w:val="center"/>
+              <w:rPr>
+                <w:rFonts w:ascii="Times New Roman" w:hAnsi="Times New Roman" w:cs="Times New Roman"/>
+              </w:rPr>
+            </w:pPr>
+            <w:r>
+              <w:rPr>
+                <w:rFonts w:ascii="Times New Roman" w:hAnsi="Times New Roman" w:cs="Times New Roman"/>
+              </w:rPr>
+              <w:t>Rotação</w:t>
+            </w:r>
+          </w:p>
+        </w:tc>
+        <w:tc>
+          <w:tcPr>
+            <w:tcW w:w="1276" w:type="dxa"/>
+            <w:vAlign w:val="center"/>
+          </w:tcPr>
+          <w:p>
+            <w:pPr>
+              <w:jc w:val="center"/>
+              <w:rPr>
+                <w:rFonts w:ascii="Times New Roman" w:hAnsi="Times New Roman" w:cs="Times New Roman"/>
+              </w:rPr>
+            </w:pPr>
+            <w:r>
+              <w:rPr>
+                <w:rFonts w:ascii="Times New Roman" w:hAnsi="Times New Roman" w:cs="Times New Roman"/>
+              </w:rPr>
+              <w:t>0.2</w:t>
+            </w:r>
+          </w:p>
+        </w:tc>
+        <w:tc>
+          <w:tcPr>
+            <w:tcW w:w="5947" w:type="dxa"/>
+            <w:vAlign w:val="center"/>
+          </w:tcPr>
+          <w:p>
+            <w:pPr>
+              <w:jc w:val="center"/>
+              <w:rPr>
+                <w:rFonts w:ascii="Times New Roman" w:hAnsi="Times New Roman" w:cs="Times New Roman"/>
+                <w:sz w:val="24"/>
+              </w:rPr>
+            </w:pPr>
+            <w:proofErr w:type="spellStart"/>
+            <w:r>
+              <w:rPr>
+                <w:rFonts w:ascii="Times New Roman" w:hAnsi="Times New Roman" w:cs="Times New Roman"/>
+                <w:i/>
+                <w:sz w:val="24"/>
+              </w:rPr>
+              <w:t>T</w:t>
+            </w:r>
+            <w:r>
+              <w:rPr>
+                <w:rFonts w:ascii="Times New Roman" w:hAnsi="Times New Roman" w:cs="Times New Roman"/>
+                <w:i/>
+                <w:sz w:val="24"/>
+              </w:rPr>
+              <w:t>ensorflow</w:t>
+            </w:r>
+            <w:r>
+              <w:rPr>
+                <w:rFonts w:ascii="Times New Roman" w:hAnsi="Times New Roman" w:cs="Times New Roman"/>
+                <w:i/>
+                <w:sz w:val="24"/>
+              </w:rPr>
+              <w:t>.</w:t>
+            </w:r>
+            <w:r>
+              <w:rPr>
+                <w:rFonts w:ascii="Times New Roman" w:hAnsi="Times New Roman" w:cs="Times New Roman"/>
+                <w:i/>
+                <w:sz w:val="24"/>
+              </w:rPr>
+              <w:t>tf.keras.layers.RandomRotation</w:t>
+            </w:r>
+            <w:proofErr w:type="spellEnd"/>
+            <w:r>
+              <w:rPr>
+                <w:rFonts w:ascii="Times New Roman" w:hAnsi="Times New Roman" w:cs="Times New Roman"/>
+                <w:sz w:val="24"/>
+              </w:rPr>
+              <w:t xml:space="preserve">(0.2, </w:t>
+            </w:r>
+            <w:proofErr w:type="spellStart"/>
+            <w:r>
+              <w:rPr>
+                <w:rFonts w:ascii="Times New Roman" w:hAnsi="Times New Roman" w:cs="Times New Roman"/>
+                <w:sz w:val="24"/>
+              </w:rPr>
+              <w:t>seed</w:t>
+            </w:r>
+            <w:proofErr w:type="spellEnd"/>
+            <w:r>
+              <w:rPr>
+                <w:rFonts w:ascii="Times New Roman" w:hAnsi="Times New Roman" w:cs="Times New Roman"/>
+                <w:sz w:val="24"/>
+              </w:rPr>
+              <w:t>=7)</w:t>
+            </w:r>
+          </w:p>
+        </w:tc>
+      </w:tr>
+      <w:tr>
+        <w:trPr>
+          <w:trHeight w:val="991"/>
+        </w:trPr>
+        <w:tc>
+          <w:tcPr>
+            <w:tcW w:w="1271" w:type="dxa"/>
+            <w:vAlign w:val="center"/>
+          </w:tcPr>
+          <w:p>
+            <w:pPr>
+              <w:jc w:val="center"/>
+              <w:rPr>
+                <w:rFonts w:ascii="Times New Roman" w:hAnsi="Times New Roman" w:cs="Times New Roman"/>
+              </w:rPr>
+            </w:pPr>
+            <w:r>
+              <w:rPr>
+                <w:rFonts w:ascii="Times New Roman" w:hAnsi="Times New Roman" w:cs="Times New Roman"/>
+              </w:rPr>
+              <w:lastRenderedPageBreak/>
+              <w:t>Contraste</w:t>
+            </w:r>
+          </w:p>
+        </w:tc>
+        <w:tc>
+          <w:tcPr>
+            <w:tcW w:w="1276" w:type="dxa"/>
+            <w:vAlign w:val="center"/>
+          </w:tcPr>
+          <w:p>
+            <w:pPr>
+              <w:jc w:val="center"/>
+              <w:rPr>
+                <w:rFonts w:ascii="Times New Roman" w:hAnsi="Times New Roman" w:cs="Times New Roman"/>
+              </w:rPr>
+            </w:pPr>
+            <w:r>
+              <w:rPr>
+                <w:rFonts w:ascii="Times New Roman" w:hAnsi="Times New Roman" w:cs="Times New Roman"/>
+              </w:rPr>
+              <w:t>Valor entre [</w:t>
+            </w:r>
+            <w:r>
+              <w:rPr>
+                <w:rFonts w:ascii="Times New Roman" w:hAnsi="Times New Roman" w:cs="Times New Roman"/>
+              </w:rPr>
+              <w:t>0.3, 0.5</w:t>
+            </w:r>
+            <w:r>
+              <w:rPr>
+                <w:rFonts w:ascii="Times New Roman" w:hAnsi="Times New Roman" w:cs="Times New Roman"/>
+              </w:rPr>
+              <w:t>]</w:t>
+            </w:r>
+          </w:p>
+        </w:tc>
+        <w:tc>
+          <w:tcPr>
+            <w:tcW w:w="5947" w:type="dxa"/>
+            <w:vAlign w:val="center"/>
+          </w:tcPr>
+          <w:p>
+            <w:pPr>
+              <w:jc w:val="center"/>
+              <w:rPr>
+                <w:rFonts w:ascii="Times New Roman" w:hAnsi="Times New Roman" w:cs="Times New Roman"/>
+                <w:sz w:val="24"/>
+              </w:rPr>
+            </w:pPr>
+            <w:proofErr w:type="spellStart"/>
+            <w:r>
+              <w:rPr>
+                <w:rFonts w:ascii="Times New Roman" w:hAnsi="Times New Roman" w:cs="Times New Roman"/>
+                <w:i/>
+                <w:sz w:val="24"/>
+              </w:rPr>
+              <w:t>tensorflow</w:t>
+            </w:r>
+            <w:r>
+              <w:rPr>
+                <w:rFonts w:ascii="Times New Roman" w:hAnsi="Times New Roman" w:cs="Times New Roman"/>
+                <w:i/>
+                <w:sz w:val="24"/>
+              </w:rPr>
+              <w:t>.keras.layers.RandomContrast</w:t>
+            </w:r>
+            <w:proofErr w:type="spellEnd"/>
+            <w:r>
+              <w:rPr>
+                <w:rFonts w:ascii="Times New Roman" w:hAnsi="Times New Roman" w:cs="Times New Roman"/>
+                <w:sz w:val="24"/>
+              </w:rPr>
+              <w:t>(</w:t>
+            </w:r>
+            <w:proofErr w:type="spellStart"/>
+            <w:r>
+              <w:rPr>
+                <w:rFonts w:ascii="Times New Roman" w:hAnsi="Times New Roman" w:cs="Times New Roman"/>
+                <w:sz w:val="24"/>
+              </w:rPr>
+              <w:t>factor</w:t>
+            </w:r>
+            <w:proofErr w:type="spellEnd"/>
+            <w:r>
+              <w:rPr>
+                <w:rFonts w:ascii="Times New Roman" w:hAnsi="Times New Roman" w:cs="Times New Roman"/>
+                <w:sz w:val="24"/>
+              </w:rPr>
+              <w:t xml:space="preserve">=(0.3, 0.5), </w:t>
+            </w:r>
+            <w:proofErr w:type="spellStart"/>
+            <w:r>
+              <w:rPr>
+                <w:rFonts w:ascii="Times New Roman" w:hAnsi="Times New Roman" w:cs="Times New Roman"/>
+                <w:sz w:val="24"/>
+              </w:rPr>
+              <w:t>seed</w:t>
+            </w:r>
+            <w:proofErr w:type="spellEnd"/>
+            <w:r>
+              <w:rPr>
+                <w:rFonts w:ascii="Times New Roman" w:hAnsi="Times New Roman" w:cs="Times New Roman"/>
+                <w:sz w:val="24"/>
+              </w:rPr>
+              <w:t>=(7,17))</w:t>
+            </w:r>
+          </w:p>
+        </w:tc>
+      </w:tr>
+    </w:tbl>
+    <w:p>
+      <w:pPr>
+        <w:ind w:firstLine="708"/>
+        <w:jc w:val="both"/>
+        <w:rPr>
+          <w:rFonts w:ascii="Times New Roman" w:hAnsi="Times New Roman" w:cs="Times New Roman"/>
+          <w:sz w:val="24"/>
+        </w:rPr>
+      </w:pPr>
+    </w:p>
+    <w:p>
+      <w:pPr>
+        <w:ind w:firstLine="708"/>
+        <w:jc w:val="center"/>
+        <w:rPr>
+          <w:rFonts w:ascii="Times New Roman" w:hAnsi="Times New Roman" w:cs="Times New Roman"/>
+          <w:sz w:val="24"/>
+        </w:rPr>
+      </w:pPr>
+      <w:r>
+        <w:rPr>
+          <w:rFonts w:ascii="Times New Roman" w:hAnsi="Times New Roman" w:cs="Times New Roman"/>
+          <w:sz w:val="24"/>
+        </w:rPr>
+        <w:t>Fonte: Elaborado pelo autor.</w:t>
+      </w:r>
+    </w:p>
+    <w:p>
+      <w:pPr>
+        <w:spacing w:line="259" w:lineRule="auto"/>
+        <w:rPr>
+          <w:rFonts w:ascii="Times New Roman" w:hAnsi="Times New Roman" w:cs="Times New Roman"/>
+          <w:sz w:val="24"/>
+        </w:rPr>
+      </w:pPr>
+    </w:p>
+    <w:p>
+      <w:pPr>
+        <w:spacing w:line="259" w:lineRule="auto"/>
+        <w:rPr>
+          <w:rFonts w:ascii="Times New Roman" w:hAnsi="Times New Roman" w:cs="Times New Roman"/>
+          <w:sz w:val="24"/>
+        </w:rPr>
+      </w:pPr>
+    </w:p>
+    <w:p>
+      <w:pPr>
+        <w:spacing w:line="259" w:lineRule="auto"/>
+        <w:rPr>
+          <w:rFonts w:ascii="Times New Roman" w:hAnsi="Times New Roman" w:cs="Times New Roman"/>
+          <w:sz w:val="24"/>
+        </w:rPr>
+      </w:pPr>
+      <w:r>
+        <w:rPr>
+          <w:rFonts w:ascii="Times New Roman" w:hAnsi="Times New Roman" w:cs="Times New Roman"/>
+          <w:sz w:val="24"/>
+        </w:rPr>
+        <w:t xml:space="preserve">4.2.4 </w:t>
+      </w:r>
+      <w:r>
+        <w:rPr>
+          <w:rFonts w:ascii="Times New Roman" w:hAnsi="Times New Roman" w:cs="Times New Roman"/>
+          <w:sz w:val="24"/>
+        </w:rPr>
+        <w:t>Criação da Rede Neural Convolucional</w:t>
+      </w:r>
+    </w:p>
+    <w:p>
+      <w:pPr>
+        <w:ind w:firstLine="708"/>
+        <w:jc w:val="both"/>
+        <w:rPr>
+          <w:rFonts w:ascii="Times New Roman" w:hAnsi="Times New Roman" w:cs="Times New Roman"/>
+          <w:sz w:val="24"/>
+        </w:rPr>
+      </w:pPr>
+      <w:r>
+        <w:rPr>
+          <w:rFonts w:ascii="Times New Roman" w:hAnsi="Times New Roman" w:cs="Times New Roman"/>
+          <w:sz w:val="24"/>
+        </w:rPr>
+        <w:t>Para desenvolver a solução proposta neste trabalho, foi criada uma Rede Neural Convolucional</w:t>
+      </w:r>
+      <w:r>
+        <w:rPr>
+          <w:rFonts w:ascii="Times New Roman" w:hAnsi="Times New Roman" w:cs="Times New Roman"/>
+          <w:sz w:val="24"/>
+        </w:rPr>
+        <w:t>,</w:t>
+      </w:r>
+      <w:r>
+        <w:rPr>
+          <w:rFonts w:ascii="Times New Roman" w:hAnsi="Times New Roman" w:cs="Times New Roman"/>
+          <w:sz w:val="24"/>
+        </w:rPr>
+        <w:t xml:space="preserve"> para classificação binária das imagens de TC nas classes de </w:t>
+      </w:r>
+      <w:r>
+        <w:rPr>
+          <w:rFonts w:ascii="Times New Roman" w:hAnsi="Times New Roman" w:cs="Times New Roman"/>
+          <w:i/>
+          <w:sz w:val="24"/>
+        </w:rPr>
+        <w:t>avc</w:t>
+      </w:r>
+      <w:r>
+        <w:rPr>
+          <w:rFonts w:ascii="Times New Roman" w:hAnsi="Times New Roman" w:cs="Times New Roman"/>
+          <w:sz w:val="24"/>
+        </w:rPr>
+        <w:t xml:space="preserve"> e </w:t>
+      </w:r>
+      <w:r>
+        <w:rPr>
+          <w:rFonts w:ascii="Times New Roman" w:hAnsi="Times New Roman" w:cs="Times New Roman"/>
+          <w:i/>
+          <w:sz w:val="24"/>
+        </w:rPr>
+        <w:t>não avc</w:t>
+      </w:r>
+      <w:r>
+        <w:rPr>
+          <w:rFonts w:ascii="Times New Roman" w:hAnsi="Times New Roman" w:cs="Times New Roman"/>
+          <w:sz w:val="24"/>
+        </w:rPr>
+        <w:t>. A estrutura dessa rede conta com a transferência de aprendizado de uma rede VGG-16 pré treinada</w:t>
+      </w:r>
+      <w:r>
+        <w:rPr>
+          <w:rFonts w:ascii="Times New Roman" w:hAnsi="Times New Roman" w:cs="Times New Roman"/>
+          <w:sz w:val="24"/>
+        </w:rPr>
+        <w:t>,</w:t>
+      </w:r>
+      <w:r>
+        <w:rPr>
+          <w:rFonts w:ascii="Times New Roman" w:hAnsi="Times New Roman" w:cs="Times New Roman"/>
+          <w:sz w:val="24"/>
+        </w:rPr>
+        <w:t xml:space="preserve"> que contém camadas de convolução e agrupamento com parâmetros já definidos. Além da VGG-16, a rede conta também com uma camada</w:t>
+      </w:r>
+      <w:r>
+        <w:rPr>
+          <w:rFonts w:ascii="Times New Roman" w:hAnsi="Times New Roman" w:cs="Times New Roman"/>
+          <w:sz w:val="24"/>
+        </w:rPr>
+        <w:t xml:space="preserve"> de achatamento</w:t>
+      </w:r>
+      <w:r>
+        <w:rPr>
+          <w:rFonts w:ascii="Times New Roman" w:hAnsi="Times New Roman" w:cs="Times New Roman"/>
+          <w:sz w:val="24"/>
+        </w:rPr>
+        <w:t xml:space="preserve"> </w:t>
+      </w:r>
+      <w:r>
+        <w:rPr>
+          <w:rFonts w:ascii="Times New Roman" w:hAnsi="Times New Roman" w:cs="Times New Roman"/>
+          <w:sz w:val="24"/>
+        </w:rPr>
+        <w:t>(</w:t>
+      </w:r>
+      <w:r>
+        <w:rPr>
+          <w:rFonts w:ascii="Times New Roman" w:hAnsi="Times New Roman" w:cs="Times New Roman"/>
+          <w:i/>
+          <w:sz w:val="24"/>
+        </w:rPr>
+        <w:t>flatten</w:t>
+      </w:r>
+      <w:r>
+        <w:rPr>
+          <w:rFonts w:ascii="Times New Roman" w:hAnsi="Times New Roman" w:cs="Times New Roman"/>
+          <w:sz w:val="24"/>
+        </w:rPr>
+        <w:t>),</w:t>
+      </w:r>
+      <w:r>
+        <w:rPr>
+          <w:rFonts w:ascii="Times New Roman" w:hAnsi="Times New Roman" w:cs="Times New Roman"/>
+          <w:sz w:val="24"/>
+        </w:rPr>
+        <w:t xml:space="preserve"> com</w:t>
+      </w:r>
+      <w:r>
+        <w:rPr>
+          <w:rFonts w:ascii="Times New Roman" w:hAnsi="Times New Roman" w:cs="Times New Roman"/>
+          <w:sz w:val="24"/>
+        </w:rPr>
+        <w:t xml:space="preserve"> duas camadas densas de neurônios com ativação </w:t>
+      </w:r>
+      <w:r>
+        <w:rPr>
+          <w:rFonts w:ascii="Times New Roman" w:hAnsi="Times New Roman" w:cs="Times New Roman"/>
+          <w:i/>
+          <w:sz w:val="24"/>
+        </w:rPr>
+        <w:t>ReLU</w:t>
+      </w:r>
+      <w:r>
+        <w:rPr>
+          <w:rFonts w:ascii="Times New Roman" w:hAnsi="Times New Roman" w:cs="Times New Roman"/>
+          <w:sz w:val="24"/>
+        </w:rPr>
+        <w:t>, com 64 e 32 neurônios, respectivamente, e com uma última camada contendo apenas um neurônio</w:t>
+      </w:r>
+      <w:r>
+        <w:rPr>
+          <w:rFonts w:ascii="Times New Roman" w:hAnsi="Times New Roman" w:cs="Times New Roman"/>
+          <w:sz w:val="24"/>
+        </w:rPr>
+        <w:t xml:space="preserve">, tendo este como </w:t>
+      </w:r>
+      <w:r>
+        <w:rPr>
+          <w:rFonts w:ascii="Times New Roman" w:hAnsi="Times New Roman" w:cs="Times New Roman"/>
+          <w:sz w:val="24"/>
+        </w:rPr>
+        <w:t xml:space="preserve">função de ativação </w:t>
+      </w:r>
+      <w:r>
+        <w:rPr>
+          <w:rFonts w:ascii="Times New Roman" w:hAnsi="Times New Roman" w:cs="Times New Roman"/>
+          <w:sz w:val="24"/>
+        </w:rPr>
+        <w:t xml:space="preserve">a função </w:t>
+      </w:r>
+      <w:r>
+        <w:rPr>
+          <w:rFonts w:ascii="Times New Roman" w:hAnsi="Times New Roman" w:cs="Times New Roman"/>
+          <w:i/>
+          <w:sz w:val="24"/>
+        </w:rPr>
+        <w:t>sigmoide</w:t>
+      </w:r>
+      <w:r>
+        <w:rPr>
+          <w:rFonts w:ascii="Times New Roman" w:hAnsi="Times New Roman" w:cs="Times New Roman"/>
+          <w:sz w:val="24"/>
+        </w:rPr>
+        <w:t>, para classificação final de determinada imagem processada.</w:t>
+      </w:r>
+    </w:p>
+    <w:p>
+      <w:pPr>
+        <w:ind w:firstLine="708"/>
+        <w:jc w:val="both"/>
+        <w:rPr>
+          <w:rFonts w:ascii="Times New Roman" w:hAnsi="Times New Roman" w:cs="Times New Roman"/>
+          <w:sz w:val="24"/>
+        </w:rPr>
+      </w:pPr>
+    </w:p>
+    <w:p>
+      <w:pPr>
+        <w:ind w:firstLine="708"/>
+        <w:jc w:val="both"/>
+        <w:rPr>
+          <w:rFonts w:ascii="Times New Roman" w:hAnsi="Times New Roman" w:cs="Times New Roman"/>
+          <w:sz w:val="24"/>
+        </w:rPr>
+      </w:pPr>
+      <w:r>
+        <w:rPr>
+          <w:rFonts w:ascii="Times New Roman" w:hAnsi="Times New Roman" w:cs="Times New Roman"/>
+          <w:sz w:val="24"/>
+        </w:rPr>
+        <w:t>IMG DA ARQUITETURA DA REDE CRIADA</w:t>
+      </w:r>
       <w:bookmarkStart w:id="1" w:name="_GoBack"/>
       <w:bookmarkEnd w:id="1"/>
+    </w:p>
+    <w:p>
+      <w:pPr>
+        <w:spacing w:line="259" w:lineRule="auto"/>
+        <w:rPr>
+          <w:rFonts w:ascii="Times New Roman" w:hAnsi="Times New Roman" w:cs="Times New Roman"/>
+          <w:sz w:val="24"/>
+        </w:rPr>
+      </w:pPr>
+    </w:p>
+    <w:p>
+      <w:pPr>
+        <w:spacing w:line="259" w:lineRule="auto"/>
+        <w:rPr>
+          <w:rFonts w:ascii="Times New Roman" w:hAnsi="Times New Roman" w:cs="Times New Roman"/>
+          <w:sz w:val="24"/>
+        </w:rPr>
+      </w:pPr>
+      <w:r>
+        <w:rPr>
+          <w:rFonts w:ascii="Times New Roman" w:hAnsi="Times New Roman" w:cs="Times New Roman"/>
+          <w:sz w:val="24"/>
+        </w:rPr>
+        <w:t>4.2.5 Treinamento da rede</w:t>
+      </w:r>
+      <w:r>
+        <w:rPr>
+          <w:rFonts w:ascii="Times New Roman" w:hAnsi="Times New Roman" w:cs="Times New Roman"/>
+          <w:sz w:val="24"/>
+        </w:rPr>
+        <w:t xml:space="preserve"> estruturada</w:t>
+      </w:r>
+    </w:p>
+    <w:p>
+      <w:pPr>
+        <w:spacing w:line="259" w:lineRule="auto"/>
+        <w:rPr>
+          <w:rFonts w:ascii="Times New Roman" w:hAnsi="Times New Roman" w:cs="Times New Roman"/>
+          <w:b/>
+          <w:sz w:val="24"/>
+        </w:rPr>
+      </w:pPr>
     </w:p>
     <w:p>
       <w:pPr>
@@ -19399,25 +22251,7 @@
           <w:szCs w:val="24"/>
           <w:shd w:val="clear" w:color="auto" w:fill="FFFFFF"/>
         </w:rPr>
-        <w:t xml:space="preserve">O processo de avaliação é uma das principais partes de qualquer projeto que envolva a criação de modelos de </w:t>
-      </w:r>
-      <w:r>
-        <w:rPr>
-          <w:rFonts w:ascii="Times New Roman" w:hAnsi="Times New Roman" w:cs="Times New Roman"/>
-          <w:sz w:val="24"/>
-          <w:szCs w:val="24"/>
-          <w:shd w:val="clear" w:color="auto" w:fill="FFFFFF"/>
-        </w:rPr>
-        <w:t>preditivos</w:t>
-      </w:r>
-      <w:r>
-        <w:rPr>
-          <w:rFonts w:ascii="Times New Roman" w:hAnsi="Times New Roman" w:cs="Times New Roman"/>
-          <w:sz w:val="24"/>
-          <w:szCs w:val="24"/>
-          <w:shd w:val="clear" w:color="auto" w:fill="FFFFFF"/>
-        </w:rPr>
-        <w:t xml:space="preserve">. Após a criação </w:t>
+        <w:t xml:space="preserve">O processo de avaliação é uma das principais partes de qualquer projeto que envolva a criação de modelos de preditivos. Após a criação </w:t>
       </w:r>
       <w:r>
         <w:rPr>
@@ -19507,6 +22341,7 @@
         <w:tab/>
         <w:t xml:space="preserve">Como forma de medir o desempenho geral dos classificadores criados, a acurácia de cada um foi calculada a partir da função </w:t>
       </w:r>
+      <w:proofErr w:type="spellStart"/>
       <w:r>
         <w:rPr>
           <w:rFonts w:ascii="Times New Roman" w:hAnsi="Times New Roman" w:cs="Times New Roman"/>
@@ -19514,7 +22349,17 @@
           <w:sz w:val="24"/>
           <w:szCs w:val="24"/>
         </w:rPr>
-        <w:t>sklearn.metrics.accuracy_score()</w:t>
+        <w:t>sklearn.metrics.accuracy_score</w:t>
+      </w:r>
+      <w:proofErr w:type="spellEnd"/>
+      <w:r>
+        <w:rPr>
+          <w:rFonts w:ascii="Times New Roman" w:hAnsi="Times New Roman" w:cs="Times New Roman"/>
+          <w:i/>
+          <w:sz w:val="24"/>
+          <w:szCs w:val="24"/>
+        </w:rPr>
+        <w:t>()</w:t>
       </w:r>
       <w:r>
         <w:rPr>
@@ -19530,7 +22375,25 @@
           <w:sz w:val="24"/>
           <w:szCs w:val="24"/>
         </w:rPr>
-        <w:t xml:space="preserve"> da biblioteca Scikit-Learn, para cada dobra de teste utilizada na avaliação de ambos os modelos. Como consequência, tem-se, portanto, uma sequência de cinco valores e a acurácia final foi definida como a média desses valores.</w:t>
+        <w:t xml:space="preserve"> da biblioteca </w:t>
+      </w:r>
+      <w:proofErr w:type="spellStart"/>
+      <w:r>
+        <w:rPr>
+          <w:rFonts w:ascii="Times New Roman" w:hAnsi="Times New Roman" w:cs="Times New Roman"/>
+          <w:sz w:val="24"/>
+          <w:szCs w:val="24"/>
+        </w:rPr>
+        <w:t>Scikit-Learn</w:t>
+      </w:r>
+      <w:proofErr w:type="spellEnd"/>
+      <w:r>
+        <w:rPr>
+          <w:rFonts w:ascii="Times New Roman" w:hAnsi="Times New Roman" w:cs="Times New Roman"/>
+          <w:sz w:val="24"/>
+          <w:szCs w:val="24"/>
+        </w:rPr>
+        <w:t>, para cada dobra de teste utilizada na avaliação de ambos os modelos. Como consequência, tem-se, portanto, uma sequência de cinco valores e a acurácia final foi definida como a média desses valores.</w:t>
       </w:r>
     </w:p>
     <w:p>
@@ -20046,55 +22909,7 @@
           <w:sz w:val="24"/>
           <w:szCs w:val="24"/>
         </w:rPr>
-        <w:t>Figura 15 – Matriz de confusão para</w:t>
-      </w:r>
-      <w:r>
-        <w:rPr>
-          <w:rFonts w:ascii="Times New Roman" w:hAnsi="Times New Roman" w:cs="Times New Roman"/>
-          <w:sz w:val="24"/>
-          <w:szCs w:val="24"/>
-        </w:rPr>
-        <w:t xml:space="preserve"> o modelo de</w:t>
-      </w:r>
-      <w:r>
-        <w:rPr>
-          <w:rFonts w:ascii="Times New Roman" w:hAnsi="Times New Roman" w:cs="Times New Roman"/>
-          <w:sz w:val="24"/>
-          <w:szCs w:val="24"/>
-        </w:rPr>
-        <w:t xml:space="preserve"> </w:t>
-      </w:r>
-      <w:r>
-        <w:rPr>
-          <w:rFonts w:ascii="Times New Roman" w:hAnsi="Times New Roman" w:cs="Times New Roman"/>
-          <w:sz w:val="24"/>
-          <w:szCs w:val="24"/>
-        </w:rPr>
-        <w:t>Floresta Aleatória,</w:t>
-      </w:r>
-      <w:r>
-        <w:rPr>
-          <w:rFonts w:ascii="Times New Roman" w:hAnsi="Times New Roman" w:cs="Times New Roman"/>
-          <w:sz w:val="24"/>
-          <w:szCs w:val="24"/>
-        </w:rPr>
-        <w:t xml:space="preserve"> criad</w:t>
-      </w:r>
-      <w:r>
-        <w:rPr>
-          <w:rFonts w:ascii="Times New Roman" w:hAnsi="Times New Roman" w:cs="Times New Roman"/>
-          <w:sz w:val="24"/>
-          <w:szCs w:val="24"/>
-        </w:rPr>
-        <w:t>o</w:t>
-      </w:r>
-      <w:r>
-        <w:rPr>
-          <w:rFonts w:ascii="Times New Roman" w:hAnsi="Times New Roman" w:cs="Times New Roman"/>
-          <w:sz w:val="24"/>
-          <w:szCs w:val="24"/>
-        </w:rPr>
-        <w:t xml:space="preserve"> a partir da média dos valores obtidos nos testes da validação cruzada.</w:t>
+        <w:t>Figura 15 – Matriz de confusão para o modelo de Floresta Aleatória, criado a partir da média dos valores obtidos nos testes da validação cruzada.</w:t>
       </w:r>
     </w:p>
     <w:p>
@@ -21704,27 +24519,87 @@
         </w:tabs>
       </w:pPr>
       <w:hyperlink r:id="rId51" w:history="1">
+        <w:proofErr w:type="spellStart"/>
         <w:r>
           <w:rPr>
             <w:rStyle w:val="Hyperlink"/>
           </w:rPr>
-          <w:t>sklearn.metrics.accuracy_score — scikit-learn 1.1.3 documentation</w:t>
+          <w:t>sklearn.metrics.accuracy_score</w:t>
         </w:r>
-      </w:hyperlink>
-    </w:p>
-    <w:p>
-      <w:pPr>
-        <w:tabs>
-          <w:tab w:val="center" w:pos="4252"/>
-        </w:tabs>
-      </w:pPr>
-      <w:hyperlink r:id="rId52" w:anchor=":~:text=sklearn.metrics.%20confusion_matrix%20%28y_true%2C%20y_pred%2C%20%2A%2C%20labels%20%3D%20None%2C,and%20predicted%20to%20be%20in%20group%20%28j%29%20." w:history="1">
+        <w:proofErr w:type="spellEnd"/>
         <w:r>
           <w:rPr>
             <w:rStyle w:val="Hyperlink"/>
           </w:rPr>
-          <w:t>sklearn.metrics.confusion_matrix — scikit-learn 1.1.3 documentation</w:t>
+          <w:t xml:space="preserve"> — </w:t>
         </w:r>
+        <w:proofErr w:type="spellStart"/>
+        <w:r>
+          <w:rPr>
+            <w:rStyle w:val="Hyperlink"/>
+          </w:rPr>
+          <w:t>scikit-learn</w:t>
+        </w:r>
+        <w:proofErr w:type="spellEnd"/>
+        <w:r>
+          <w:rPr>
+            <w:rStyle w:val="Hyperlink"/>
+          </w:rPr>
+          <w:t xml:space="preserve"> 1.1.3 </w:t>
+        </w:r>
+        <w:proofErr w:type="spellStart"/>
+        <w:r>
+          <w:rPr>
+            <w:rStyle w:val="Hyperlink"/>
+          </w:rPr>
+          <w:t>documentation</w:t>
+        </w:r>
+        <w:proofErr w:type="spellEnd"/>
+      </w:hyperlink>
+    </w:p>
+    <w:p>
+      <w:pPr>
+        <w:tabs>
+          <w:tab w:val="center" w:pos="4252"/>
+        </w:tabs>
+      </w:pPr>
+      <w:hyperlink r:id="rId52" w:anchor=":~:text=sklearn.metrics.%20confusion_matrix%20%28y_true%2C%20y_pred%2C%20%2A%2C%20labels%20%3D%20None%2C,and%20predicted%20to%20be%20in%20group%20%28j%29%20." w:history="1">
+        <w:proofErr w:type="spellStart"/>
+        <w:r>
+          <w:rPr>
+            <w:rStyle w:val="Hyperlink"/>
+          </w:rPr>
+          <w:t>sklearn.metrics.confusion_matrix</w:t>
+        </w:r>
+        <w:proofErr w:type="spellEnd"/>
+        <w:r>
+          <w:rPr>
+            <w:rStyle w:val="Hyperlink"/>
+          </w:rPr>
+          <w:t xml:space="preserve"> — </w:t>
+        </w:r>
+        <w:proofErr w:type="spellStart"/>
+        <w:r>
+          <w:rPr>
+            <w:rStyle w:val="Hyperlink"/>
+          </w:rPr>
+          <w:t>scikit-learn</w:t>
+        </w:r>
+        <w:proofErr w:type="spellEnd"/>
+        <w:r>
+          <w:rPr>
+            <w:rStyle w:val="Hyperlink"/>
+          </w:rPr>
+          <w:t xml:space="preserve"> 1.1.3 </w:t>
+        </w:r>
+        <w:proofErr w:type="spellStart"/>
+        <w:r>
+          <w:rPr>
+            <w:rStyle w:val="Hyperlink"/>
+          </w:rPr>
+          <w:t>documentation</w:t>
+        </w:r>
+        <w:proofErr w:type="spellEnd"/>
       </w:hyperlink>
     </w:p>
     <w:p>
@@ -21741,7 +24616,63 @@
           <w:rPr>
             <w:rStyle w:val="Hyperlink"/>
           </w:rPr>
-          <w:t>ROC Curve, a Complete Introduction | by Reza Bagheri | Towards Data Science</w:t>
+          <w:t xml:space="preserve">ROC Curve, a Complete </w:t>
+        </w:r>
+        <w:proofErr w:type="spellStart"/>
+        <w:r>
+          <w:rPr>
+            <w:rStyle w:val="Hyperlink"/>
+          </w:rPr>
+          <w:t>Introduction</w:t>
+        </w:r>
+        <w:proofErr w:type="spellEnd"/>
+        <w:r>
+          <w:rPr>
+            <w:rStyle w:val="Hyperlink"/>
+          </w:rPr>
+          <w:t xml:space="preserve"> | </w:t>
+        </w:r>
+        <w:proofErr w:type="spellStart"/>
+        <w:r>
+          <w:rPr>
+            <w:rStyle w:val="Hyperlink"/>
+          </w:rPr>
+          <w:t>by</w:t>
+        </w:r>
+        <w:proofErr w:type="spellEnd"/>
+        <w:r>
+          <w:rPr>
+            <w:rStyle w:val="Hyperlink"/>
+          </w:rPr>
+          <w:t xml:space="preserve"> Reza </w:t>
+        </w:r>
+        <w:proofErr w:type="spellStart"/>
+        <w:r>
+          <w:rPr>
+            <w:rStyle w:val="Hyperlink"/>
+          </w:rPr>
+          <w:t>Bagheri</w:t>
+        </w:r>
+        <w:proofErr w:type="spellEnd"/>
+        <w:r>
+          <w:rPr>
+            <w:rStyle w:val="Hyperlink"/>
+          </w:rPr>
+          <w:t xml:space="preserve"> | </w:t>
+        </w:r>
+        <w:proofErr w:type="spellStart"/>
+        <w:r>
+          <w:rPr>
+            <w:rStyle w:val="Hyperlink"/>
+          </w:rPr>
+          <w:t>Towards</w:t>
+        </w:r>
+        <w:proofErr w:type="spellEnd"/>
+        <w:r>
+          <w:rPr>
+            <w:rStyle w:val="Hyperlink"/>
+          </w:rPr>
+          <w:t xml:space="preserve"> Data Science</w:t>
         </w:r>
       </w:hyperlink>
     </w:p>
@@ -21756,7 +24687,21 @@
           <w:rPr>
             <w:rStyle w:val="Hyperlink"/>
           </w:rPr>
-          <w:t>3.3. Métricas e pontuação: quantificando a qualidade das previsões — documentação do scikit-learn 1.1.3</w:t>
+          <w:t xml:space="preserve">3.3. Métricas e pontuação: quantificando a qualidade das previsões — documentação do </w:t>
+        </w:r>
+        <w:proofErr w:type="spellStart"/>
+        <w:r>
+          <w:rPr>
+            <w:rStyle w:val="Hyperlink"/>
+          </w:rPr>
+          <w:t>scikit-learn</w:t>
+        </w:r>
+        <w:proofErr w:type="spellEnd"/>
+        <w:r>
+          <w:rPr>
+            <w:rStyle w:val="Hyperlink"/>
+          </w:rPr>
+          <w:t xml:space="preserve"> 1.1.3</w:t>
         </w:r>
       </w:hyperlink>
     </w:p>
@@ -21783,11 +24728,47 @@
     </w:p>
     <w:p>
       <w:hyperlink r:id="rId56" w:history="1">
+        <w:proofErr w:type="spellStart"/>
         <w:r>
           <w:rPr>
             <w:rStyle w:val="Hyperlink"/>
           </w:rPr>
-          <w:t>Stroke Prediction Dataset | Kaggle</w:t>
+          <w:t>Stroke</w:t>
+        </w:r>
+        <w:proofErr w:type="spellEnd"/>
+        <w:r>
+          <w:rPr>
+            <w:rStyle w:val="Hyperlink"/>
+          </w:rPr>
+          <w:t xml:space="preserve"> </w:t>
+        </w:r>
+        <w:proofErr w:type="spellStart"/>
+        <w:r>
+          <w:rPr>
+            <w:rStyle w:val="Hyperlink"/>
+          </w:rPr>
+          <w:t>Prediction</w:t>
+        </w:r>
+        <w:proofErr w:type="spellEnd"/>
+        <w:r>
+          <w:rPr>
+            <w:rStyle w:val="Hyperlink"/>
+          </w:rPr>
+          <w:t xml:space="preserve"> </w:t>
+        </w:r>
+        <w:proofErr w:type="spellStart"/>
+        <w:r>
+          <w:rPr>
+            <w:rStyle w:val="Hyperlink"/>
+          </w:rPr>
+          <w:t>Dataset</w:t>
+        </w:r>
+        <w:proofErr w:type="spellEnd"/>
+        <w:r>
+          <w:rPr>
+            <w:rStyle w:val="Hyperlink"/>
+          </w:rPr>
+          <w:t xml:space="preserve"> | Kaggle</w:t>
         </w:r>
       </w:hyperlink>
     </w:p>
@@ -21820,8 +24801,13 @@
       </w:hyperlink>
     </w:p>
     <w:p>
-      <w:r>
-        <w:t xml:space="preserve">Numpy: </w:t>
+      <w:proofErr w:type="spellStart"/>
+      <w:r>
+        <w:t>Numpy</w:t>
+      </w:r>
+      <w:proofErr w:type="spellEnd"/>
+      <w:r>
+        <w:t xml:space="preserve">: </w:t>
       </w:r>
       <w:hyperlink r:id="rId58" w:history="1">
         <w:r>
@@ -21833,8 +24819,13 @@
       </w:hyperlink>
     </w:p>
     <w:p>
-      <w:r>
-        <w:t xml:space="preserve">Seaborn </w:t>
+      <w:proofErr w:type="spellStart"/>
+      <w:r>
+        <w:t>Seaborn</w:t>
+      </w:r>
+      <w:proofErr w:type="spellEnd"/>
+      <w:r>
+        <w:t xml:space="preserve"> </w:t>
       </w:r>
       <w:hyperlink r:id="rId59" w:history="1">
         <w:r>
@@ -21846,8 +24837,13 @@
       </w:hyperlink>
     </w:p>
     <w:p>
-      <w:r>
-        <w:t xml:space="preserve">Matplotlib </w:t>
+      <w:proofErr w:type="spellStart"/>
+      <w:r>
+        <w:t>Matplotlib</w:t>
+      </w:r>
+      <w:proofErr w:type="spellEnd"/>
+      <w:r>
+        <w:t xml:space="preserve"> </w:t>
       </w:r>
       <w:hyperlink r:id="rId60" w:history="1">
         <w:r>
@@ -21873,8 +24869,21 @@
       </w:hyperlink>
     </w:p>
     <w:p>
-      <w:r>
-        <w:t xml:space="preserve">Scikit Learn: </w:t>
+      <w:proofErr w:type="spellStart"/>
+      <w:r>
+        <w:t>Scikit</w:t>
+      </w:r>
+      <w:proofErr w:type="spellEnd"/>
+      <w:r>
+        <w:t xml:space="preserve"> </w:t>
+      </w:r>
+      <w:proofErr w:type="spellStart"/>
+      <w:r>
+        <w:t>Learn</w:t>
+      </w:r>
+      <w:proofErr w:type="spellEnd"/>
+      <w:r>
+        <w:t xml:space="preserve">: </w:t>
       </w:r>
       <w:hyperlink r:id="rId62" w:history="1">
         <w:r>
@@ -21887,7 +24896,15 @@
     </w:p>
     <w:p>
       <w:r>
-        <w:t xml:space="preserve">Tensor flow: </w:t>
+        <w:t xml:space="preserve">Tensor </w:t>
+      </w:r>
+      <w:proofErr w:type="spellStart"/>
+      <w:r>
+        <w:t>flow</w:t>
+      </w:r>
+      <w:proofErr w:type="spellEnd"/>
+      <w:r>
+        <w:t xml:space="preserve">: </w:t>
       </w:r>
       <w:hyperlink r:id="rId63" w:history="1">
         <w:r>
@@ -24227,7 +27244,7 @@
 </file>
 
 <file path=customXml/itemProps1.xml><?xml version="1.0" encoding="utf-8"?>
-<ds:datastoreItem xmlns:ds="http://schemas.openxmlformats.org/officeDocument/2006/customXml" ds:itemID="{E8D17469-9264-44E5-AE90-6B6C825DE375}">
+<ds:datastoreItem xmlns:ds="http://schemas.openxmlformats.org/officeDocument/2006/customXml" ds:itemID="{DEBFA321-896E-4867-9754-38C61EB60260}">
   <ds:schemaRefs>
     <ds:schemaRef ds:uri="http://schemas.openxmlformats.org/officeDocument/2006/bibliography"/>
   </ds:schemaRefs>

</xml_diff>

<commit_message>
Monografia - Desenvolvimento e resultados CNN
</commit_message>
<xml_diff>
--- a/Esboço monografia.docx
+++ b/Esboço monografia.docx
@@ -1495,7 +1495,27 @@
           <w:szCs w:val="24"/>
           <w:shd w:val="clear" w:color="auto" w:fill="FFFFFF"/>
         </w:rPr>
-        <w:t xml:space="preserve">4.1.1 Pré processamento - preparação </w:t>
+        <w:t>4.1.1 Pré</w:t>
+      </w:r>
+      <w:r>
+        <w:rPr>
+          <w:rFonts w:ascii="Times New Roman" w:hAnsi="Times New Roman" w:cs="Times New Roman"/>
+          <w:bCs/>
+          <w:sz w:val="24"/>
+          <w:szCs w:val="24"/>
+          <w:shd w:val="clear" w:color="auto" w:fill="FFFFFF"/>
+        </w:rPr>
+        <w:t>-</w:t>
+      </w:r>
+      <w:r>
+        <w:rPr>
+          <w:rFonts w:ascii="Times New Roman" w:hAnsi="Times New Roman" w:cs="Times New Roman"/>
+          <w:bCs/>
+          <w:sz w:val="24"/>
+          <w:szCs w:val="24"/>
+          <w:shd w:val="clear" w:color="auto" w:fill="FFFFFF"/>
+        </w:rPr>
+        <w:t xml:space="preserve">processamento - preparação </w:t>
       </w:r>
       <w:r>
         <w:rPr>
@@ -9344,7 +9364,7 @@
           <w:rFonts w:ascii="Times New Roman" w:hAnsi="Times New Roman" w:cs="Times New Roman"/>
           <w:sz w:val="24"/>
         </w:rPr>
-        <w:t>Figura 7 – Possível representação ilustrativa de uma rede da arquitetura de Rede Neural Convolucional VGG-16</w:t>
+        <w:t>Figura 7 – Possível representação de uma rede da arquitetura de Rede Neural Convolucional VGG-16</w:t>
       </w:r>
     </w:p>
     <w:p>
@@ -14061,7 +14081,29 @@
           <w:szCs w:val="24"/>
           <w:shd w:val="clear" w:color="auto" w:fill="FFFFFF"/>
         </w:rPr>
-        <w:t>Pré processamento - p</w:t>
+        <w:t>Pré</w:t>
+      </w:r>
+      <w:r>
+        <w:rPr>
+          <w:rFonts w:ascii="Times New Roman" w:hAnsi="Times New Roman" w:cs="Times New Roman"/>
+          <w:b/>
+          <w:bCs/>
+          <w:sz w:val="24"/>
+          <w:szCs w:val="24"/>
+          <w:shd w:val="clear" w:color="auto" w:fill="FFFFFF"/>
+        </w:rPr>
+        <w:t>-</w:t>
+      </w:r>
+      <w:r>
+        <w:rPr>
+          <w:rFonts w:ascii="Times New Roman" w:hAnsi="Times New Roman" w:cs="Times New Roman"/>
+          <w:b/>
+          <w:bCs/>
+          <w:sz w:val="24"/>
+          <w:szCs w:val="24"/>
+          <w:shd w:val="clear" w:color="auto" w:fill="FFFFFF"/>
+        </w:rPr>
+        <w:t>processamento - p</w:t>
       </w:r>
       <w:r>
         <w:rPr>
@@ -18918,7 +18960,54 @@
           <w:szCs w:val="24"/>
           <w:shd w:val="clear" w:color="auto" w:fill="FFFFFF"/>
         </w:rPr>
-        <w:t>Com tais medidas estabelecidas, agora torna-se possível substituir todo valor maior que o limite superior pelo próprio limite superior e todo valor menor que o limite inferior pelo próprio limite inferior. Após a realização desses procedimentos, as anomalias foram corrigidas e o resultado obtido está expresso logo abaixo:</w:t>
+        <w:t xml:space="preserve">Com tais medidas </w:t>
+      </w:r>
+      <w:r>
+        <w:rPr>
+          <w:rFonts w:ascii="Times New Roman" w:hAnsi="Times New Roman" w:cs="Times New Roman"/>
+          <w:sz w:val="24"/>
+          <w:szCs w:val="24"/>
+          <w:shd w:val="clear" w:color="auto" w:fill="FFFFFF"/>
+        </w:rPr>
+        <w:t>calculadas</w:t>
+      </w:r>
+      <w:r>
+        <w:rPr>
+          <w:rFonts w:ascii="Times New Roman" w:hAnsi="Times New Roman" w:cs="Times New Roman"/>
+          <w:sz w:val="24"/>
+          <w:szCs w:val="24"/>
+          <w:shd w:val="clear" w:color="auto" w:fill="FFFFFF"/>
+        </w:rPr>
+        <w:t xml:space="preserve">, </w:t>
+      </w:r>
+      <w:proofErr w:type="spellStart"/>
+      <w:r>
+        <w:rPr>
+          <w:rFonts w:ascii="Times New Roman" w:hAnsi="Times New Roman" w:cs="Times New Roman"/>
+          <w:sz w:val="24"/>
+          <w:szCs w:val="24"/>
+          <w:shd w:val="clear" w:color="auto" w:fill="FFFFFF"/>
+        </w:rPr>
+        <w:t>tounou</w:t>
+      </w:r>
+      <w:r>
+        <w:rPr>
+          <w:rFonts w:ascii="Times New Roman" w:hAnsi="Times New Roman" w:cs="Times New Roman"/>
+          <w:sz w:val="24"/>
+          <w:szCs w:val="24"/>
+          <w:shd w:val="clear" w:color="auto" w:fill="FFFFFF"/>
+        </w:rPr>
+        <w:t>-se</w:t>
+      </w:r>
+      <w:proofErr w:type="spellEnd"/>
+      <w:r>
+        <w:rPr>
+          <w:rFonts w:ascii="Times New Roman" w:hAnsi="Times New Roman" w:cs="Times New Roman"/>
+          <w:sz w:val="24"/>
+          <w:szCs w:val="24"/>
+          <w:shd w:val="clear" w:color="auto" w:fill="FFFFFF"/>
+        </w:rPr>
+        <w:t xml:space="preserve"> possível substituir todo valor maior que o limite superior pelo próprio limite superior e todo valor menor que o limite inferior pelo próprio limite inferior. Após a realização desses procedimentos, as anomalias foram corrigidas e o resultado obtido está expresso logo abaixo:</w:t>
       </w:r>
     </w:p>
     <w:p>
@@ -20127,14 +20216,7 @@
           <w:rFonts w:ascii="Times New Roman" w:hAnsi="Times New Roman" w:cs="Times New Roman"/>
           <w:sz w:val="24"/>
         </w:rPr>
-        <w:t xml:space="preserve"> e c</w:t>
-      </w:r>
-      <w:r>
-        <w:rPr>
-          <w:rFonts w:ascii="Times New Roman" w:hAnsi="Times New Roman" w:cs="Times New Roman"/>
-          <w:sz w:val="24"/>
-        </w:rPr>
-        <w:t>riação dos</w:t>
+        <w:t xml:space="preserve"> e criação dos</w:t>
       </w:r>
       <w:r>
         <w:rPr>
@@ -20162,14 +20244,7 @@
           <w:rFonts w:ascii="Times New Roman" w:hAnsi="Times New Roman" w:cs="Times New Roman"/>
           <w:sz w:val="24"/>
         </w:rPr>
-        <w:t xml:space="preserve">de </w:t>
-      </w:r>
-      <w:r>
-        <w:rPr>
-          <w:rFonts w:ascii="Times New Roman" w:hAnsi="Times New Roman" w:cs="Times New Roman"/>
-          <w:sz w:val="24"/>
-        </w:rPr>
-        <w:t>validação</w:t>
+        <w:t>de validação</w:t>
       </w:r>
     </w:p>
     <w:p>
@@ -21113,140 +21188,100 @@
           <w:rFonts w:ascii="Times New Roman" w:hAnsi="Times New Roman" w:cs="Times New Roman"/>
           <w:sz w:val="24"/>
         </w:rPr>
-        <w:t xml:space="preserve">4.2.2 </w:t>
-      </w:r>
-      <w:proofErr w:type="spellStart"/>
-      <w:r>
-        <w:rPr>
-          <w:rFonts w:ascii="Times New Roman" w:hAnsi="Times New Roman" w:cs="Times New Roman"/>
-          <w:sz w:val="24"/>
-        </w:rPr>
-        <w:t>Rescaling</w:t>
-      </w:r>
-      <w:proofErr w:type="spellEnd"/>
-      <w:r>
-        <w:rPr>
-          <w:rFonts w:ascii="Times New Roman" w:hAnsi="Times New Roman" w:cs="Times New Roman"/>
-          <w:sz w:val="24"/>
-        </w:rPr>
-        <w:t xml:space="preserve"> – ESCREVER MELHOR ISSO AQUI</w:t>
+        <w:t xml:space="preserve">4.2.3 </w:t>
+      </w:r>
+      <w:r>
+        <w:rPr>
+          <w:rFonts w:ascii="Times New Roman" w:hAnsi="Times New Roman" w:cs="Times New Roman"/>
+          <w:sz w:val="24"/>
+        </w:rPr>
+        <w:t>Pré</w:t>
+      </w:r>
+      <w:r>
+        <w:rPr>
+          <w:rFonts w:ascii="Times New Roman" w:hAnsi="Times New Roman" w:cs="Times New Roman"/>
+          <w:sz w:val="24"/>
+        </w:rPr>
+        <w:t>-</w:t>
+      </w:r>
+      <w:r>
+        <w:rPr>
+          <w:rFonts w:ascii="Times New Roman" w:hAnsi="Times New Roman" w:cs="Times New Roman"/>
+          <w:sz w:val="24"/>
+        </w:rPr>
+        <w:t>processamento: redimensionamento dos valores e a</w:t>
+      </w:r>
+      <w:r>
+        <w:rPr>
+          <w:rFonts w:ascii="Times New Roman" w:hAnsi="Times New Roman" w:cs="Times New Roman"/>
+          <w:sz w:val="24"/>
+        </w:rPr>
+        <w:t>umento</w:t>
+      </w:r>
+      <w:r>
+        <w:rPr>
+          <w:rFonts w:ascii="Times New Roman" w:hAnsi="Times New Roman" w:cs="Times New Roman"/>
+          <w:sz w:val="24"/>
+        </w:rPr>
+        <w:t xml:space="preserve"> </w:t>
+      </w:r>
+      <w:r>
+        <w:rPr>
+          <w:rFonts w:ascii="Times New Roman" w:hAnsi="Times New Roman" w:cs="Times New Roman"/>
+          <w:sz w:val="24"/>
+        </w:rPr>
+        <w:t>d</w:t>
+      </w:r>
+      <w:r>
+        <w:rPr>
+          <w:rFonts w:ascii="Times New Roman" w:hAnsi="Times New Roman" w:cs="Times New Roman"/>
+          <w:sz w:val="24"/>
+        </w:rPr>
+        <w:t>os dados do conjunto de dados original</w:t>
       </w:r>
     </w:p>
     <w:p>
       <w:pPr>
         <w:spacing w:line="259" w:lineRule="auto"/>
-        <w:rPr>
-          <w:rFonts w:ascii="Times New Roman" w:hAnsi="Times New Roman" w:cs="Times New Roman"/>
-          <w:sz w:val="24"/>
-        </w:rPr>
-      </w:pPr>
-      <w:r>
-        <w:rPr>
-          <w:rFonts w:ascii="Times New Roman" w:hAnsi="Times New Roman" w:cs="Times New Roman"/>
-          <w:sz w:val="24"/>
-        </w:rPr>
-        <w:t xml:space="preserve">1/255 --- </w:t>
-      </w:r>
-      <w:r>
-        <w:rPr>
-          <w:rFonts w:ascii="Times New Roman" w:hAnsi="Times New Roman" w:cs="Times New Roman"/>
-          <w:sz w:val="24"/>
-        </w:rPr>
-        <w:t xml:space="preserve">camada para </w:t>
-      </w:r>
-      <w:proofErr w:type="spellStart"/>
-      <w:r>
-        <w:rPr>
-          <w:rFonts w:ascii="Times New Roman" w:hAnsi="Times New Roman" w:cs="Times New Roman"/>
-          <w:sz w:val="24"/>
-        </w:rPr>
-        <w:t>reescalar</w:t>
-      </w:r>
-      <w:proofErr w:type="spellEnd"/>
-      <w:r>
-        <w:rPr>
-          <w:rFonts w:ascii="Times New Roman" w:hAnsi="Times New Roman" w:cs="Times New Roman"/>
-          <w:sz w:val="24"/>
-        </w:rPr>
-        <w:t xml:space="preserve"> os valores </w:t>
-      </w:r>
-      <w:r>
-        <w:rPr>
-          <w:rFonts w:ascii="Times New Roman" w:hAnsi="Times New Roman" w:cs="Times New Roman"/>
-          <w:sz w:val="24"/>
-        </w:rPr>
-        <w:t xml:space="preserve">RGB </w:t>
-      </w:r>
-      <w:r>
-        <w:rPr>
-          <w:rFonts w:ascii="Times New Roman" w:hAnsi="Times New Roman" w:cs="Times New Roman"/>
-          <w:sz w:val="24"/>
-        </w:rPr>
-        <w:t>das cores de cada pixel para o intervalo 0 a 1 ao invés de 0 a 255</w:t>
-      </w:r>
-      <w:r>
-        <w:rPr>
-          <w:rFonts w:ascii="Times New Roman" w:hAnsi="Times New Roman" w:cs="Times New Roman"/>
-          <w:sz w:val="24"/>
-        </w:rPr>
-        <w:t>.</w:t>
+        <w:jc w:val="both"/>
+        <w:rPr>
+          <w:rFonts w:ascii="Times New Roman" w:hAnsi="Times New Roman" w:cs="Times New Roman"/>
+          <w:sz w:val="24"/>
+        </w:rPr>
+      </w:pPr>
+      <w:r>
+        <w:rPr>
+          <w:rFonts w:ascii="Times New Roman" w:hAnsi="Times New Roman" w:cs="Times New Roman"/>
+          <w:sz w:val="24"/>
+        </w:rPr>
+        <w:tab/>
+        <w:t xml:space="preserve">Como o conjunto de dados utilizado aqui é composto por imagens, tem-se então um agrupamento de pixels, uma matriz, para cada imagem. Um pixel possui </w:t>
+      </w:r>
+      <w:r>
+        <w:rPr>
+          <w:rFonts w:ascii="Times New Roman" w:hAnsi="Times New Roman" w:cs="Times New Roman"/>
+          <w:sz w:val="24"/>
+        </w:rPr>
+        <w:t>su</w:t>
+      </w:r>
+      <w:r>
+        <w:rPr>
+          <w:rFonts w:ascii="Times New Roman" w:hAnsi="Times New Roman" w:cs="Times New Roman"/>
+          <w:sz w:val="24"/>
+        </w:rPr>
+        <w:t>a coloração definida a partir de um valor, para cada canal de cor, que varia de 0 a 255</w:t>
+      </w:r>
+      <w:r>
+        <w:rPr>
+          <w:rFonts w:ascii="Times New Roman" w:hAnsi="Times New Roman" w:cs="Times New Roman"/>
+          <w:sz w:val="24"/>
+        </w:rPr>
+        <w:t xml:space="preserve">, totalizando 256 elementos. Embora seja possível realizar o treinamento de uma rede com imagens compostas por pixels de valores entre 0 a 255, redimensionar esse intervalo para valores de 0 a 1 trazem melhores resultados para o modelo, pois os valores que serão multiplicados pelos pesos dos nós acaba sendo menor. </w:t>
       </w:r>
     </w:p>
     <w:p>
       <w:pPr>
         <w:spacing w:line="259" w:lineRule="auto"/>
-        <w:rPr>
-          <w:rFonts w:ascii="Times New Roman" w:hAnsi="Times New Roman" w:cs="Times New Roman"/>
-          <w:sz w:val="24"/>
-        </w:rPr>
-      </w:pPr>
-    </w:p>
-    <w:p>
-      <w:pPr>
-        <w:spacing w:line="259" w:lineRule="auto"/>
-        <w:rPr>
-          <w:rFonts w:ascii="Times New Roman" w:hAnsi="Times New Roman" w:cs="Times New Roman"/>
-          <w:sz w:val="24"/>
-        </w:rPr>
-      </w:pPr>
-      <w:r>
-        <w:rPr>
-          <w:rFonts w:ascii="Times New Roman" w:hAnsi="Times New Roman" w:cs="Times New Roman"/>
-          <w:sz w:val="24"/>
-        </w:rPr>
-        <w:t xml:space="preserve">4.2.3 </w:t>
-      </w:r>
-      <w:r>
-        <w:rPr>
-          <w:rFonts w:ascii="Times New Roman" w:hAnsi="Times New Roman" w:cs="Times New Roman"/>
-          <w:sz w:val="24"/>
-        </w:rPr>
-        <w:t>Aumento</w:t>
-      </w:r>
-      <w:r>
-        <w:rPr>
-          <w:rFonts w:ascii="Times New Roman" w:hAnsi="Times New Roman" w:cs="Times New Roman"/>
-          <w:sz w:val="24"/>
-        </w:rPr>
-        <w:t xml:space="preserve"> </w:t>
-      </w:r>
-      <w:r>
-        <w:rPr>
-          <w:rFonts w:ascii="Times New Roman" w:hAnsi="Times New Roman" w:cs="Times New Roman"/>
-          <w:sz w:val="24"/>
-        </w:rPr>
-        <w:t>d</w:t>
-      </w:r>
-      <w:r>
-        <w:rPr>
-          <w:rFonts w:ascii="Times New Roman" w:hAnsi="Times New Roman" w:cs="Times New Roman"/>
-          <w:sz w:val="24"/>
-        </w:rPr>
-        <w:t>os dados do conjunto de dados original</w:t>
-      </w:r>
-    </w:p>
-    <w:p>
-      <w:pPr>
         <w:ind w:firstLine="708"/>
         <w:jc w:val="both"/>
         <w:rPr>
@@ -21259,6 +21294,45 @@
           <w:rFonts w:ascii="Times New Roman" w:hAnsi="Times New Roman" w:cs="Times New Roman"/>
           <w:sz w:val="24"/>
         </w:rPr>
+        <w:t xml:space="preserve">Portanto, foi realizado o redimensionamento dos dados por meio da adição de uma camada inicial na rede do tipo </w:t>
+      </w:r>
+      <w:r>
+        <w:rPr>
+          <w:rFonts w:ascii="Times New Roman" w:hAnsi="Times New Roman" w:cs="Times New Roman"/>
+          <w:i/>
+          <w:sz w:val="24"/>
+        </w:rPr>
+        <w:t>Rescaling</w:t>
+      </w:r>
+      <w:r>
+        <w:rPr>
+          <w:rFonts w:ascii="Times New Roman" w:hAnsi="Times New Roman" w:cs="Times New Roman"/>
+          <w:sz w:val="24"/>
+        </w:rPr>
+        <w:t xml:space="preserve"> com valor para divisão de 255. Dessa forma, toda imagem (matriz) que entra na rede já tem seus pixels redimensionados, com seus valores divididos por 255, que é o maior valor possível presente nos pixels. </w:t>
+      </w:r>
+    </w:p>
+    <w:p>
+      <w:pPr>
+        <w:ind w:firstLine="708"/>
+        <w:jc w:val="both"/>
+        <w:rPr>
+          <w:rFonts w:ascii="Times New Roman" w:hAnsi="Times New Roman" w:cs="Times New Roman"/>
+          <w:sz w:val="24"/>
+        </w:rPr>
+      </w:pPr>
+      <w:r>
+        <w:rPr>
+          <w:rFonts w:ascii="Times New Roman" w:hAnsi="Times New Roman" w:cs="Times New Roman"/>
+          <w:sz w:val="24"/>
+        </w:rPr>
+        <w:t xml:space="preserve">Outra etapa do pré-processamento realizado foi o aumento de informação do conjunto de dados para que melhores resultados fossem obtidos. </w:t>
+      </w:r>
+      <w:r>
+        <w:rPr>
+          <w:rFonts w:ascii="Times New Roman" w:hAnsi="Times New Roman" w:cs="Times New Roman"/>
+          <w:sz w:val="24"/>
+        </w:rPr>
         <w:t>Como mencionado na seção anterior, o conjunto de dados disponível conta com 47</w:t>
       </w:r>
       <w:r>
@@ -21329,7 +21403,45 @@
           <w:rFonts w:ascii="Times New Roman" w:hAnsi="Times New Roman" w:cs="Times New Roman"/>
           <w:sz w:val="24"/>
         </w:rPr>
-        <w:t xml:space="preserve"> uma rede neural mais eficiente. Uma forma bastante comum no campo do Aprendizado Profundo de aumentar os dados de um conjunto de dados é utilizar técnicas de aumento dos dados (</w:t>
+        <w:t xml:space="preserve"> uma rede neural mais eficiente. </w:t>
+      </w:r>
+    </w:p>
+    <w:p>
+      <w:pPr>
+        <w:ind w:firstLine="708"/>
+        <w:jc w:val="both"/>
+        <w:rPr>
+          <w:rFonts w:ascii="Times New Roman" w:hAnsi="Times New Roman" w:cs="Times New Roman"/>
+          <w:sz w:val="24"/>
+        </w:rPr>
+      </w:pPr>
+      <w:r>
+        <w:rPr>
+          <w:rFonts w:ascii="Times New Roman" w:hAnsi="Times New Roman" w:cs="Times New Roman"/>
+          <w:sz w:val="24"/>
+        </w:rPr>
+        <w:t>Uma forma bastante comum no campo do Aprendizado Profundo de aumentar os dados de um conjunto</w:t>
+      </w:r>
+      <w:r>
+        <w:rPr>
+          <w:rFonts w:ascii="Times New Roman" w:hAnsi="Times New Roman" w:cs="Times New Roman"/>
+          <w:sz w:val="24"/>
+        </w:rPr>
+        <w:t>, quando não se tem a possibilidade de adicionar novas imagens externas ao conjunto</w:t>
+      </w:r>
+      <w:r>
+        <w:rPr>
+          <w:rFonts w:ascii="Times New Roman" w:hAnsi="Times New Roman" w:cs="Times New Roman"/>
+          <w:sz w:val="24"/>
+        </w:rPr>
+        <w:t xml:space="preserve"> em questão, </w:t>
+      </w:r>
+      <w:r>
+        <w:rPr>
+          <w:rFonts w:ascii="Times New Roman" w:hAnsi="Times New Roman" w:cs="Times New Roman"/>
+          <w:sz w:val="24"/>
+        </w:rPr>
+        <w:t>é utilizar técnicas de aumento dos dados (</w:t>
       </w:r>
       <w:r>
         <w:rPr>
@@ -21344,7 +21456,21 @@
           <w:rFonts w:ascii="Times New Roman" w:hAnsi="Times New Roman" w:cs="Times New Roman"/>
           <w:sz w:val="24"/>
         </w:rPr>
-        <w:t xml:space="preserve">) </w:t>
+        <w:t>)</w:t>
+      </w:r>
+      <w:r>
+        <w:rPr>
+          <w:rFonts w:ascii="Times New Roman" w:hAnsi="Times New Roman" w:cs="Times New Roman"/>
+          <w:sz w:val="24"/>
+        </w:rPr>
+        <w:t>,</w:t>
+      </w:r>
+      <w:r>
+        <w:rPr>
+          <w:rFonts w:ascii="Times New Roman" w:hAnsi="Times New Roman" w:cs="Times New Roman"/>
+          <w:sz w:val="24"/>
+        </w:rPr>
+        <w:t xml:space="preserve"> </w:t>
       </w:r>
       <w:r>
         <w:rPr>
@@ -21563,14 +21689,7 @@
                 <w:rFonts w:ascii="Times New Roman" w:hAnsi="Times New Roman" w:cs="Times New Roman"/>
                 <w:i/>
               </w:rPr>
-              <w:t>tensorflow</w:t>
-            </w:r>
-            <w:r>
-              <w:rPr>
-                <w:rFonts w:ascii="Times New Roman" w:hAnsi="Times New Roman" w:cs="Times New Roman"/>
-                <w:i/>
-              </w:rPr>
-              <w:t>.keras.layers.RandomFlip</w:t>
+              <w:t>tensorflow.keras.layers.RandomFlip</w:t>
             </w:r>
             <w:proofErr w:type="spellEnd"/>
             <w:r>
@@ -21674,23 +21793,7 @@
                 <w:i/>
                 <w:sz w:val="24"/>
               </w:rPr>
-              <w:t>T</w:t>
-            </w:r>
-            <w:r>
-              <w:rPr>
-                <w:rFonts w:ascii="Times New Roman" w:hAnsi="Times New Roman" w:cs="Times New Roman"/>
-                <w:i/>
-                <w:sz w:val="24"/>
-              </w:rPr>
-              <w:t>ensorflow</w:t>
-            </w:r>
-            <w:r>
-              <w:rPr>
-                <w:rFonts w:ascii="Times New Roman" w:hAnsi="Times New Roman" w:cs="Times New Roman"/>
-                <w:i/>
-                <w:sz w:val="24"/>
-              </w:rPr>
-              <w:t>.</w:t>
+              <w:t>Tensorflow.</w:t>
             </w:r>
             <w:r>
               <w:rPr>
@@ -21747,7 +21850,6 @@
               <w:rPr>
                 <w:rFonts w:ascii="Times New Roman" w:hAnsi="Times New Roman" w:cs="Times New Roman"/>
               </w:rPr>
-              <w:lastRenderedPageBreak/>
               <w:t>Contraste</w:t>
             </w:r>
           </w:p>
@@ -21984,7 +22086,35 @@
           <w:rFonts w:ascii="Times New Roman" w:hAnsi="Times New Roman" w:cs="Times New Roman"/>
           <w:sz w:val="24"/>
         </w:rPr>
-        <w:t>. A estrutura dessa rede conta com a transferência de aprendizado de uma rede VGG-16 pré treinada</w:t>
+        <w:t>. A estrutura dessa rede conta com</w:t>
+      </w:r>
+      <w:r>
+        <w:rPr>
+          <w:rFonts w:ascii="Times New Roman" w:hAnsi="Times New Roman" w:cs="Times New Roman"/>
+          <w:sz w:val="24"/>
+        </w:rPr>
+        <w:t xml:space="preserve"> as camadas  que implementam o pré-processamento, comentado nas seções anteriores, e com a </w:t>
+      </w:r>
+      <w:r>
+        <w:rPr>
+          <w:rFonts w:ascii="Times New Roman" w:hAnsi="Times New Roman" w:cs="Times New Roman"/>
+          <w:sz w:val="24"/>
+        </w:rPr>
+        <w:t>transferência de aprendizado de uma rede VGG-16 pré</w:t>
+      </w:r>
+      <w:r>
+        <w:rPr>
+          <w:rFonts w:ascii="Times New Roman" w:hAnsi="Times New Roman" w:cs="Times New Roman"/>
+          <w:sz w:val="24"/>
+        </w:rPr>
+        <w:t>-</w:t>
+      </w:r>
+      <w:r>
+        <w:rPr>
+          <w:rFonts w:ascii="Times New Roman" w:hAnsi="Times New Roman" w:cs="Times New Roman"/>
+          <w:sz w:val="24"/>
+        </w:rPr>
+        <w:t>treinada</w:t>
       </w:r>
       <w:r>
         <w:rPr>
@@ -21998,20 +22128,6 @@
           <w:rFonts w:ascii="Times New Roman" w:hAnsi="Times New Roman" w:cs="Times New Roman"/>
           <w:sz w:val="24"/>
         </w:rPr>
-        <w:t xml:space="preserve"> que contém camadas de convolução e agrupamento com parâmetros já definidos. Além da VGG-16, a rede conta também com uma camada</w:t>
-      </w:r>
-      <w:r>
-        <w:rPr>
-          <w:rFonts w:ascii="Times New Roman" w:hAnsi="Times New Roman" w:cs="Times New Roman"/>
-          <w:sz w:val="24"/>
-        </w:rPr>
-        <w:t xml:space="preserve"> de achatamento</w:t>
-      </w:r>
-      <w:r>
-        <w:rPr>
-          <w:rFonts w:ascii="Times New Roman" w:hAnsi="Times New Roman" w:cs="Times New Roman"/>
-          <w:sz w:val="24"/>
-        </w:rPr>
         <w:t xml:space="preserve"> </w:t>
       </w:r>
       <w:r>
@@ -22019,7 +22135,49 @@
           <w:rFonts w:ascii="Times New Roman" w:hAnsi="Times New Roman" w:cs="Times New Roman"/>
           <w:sz w:val="24"/>
         </w:rPr>
-        <w:t>(</w:t>
+        <w:t>contendo</w:t>
+      </w:r>
+      <w:r>
+        <w:rPr>
+          <w:rFonts w:ascii="Times New Roman" w:hAnsi="Times New Roman" w:cs="Times New Roman"/>
+          <w:sz w:val="24"/>
+        </w:rPr>
+        <w:t xml:space="preserve"> camadas de convolução e </w:t>
+      </w:r>
+      <w:r>
+        <w:rPr>
+          <w:rFonts w:ascii="Times New Roman" w:hAnsi="Times New Roman" w:cs="Times New Roman"/>
+          <w:sz w:val="24"/>
+        </w:rPr>
+        <w:t xml:space="preserve"> de </w:t>
+      </w:r>
+      <w:r>
+        <w:rPr>
+          <w:rFonts w:ascii="Times New Roman" w:hAnsi="Times New Roman" w:cs="Times New Roman"/>
+          <w:sz w:val="24"/>
+        </w:rPr>
+        <w:t>agrupamento</w:t>
+      </w:r>
+      <w:r>
+        <w:rPr>
+          <w:rFonts w:ascii="Times New Roman" w:hAnsi="Times New Roman" w:cs="Times New Roman"/>
+          <w:sz w:val="24"/>
+        </w:rPr>
+        <w:t>,</w:t>
+      </w:r>
+      <w:r>
+        <w:rPr>
+          <w:rFonts w:ascii="Times New Roman" w:hAnsi="Times New Roman" w:cs="Times New Roman"/>
+          <w:sz w:val="24"/>
+        </w:rPr>
+        <w:t xml:space="preserve"> com parâmetros já definidos</w:t>
+      </w:r>
+      <w:r>
+        <w:rPr>
+          <w:rFonts w:ascii="Times New Roman" w:hAnsi="Times New Roman" w:cs="Times New Roman"/>
+          <w:sz w:val="24"/>
+        </w:rPr>
+        <w:t xml:space="preserve"> e pesos já gerados a partir do conjunto de dados </w:t>
       </w:r>
       <w:r>
         <w:rPr>
@@ -22027,79 +22185,66 @@
           <w:i/>
           <w:sz w:val="24"/>
         </w:rPr>
-        <w:t>flatten</w:t>
-      </w:r>
-      <w:r>
-        <w:rPr>
-          <w:rFonts w:ascii="Times New Roman" w:hAnsi="Times New Roman" w:cs="Times New Roman"/>
-          <w:sz w:val="24"/>
-        </w:rPr>
-        <w:t>),</w:t>
-      </w:r>
-      <w:r>
-        <w:rPr>
-          <w:rFonts w:ascii="Times New Roman" w:hAnsi="Times New Roman" w:cs="Times New Roman"/>
-          <w:sz w:val="24"/>
-        </w:rPr>
-        <w:t xml:space="preserve"> com</w:t>
-      </w:r>
-      <w:r>
-        <w:rPr>
-          <w:rFonts w:ascii="Times New Roman" w:hAnsi="Times New Roman" w:cs="Times New Roman"/>
-          <w:sz w:val="24"/>
-        </w:rPr>
-        <w:t xml:space="preserve"> duas camadas densas de neurônios com ativação </w:t>
-      </w:r>
-      <w:r>
-        <w:rPr>
-          <w:rFonts w:ascii="Times New Roman" w:hAnsi="Times New Roman" w:cs="Times New Roman"/>
-          <w:i/>
-          <w:sz w:val="24"/>
-        </w:rPr>
-        <w:t>ReLU</w:t>
-      </w:r>
-      <w:r>
-        <w:rPr>
-          <w:rFonts w:ascii="Times New Roman" w:hAnsi="Times New Roman" w:cs="Times New Roman"/>
-          <w:sz w:val="24"/>
-        </w:rPr>
-        <w:t>, com 64 e 32 neurônios, respectivamente, e com uma última camada contendo apenas um neurônio</w:t>
-      </w:r>
-      <w:r>
-        <w:rPr>
-          <w:rFonts w:ascii="Times New Roman" w:hAnsi="Times New Roman" w:cs="Times New Roman"/>
-          <w:sz w:val="24"/>
-        </w:rPr>
-        <w:t xml:space="preserve">, tendo este como </w:t>
-      </w:r>
-      <w:r>
-        <w:rPr>
-          <w:rFonts w:ascii="Times New Roman" w:hAnsi="Times New Roman" w:cs="Times New Roman"/>
-          <w:sz w:val="24"/>
-        </w:rPr>
-        <w:t xml:space="preserve">função de ativação </w:t>
-      </w:r>
-      <w:r>
-        <w:rPr>
-          <w:rFonts w:ascii="Times New Roman" w:hAnsi="Times New Roman" w:cs="Times New Roman"/>
-          <w:sz w:val="24"/>
-        </w:rPr>
-        <w:t xml:space="preserve">a função </w:t>
-      </w:r>
-      <w:r>
-        <w:rPr>
-          <w:rFonts w:ascii="Times New Roman" w:hAnsi="Times New Roman" w:cs="Times New Roman"/>
-          <w:i/>
-          <w:sz w:val="24"/>
-        </w:rPr>
-        <w:t>sigmoide</w:t>
-      </w:r>
-      <w:r>
-        <w:rPr>
-          <w:rFonts w:ascii="Times New Roman" w:hAnsi="Times New Roman" w:cs="Times New Roman"/>
-          <w:sz w:val="24"/>
-        </w:rPr>
-        <w:t>, para classificação final de determinada imagem processada.</w:t>
+        <w:t>imagenet</w:t>
+      </w:r>
+      <w:r>
+        <w:rPr>
+          <w:rFonts w:ascii="Times New Roman" w:hAnsi="Times New Roman" w:cs="Times New Roman"/>
+          <w:sz w:val="24"/>
+        </w:rPr>
+        <w:t xml:space="preserve"> (</w:t>
+      </w:r>
+      <w:proofErr w:type="spellStart"/>
+      <w:r>
+        <w:fldChar w:fldCharType="begin"/>
+      </w:r>
+      <w:r>
+        <w:instrText xml:space="preserve"> HYPERLINK "https://www.image-net.org/" </w:instrText>
+      </w:r>
+      <w:r>
+        <w:fldChar w:fldCharType="separate"/>
+      </w:r>
+      <w:r>
+        <w:rPr>
+          <w:rStyle w:val="Hyperlink"/>
+        </w:rPr>
+        <w:t>ImageNet</w:t>
+      </w:r>
+      <w:proofErr w:type="spellEnd"/>
+      <w:r>
+        <w:rPr>
+          <w:rStyle w:val="Hyperlink"/>
+        </w:rPr>
+        <w:t xml:space="preserve"> (image-net.org)</w:t>
+      </w:r>
+      <w:r>
+        <w:fldChar w:fldCharType="end"/>
+      </w:r>
+      <w:r>
+        <w:t xml:space="preserve">), </w:t>
+      </w:r>
+      <w:r>
+        <w:rPr>
+          <w:rFonts w:ascii="Times New Roman" w:hAnsi="Times New Roman" w:cs="Times New Roman"/>
+          <w:sz w:val="24"/>
+          <w:szCs w:val="24"/>
+        </w:rPr>
+        <w:t>que contém diversas imagens pré-rotuladas para treinamentos avançados de Aprendizado Profundo</w:t>
+      </w:r>
+      <w:r>
+        <w:rPr>
+          <w:rFonts w:ascii="Times New Roman" w:hAnsi="Times New Roman" w:cs="Times New Roman"/>
+          <w:sz w:val="24"/>
+          <w:szCs w:val="24"/>
+        </w:rPr>
+        <w:t>.</w:t>
+      </w:r>
+      <w:r>
+        <w:rPr>
+          <w:rFonts w:ascii="Times New Roman" w:hAnsi="Times New Roman" w:cs="Times New Roman"/>
+          <w:sz w:val="24"/>
+        </w:rPr>
+        <w:t xml:space="preserve"> </w:t>
       </w:r>
     </w:p>
     <w:p>
@@ -22111,6 +22256,128 @@
           <w:sz w:val="24"/>
         </w:rPr>
       </w:pPr>
+      <w:r>
+        <w:rPr>
+          <w:rFonts w:ascii="Times New Roman" w:hAnsi="Times New Roman" w:cs="Times New Roman"/>
+          <w:sz w:val="24"/>
+        </w:rPr>
+        <w:t xml:space="preserve">Além da VGG-16, a rede </w:t>
+      </w:r>
+      <w:r>
+        <w:rPr>
+          <w:rFonts w:ascii="Times New Roman" w:hAnsi="Times New Roman" w:cs="Times New Roman"/>
+          <w:sz w:val="24"/>
+        </w:rPr>
+        <w:t xml:space="preserve">desenvolvida neste trabalho </w:t>
+      </w:r>
+      <w:r>
+        <w:rPr>
+          <w:rFonts w:ascii="Times New Roman" w:hAnsi="Times New Roman" w:cs="Times New Roman"/>
+          <w:sz w:val="24"/>
+        </w:rPr>
+        <w:t>conta também com uma camada</w:t>
+      </w:r>
+      <w:r>
+        <w:rPr>
+          <w:rFonts w:ascii="Times New Roman" w:hAnsi="Times New Roman" w:cs="Times New Roman"/>
+          <w:sz w:val="24"/>
+        </w:rPr>
+        <w:t xml:space="preserve"> de achatamento</w:t>
+      </w:r>
+      <w:r>
+        <w:rPr>
+          <w:rFonts w:ascii="Times New Roman" w:hAnsi="Times New Roman" w:cs="Times New Roman"/>
+          <w:sz w:val="24"/>
+        </w:rPr>
+        <w:t xml:space="preserve"> </w:t>
+      </w:r>
+      <w:r>
+        <w:rPr>
+          <w:rFonts w:ascii="Times New Roman" w:hAnsi="Times New Roman" w:cs="Times New Roman"/>
+          <w:sz w:val="24"/>
+        </w:rPr>
+        <w:t>(</w:t>
+      </w:r>
+      <w:r>
+        <w:rPr>
+          <w:rFonts w:ascii="Times New Roman" w:hAnsi="Times New Roman" w:cs="Times New Roman"/>
+          <w:i/>
+          <w:sz w:val="24"/>
+        </w:rPr>
+        <w:t>flatten</w:t>
+      </w:r>
+      <w:r>
+        <w:rPr>
+          <w:rFonts w:ascii="Times New Roman" w:hAnsi="Times New Roman" w:cs="Times New Roman"/>
+          <w:sz w:val="24"/>
+        </w:rPr>
+        <w:t>),</w:t>
+      </w:r>
+      <w:r>
+        <w:rPr>
+          <w:rFonts w:ascii="Times New Roman" w:hAnsi="Times New Roman" w:cs="Times New Roman"/>
+          <w:sz w:val="24"/>
+        </w:rPr>
+        <w:t xml:space="preserve"> com</w:t>
+      </w:r>
+      <w:r>
+        <w:rPr>
+          <w:rFonts w:ascii="Times New Roman" w:hAnsi="Times New Roman" w:cs="Times New Roman"/>
+          <w:sz w:val="24"/>
+        </w:rPr>
+        <w:t xml:space="preserve"> duas camadas densas de neurônios com ativação </w:t>
+      </w:r>
+      <w:r>
+        <w:rPr>
+          <w:rFonts w:ascii="Times New Roman" w:hAnsi="Times New Roman" w:cs="Times New Roman"/>
+          <w:i/>
+          <w:sz w:val="24"/>
+        </w:rPr>
+        <w:t>ReLU</w:t>
+      </w:r>
+      <w:r>
+        <w:rPr>
+          <w:rFonts w:ascii="Times New Roman" w:hAnsi="Times New Roman" w:cs="Times New Roman"/>
+          <w:sz w:val="24"/>
+        </w:rPr>
+        <w:t>, com 64 e 32 neurônios, respectivamente, e com uma última camada contendo apenas um neurônio</w:t>
+      </w:r>
+      <w:r>
+        <w:rPr>
+          <w:rFonts w:ascii="Times New Roman" w:hAnsi="Times New Roman" w:cs="Times New Roman"/>
+          <w:sz w:val="24"/>
+        </w:rPr>
+        <w:t xml:space="preserve">, tendo este como </w:t>
+      </w:r>
+      <w:r>
+        <w:rPr>
+          <w:rFonts w:ascii="Times New Roman" w:hAnsi="Times New Roman" w:cs="Times New Roman"/>
+          <w:sz w:val="24"/>
+        </w:rPr>
+        <w:t xml:space="preserve">função de ativação </w:t>
+      </w:r>
+      <w:r>
+        <w:rPr>
+          <w:rFonts w:ascii="Times New Roman" w:hAnsi="Times New Roman" w:cs="Times New Roman"/>
+          <w:sz w:val="24"/>
+        </w:rPr>
+        <w:t xml:space="preserve">a função </w:t>
+      </w:r>
+      <w:r>
+        <w:rPr>
+          <w:rFonts w:ascii="Times New Roman" w:hAnsi="Times New Roman" w:cs="Times New Roman"/>
+          <w:i/>
+          <w:sz w:val="24"/>
+        </w:rPr>
+        <w:t>sigmoide</w:t>
+      </w:r>
+      <w:r>
+        <w:rPr>
+          <w:rFonts w:ascii="Times New Roman" w:hAnsi="Times New Roman" w:cs="Times New Roman"/>
+          <w:sz w:val="24"/>
+        </w:rPr>
+        <w:t>, para classificação final de determinada imagem processada.</w:t>
+      </w:r>
     </w:p>
     <w:p>
       <w:pPr>
@@ -22121,6 +22388,16 @@
           <w:sz w:val="24"/>
         </w:rPr>
       </w:pPr>
+    </w:p>
+    <w:p>
+      <w:pPr>
+        <w:ind w:firstLine="708"/>
+        <w:jc w:val="both"/>
+        <w:rPr>
+          <w:rFonts w:ascii="Times New Roman" w:hAnsi="Times New Roman" w:cs="Times New Roman"/>
+          <w:sz w:val="24"/>
+        </w:rPr>
+      </w:pPr>
       <w:r>
         <w:rPr>
           <w:rFonts w:ascii="Times New Roman" w:hAnsi="Times New Roman" w:cs="Times New Roman"/>
@@ -22128,8 +22405,6 @@
         </w:rPr>
         <w:t>IMG DA ARQUITETURA DA REDE CRIADA</w:t>
       </w:r>
-      <w:bookmarkStart w:id="1" w:name="_GoBack"/>
-      <w:bookmarkEnd w:id="1"/>
     </w:p>
     <w:p>
       <w:pPr>
@@ -22153,6 +22428,23 @@
           <w:rFonts w:ascii="Times New Roman" w:hAnsi="Times New Roman" w:cs="Times New Roman"/>
           <w:sz w:val="24"/>
         </w:rPr>
+        <w:br w:type="page"/>
+      </w:r>
+    </w:p>
+    <w:p>
+      <w:pPr>
+        <w:spacing w:line="259" w:lineRule="auto"/>
+        <w:rPr>
+          <w:rFonts w:ascii="Times New Roman" w:hAnsi="Times New Roman" w:cs="Times New Roman"/>
+          <w:sz w:val="24"/>
+        </w:rPr>
+      </w:pPr>
+      <w:r>
+        <w:rPr>
+          <w:rFonts w:ascii="Times New Roman" w:hAnsi="Times New Roman" w:cs="Times New Roman"/>
+          <w:sz w:val="24"/>
+        </w:rPr>
+        <w:lastRenderedPageBreak/>
         <w:t>4.2.5 Treinamento da rede</w:t>
       </w:r>
       <w:r>
@@ -22172,6 +22464,50 @@
           <w:sz w:val="24"/>
         </w:rPr>
       </w:pPr>
+      <w:r>
+        <w:rPr>
+          <w:rFonts w:ascii="Times New Roman" w:hAnsi="Times New Roman" w:cs="Times New Roman"/>
+          <w:b/>
+          <w:sz w:val="24"/>
+        </w:rPr>
+        <w:t>Falar do jeito que foi treinada</w:t>
+      </w:r>
+    </w:p>
+    <w:p>
+      <w:pPr>
+        <w:spacing w:line="259" w:lineRule="auto"/>
+        <w:rPr>
+          <w:rFonts w:ascii="Times New Roman" w:hAnsi="Times New Roman" w:cs="Times New Roman"/>
+          <w:b/>
+          <w:sz w:val="24"/>
+        </w:rPr>
+      </w:pPr>
+      <w:r>
+        <w:rPr>
+          <w:rFonts w:ascii="Times New Roman" w:hAnsi="Times New Roman" w:cs="Times New Roman"/>
+          <w:b/>
+          <w:sz w:val="24"/>
+        </w:rPr>
+        <w:t>Falar da compilação</w:t>
+      </w:r>
+    </w:p>
+    <w:p>
+      <w:pPr>
+        <w:spacing w:line="259" w:lineRule="auto"/>
+        <w:rPr>
+          <w:rFonts w:ascii="Times New Roman" w:hAnsi="Times New Roman" w:cs="Times New Roman"/>
+          <w:b/>
+          <w:sz w:val="24"/>
+        </w:rPr>
+      </w:pPr>
+      <w:r>
+        <w:rPr>
+          <w:rFonts w:ascii="Times New Roman" w:hAnsi="Times New Roman" w:cs="Times New Roman"/>
+          <w:b/>
+          <w:sz w:val="24"/>
+        </w:rPr>
+        <w:t>Falar que os pesos da VGG treinada com imagenet não foram alterados pois geraram assim melhores resultados</w:t>
+      </w:r>
     </w:p>
     <w:p>
       <w:pPr>
@@ -24075,6 +24411,186 @@
     </w:p>
     <w:p>
       <w:pPr>
+        <w:jc w:val="center"/>
+        <w:rPr>
+          <w:rFonts w:ascii="Times New Roman" w:hAnsi="Times New Roman" w:cs="Times New Roman"/>
+          <w:sz w:val="24"/>
+          <w:szCs w:val="24"/>
+        </w:rPr>
+      </w:pPr>
+      <w:r>
+        <w:rPr>
+          <w:rFonts w:ascii="Times New Roman" w:hAnsi="Times New Roman" w:cs="Times New Roman"/>
+          <w:sz w:val="24"/>
+          <w:szCs w:val="24"/>
+        </w:rPr>
+        <w:t>Tabela 6 – Acurácia alcançada na classificação dos dados utilizados para treinamento e validação da rede neural desenvolvida</w:t>
+      </w:r>
+    </w:p>
+    <w:tbl>
+      <w:tblPr>
+        <w:tblStyle w:val="Tabelacomgrade"/>
+        <w:tblW w:w="0" w:type="auto"/>
+        <w:tblLook w:val="04A0" w:firstRow="1" w:lastRow="0" w:firstColumn="1" w:lastColumn="0" w:noHBand="0" w:noVBand="1"/>
+      </w:tblPr>
+      <w:tblGrid>
+        <w:gridCol w:w="2546"/>
+        <w:gridCol w:w="3074"/>
+        <w:gridCol w:w="2874"/>
+      </w:tblGrid>
+      <w:tr>
+        <w:trPr>
+          <w:trHeight w:val="520"/>
+        </w:trPr>
+        <w:tc>
+          <w:tcPr>
+            <w:tcW w:w="2546" w:type="dxa"/>
+            <w:vMerge w:val="restart"/>
+            <w:vAlign w:val="center"/>
+          </w:tcPr>
+          <w:p>
+            <w:pPr>
+              <w:jc w:val="center"/>
+              <w:rPr>
+                <w:rFonts w:ascii="Times New Roman" w:hAnsi="Times New Roman" w:cs="Times New Roman"/>
+                <w:sz w:val="24"/>
+                <w:szCs w:val="24"/>
+              </w:rPr>
+            </w:pPr>
+            <w:r>
+              <w:rPr>
+                <w:rFonts w:ascii="Times New Roman" w:hAnsi="Times New Roman" w:cs="Times New Roman"/>
+                <w:sz w:val="24"/>
+                <w:szCs w:val="24"/>
+              </w:rPr>
+              <w:t>Acurácia da Rede</w:t>
+            </w:r>
+          </w:p>
+        </w:tc>
+        <w:tc>
+          <w:tcPr>
+            <w:tcW w:w="3074" w:type="dxa"/>
+            <w:vAlign w:val="center"/>
+          </w:tcPr>
+          <w:p>
+            <w:pPr>
+              <w:jc w:val="center"/>
+              <w:rPr>
+                <w:rFonts w:ascii="Times New Roman" w:hAnsi="Times New Roman" w:cs="Times New Roman"/>
+                <w:sz w:val="24"/>
+                <w:szCs w:val="24"/>
+              </w:rPr>
+            </w:pPr>
+            <w:r>
+              <w:rPr>
+                <w:rFonts w:ascii="Times New Roman" w:hAnsi="Times New Roman" w:cs="Times New Roman"/>
+                <w:sz w:val="24"/>
+                <w:szCs w:val="24"/>
+              </w:rPr>
+              <w:t>Dados de treino</w:t>
+            </w:r>
+          </w:p>
+        </w:tc>
+        <w:tc>
+          <w:tcPr>
+            <w:tcW w:w="2874" w:type="dxa"/>
+            <w:vAlign w:val="center"/>
+          </w:tcPr>
+          <w:p>
+            <w:pPr>
+              <w:jc w:val="center"/>
+              <w:rPr>
+                <w:rFonts w:ascii="Times New Roman" w:hAnsi="Times New Roman" w:cs="Times New Roman"/>
+                <w:sz w:val="24"/>
+                <w:szCs w:val="24"/>
+              </w:rPr>
+            </w:pPr>
+            <w:r>
+              <w:rPr>
+                <w:rFonts w:ascii="Times New Roman" w:hAnsi="Times New Roman" w:cs="Times New Roman"/>
+                <w:sz w:val="24"/>
+                <w:szCs w:val="24"/>
+              </w:rPr>
+              <w:t>93.06%</w:t>
+            </w:r>
+          </w:p>
+        </w:tc>
+      </w:tr>
+      <w:tr>
+        <w:trPr>
+          <w:trHeight w:val="556"/>
+        </w:trPr>
+        <w:tc>
+          <w:tcPr>
+            <w:tcW w:w="2546" w:type="dxa"/>
+            <w:vMerge/>
+            <w:vAlign w:val="center"/>
+          </w:tcPr>
+          <w:p>
+            <w:pPr>
+              <w:jc w:val="center"/>
+              <w:rPr>
+                <w:rFonts w:ascii="Times New Roman" w:hAnsi="Times New Roman" w:cs="Times New Roman"/>
+                <w:sz w:val="24"/>
+                <w:szCs w:val="24"/>
+              </w:rPr>
+            </w:pPr>
+          </w:p>
+        </w:tc>
+        <w:tc>
+          <w:tcPr>
+            <w:tcW w:w="3074" w:type="dxa"/>
+            <w:vAlign w:val="center"/>
+          </w:tcPr>
+          <w:p>
+            <w:pPr>
+              <w:jc w:val="center"/>
+              <w:rPr>
+                <w:rFonts w:ascii="Times New Roman" w:hAnsi="Times New Roman" w:cs="Times New Roman"/>
+                <w:color w:val="000000" w:themeColor="text1"/>
+                <w:sz w:val="24"/>
+                <w:szCs w:val="24"/>
+              </w:rPr>
+            </w:pPr>
+            <w:r>
+              <w:rPr>
+                <w:rFonts w:ascii="Times New Roman" w:hAnsi="Times New Roman" w:cs="Times New Roman"/>
+                <w:color w:val="000000" w:themeColor="text1"/>
+                <w:sz w:val="24"/>
+                <w:szCs w:val="24"/>
+              </w:rPr>
+              <w:t>Dados de validação</w:t>
+            </w:r>
+          </w:p>
+        </w:tc>
+        <w:tc>
+          <w:tcPr>
+            <w:tcW w:w="2874" w:type="dxa"/>
+            <w:vAlign w:val="center"/>
+          </w:tcPr>
+          <w:p>
+            <w:pPr>
+              <w:jc w:val="center"/>
+              <w:rPr>
+                <w:rFonts w:ascii="Times New Roman" w:hAnsi="Times New Roman" w:cs="Times New Roman"/>
+                <w:sz w:val="24"/>
+                <w:szCs w:val="24"/>
+              </w:rPr>
+            </w:pPr>
+            <w:r>
+              <w:rPr>
+                <w:rFonts w:ascii="Times New Roman" w:hAnsi="Times New Roman" w:cs="Times New Roman"/>
+                <w:sz w:val="24"/>
+                <w:szCs w:val="24"/>
+              </w:rPr>
+              <w:t>97.39%</w:t>
+            </w:r>
+          </w:p>
+        </w:tc>
+      </w:tr>
+    </w:tbl>
+    <w:p>
+      <w:pPr>
         <w:rPr>
           <w:rFonts w:ascii="Times New Roman" w:hAnsi="Times New Roman" w:cs="Times New Roman"/>
           <w:b/>
@@ -24085,9 +24601,1257 @@
     </w:p>
     <w:p>
       <w:pPr>
+        <w:jc w:val="center"/>
+        <w:rPr>
+          <w:rFonts w:ascii="Times New Roman" w:hAnsi="Times New Roman" w:cs="Times New Roman"/>
+          <w:sz w:val="24"/>
+          <w:szCs w:val="24"/>
+        </w:rPr>
+      </w:pPr>
+      <w:r>
+        <w:rPr>
+          <w:rFonts w:ascii="Times New Roman" w:hAnsi="Times New Roman" w:cs="Times New Roman"/>
+          <w:sz w:val="24"/>
+          <w:szCs w:val="24"/>
+        </w:rPr>
+        <w:t>Fonte: Elaborado pelo autor.</w:t>
+      </w:r>
+    </w:p>
+    <w:p>
+      <w:pPr>
+        <w:rPr>
+          <w:rFonts w:ascii="Times New Roman" w:hAnsi="Times New Roman" w:cs="Times New Roman"/>
+          <w:b/>
+          <w:sz w:val="24"/>
+          <w:szCs w:val="24"/>
+        </w:rPr>
+      </w:pPr>
+    </w:p>
+    <w:p>
+      <w:pPr>
+        <w:rPr>
+          <w:rFonts w:ascii="Times New Roman" w:hAnsi="Times New Roman" w:cs="Times New Roman"/>
+          <w:b/>
+          <w:sz w:val="24"/>
+          <w:szCs w:val="24"/>
+        </w:rPr>
+      </w:pPr>
+      <w:bookmarkStart w:id="1" w:name="_GoBack"/>
+      <w:r>
+        <w:rPr>
+          <w:rFonts w:ascii="Times New Roman" w:hAnsi="Times New Roman" w:cs="Times New Roman"/>
+          <w:b/>
+          <w:sz w:val="24"/>
+          <w:szCs w:val="24"/>
+        </w:rPr>
+        <w:t>Dados de treino</w:t>
+      </w:r>
+    </w:p>
+    <w:bookmarkEnd w:id="1"/>
+    <w:p>
+      <w:pPr>
+        <w:jc w:val="center"/>
+        <w:rPr>
+          <w:rFonts w:ascii="Times New Roman" w:hAnsi="Times New Roman" w:cs="Times New Roman"/>
+          <w:sz w:val="24"/>
+          <w:szCs w:val="24"/>
+        </w:rPr>
+      </w:pPr>
+      <w:r>
+        <w:rPr>
+          <w:rFonts w:ascii="Times New Roman" w:hAnsi="Times New Roman" w:cs="Times New Roman"/>
+          <w:sz w:val="24"/>
+          <w:szCs w:val="24"/>
+        </w:rPr>
+        <w:t xml:space="preserve">Figura 16 </w:t>
+      </w:r>
+      <w:r>
+        <w:rPr>
+          <w:rFonts w:ascii="Times New Roman" w:hAnsi="Times New Roman" w:cs="Times New Roman"/>
+          <w:sz w:val="24"/>
+          <w:szCs w:val="24"/>
+        </w:rPr>
+        <w:t>–</w:t>
+      </w:r>
+      <w:r>
+        <w:rPr>
+          <w:rFonts w:ascii="Times New Roman" w:hAnsi="Times New Roman" w:cs="Times New Roman"/>
+          <w:sz w:val="24"/>
+          <w:szCs w:val="24"/>
+        </w:rPr>
+        <w:t xml:space="preserve"> </w:t>
+      </w:r>
+      <w:r>
+        <w:rPr>
+          <w:rFonts w:ascii="Times New Roman" w:hAnsi="Times New Roman" w:cs="Times New Roman"/>
+          <w:sz w:val="24"/>
+          <w:szCs w:val="24"/>
+        </w:rPr>
+        <w:t xml:space="preserve">Matriz de confusão com os valores gerados na classificação feita pela rede a partir do conjunto de dados de treino, </w:t>
+      </w:r>
+      <w:r>
+        <w:rPr>
+          <w:rFonts w:ascii="Times New Roman" w:hAnsi="Times New Roman" w:cs="Times New Roman"/>
+          <w:sz w:val="24"/>
+          <w:szCs w:val="24"/>
+        </w:rPr>
+        <w:t xml:space="preserve">com valores </w:t>
+      </w:r>
+      <w:r>
+        <w:rPr>
+          <w:rFonts w:ascii="Times New Roman" w:hAnsi="Times New Roman" w:cs="Times New Roman"/>
+          <w:sz w:val="24"/>
+          <w:szCs w:val="24"/>
+        </w:rPr>
+        <w:t>conhecidos</w:t>
+      </w:r>
+      <w:r>
+        <w:rPr>
+          <w:rFonts w:ascii="Times New Roman" w:hAnsi="Times New Roman" w:cs="Times New Roman"/>
+          <w:sz w:val="24"/>
+          <w:szCs w:val="24"/>
+        </w:rPr>
+        <w:t xml:space="preserve"> pelo classificador</w:t>
+      </w:r>
+    </w:p>
+    <w:p>
+      <w:pPr>
+        <w:jc w:val="center"/>
+        <w:rPr>
+          <w:rFonts w:ascii="Times New Roman" w:hAnsi="Times New Roman" w:cs="Times New Roman"/>
+          <w:b/>
+          <w:sz w:val="24"/>
+          <w:szCs w:val="24"/>
+        </w:rPr>
+      </w:pPr>
+      <w:r>
+        <w:rPr>
+          <w:b/>
+          <w:noProof/>
+        </w:rPr>
+        <w:drawing>
+          <wp:inline distT="0" distB="0" distL="0" distR="0">
+            <wp:extent cx="3150539" cy="2139696"/>
+            <wp:effectExtent l="0" t="0" r="0" b="0"/>
+            <wp:docPr id="15" name="Imagem 15" descr="C:\Users\vinicius.pilan\AppData\Local\Microsoft\Windows\INetCache\Content.MSO\5DB6A318.tmp"/>
+            <wp:cNvGraphicFramePr>
+              <a:graphicFrameLocks xmlns:a="http://schemas.openxmlformats.org/drawingml/2006/main" noChangeAspect="1"/>
+            </wp:cNvGraphicFramePr>
+            <a:graphic xmlns:a="http://schemas.openxmlformats.org/drawingml/2006/main">
+              <a:graphicData uri="http://schemas.openxmlformats.org/drawingml/2006/picture">
+                <pic:pic xmlns:pic="http://schemas.openxmlformats.org/drawingml/2006/picture">
+                  <pic:nvPicPr>
+                    <pic:cNvPr id="0" name="Picture 1" descr="C:\Users\vinicius.pilan\AppData\Local\Microsoft\Windows\INetCache\Content.MSO\5DB6A318.tmp"/>
+                    <pic:cNvPicPr>
+                      <a:picLocks noChangeAspect="1" noChangeArrowheads="1"/>
+                    </pic:cNvPicPr>
+                  </pic:nvPicPr>
+                  <pic:blipFill>
+                    <a:blip r:embed="rId27">
+                      <a:extLst>
+                        <a:ext uri="{28A0092B-C50C-407E-A947-70E740481C1C}">
+                          <a14:useLocalDpi xmlns:a14="http://schemas.microsoft.com/office/drawing/2010/main" val="0"/>
+                        </a:ext>
+                      </a:extLst>
+                    </a:blip>
+                    <a:srcRect/>
+                    <a:stretch>
+                      <a:fillRect/>
+                    </a:stretch>
+                  </pic:blipFill>
+                  <pic:spPr bwMode="auto">
+                    <a:xfrm>
+                      <a:off x="0" y="0"/>
+                      <a:ext cx="3178526" cy="2158703"/>
+                    </a:xfrm>
+                    <a:prstGeom prst="rect">
+                      <a:avLst/>
+                    </a:prstGeom>
+                    <a:noFill/>
+                    <a:ln>
+                      <a:noFill/>
+                    </a:ln>
+                  </pic:spPr>
+                </pic:pic>
+              </a:graphicData>
+            </a:graphic>
+          </wp:inline>
+        </w:drawing>
+      </w:r>
+    </w:p>
+    <w:p>
+      <w:pPr>
+        <w:jc w:val="center"/>
+        <w:rPr>
+          <w:rFonts w:ascii="Times New Roman" w:hAnsi="Times New Roman" w:cs="Times New Roman"/>
+          <w:sz w:val="24"/>
+          <w:szCs w:val="24"/>
+        </w:rPr>
+      </w:pPr>
+    </w:p>
+    <w:p>
+      <w:pPr>
+        <w:jc w:val="center"/>
+        <w:rPr>
+          <w:rFonts w:ascii="Times New Roman" w:hAnsi="Times New Roman" w:cs="Times New Roman"/>
+          <w:sz w:val="24"/>
+          <w:szCs w:val="24"/>
+        </w:rPr>
+      </w:pPr>
+      <w:r>
+        <w:rPr>
+          <w:rFonts w:ascii="Times New Roman" w:hAnsi="Times New Roman" w:cs="Times New Roman"/>
+          <w:sz w:val="24"/>
+          <w:szCs w:val="24"/>
+        </w:rPr>
+        <w:t>Fonte: Elaborado pelo autor.</w:t>
+      </w:r>
+    </w:p>
+    <w:p>
+      <w:pPr>
+        <w:jc w:val="center"/>
+        <w:rPr>
+          <w:rFonts w:ascii="Times New Roman" w:hAnsi="Times New Roman" w:cs="Times New Roman"/>
+          <w:b/>
+          <w:sz w:val="24"/>
+          <w:szCs w:val="24"/>
+        </w:rPr>
+      </w:pPr>
+    </w:p>
+    <w:p>
+      <w:pPr>
+        <w:rPr>
+          <w:rFonts w:ascii="Times New Roman" w:hAnsi="Times New Roman" w:cs="Times New Roman"/>
+          <w:b/>
+          <w:sz w:val="24"/>
+          <w:szCs w:val="24"/>
+        </w:rPr>
+      </w:pPr>
+    </w:p>
+    <w:p>
+      <w:pPr>
+        <w:rPr>
+          <w:rFonts w:ascii="Times New Roman" w:hAnsi="Times New Roman" w:cs="Times New Roman"/>
+          <w:b/>
+          <w:sz w:val="24"/>
+          <w:szCs w:val="24"/>
+        </w:rPr>
+      </w:pPr>
+      <w:r>
+        <w:rPr>
+          <w:rFonts w:ascii="Times New Roman" w:hAnsi="Times New Roman" w:cs="Times New Roman"/>
+          <w:b/>
+          <w:sz w:val="24"/>
+          <w:szCs w:val="24"/>
+        </w:rPr>
+        <w:t>Dados de teste</w:t>
+      </w:r>
+    </w:p>
+    <w:p>
+      <w:pPr>
+        <w:rPr>
+          <w:rFonts w:ascii="Times New Roman" w:hAnsi="Times New Roman" w:cs="Times New Roman"/>
+          <w:b/>
+          <w:sz w:val="24"/>
+          <w:szCs w:val="24"/>
+        </w:rPr>
+      </w:pPr>
+    </w:p>
+    <w:p>
+      <w:pPr>
+        <w:rPr>
+          <w:rFonts w:ascii="Times New Roman" w:hAnsi="Times New Roman" w:cs="Times New Roman"/>
+          <w:b/>
+          <w:sz w:val="24"/>
+          <w:szCs w:val="24"/>
+        </w:rPr>
+      </w:pPr>
+    </w:p>
+    <w:p>
+      <w:pPr>
+        <w:rPr>
+          <w:rFonts w:ascii="Times New Roman" w:hAnsi="Times New Roman" w:cs="Times New Roman"/>
+          <w:b/>
+          <w:sz w:val="24"/>
+          <w:szCs w:val="24"/>
+        </w:rPr>
+      </w:pPr>
+    </w:p>
+    <w:p>
+      <w:pPr>
+        <w:rPr>
+          <w:rFonts w:ascii="Times New Roman" w:hAnsi="Times New Roman" w:cs="Times New Roman"/>
+          <w:b/>
+          <w:sz w:val="24"/>
+          <w:szCs w:val="24"/>
+        </w:rPr>
+      </w:pPr>
+    </w:p>
+    <w:p>
+      <w:pPr>
+        <w:rPr>
+          <w:rFonts w:ascii="Times New Roman" w:hAnsi="Times New Roman" w:cs="Times New Roman"/>
+          <w:b/>
+          <w:sz w:val="24"/>
+          <w:szCs w:val="24"/>
+        </w:rPr>
+      </w:pPr>
+    </w:p>
+    <w:p>
+      <w:pPr>
+        <w:rPr>
+          <w:rFonts w:ascii="Times New Roman" w:hAnsi="Times New Roman" w:cs="Times New Roman"/>
+          <w:b/>
+          <w:sz w:val="24"/>
+          <w:szCs w:val="24"/>
+        </w:rPr>
+      </w:pPr>
+    </w:p>
+    <w:p>
+      <w:pPr>
+        <w:jc w:val="center"/>
+        <w:rPr>
+          <w:rFonts w:ascii="Times New Roman" w:hAnsi="Times New Roman" w:cs="Times New Roman"/>
+          <w:sz w:val="24"/>
+          <w:szCs w:val="24"/>
+        </w:rPr>
+      </w:pPr>
+      <w:r>
+        <w:rPr>
+          <w:rFonts w:ascii="Times New Roman" w:hAnsi="Times New Roman" w:cs="Times New Roman"/>
+          <w:sz w:val="24"/>
+          <w:szCs w:val="24"/>
+        </w:rPr>
+        <w:lastRenderedPageBreak/>
+        <w:t>Figura 1</w:t>
+      </w:r>
+      <w:r>
+        <w:rPr>
+          <w:rFonts w:ascii="Times New Roman" w:hAnsi="Times New Roman" w:cs="Times New Roman"/>
+          <w:sz w:val="24"/>
+          <w:szCs w:val="24"/>
+        </w:rPr>
+        <w:t xml:space="preserve">7 </w:t>
+      </w:r>
+      <w:r>
+        <w:rPr>
+          <w:rFonts w:ascii="Times New Roman" w:hAnsi="Times New Roman" w:cs="Times New Roman"/>
+          <w:sz w:val="24"/>
+          <w:szCs w:val="24"/>
+        </w:rPr>
+        <w:t>–</w:t>
+      </w:r>
+      <w:r>
+        <w:rPr>
+          <w:rFonts w:ascii="Times New Roman" w:hAnsi="Times New Roman" w:cs="Times New Roman"/>
+          <w:sz w:val="24"/>
+          <w:szCs w:val="24"/>
+        </w:rPr>
+        <w:t xml:space="preserve"> </w:t>
+      </w:r>
+      <w:r>
+        <w:rPr>
+          <w:rFonts w:ascii="Times New Roman" w:hAnsi="Times New Roman" w:cs="Times New Roman"/>
+          <w:sz w:val="24"/>
+          <w:szCs w:val="24"/>
+        </w:rPr>
+        <w:t xml:space="preserve">Matriz de confusão com os valores gerados na classificação feita pela rede a partir do conjunto de dados de </w:t>
+      </w:r>
+      <w:r>
+        <w:rPr>
+          <w:rFonts w:ascii="Times New Roman" w:hAnsi="Times New Roman" w:cs="Times New Roman"/>
+          <w:sz w:val="24"/>
+          <w:szCs w:val="24"/>
+        </w:rPr>
+        <w:t>validação, com valores desconhecidos pelo classificador</w:t>
+      </w:r>
+    </w:p>
+    <w:p>
+      <w:pPr>
+        <w:jc w:val="center"/>
+        <w:rPr>
+          <w:rFonts w:ascii="Times New Roman" w:hAnsi="Times New Roman" w:cs="Times New Roman"/>
+          <w:b/>
+          <w:sz w:val="24"/>
+          <w:szCs w:val="24"/>
+        </w:rPr>
+      </w:pPr>
+      <w:r>
+        <w:rPr>
+          <w:b/>
+          <w:noProof/>
+        </w:rPr>
+        <w:drawing>
+          <wp:inline distT="0" distB="0" distL="0" distR="0">
+            <wp:extent cx="3145536" cy="2136298"/>
+            <wp:effectExtent l="0" t="0" r="0" b="0"/>
+            <wp:docPr id="16" name="Imagem 16" descr="C:\Users\vinicius.pilan\AppData\Local\Microsoft\Windows\INetCache\Content.MSO\5587B0E6.tmp"/>
+            <wp:cNvGraphicFramePr>
+              <a:graphicFrameLocks xmlns:a="http://schemas.openxmlformats.org/drawingml/2006/main" noChangeAspect="1"/>
+            </wp:cNvGraphicFramePr>
+            <a:graphic xmlns:a="http://schemas.openxmlformats.org/drawingml/2006/main">
+              <a:graphicData uri="http://schemas.openxmlformats.org/drawingml/2006/picture">
+                <pic:pic xmlns:pic="http://schemas.openxmlformats.org/drawingml/2006/picture">
+                  <pic:nvPicPr>
+                    <pic:cNvPr id="0" name="Picture 3" descr="C:\Users\vinicius.pilan\AppData\Local\Microsoft\Windows\INetCache\Content.MSO\5587B0E6.tmp"/>
+                    <pic:cNvPicPr>
+                      <a:picLocks noChangeAspect="1" noChangeArrowheads="1"/>
+                    </pic:cNvPicPr>
+                  </pic:nvPicPr>
+                  <pic:blipFill>
+                    <a:blip r:embed="rId28">
+                      <a:extLst>
+                        <a:ext uri="{28A0092B-C50C-407E-A947-70E740481C1C}">
+                          <a14:useLocalDpi xmlns:a14="http://schemas.microsoft.com/office/drawing/2010/main" val="0"/>
+                        </a:ext>
+                      </a:extLst>
+                    </a:blip>
+                    <a:srcRect/>
+                    <a:stretch>
+                      <a:fillRect/>
+                    </a:stretch>
+                  </pic:blipFill>
+                  <pic:spPr bwMode="auto">
+                    <a:xfrm>
+                      <a:off x="0" y="0"/>
+                      <a:ext cx="3159707" cy="2145922"/>
+                    </a:xfrm>
+                    <a:prstGeom prst="rect">
+                      <a:avLst/>
+                    </a:prstGeom>
+                    <a:noFill/>
+                    <a:ln>
+                      <a:noFill/>
+                    </a:ln>
+                  </pic:spPr>
+                </pic:pic>
+              </a:graphicData>
+            </a:graphic>
+          </wp:inline>
+        </w:drawing>
+      </w:r>
+    </w:p>
+    <w:p>
+      <w:pPr>
+        <w:jc w:val="center"/>
+        <w:rPr>
+          <w:rFonts w:ascii="Times New Roman" w:hAnsi="Times New Roman" w:cs="Times New Roman"/>
+          <w:sz w:val="24"/>
+          <w:szCs w:val="24"/>
+        </w:rPr>
+      </w:pPr>
+    </w:p>
+    <w:p>
+      <w:pPr>
+        <w:jc w:val="center"/>
+        <w:rPr>
+          <w:rFonts w:ascii="Times New Roman" w:hAnsi="Times New Roman" w:cs="Times New Roman"/>
+          <w:sz w:val="24"/>
+          <w:szCs w:val="24"/>
+        </w:rPr>
+      </w:pPr>
+      <w:r>
+        <w:rPr>
+          <w:rFonts w:ascii="Times New Roman" w:hAnsi="Times New Roman" w:cs="Times New Roman"/>
+          <w:sz w:val="24"/>
+          <w:szCs w:val="24"/>
+        </w:rPr>
+        <w:t>Fonte: Elaborado pelo autor.</w:t>
+      </w:r>
+    </w:p>
+    <w:p>
+      <w:pPr>
+        <w:rPr>
+          <w:sz w:val="28"/>
+          <w:szCs w:val="24"/>
+        </w:rPr>
+      </w:pPr>
+    </w:p>
+    <w:p>
+      <w:pPr>
+        <w:jc w:val="center"/>
+        <w:rPr>
+          <w:rFonts w:ascii="Times New Roman" w:hAnsi="Times New Roman" w:cs="Times New Roman"/>
+          <w:sz w:val="24"/>
+          <w:szCs w:val="24"/>
+        </w:rPr>
+      </w:pPr>
+      <w:r>
+        <w:rPr>
+          <w:rFonts w:ascii="Times New Roman" w:hAnsi="Times New Roman" w:cs="Times New Roman"/>
+          <w:sz w:val="24"/>
+          <w:szCs w:val="24"/>
+        </w:rPr>
+        <w:t xml:space="preserve">Tabela </w:t>
+      </w:r>
+      <w:r>
+        <w:rPr>
+          <w:rFonts w:ascii="Times New Roman" w:hAnsi="Times New Roman" w:cs="Times New Roman"/>
+          <w:sz w:val="24"/>
+          <w:szCs w:val="24"/>
+        </w:rPr>
+        <w:t>7</w:t>
+      </w:r>
+      <w:r>
+        <w:rPr>
+          <w:rFonts w:ascii="Times New Roman" w:hAnsi="Times New Roman" w:cs="Times New Roman"/>
+          <w:sz w:val="24"/>
+          <w:szCs w:val="24"/>
+        </w:rPr>
+        <w:t xml:space="preserve"> – </w:t>
+      </w:r>
+      <w:r>
+        <w:rPr>
+          <w:rFonts w:ascii="Times New Roman" w:hAnsi="Times New Roman" w:cs="Times New Roman"/>
+          <w:sz w:val="24"/>
+          <w:szCs w:val="24"/>
+        </w:rPr>
+        <w:t>Taxa de valores verdadeiros positivos</w:t>
+      </w:r>
+      <w:r>
+        <w:rPr>
+          <w:rFonts w:ascii="Times New Roman" w:hAnsi="Times New Roman" w:cs="Times New Roman"/>
+          <w:sz w:val="24"/>
+          <w:szCs w:val="24"/>
+        </w:rPr>
+        <w:t xml:space="preserve"> alcançada na classificação dos dados utilizados para treinamento e validação da rede neural desenvolvida</w:t>
+      </w:r>
+    </w:p>
+    <w:tbl>
+      <w:tblPr>
+        <w:tblStyle w:val="Tabelacomgrade"/>
+        <w:tblW w:w="0" w:type="auto"/>
+        <w:jc w:val="center"/>
+        <w:tblLook w:val="04A0" w:firstRow="1" w:lastRow="0" w:firstColumn="1" w:lastColumn="0" w:noHBand="0" w:noVBand="1"/>
+      </w:tblPr>
+      <w:tblGrid>
+        <w:gridCol w:w="2823"/>
+        <w:gridCol w:w="2927"/>
+        <w:gridCol w:w="2744"/>
+      </w:tblGrid>
+      <w:tr>
+        <w:trPr>
+          <w:trHeight w:val="777"/>
+          <w:jc w:val="center"/>
+        </w:trPr>
+        <w:tc>
+          <w:tcPr>
+            <w:tcW w:w="2823" w:type="dxa"/>
+            <w:vMerge w:val="restart"/>
+            <w:shd w:val="clear" w:color="auto" w:fill="FFFFFF" w:themeFill="background1"/>
+            <w:vAlign w:val="center"/>
+          </w:tcPr>
+          <w:p>
+            <w:pPr>
+              <w:jc w:val="center"/>
+              <w:rPr>
+                <w:rFonts w:ascii="Times New Roman" w:hAnsi="Times New Roman" w:cs="Times New Roman"/>
+                <w:szCs w:val="24"/>
+              </w:rPr>
+            </w:pPr>
+            <w:r>
+              <w:rPr>
+                <w:rFonts w:ascii="Times New Roman" w:hAnsi="Times New Roman" w:cs="Times New Roman"/>
+                <w:szCs w:val="24"/>
+              </w:rPr>
+              <w:t>TPR</w:t>
+            </w:r>
+          </w:p>
+        </w:tc>
+        <w:tc>
+          <w:tcPr>
+            <w:tcW w:w="2927" w:type="dxa"/>
+            <w:shd w:val="clear" w:color="auto" w:fill="FFFFFF" w:themeFill="background1"/>
+            <w:vAlign w:val="center"/>
+          </w:tcPr>
+          <w:p>
+            <w:pPr>
+              <w:jc w:val="center"/>
+              <w:rPr>
+                <w:rFonts w:ascii="Times New Roman" w:hAnsi="Times New Roman" w:cs="Times New Roman"/>
+                <w:szCs w:val="24"/>
+              </w:rPr>
+            </w:pPr>
+            <w:r>
+              <w:rPr>
+                <w:rFonts w:ascii="Times New Roman" w:hAnsi="Times New Roman" w:cs="Times New Roman"/>
+                <w:szCs w:val="24"/>
+              </w:rPr>
+              <w:t>Dados de treino</w:t>
+            </w:r>
+          </w:p>
+        </w:tc>
+        <w:tc>
+          <w:tcPr>
+            <w:tcW w:w="2744" w:type="dxa"/>
+            <w:shd w:val="clear" w:color="auto" w:fill="FFFFFF" w:themeFill="background1"/>
+            <w:vAlign w:val="center"/>
+          </w:tcPr>
+          <w:p>
+            <w:pPr>
+              <w:jc w:val="center"/>
+              <w:rPr>
+                <w:rFonts w:ascii="Times New Roman" w:hAnsi="Times New Roman" w:cs="Times New Roman"/>
+              </w:rPr>
+            </w:pPr>
+            <w:r>
+              <w:rPr>
+                <w:rFonts w:ascii="Times New Roman" w:hAnsi="Times New Roman" w:cs="Times New Roman"/>
+              </w:rPr>
+              <w:t>88.24%</w:t>
+            </w:r>
+          </w:p>
+        </w:tc>
+      </w:tr>
+      <w:tr>
+        <w:trPr>
+          <w:trHeight w:val="845"/>
+          <w:jc w:val="center"/>
+        </w:trPr>
+        <w:tc>
+          <w:tcPr>
+            <w:tcW w:w="2823" w:type="dxa"/>
+            <w:vMerge/>
+          </w:tcPr>
+          <w:p>
+            <w:pPr>
+              <w:jc w:val="center"/>
+              <w:rPr>
+                <w:rFonts w:ascii="Times New Roman" w:hAnsi="Times New Roman" w:cs="Times New Roman"/>
+                <w:color w:val="000000" w:themeColor="text1"/>
+                <w:szCs w:val="24"/>
+              </w:rPr>
+            </w:pPr>
+          </w:p>
+        </w:tc>
+        <w:tc>
+          <w:tcPr>
+            <w:tcW w:w="2927" w:type="dxa"/>
+            <w:shd w:val="clear" w:color="auto" w:fill="FFFFFF" w:themeFill="background1"/>
+            <w:vAlign w:val="center"/>
+          </w:tcPr>
+          <w:p>
+            <w:pPr>
+              <w:jc w:val="center"/>
+              <w:rPr>
+                <w:rFonts w:ascii="Times New Roman" w:hAnsi="Times New Roman" w:cs="Times New Roman"/>
+                <w:color w:val="000000" w:themeColor="text1"/>
+                <w:szCs w:val="24"/>
+              </w:rPr>
+            </w:pPr>
+            <w:r>
+              <w:rPr>
+                <w:rFonts w:ascii="Times New Roman" w:hAnsi="Times New Roman" w:cs="Times New Roman"/>
+                <w:color w:val="000000" w:themeColor="text1"/>
+                <w:szCs w:val="24"/>
+              </w:rPr>
+              <w:t>Dados de validação</w:t>
+            </w:r>
+          </w:p>
+        </w:tc>
+        <w:tc>
+          <w:tcPr>
+            <w:tcW w:w="2744" w:type="dxa"/>
+            <w:shd w:val="clear" w:color="auto" w:fill="FFFFFF" w:themeFill="background1"/>
+            <w:vAlign w:val="center"/>
+          </w:tcPr>
+          <w:p>
+            <w:pPr>
+              <w:jc w:val="center"/>
+              <w:rPr>
+                <w:rFonts w:ascii="Times New Roman" w:hAnsi="Times New Roman" w:cs="Times New Roman"/>
+                <w:color w:val="000000" w:themeColor="text1"/>
+              </w:rPr>
+            </w:pPr>
+            <w:r>
+              <w:rPr>
+                <w:rFonts w:ascii="Times New Roman" w:hAnsi="Times New Roman" w:cs="Times New Roman"/>
+                <w:color w:val="000000" w:themeColor="text1"/>
+              </w:rPr>
+              <w:t>96.36%</w:t>
+            </w:r>
+          </w:p>
+        </w:tc>
+      </w:tr>
+    </w:tbl>
+    <w:p>
+      <w:pPr>
+        <w:rPr>
+          <w:sz w:val="28"/>
+          <w:szCs w:val="24"/>
+        </w:rPr>
+      </w:pPr>
+    </w:p>
+    <w:p>
+      <w:pPr>
+        <w:jc w:val="center"/>
+        <w:rPr>
+          <w:rFonts w:ascii="Times New Roman" w:hAnsi="Times New Roman" w:cs="Times New Roman"/>
+          <w:sz w:val="24"/>
+          <w:szCs w:val="24"/>
+        </w:rPr>
+      </w:pPr>
+      <w:r>
+        <w:rPr>
+          <w:rFonts w:ascii="Times New Roman" w:hAnsi="Times New Roman" w:cs="Times New Roman"/>
+          <w:sz w:val="24"/>
+          <w:szCs w:val="24"/>
+        </w:rPr>
+        <w:t>Fonte: Elaborado pelo autor.</w:t>
+      </w:r>
+    </w:p>
+    <w:p>
+      <w:pPr>
+        <w:rPr>
+          <w:sz w:val="28"/>
+          <w:szCs w:val="24"/>
+        </w:rPr>
+      </w:pPr>
+    </w:p>
+    <w:p>
+      <w:pPr>
+        <w:jc w:val="center"/>
+        <w:rPr>
+          <w:rFonts w:ascii="Times New Roman" w:hAnsi="Times New Roman" w:cs="Times New Roman"/>
+          <w:sz w:val="24"/>
+          <w:szCs w:val="24"/>
+        </w:rPr>
+      </w:pPr>
+      <w:r>
+        <w:rPr>
+          <w:rFonts w:ascii="Times New Roman" w:hAnsi="Times New Roman" w:cs="Times New Roman"/>
+          <w:sz w:val="24"/>
+          <w:szCs w:val="24"/>
+        </w:rPr>
+        <w:t xml:space="preserve">Tabela </w:t>
+      </w:r>
+      <w:r>
+        <w:rPr>
+          <w:rFonts w:ascii="Times New Roman" w:hAnsi="Times New Roman" w:cs="Times New Roman"/>
+          <w:sz w:val="24"/>
+          <w:szCs w:val="24"/>
+        </w:rPr>
+        <w:t>8</w:t>
+      </w:r>
+      <w:r>
+        <w:rPr>
+          <w:rFonts w:ascii="Times New Roman" w:hAnsi="Times New Roman" w:cs="Times New Roman"/>
+          <w:sz w:val="24"/>
+          <w:szCs w:val="24"/>
+        </w:rPr>
+        <w:t xml:space="preserve"> – Taxa de valores </w:t>
+      </w:r>
+      <w:r>
+        <w:rPr>
+          <w:rFonts w:ascii="Times New Roman" w:hAnsi="Times New Roman" w:cs="Times New Roman"/>
+          <w:sz w:val="24"/>
+          <w:szCs w:val="24"/>
+        </w:rPr>
+        <w:t>falsos</w:t>
+      </w:r>
+      <w:r>
+        <w:rPr>
+          <w:rFonts w:ascii="Times New Roman" w:hAnsi="Times New Roman" w:cs="Times New Roman"/>
+          <w:sz w:val="24"/>
+          <w:szCs w:val="24"/>
+        </w:rPr>
+        <w:t xml:space="preserve"> positivos alcançada na classificação dos dados utilizados para treinamento e validação da rede neural desenvolvida</w:t>
+      </w:r>
+    </w:p>
+    <w:tbl>
+      <w:tblPr>
+        <w:tblStyle w:val="Tabelacomgrade"/>
+        <w:tblW w:w="0" w:type="auto"/>
+        <w:jc w:val="center"/>
+        <w:tblLook w:val="04A0" w:firstRow="1" w:lastRow="0" w:firstColumn="1" w:lastColumn="0" w:noHBand="0" w:noVBand="1"/>
+      </w:tblPr>
+      <w:tblGrid>
+        <w:gridCol w:w="2823"/>
+        <w:gridCol w:w="2927"/>
+        <w:gridCol w:w="2744"/>
+      </w:tblGrid>
+      <w:tr>
+        <w:trPr>
+          <w:trHeight w:val="777"/>
+          <w:jc w:val="center"/>
+        </w:trPr>
+        <w:tc>
+          <w:tcPr>
+            <w:tcW w:w="2823" w:type="dxa"/>
+            <w:vMerge w:val="restart"/>
+            <w:shd w:val="clear" w:color="auto" w:fill="FFFFFF" w:themeFill="background1"/>
+            <w:vAlign w:val="center"/>
+          </w:tcPr>
+          <w:p>
+            <w:pPr>
+              <w:jc w:val="center"/>
+              <w:rPr>
+                <w:rFonts w:ascii="Times New Roman" w:hAnsi="Times New Roman" w:cs="Times New Roman"/>
+                <w:szCs w:val="24"/>
+              </w:rPr>
+            </w:pPr>
+            <w:r>
+              <w:rPr>
+                <w:rFonts w:ascii="Times New Roman" w:hAnsi="Times New Roman" w:cs="Times New Roman"/>
+                <w:szCs w:val="24"/>
+              </w:rPr>
+              <w:t>F</w:t>
+            </w:r>
+            <w:r>
+              <w:rPr>
+                <w:rFonts w:ascii="Times New Roman" w:hAnsi="Times New Roman" w:cs="Times New Roman"/>
+                <w:szCs w:val="24"/>
+              </w:rPr>
+              <w:t>PR</w:t>
+            </w:r>
+          </w:p>
+        </w:tc>
+        <w:tc>
+          <w:tcPr>
+            <w:tcW w:w="2927" w:type="dxa"/>
+            <w:shd w:val="clear" w:color="auto" w:fill="FFFFFF" w:themeFill="background1"/>
+            <w:vAlign w:val="center"/>
+          </w:tcPr>
+          <w:p>
+            <w:pPr>
+              <w:jc w:val="center"/>
+              <w:rPr>
+                <w:rFonts w:ascii="Times New Roman" w:hAnsi="Times New Roman" w:cs="Times New Roman"/>
+                <w:szCs w:val="24"/>
+              </w:rPr>
+            </w:pPr>
+            <w:r>
+              <w:rPr>
+                <w:rFonts w:ascii="Times New Roman" w:hAnsi="Times New Roman" w:cs="Times New Roman"/>
+                <w:szCs w:val="24"/>
+              </w:rPr>
+              <w:t>Dados de treino</w:t>
+            </w:r>
+          </w:p>
+        </w:tc>
+        <w:tc>
+          <w:tcPr>
+            <w:tcW w:w="2744" w:type="dxa"/>
+            <w:shd w:val="clear" w:color="auto" w:fill="FFFFFF" w:themeFill="background1"/>
+            <w:vAlign w:val="center"/>
+          </w:tcPr>
+          <w:p>
+            <w:pPr>
+              <w:jc w:val="center"/>
+              <w:rPr>
+                <w:rFonts w:ascii="Times New Roman" w:hAnsi="Times New Roman" w:cs="Times New Roman"/>
+              </w:rPr>
+            </w:pPr>
+            <w:r>
+              <w:rPr>
+                <w:rFonts w:ascii="Times New Roman" w:hAnsi="Times New Roman" w:cs="Times New Roman"/>
+              </w:rPr>
+              <w:t>2.63%</w:t>
+            </w:r>
+          </w:p>
+        </w:tc>
+      </w:tr>
+      <w:tr>
+        <w:trPr>
+          <w:trHeight w:val="845"/>
+          <w:jc w:val="center"/>
+        </w:trPr>
+        <w:tc>
+          <w:tcPr>
+            <w:tcW w:w="2823" w:type="dxa"/>
+            <w:vMerge/>
+          </w:tcPr>
+          <w:p>
+            <w:pPr>
+              <w:jc w:val="center"/>
+              <w:rPr>
+                <w:rFonts w:ascii="Times New Roman" w:hAnsi="Times New Roman" w:cs="Times New Roman"/>
+                <w:color w:val="000000" w:themeColor="text1"/>
+                <w:szCs w:val="24"/>
+              </w:rPr>
+            </w:pPr>
+          </w:p>
+        </w:tc>
+        <w:tc>
+          <w:tcPr>
+            <w:tcW w:w="2927" w:type="dxa"/>
+            <w:shd w:val="clear" w:color="auto" w:fill="FFFFFF" w:themeFill="background1"/>
+            <w:vAlign w:val="center"/>
+          </w:tcPr>
+          <w:p>
+            <w:pPr>
+              <w:jc w:val="center"/>
+              <w:rPr>
+                <w:rFonts w:ascii="Times New Roman" w:hAnsi="Times New Roman" w:cs="Times New Roman"/>
+                <w:color w:val="000000" w:themeColor="text1"/>
+                <w:szCs w:val="24"/>
+              </w:rPr>
+            </w:pPr>
+            <w:r>
+              <w:rPr>
+                <w:rFonts w:ascii="Times New Roman" w:hAnsi="Times New Roman" w:cs="Times New Roman"/>
+                <w:color w:val="000000" w:themeColor="text1"/>
+                <w:szCs w:val="24"/>
+              </w:rPr>
+              <w:t>Dados de validação</w:t>
+            </w:r>
+          </w:p>
+        </w:tc>
+        <w:tc>
+          <w:tcPr>
+            <w:tcW w:w="2744" w:type="dxa"/>
+            <w:shd w:val="clear" w:color="auto" w:fill="FFFFFF" w:themeFill="background1"/>
+            <w:vAlign w:val="center"/>
+          </w:tcPr>
+          <w:p>
+            <w:pPr>
+              <w:jc w:val="center"/>
+              <w:rPr>
+                <w:rFonts w:ascii="Times New Roman" w:hAnsi="Times New Roman" w:cs="Times New Roman"/>
+                <w:color w:val="000000" w:themeColor="text1"/>
+              </w:rPr>
+            </w:pPr>
+            <w:r>
+              <w:rPr>
+                <w:rFonts w:ascii="Times New Roman" w:hAnsi="Times New Roman" w:cs="Times New Roman"/>
+                <w:color w:val="000000" w:themeColor="text1"/>
+              </w:rPr>
+              <w:t>1.67%</w:t>
+            </w:r>
+          </w:p>
+        </w:tc>
+      </w:tr>
+    </w:tbl>
+    <w:p>
+      <w:pPr>
+        <w:jc w:val="center"/>
+        <w:rPr>
+          <w:rFonts w:ascii="Times New Roman" w:hAnsi="Times New Roman" w:cs="Times New Roman"/>
+          <w:sz w:val="24"/>
+          <w:szCs w:val="24"/>
+        </w:rPr>
+      </w:pPr>
+    </w:p>
+    <w:p>
+      <w:pPr>
+        <w:jc w:val="center"/>
+        <w:rPr>
+          <w:rFonts w:ascii="Times New Roman" w:hAnsi="Times New Roman" w:cs="Times New Roman"/>
+          <w:sz w:val="24"/>
+          <w:szCs w:val="24"/>
+        </w:rPr>
+      </w:pPr>
+      <w:r>
+        <w:rPr>
+          <w:rFonts w:ascii="Times New Roman" w:hAnsi="Times New Roman" w:cs="Times New Roman"/>
+          <w:sz w:val="24"/>
+          <w:szCs w:val="24"/>
+        </w:rPr>
+        <w:t>Fonte: Elaborado pelo autor.</w:t>
+      </w:r>
+    </w:p>
+    <w:p>
+      <w:pPr>
+        <w:rPr>
+          <w:sz w:val="28"/>
+          <w:szCs w:val="24"/>
+        </w:rPr>
+      </w:pPr>
+    </w:p>
+    <w:p>
+      <w:pPr>
+        <w:jc w:val="center"/>
+        <w:rPr>
+          <w:rFonts w:ascii="Times New Roman" w:hAnsi="Times New Roman" w:cs="Times New Roman"/>
+          <w:sz w:val="24"/>
+          <w:szCs w:val="24"/>
+        </w:rPr>
+      </w:pPr>
+      <w:r>
+        <w:rPr>
+          <w:rFonts w:ascii="Times New Roman" w:hAnsi="Times New Roman" w:cs="Times New Roman"/>
+          <w:sz w:val="24"/>
+          <w:szCs w:val="24"/>
+        </w:rPr>
+        <w:lastRenderedPageBreak/>
+        <w:t xml:space="preserve">Tabela </w:t>
+      </w:r>
+      <w:r>
+        <w:rPr>
+          <w:rFonts w:ascii="Times New Roman" w:hAnsi="Times New Roman" w:cs="Times New Roman"/>
+          <w:sz w:val="24"/>
+          <w:szCs w:val="24"/>
+        </w:rPr>
+        <w:t>9</w:t>
+      </w:r>
+      <w:r>
+        <w:rPr>
+          <w:rFonts w:ascii="Times New Roman" w:hAnsi="Times New Roman" w:cs="Times New Roman"/>
+          <w:sz w:val="24"/>
+          <w:szCs w:val="24"/>
+        </w:rPr>
+        <w:t xml:space="preserve"> – </w:t>
+      </w:r>
+      <w:r>
+        <w:rPr>
+          <w:rFonts w:ascii="Times New Roman" w:hAnsi="Times New Roman" w:cs="Times New Roman"/>
+          <w:sz w:val="24"/>
+          <w:szCs w:val="24"/>
+        </w:rPr>
+        <w:t>AUC ROC calculadas</w:t>
+      </w:r>
+      <w:r>
+        <w:rPr>
+          <w:rFonts w:ascii="Times New Roman" w:hAnsi="Times New Roman" w:cs="Times New Roman"/>
+          <w:sz w:val="24"/>
+          <w:szCs w:val="24"/>
+        </w:rPr>
+        <w:t xml:space="preserve"> na classificação dos dados utilizados para treinamento e validação da rede neural desenvolvida</w:t>
+      </w:r>
+    </w:p>
+    <w:tbl>
+      <w:tblPr>
+        <w:tblStyle w:val="Tabelacomgrade"/>
+        <w:tblW w:w="0" w:type="auto"/>
+        <w:jc w:val="center"/>
+        <w:tblLook w:val="04A0" w:firstRow="1" w:lastRow="0" w:firstColumn="1" w:lastColumn="0" w:noHBand="0" w:noVBand="1"/>
+      </w:tblPr>
+      <w:tblGrid>
+        <w:gridCol w:w="2823"/>
+        <w:gridCol w:w="2927"/>
+        <w:gridCol w:w="2744"/>
+      </w:tblGrid>
+      <w:tr>
+        <w:trPr>
+          <w:trHeight w:val="777"/>
+          <w:jc w:val="center"/>
+        </w:trPr>
+        <w:tc>
+          <w:tcPr>
+            <w:tcW w:w="2823" w:type="dxa"/>
+            <w:vMerge w:val="restart"/>
+            <w:shd w:val="clear" w:color="auto" w:fill="FFFFFF" w:themeFill="background1"/>
+            <w:vAlign w:val="center"/>
+          </w:tcPr>
+          <w:p>
+            <w:pPr>
+              <w:jc w:val="center"/>
+              <w:rPr>
+                <w:rFonts w:ascii="Times New Roman" w:hAnsi="Times New Roman" w:cs="Times New Roman"/>
+                <w:szCs w:val="24"/>
+              </w:rPr>
+            </w:pPr>
+            <w:r>
+              <w:rPr>
+                <w:rFonts w:ascii="Times New Roman" w:hAnsi="Times New Roman" w:cs="Times New Roman"/>
+                <w:sz w:val="24"/>
+                <w:szCs w:val="24"/>
+              </w:rPr>
+              <w:t>AUC</w:t>
+            </w:r>
+            <w:r>
+              <w:rPr>
+                <w:rFonts w:ascii="Times New Roman" w:hAnsi="Times New Roman" w:cs="Times New Roman"/>
+                <w:sz w:val="24"/>
+                <w:szCs w:val="24"/>
+              </w:rPr>
+              <w:t xml:space="preserve"> ROC</w:t>
+            </w:r>
+          </w:p>
+        </w:tc>
+        <w:tc>
+          <w:tcPr>
+            <w:tcW w:w="2927" w:type="dxa"/>
+            <w:shd w:val="clear" w:color="auto" w:fill="FFFFFF" w:themeFill="background1"/>
+            <w:vAlign w:val="center"/>
+          </w:tcPr>
+          <w:p>
+            <w:pPr>
+              <w:jc w:val="center"/>
+              <w:rPr>
+                <w:rFonts w:ascii="Times New Roman" w:hAnsi="Times New Roman" w:cs="Times New Roman"/>
+                <w:szCs w:val="24"/>
+              </w:rPr>
+            </w:pPr>
+            <w:r>
+              <w:rPr>
+                <w:rFonts w:ascii="Times New Roman" w:hAnsi="Times New Roman" w:cs="Times New Roman"/>
+                <w:szCs w:val="24"/>
+              </w:rPr>
+              <w:t>Dados de treino</w:t>
+            </w:r>
+          </w:p>
+        </w:tc>
+        <w:tc>
+          <w:tcPr>
+            <w:tcW w:w="2744" w:type="dxa"/>
+            <w:shd w:val="clear" w:color="auto" w:fill="FFFFFF" w:themeFill="background1"/>
+            <w:vAlign w:val="center"/>
+          </w:tcPr>
+          <w:p>
+            <w:pPr>
+              <w:jc w:val="center"/>
+            </w:pPr>
+            <w:r>
+              <w:rPr>
+                <w:rFonts w:ascii="Times New Roman" w:hAnsi="Times New Roman" w:cs="Times New Roman"/>
+              </w:rPr>
+              <w:t>0.9802</w:t>
+            </w:r>
+          </w:p>
+        </w:tc>
+      </w:tr>
+      <w:tr>
+        <w:trPr>
+          <w:trHeight w:val="845"/>
+          <w:jc w:val="center"/>
+        </w:trPr>
+        <w:tc>
+          <w:tcPr>
+            <w:tcW w:w="2823" w:type="dxa"/>
+            <w:vMerge/>
+          </w:tcPr>
+          <w:p>
+            <w:pPr>
+              <w:jc w:val="center"/>
+              <w:rPr>
+                <w:rFonts w:ascii="Times New Roman" w:hAnsi="Times New Roman" w:cs="Times New Roman"/>
+                <w:color w:val="000000" w:themeColor="text1"/>
+                <w:szCs w:val="24"/>
+              </w:rPr>
+            </w:pPr>
+          </w:p>
+        </w:tc>
+        <w:tc>
+          <w:tcPr>
+            <w:tcW w:w="2927" w:type="dxa"/>
+            <w:shd w:val="clear" w:color="auto" w:fill="FFFFFF" w:themeFill="background1"/>
+            <w:vAlign w:val="center"/>
+          </w:tcPr>
+          <w:p>
+            <w:pPr>
+              <w:jc w:val="center"/>
+              <w:rPr>
+                <w:rFonts w:ascii="Times New Roman" w:hAnsi="Times New Roman" w:cs="Times New Roman"/>
+                <w:color w:val="000000" w:themeColor="text1"/>
+                <w:szCs w:val="24"/>
+              </w:rPr>
+            </w:pPr>
+            <w:r>
+              <w:rPr>
+                <w:rFonts w:ascii="Times New Roman" w:hAnsi="Times New Roman" w:cs="Times New Roman"/>
+                <w:color w:val="000000" w:themeColor="text1"/>
+                <w:szCs w:val="24"/>
+              </w:rPr>
+              <w:t>Dados de validação</w:t>
+            </w:r>
+          </w:p>
+        </w:tc>
+        <w:tc>
+          <w:tcPr>
+            <w:tcW w:w="2744" w:type="dxa"/>
+            <w:shd w:val="clear" w:color="auto" w:fill="FFFFFF" w:themeFill="background1"/>
+            <w:vAlign w:val="center"/>
+          </w:tcPr>
+          <w:p>
+            <w:pPr>
+              <w:jc w:val="center"/>
+              <w:rPr>
+                <w:color w:val="000000" w:themeColor="text1"/>
+              </w:rPr>
+            </w:pPr>
+            <w:r>
+              <w:rPr>
+                <w:sz w:val="24"/>
+              </w:rPr>
+              <w:t>0.</w:t>
+            </w:r>
+            <w:r>
+              <w:t>9944</w:t>
+            </w:r>
+          </w:p>
+        </w:tc>
+      </w:tr>
+    </w:tbl>
+    <w:p>
+      <w:pPr>
+        <w:rPr>
+          <w:sz w:val="28"/>
+          <w:szCs w:val="24"/>
+        </w:rPr>
+      </w:pPr>
+    </w:p>
+    <w:p>
+      <w:pPr>
+        <w:jc w:val="center"/>
+        <w:rPr>
+          <w:rFonts w:ascii="Times New Roman" w:hAnsi="Times New Roman" w:cs="Times New Roman"/>
+          <w:sz w:val="24"/>
+          <w:szCs w:val="24"/>
+        </w:rPr>
+      </w:pPr>
+      <w:r>
+        <w:rPr>
+          <w:rFonts w:ascii="Times New Roman" w:hAnsi="Times New Roman" w:cs="Times New Roman"/>
+          <w:sz w:val="24"/>
+          <w:szCs w:val="24"/>
+        </w:rPr>
+        <w:t>Fonte: Elaborado pelo autor.</w:t>
+      </w:r>
+    </w:p>
+    <w:p>
+      <w:pPr>
+        <w:rPr>
+          <w:sz w:val="28"/>
+          <w:szCs w:val="24"/>
+        </w:rPr>
+      </w:pPr>
+    </w:p>
+    <w:p>
+      <w:pPr>
+        <w:rPr>
+          <w:rFonts w:ascii="Times New Roman" w:hAnsi="Times New Roman" w:cs="Times New Roman"/>
+          <w:b/>
+          <w:sz w:val="24"/>
+          <w:szCs w:val="24"/>
+        </w:rPr>
+      </w:pPr>
+    </w:p>
+    <w:p>
+      <w:pPr>
         <w:spacing w:line="259" w:lineRule="auto"/>
       </w:pPr>
       <w:r>
+        <w:br w:type="page"/>
+      </w:r>
+    </w:p>
+    <w:p>
+      <w:pPr>
+        <w:spacing w:line="259" w:lineRule="auto"/>
+        <w:rPr>
+          <w:rFonts w:ascii="Times New Roman" w:hAnsi="Times New Roman" w:cs="Times New Roman"/>
+          <w:b/>
+          <w:sz w:val="28"/>
+          <w:szCs w:val="24"/>
+        </w:rPr>
+      </w:pPr>
+      <w:r>
+        <w:rPr>
+          <w:rFonts w:ascii="Times New Roman" w:hAnsi="Times New Roman" w:cs="Times New Roman"/>
+          <w:b/>
+          <w:sz w:val="28"/>
+          <w:szCs w:val="24"/>
+        </w:rPr>
+        <w:lastRenderedPageBreak/>
+        <w:t>6 CONCLUSÃO</w:t>
+      </w:r>
+      <w:r>
+        <w:rPr>
+          <w:rFonts w:ascii="Times New Roman" w:hAnsi="Times New Roman" w:cs="Times New Roman"/>
+          <w:b/>
+          <w:sz w:val="28"/>
+          <w:szCs w:val="24"/>
+        </w:rPr>
         <w:br w:type="page"/>
       </w:r>
     </w:p>
@@ -24104,7 +25868,7 @@
       </w:r>
     </w:p>
     <w:p>
-      <w:hyperlink r:id="rId27" w:history="1">
+      <w:hyperlink r:id="rId29" w:history="1">
         <w:r>
           <w:rPr>
             <w:rStyle w:val="Hyperlink"/>
@@ -24114,7 +25878,7 @@
       </w:hyperlink>
     </w:p>
     <w:p>
-      <w:hyperlink r:id="rId28" w:history="1">
+      <w:hyperlink r:id="rId30" w:history="1">
         <w:r>
           <w:rPr>
             <w:rStyle w:val="Hyperlink"/>
@@ -24124,7 +25888,7 @@
       </w:hyperlink>
     </w:p>
     <w:p>
-      <w:hyperlink r:id="rId29" w:history="1">
+      <w:hyperlink r:id="rId31" w:history="1">
         <w:r>
           <w:rPr>
             <w:rStyle w:val="Hyperlink"/>
@@ -24134,7 +25898,7 @@
       </w:hyperlink>
     </w:p>
     <w:p>
-      <w:hyperlink r:id="rId30" w:anchor="page=39&amp;zoom=100,113,261" w:history="1">
+      <w:hyperlink r:id="rId32" w:anchor="page=39&amp;zoom=100,113,261" w:history="1">
         <w:r>
           <w:rPr>
             <w:rStyle w:val="Hyperlink"/>
@@ -24144,7 +25908,7 @@
       </w:hyperlink>
     </w:p>
     <w:p>
-      <w:hyperlink r:id="rId31" w:anchor=":~:text=Segundo%20os%20registros%20no%20Sistema,tratamento%20do%20AVC1-4" w:history="1">
+      <w:hyperlink r:id="rId33" w:anchor=":~:text=Segundo%20os%20registros%20no%20Sistema,tratamento%20do%20AVC1-4" w:history="1">
         <w:r>
           <w:rPr>
             <w:rStyle w:val="Hyperlink"/>
@@ -24157,7 +25921,7 @@
       </w:r>
     </w:p>
     <w:p>
-      <w:hyperlink r:id="rId32" w:history="1">
+      <w:hyperlink r:id="rId34" w:history="1">
         <w:r>
           <w:rPr>
             <w:rStyle w:val="Hyperlink"/>
@@ -24167,7 +25931,7 @@
       </w:hyperlink>
     </w:p>
     <w:p>
-      <w:hyperlink r:id="rId33" w:history="1">
+      <w:hyperlink r:id="rId35" w:history="1">
         <w:r>
           <w:rPr>
             <w:rStyle w:val="Hyperlink"/>
@@ -24183,7 +25947,7 @@
       </w:r>
     </w:p>
     <w:p>
-      <w:hyperlink r:id="rId34" w:history="1">
+      <w:hyperlink r:id="rId36" w:history="1">
         <w:r>
           <w:rPr>
             <w:rStyle w:val="Hyperlink"/>
@@ -24196,7 +25960,7 @@
       <w:r>
         <w:t xml:space="preserve">[1] </w:t>
       </w:r>
-      <w:hyperlink r:id="rId35" w:history="1">
+      <w:hyperlink r:id="rId37" w:history="1">
         <w:r>
           <w:rPr>
             <w:rStyle w:val="Hyperlink"/>
@@ -24211,7 +25975,7 @@
           <w:rStyle w:val="Hyperlink"/>
         </w:rPr>
       </w:pPr>
-      <w:hyperlink r:id="rId36" w:history="1">
+      <w:hyperlink r:id="rId38" w:history="1">
         <w:r>
           <w:rPr>
             <w:rStyle w:val="Hyperlink"/>
@@ -24226,7 +25990,7 @@
           <w:rStyle w:val="Hyperlink"/>
         </w:rPr>
       </w:pPr>
-      <w:hyperlink r:id="rId37" w:history="1">
+      <w:hyperlink r:id="rId39" w:history="1">
         <w:r>
           <w:rPr>
             <w:rStyle w:val="Hyperlink"/>
@@ -24241,7 +26005,7 @@
           <w:rStyle w:val="Hyperlink"/>
         </w:rPr>
       </w:pPr>
-      <w:hyperlink r:id="rId38" w:history="1">
+      <w:hyperlink r:id="rId40" w:history="1">
         <w:r>
           <w:rPr>
             <w:rStyle w:val="Hyperlink"/>
@@ -24256,7 +26020,7 @@
           <w:rStyle w:val="Hyperlink"/>
         </w:rPr>
       </w:pPr>
-      <w:hyperlink r:id="rId39" w:history="1">
+      <w:hyperlink r:id="rId41" w:history="1">
         <w:r>
           <w:rPr>
             <w:rStyle w:val="Hyperlink"/>
@@ -24271,7 +26035,7 @@
           <w:rStyle w:val="Hyperlink"/>
         </w:rPr>
       </w:pPr>
-      <w:hyperlink r:id="rId40" w:history="1">
+      <w:hyperlink r:id="rId42" w:history="1">
         <w:r>
           <w:rPr>
             <w:rStyle w:val="Hyperlink"/>
@@ -24286,7 +26050,7 @@
           <w:rStyle w:val="Hyperlink"/>
         </w:rPr>
       </w:pPr>
-      <w:hyperlink r:id="rId41" w:history="1">
+      <w:hyperlink r:id="rId43" w:history="1">
         <w:r>
           <w:rPr>
             <w:rStyle w:val="Hyperlink"/>
@@ -24321,7 +26085,7 @@
           <w:sz w:val="24"/>
         </w:rPr>
       </w:pPr>
-      <w:hyperlink r:id="rId42" w:anchor=":~:text=Compartilhar-,Neur%C3%B4nios%20s%C3%A3o%20as%20c%C3%A9lulas%20que%20caracterizam%20o%20sistema%20nervoso%2C%20respons%C3%A1veis,externo%20ou%20do%20pr%C3%B3prio%20organismo" w:history="1">
+      <w:hyperlink r:id="rId44" w:anchor=":~:text=Compartilhar-,Neur%C3%B4nios%20s%C3%A3o%20as%20c%C3%A9lulas%20que%20caracterizam%20o%20sistema%20nervoso%2C%20respons%C3%A1veis,externo%20ou%20do%20pr%C3%B3prio%20organismo" w:history="1">
         <w:r>
           <w:rPr>
             <w:rStyle w:val="Hyperlink"/>
@@ -24344,7 +26108,7 @@
           <w:sz w:val="24"/>
         </w:rPr>
       </w:pPr>
-      <w:hyperlink r:id="rId43" w:anchor=":~:text=O%20neur%C3%B4nio%20artificial%20%C3%A9%20um,Esquema%20do%20neur%C3%B4nio%20biol%C3%B3gico.&amp;text=Viu%2Dse%20o%20c%C3%A9rebro%20como%20um%20sistema%20computacional" w:history="1">
+      <w:hyperlink r:id="rId45" w:anchor=":~:text=O%20neur%C3%B4nio%20artificial%20%C3%A9%20um,Esquema%20do%20neur%C3%B4nio%20biol%C3%B3gico.&amp;text=Viu%2Dse%20o%20c%C3%A9rebro%20como%20um%20sistema%20computacional" w:history="1">
         <w:r>
           <w:rPr>
             <w:rStyle w:val="Hyperlink"/>
@@ -24367,7 +26131,7 @@
           <w:sz w:val="24"/>
         </w:rPr>
       </w:pPr>
-      <w:hyperlink r:id="rId44" w:anchor=":~:text=Uma%20rede%20neural%20%C3%A9%20um,camadas%2C%20semelhante%20ao%20c%C3%A9rebro%20humano" w:history="1">
+      <w:hyperlink r:id="rId46" w:anchor=":~:text=Uma%20rede%20neural%20%C3%A9%20um,camadas%2C%20semelhante%20ao%20c%C3%A9rebro%20humano" w:history="1">
         <w:r>
           <w:rPr>
             <w:rStyle w:val="Hyperlink"/>
@@ -24390,7 +26154,7 @@
           <w:sz w:val="24"/>
         </w:rPr>
       </w:pPr>
-      <w:hyperlink r:id="rId45" w:history="1">
+      <w:hyperlink r:id="rId47" w:history="1">
         <w:r>
           <w:rPr>
             <w:rStyle w:val="Hyperlink"/>
@@ -24407,7 +26171,7 @@
           <w:sz w:val="24"/>
         </w:rPr>
       </w:pPr>
-      <w:hyperlink r:id="rId46" w:history="1">
+      <w:hyperlink r:id="rId48" w:history="1">
         <w:r>
           <w:rPr>
             <w:rStyle w:val="Hyperlink"/>
@@ -24424,7 +26188,7 @@
           <w:sz w:val="24"/>
         </w:rPr>
       </w:pPr>
-      <w:hyperlink r:id="rId47" w:anchor=":~:text=other%20advanced%20tasks.-,What%20is%20the%20architecture%20of%20CNN%3F,the%20main%20responsibility%20for%20computation" w:history="1">
+      <w:hyperlink r:id="rId49" w:anchor=":~:text=other%20advanced%20tasks.-,What%20is%20the%20architecture%20of%20CNN%3F,the%20main%20responsibility%20for%20computation" w:history="1">
         <w:r>
           <w:rPr>
             <w:rStyle w:val="Hyperlink"/>
@@ -24447,7 +26211,7 @@
           <w:sz w:val="24"/>
         </w:rPr>
       </w:pPr>
-      <w:hyperlink r:id="rId48" w:history="1">
+      <w:hyperlink r:id="rId50" w:history="1">
         <w:r>
           <w:rPr>
             <w:rStyle w:val="Hyperlink"/>
@@ -24464,7 +26228,7 @@
           <w:sz w:val="24"/>
         </w:rPr>
       </w:pPr>
-      <w:hyperlink r:id="rId49" w:history="1">
+      <w:hyperlink r:id="rId51" w:history="1">
         <w:r>
           <w:rPr>
             <w:rStyle w:val="Hyperlink"/>
@@ -24482,7 +26246,7 @@
           <w:sz w:val="24"/>
         </w:rPr>
       </w:pPr>
-      <w:hyperlink r:id="rId50" w:history="1">
+      <w:hyperlink r:id="rId52" w:history="1">
         <w:r>
           <w:rPr>
             <w:rStyle w:val="Hyperlink"/>
@@ -24518,7 +26282,7 @@
           <w:tab w:val="center" w:pos="4252"/>
         </w:tabs>
       </w:pPr>
-      <w:hyperlink r:id="rId51" w:history="1">
+      <w:hyperlink r:id="rId53" w:history="1">
         <w:proofErr w:type="spellStart"/>
         <w:r>
           <w:rPr>
@@ -24563,7 +26327,7 @@
           <w:tab w:val="center" w:pos="4252"/>
         </w:tabs>
       </w:pPr>
-      <w:hyperlink r:id="rId52" w:anchor=":~:text=sklearn.metrics.%20confusion_matrix%20%28y_true%2C%20y_pred%2C%20%2A%2C%20labels%20%3D%20None%2C,and%20predicted%20to%20be%20in%20group%20%28j%29%20." w:history="1">
+      <w:hyperlink r:id="rId54" w:anchor=":~:text=sklearn.metrics.%20confusion_matrix%20%28y_true%2C%20y_pred%2C%20%2A%2C%20labels%20%3D%20None%2C,and%20predicted%20to%20be%20in%20group%20%28j%29%20." w:history="1">
         <w:proofErr w:type="spellStart"/>
         <w:r>
           <w:rPr>
@@ -24611,7 +26375,7 @@
           <w:rStyle w:val="Hyperlink"/>
         </w:rPr>
       </w:pPr>
-      <w:hyperlink r:id="rId53" w:history="1">
+      <w:hyperlink r:id="rId55" w:history="1">
         <w:r>
           <w:rPr>
             <w:rStyle w:val="Hyperlink"/>
@@ -24682,7 +26446,7 @@
           <w:tab w:val="center" w:pos="4252"/>
         </w:tabs>
       </w:pPr>
-      <w:hyperlink r:id="rId54" w:anchor="roc-metrics" w:history="1">
+      <w:hyperlink r:id="rId56" w:anchor="roc-metrics" w:history="1">
         <w:r>
           <w:rPr>
             <w:rStyle w:val="Hyperlink"/>
@@ -24711,7 +26475,7 @@
           <w:tab w:val="center" w:pos="4252"/>
         </w:tabs>
       </w:pPr>
-      <w:hyperlink r:id="rId55" w:history="1">
+      <w:hyperlink r:id="rId57" w:history="1">
         <w:r>
           <w:rPr>
             <w:rStyle w:val="Hyperlink"/>
@@ -24727,7 +26491,7 @@
       </w:r>
     </w:p>
     <w:p>
-      <w:hyperlink r:id="rId56" w:history="1">
+      <w:hyperlink r:id="rId58" w:history="1">
         <w:proofErr w:type="spellStart"/>
         <w:r>
           <w:rPr>
@@ -24791,7 +26555,7 @@
       <w:r>
         <w:t xml:space="preserve">: </w:t>
       </w:r>
-      <w:hyperlink r:id="rId57" w:history="1">
+      <w:hyperlink r:id="rId59" w:history="1">
         <w:r>
           <w:rPr>
             <w:rStyle w:val="Hyperlink"/>
@@ -24809,7 +26573,7 @@
       <w:r>
         <w:t xml:space="preserve">: </w:t>
       </w:r>
-      <w:hyperlink r:id="rId58" w:history="1">
+      <w:hyperlink r:id="rId60" w:history="1">
         <w:r>
           <w:rPr>
             <w:rStyle w:val="Hyperlink"/>
@@ -24827,7 +26591,7 @@
       <w:r>
         <w:t xml:space="preserve"> </w:t>
       </w:r>
-      <w:hyperlink r:id="rId59" w:history="1">
+      <w:hyperlink r:id="rId61" w:history="1">
         <w:r>
           <w:rPr>
             <w:rStyle w:val="Hyperlink"/>
@@ -24845,7 +26609,7 @@
       <w:r>
         <w:t xml:space="preserve"> </w:t>
       </w:r>
-      <w:hyperlink r:id="rId60" w:history="1">
+      <w:hyperlink r:id="rId62" w:history="1">
         <w:r>
           <w:rPr>
             <w:rStyle w:val="Hyperlink"/>
@@ -24859,7 +26623,7 @@
         <w:lastRenderedPageBreak/>
         <w:t xml:space="preserve">Pandas: </w:t>
       </w:r>
-      <w:hyperlink r:id="rId61" w:history="1">
+      <w:hyperlink r:id="rId63" w:history="1">
         <w:r>
           <w:rPr>
             <w:rStyle w:val="Hyperlink"/>
@@ -24885,7 +26649,7 @@
       <w:r>
         <w:t xml:space="preserve">: </w:t>
       </w:r>
-      <w:hyperlink r:id="rId62" w:history="1">
+      <w:hyperlink r:id="rId64" w:history="1">
         <w:r>
           <w:rPr>
             <w:rStyle w:val="Hyperlink"/>
@@ -24906,7 +26670,7 @@
       <w:r>
         <w:t xml:space="preserve">: </w:t>
       </w:r>
-      <w:hyperlink r:id="rId63" w:history="1">
+      <w:hyperlink r:id="rId65" w:history="1">
         <w:r>
           <w:rPr>
             <w:rStyle w:val="Hyperlink"/>
@@ -24944,7 +26708,7 @@
           <w:szCs w:val="24"/>
         </w:rPr>
       </w:pPr>
-      <w:hyperlink r:id="rId64" w:history="1">
+      <w:hyperlink r:id="rId66" w:history="1">
         <w:r>
           <w:rPr>
             <w:rStyle w:val="Hyperlink"/>
@@ -24962,7 +26726,7 @@
           <w:szCs w:val="24"/>
         </w:rPr>
       </w:pPr>
-      <w:hyperlink r:id="rId65" w:history="1">
+      <w:hyperlink r:id="rId67" w:history="1">
         <w:r>
           <w:rPr>
             <w:rStyle w:val="Hyperlink"/>
@@ -24980,7 +26744,7 @@
           <w:szCs w:val="24"/>
         </w:rPr>
       </w:pPr>
-      <w:hyperlink r:id="rId66" w:history="1">
+      <w:hyperlink r:id="rId68" w:history="1">
         <w:r>
           <w:rPr>
             <w:rStyle w:val="Hyperlink"/>
@@ -24998,7 +26762,7 @@
           <w:szCs w:val="24"/>
         </w:rPr>
       </w:pPr>
-      <w:hyperlink r:id="rId67" w:anchor="page=39&amp;zoom=100,113,261" w:history="1">
+      <w:hyperlink r:id="rId69" w:anchor="page=39&amp;zoom=100,113,261" w:history="1">
         <w:r>
           <w:rPr>
             <w:rStyle w:val="Hyperlink"/>
@@ -25016,7 +26780,7 @@
           <w:szCs w:val="24"/>
         </w:rPr>
       </w:pPr>
-      <w:hyperlink r:id="rId68" w:history="1">
+      <w:hyperlink r:id="rId70" w:history="1">
         <w:r>
           <w:rPr>
             <w:rStyle w:val="Hyperlink"/>
@@ -25034,7 +26798,7 @@
           <w:szCs w:val="24"/>
         </w:rPr>
       </w:pPr>
-      <w:hyperlink r:id="rId69" w:history="1">
+      <w:hyperlink r:id="rId71" w:history="1">
         <w:r>
           <w:rPr>
             <w:rStyle w:val="Hyperlink"/>
@@ -25055,7 +26819,7 @@
           <w:shd w:val="clear" w:color="auto" w:fill="FFFFFF"/>
         </w:rPr>
       </w:pPr>
-      <w:hyperlink r:id="rId70" w:history="1">
+      <w:hyperlink r:id="rId72" w:history="1">
         <w:r>
           <w:rPr>
             <w:rStyle w:val="Hyperlink"/>
@@ -25076,7 +26840,7 @@
           <w:szCs w:val="24"/>
         </w:rPr>
       </w:pPr>
-      <w:hyperlink r:id="rId71" w:history="1">
+      <w:hyperlink r:id="rId73" w:history="1">
         <w:r>
           <w:rPr>
             <w:rStyle w:val="Hyperlink"/>
@@ -25094,7 +26858,7 @@
           <w:szCs w:val="24"/>
         </w:rPr>
       </w:pPr>
-      <w:hyperlink r:id="rId72" w:history="1">
+      <w:hyperlink r:id="rId74" w:history="1">
         <w:r>
           <w:rPr>
             <w:rStyle w:val="Hyperlink"/>
@@ -26941,6 +28705,25 @@
     <w:uiPriority w:val="99"/>
     <w:rsid w:val="000C1515"/>
   </w:style>
+  <w:style w:type="table" w:styleId="TabeladeGradeClara">
+    <w:name w:val="Grid Table Light"/>
+    <w:basedOn w:val="Tabelanormal"/>
+    <w:uiPriority w:val="40"/>
+    <w:rsid w:val="00651241"/>
+    <w:pPr>
+      <w:spacing w:after="0" w:line="240" w:lineRule="auto"/>
+    </w:pPr>
+    <w:tblPr>
+      <w:tblBorders>
+        <w:top w:val="single" w:sz="4" w:space="0" w:color="BFBFBF" w:themeColor="background1" w:themeShade="BF"/>
+        <w:left w:val="single" w:sz="4" w:space="0" w:color="BFBFBF" w:themeColor="background1" w:themeShade="BF"/>
+        <w:bottom w:val="single" w:sz="4" w:space="0" w:color="BFBFBF" w:themeColor="background1" w:themeShade="BF"/>
+        <w:right w:val="single" w:sz="4" w:space="0" w:color="BFBFBF" w:themeColor="background1" w:themeShade="BF"/>
+        <w:insideH w:val="single" w:sz="4" w:space="0" w:color="BFBFBF" w:themeColor="background1" w:themeShade="BF"/>
+        <w:insideV w:val="single" w:sz="4" w:space="0" w:color="BFBFBF" w:themeColor="background1" w:themeShade="BF"/>
+      </w:tblBorders>
+    </w:tblPr>
+  </w:style>
 </w:styles>
 </file>
 
@@ -27244,7 +29027,7 @@
 </file>
 
 <file path=customXml/itemProps1.xml><?xml version="1.0" encoding="utf-8"?>
-<ds:datastoreItem xmlns:ds="http://schemas.openxmlformats.org/officeDocument/2006/customXml" ds:itemID="{DEBFA321-896E-4867-9754-38C61EB60260}">
+<ds:datastoreItem xmlns:ds="http://schemas.openxmlformats.org/officeDocument/2006/customXml" ds:itemID="{C1D1D876-C886-4FA6-93E8-7D6C7C409E54}">
   <ds:schemaRefs>
     <ds:schemaRef ds:uri="http://schemas.openxmlformats.org/officeDocument/2006/bibliography"/>
   </ds:schemaRefs>

</xml_diff>

<commit_message>
Monografia - Desenvolvimento e resultados finalizado - v1
</commit_message>
<xml_diff>
--- a/Esboço monografia.docx
+++ b/Esboço monografia.docx
@@ -16801,7 +16801,23 @@
           <w:sz w:val="24"/>
           <w:szCs w:val="24"/>
         </w:rPr>
-        <w:t>Fonte: desenvolvido pelo autor</w:t>
+        <w:t xml:space="preserve">Fonte: </w:t>
+      </w:r>
+      <w:r>
+        <w:rPr>
+          <w:rFonts w:ascii="Times New Roman" w:hAnsi="Times New Roman" w:cs="Times New Roman"/>
+          <w:sz w:val="24"/>
+          <w:szCs w:val="24"/>
+        </w:rPr>
+        <w:t>Elaborado</w:t>
+      </w:r>
+      <w:r>
+        <w:rPr>
+          <w:rFonts w:ascii="Times New Roman" w:hAnsi="Times New Roman" w:cs="Times New Roman"/>
+          <w:sz w:val="24"/>
+          <w:szCs w:val="24"/>
+        </w:rPr>
+        <w:t xml:space="preserve"> pelo autor</w:t>
       </w:r>
     </w:p>
     <w:p>
@@ -18980,26 +18996,15 @@
         </w:rPr>
         <w:t xml:space="preserve">, </w:t>
       </w:r>
-      <w:proofErr w:type="spellStart"/>
-      <w:r>
-        <w:rPr>
-          <w:rFonts w:ascii="Times New Roman" w:hAnsi="Times New Roman" w:cs="Times New Roman"/>
-          <w:sz w:val="24"/>
-          <w:szCs w:val="24"/>
-          <w:shd w:val="clear" w:color="auto" w:fill="FFFFFF"/>
-        </w:rPr>
-        <w:t>tounou</w:t>
-      </w:r>
-      <w:r>
-        <w:rPr>
-          <w:rFonts w:ascii="Times New Roman" w:hAnsi="Times New Roman" w:cs="Times New Roman"/>
-          <w:sz w:val="24"/>
-          <w:szCs w:val="24"/>
-          <w:shd w:val="clear" w:color="auto" w:fill="FFFFFF"/>
-        </w:rPr>
-        <w:t>-se</w:t>
-      </w:r>
-      <w:proofErr w:type="spellEnd"/>
+      <w:r>
+        <w:rPr>
+          <w:rFonts w:ascii="Times New Roman" w:hAnsi="Times New Roman" w:cs="Times New Roman"/>
+          <w:sz w:val="24"/>
+          <w:szCs w:val="24"/>
+          <w:shd w:val="clear" w:color="auto" w:fill="FFFFFF"/>
+        </w:rPr>
+        <w:t>tornou-se</w:t>
+      </w:r>
       <w:r>
         <w:rPr>
           <w:rFonts w:ascii="Times New Roman" w:hAnsi="Times New Roman" w:cs="Times New Roman"/>
@@ -21635,6 +21640,25 @@
               </w:rPr>
               <w:t>Inversão</w:t>
             </w:r>
+            <w:r>
+              <w:rPr>
+                <w:rFonts w:ascii="Times New Roman" w:hAnsi="Times New Roman" w:cs="Times New Roman"/>
+              </w:rPr>
+              <w:t xml:space="preserve"> (</w:t>
+            </w:r>
+            <w:r>
+              <w:rPr>
+                <w:rFonts w:ascii="Times New Roman" w:hAnsi="Times New Roman" w:cs="Times New Roman"/>
+                <w:i/>
+              </w:rPr>
+              <w:t>flip</w:t>
+            </w:r>
+            <w:r>
+              <w:rPr>
+                <w:rFonts w:ascii="Times New Roman" w:hAnsi="Times New Roman" w:cs="Times New Roman"/>
+              </w:rPr>
+              <w:t>)</w:t>
+            </w:r>
           </w:p>
         </w:tc>
         <w:tc>
@@ -22025,7 +22049,21 @@
           <w:rFonts w:ascii="Times New Roman" w:hAnsi="Times New Roman" w:cs="Times New Roman"/>
           <w:sz w:val="24"/>
         </w:rPr>
-        <w:t>Criação da Rede Neural Convolucional</w:t>
+        <w:t>Estrutura da</w:t>
+      </w:r>
+      <w:r>
+        <w:rPr>
+          <w:rFonts w:ascii="Times New Roman" w:hAnsi="Times New Roman" w:cs="Times New Roman"/>
+          <w:sz w:val="24"/>
+        </w:rPr>
+        <w:t xml:space="preserve"> Rede Neural Convolucional</w:t>
+      </w:r>
+      <w:r>
+        <w:rPr>
+          <w:rFonts w:ascii="Times New Roman" w:hAnsi="Times New Roman" w:cs="Times New Roman"/>
+          <w:sz w:val="24"/>
+        </w:rPr>
+        <w:t xml:space="preserve"> desenvolvida</w:t>
       </w:r>
     </w:p>
     <w:p>
@@ -22049,6 +22087,78 @@
           <w:rFonts w:ascii="Times New Roman" w:hAnsi="Times New Roman" w:cs="Times New Roman"/>
           <w:sz w:val="24"/>
         </w:rPr>
+        <w:t xml:space="preserve"> </w:t>
+      </w:r>
+      <w:r>
+        <w:rPr>
+          <w:rFonts w:ascii="Times New Roman" w:hAnsi="Times New Roman" w:cs="Times New Roman"/>
+          <w:sz w:val="24"/>
+        </w:rPr>
+        <w:t xml:space="preserve">para classificação binária das imagens de TC nas classes de </w:t>
+      </w:r>
+      <w:r>
+        <w:rPr>
+          <w:rFonts w:ascii="Times New Roman" w:hAnsi="Times New Roman" w:cs="Times New Roman"/>
+          <w:i/>
+          <w:sz w:val="24"/>
+        </w:rPr>
+        <w:t>avc</w:t>
+      </w:r>
+      <w:r>
+        <w:rPr>
+          <w:rFonts w:ascii="Times New Roman" w:hAnsi="Times New Roman" w:cs="Times New Roman"/>
+          <w:sz w:val="24"/>
+        </w:rPr>
+        <w:t xml:space="preserve"> e </w:t>
+      </w:r>
+      <w:r>
+        <w:rPr>
+          <w:rFonts w:ascii="Times New Roman" w:hAnsi="Times New Roman" w:cs="Times New Roman"/>
+          <w:i/>
+          <w:sz w:val="24"/>
+        </w:rPr>
+        <w:t>não avc</w:t>
+      </w:r>
+      <w:r>
+        <w:rPr>
+          <w:rFonts w:ascii="Times New Roman" w:hAnsi="Times New Roman" w:cs="Times New Roman"/>
+          <w:sz w:val="24"/>
+        </w:rPr>
+        <w:t>. A estrutura dessa rede conta com</w:t>
+      </w:r>
+      <w:r>
+        <w:rPr>
+          <w:rFonts w:ascii="Times New Roman" w:hAnsi="Times New Roman" w:cs="Times New Roman"/>
+          <w:sz w:val="24"/>
+        </w:rPr>
+        <w:t xml:space="preserve"> as camadas  que implementam o pré-processamento, comentado nas seções anteriores, e com a </w:t>
+      </w:r>
+      <w:r>
+        <w:rPr>
+          <w:rFonts w:ascii="Times New Roman" w:hAnsi="Times New Roman" w:cs="Times New Roman"/>
+          <w:sz w:val="24"/>
+        </w:rPr>
+        <w:t>transferência de aprendizado de uma rede VGG-16 pré</w:t>
+      </w:r>
+      <w:r>
+        <w:rPr>
+          <w:rFonts w:ascii="Times New Roman" w:hAnsi="Times New Roman" w:cs="Times New Roman"/>
+          <w:sz w:val="24"/>
+        </w:rPr>
+        <w:t>-</w:t>
+      </w:r>
+      <w:r>
+        <w:rPr>
+          <w:rFonts w:ascii="Times New Roman" w:hAnsi="Times New Roman" w:cs="Times New Roman"/>
+          <w:sz w:val="24"/>
+        </w:rPr>
+        <w:t>treinada</w:t>
+      </w:r>
+      <w:r>
+        <w:rPr>
+          <w:rFonts w:ascii="Times New Roman" w:hAnsi="Times New Roman" w:cs="Times New Roman"/>
+          <w:sz w:val="24"/>
+        </w:rPr>
         <w:t>,</w:t>
       </w:r>
       <w:r>
@@ -22056,78 +22166,6 @@
           <w:rFonts w:ascii="Times New Roman" w:hAnsi="Times New Roman" w:cs="Times New Roman"/>
           <w:sz w:val="24"/>
         </w:rPr>
-        <w:t xml:space="preserve"> para classificação binária das imagens de TC nas classes de </w:t>
-      </w:r>
-      <w:r>
-        <w:rPr>
-          <w:rFonts w:ascii="Times New Roman" w:hAnsi="Times New Roman" w:cs="Times New Roman"/>
-          <w:i/>
-          <w:sz w:val="24"/>
-        </w:rPr>
-        <w:t>avc</w:t>
-      </w:r>
-      <w:r>
-        <w:rPr>
-          <w:rFonts w:ascii="Times New Roman" w:hAnsi="Times New Roman" w:cs="Times New Roman"/>
-          <w:sz w:val="24"/>
-        </w:rPr>
-        <w:t xml:space="preserve"> e </w:t>
-      </w:r>
-      <w:r>
-        <w:rPr>
-          <w:rFonts w:ascii="Times New Roman" w:hAnsi="Times New Roman" w:cs="Times New Roman"/>
-          <w:i/>
-          <w:sz w:val="24"/>
-        </w:rPr>
-        <w:t>não avc</w:t>
-      </w:r>
-      <w:r>
-        <w:rPr>
-          <w:rFonts w:ascii="Times New Roman" w:hAnsi="Times New Roman" w:cs="Times New Roman"/>
-          <w:sz w:val="24"/>
-        </w:rPr>
-        <w:t>. A estrutura dessa rede conta com</w:t>
-      </w:r>
-      <w:r>
-        <w:rPr>
-          <w:rFonts w:ascii="Times New Roman" w:hAnsi="Times New Roman" w:cs="Times New Roman"/>
-          <w:sz w:val="24"/>
-        </w:rPr>
-        <w:t xml:space="preserve"> as camadas  que implementam o pré-processamento, comentado nas seções anteriores, e com a </w:t>
-      </w:r>
-      <w:r>
-        <w:rPr>
-          <w:rFonts w:ascii="Times New Roman" w:hAnsi="Times New Roman" w:cs="Times New Roman"/>
-          <w:sz w:val="24"/>
-        </w:rPr>
-        <w:t>transferência de aprendizado de uma rede VGG-16 pré</w:t>
-      </w:r>
-      <w:r>
-        <w:rPr>
-          <w:rFonts w:ascii="Times New Roman" w:hAnsi="Times New Roman" w:cs="Times New Roman"/>
-          <w:sz w:val="24"/>
-        </w:rPr>
-        <w:t>-</w:t>
-      </w:r>
-      <w:r>
-        <w:rPr>
-          <w:rFonts w:ascii="Times New Roman" w:hAnsi="Times New Roman" w:cs="Times New Roman"/>
-          <w:sz w:val="24"/>
-        </w:rPr>
-        <w:t>treinada</w:t>
-      </w:r>
-      <w:r>
-        <w:rPr>
-          <w:rFonts w:ascii="Times New Roman" w:hAnsi="Times New Roman" w:cs="Times New Roman"/>
-          <w:sz w:val="24"/>
-        </w:rPr>
-        <w:t>,</w:t>
-      </w:r>
-      <w:r>
-        <w:rPr>
-          <w:rFonts w:ascii="Times New Roman" w:hAnsi="Times New Roman" w:cs="Times New Roman"/>
-          <w:sz w:val="24"/>
-        </w:rPr>
         <w:t xml:space="preserve"> </w:t>
       </w:r>
       <w:r>
@@ -22142,6 +22180,13 @@
           <w:rFonts w:ascii="Times New Roman" w:hAnsi="Times New Roman" w:cs="Times New Roman"/>
           <w:sz w:val="24"/>
         </w:rPr>
+        <w:t xml:space="preserve"> as</w:t>
+      </w:r>
+      <w:r>
+        <w:rPr>
+          <w:rFonts w:ascii="Times New Roman" w:hAnsi="Times New Roman" w:cs="Times New Roman"/>
+          <w:sz w:val="24"/>
+        </w:rPr>
         <w:t xml:space="preserve"> camadas de convolução e </w:t>
       </w:r>
       <w:r>
@@ -22157,6 +22202,13 @@
           <w:sz w:val="24"/>
         </w:rPr>
         <w:t>agrupamento</w:t>
+      </w:r>
+      <w:r>
+        <w:rPr>
+          <w:rFonts w:ascii="Times New Roman" w:hAnsi="Times New Roman" w:cs="Times New Roman"/>
+          <w:sz w:val="24"/>
+        </w:rPr>
+        <w:t xml:space="preserve"> dessa arquitetura</w:t>
       </w:r>
       <w:r>
         <w:rPr>
@@ -22366,7 +22418,6 @@
       <w:r>
         <w:rPr>
           <w:rFonts w:ascii="Times New Roman" w:hAnsi="Times New Roman" w:cs="Times New Roman"/>
-          <w:i/>
           <w:sz w:val="24"/>
         </w:rPr>
         <w:t>sigmoide</w:t>
@@ -22376,7 +22427,35 @@
           <w:rFonts w:ascii="Times New Roman" w:hAnsi="Times New Roman" w:cs="Times New Roman"/>
           <w:sz w:val="24"/>
         </w:rPr>
-        <w:t>, para classificação final de determinada imagem processada.</w:t>
+        <w:t xml:space="preserve">, </w:t>
+      </w:r>
+      <w:r>
+        <w:rPr>
+          <w:rFonts w:ascii="Times New Roman" w:hAnsi="Times New Roman" w:cs="Times New Roman"/>
+          <w:sz w:val="24"/>
+        </w:rPr>
+        <w:t xml:space="preserve">a qual gera o valor usado </w:t>
+      </w:r>
+      <w:r>
+        <w:rPr>
+          <w:rFonts w:ascii="Times New Roman" w:hAnsi="Times New Roman" w:cs="Times New Roman"/>
+          <w:sz w:val="24"/>
+        </w:rPr>
+        <w:t>para classificação final de determinada imagem processada</w:t>
+      </w:r>
+      <w:r>
+        <w:rPr>
+          <w:rFonts w:ascii="Times New Roman" w:hAnsi="Times New Roman" w:cs="Times New Roman"/>
+          <w:sz w:val="24"/>
+        </w:rPr>
+        <w:t xml:space="preserve"> pela rede</w:t>
+      </w:r>
+      <w:r>
+        <w:rPr>
+          <w:rFonts w:ascii="Times New Roman" w:hAnsi="Times New Roman" w:cs="Times New Roman"/>
+          <w:sz w:val="24"/>
+        </w:rPr>
+        <w:t>.</w:t>
       </w:r>
     </w:p>
     <w:p>
@@ -22398,14 +22477,1235 @@
           <w:sz w:val="24"/>
         </w:rPr>
       </w:pPr>
-      <w:r>
-        <w:rPr>
-          <w:rFonts w:ascii="Times New Roman" w:hAnsi="Times New Roman" w:cs="Times New Roman"/>
-          <w:sz w:val="24"/>
-        </w:rPr>
-        <w:t>IMG DA ARQUITETURA DA REDE CRIADA</w:t>
-      </w:r>
-    </w:p>
+    </w:p>
+    <w:p>
+      <w:pPr>
+        <w:ind w:firstLine="708"/>
+        <w:jc w:val="both"/>
+        <w:rPr>
+          <w:rFonts w:ascii="Times New Roman" w:hAnsi="Times New Roman" w:cs="Times New Roman"/>
+          <w:sz w:val="24"/>
+        </w:rPr>
+      </w:pPr>
+    </w:p>
+    <w:p>
+      <w:pPr>
+        <w:ind w:firstLine="708"/>
+        <w:jc w:val="both"/>
+        <w:rPr>
+          <w:rFonts w:ascii="Times New Roman" w:hAnsi="Times New Roman" w:cs="Times New Roman"/>
+          <w:sz w:val="24"/>
+        </w:rPr>
+      </w:pPr>
+    </w:p>
+    <w:p>
+      <w:pPr>
+        <w:ind w:firstLine="708"/>
+        <w:jc w:val="both"/>
+        <w:rPr>
+          <w:rFonts w:ascii="Times New Roman" w:hAnsi="Times New Roman" w:cs="Times New Roman"/>
+          <w:sz w:val="24"/>
+        </w:rPr>
+      </w:pPr>
+    </w:p>
+    <w:p>
+      <w:pPr>
+        <w:ind w:firstLine="708"/>
+        <w:jc w:val="both"/>
+        <w:rPr>
+          <w:rFonts w:ascii="Times New Roman" w:hAnsi="Times New Roman" w:cs="Times New Roman"/>
+          <w:sz w:val="24"/>
+        </w:rPr>
+      </w:pPr>
+    </w:p>
+    <w:p>
+      <w:pPr>
+        <w:ind w:firstLine="708"/>
+        <w:jc w:val="both"/>
+        <w:rPr>
+          <w:rFonts w:ascii="Times New Roman" w:hAnsi="Times New Roman" w:cs="Times New Roman"/>
+          <w:sz w:val="24"/>
+        </w:rPr>
+      </w:pPr>
+    </w:p>
+    <w:p>
+      <w:pPr>
+        <w:jc w:val="center"/>
+        <w:rPr>
+          <w:rFonts w:ascii="Times New Roman" w:hAnsi="Times New Roman" w:cs="Times New Roman"/>
+          <w:sz w:val="24"/>
+        </w:rPr>
+      </w:pPr>
+      <w:r>
+        <w:rPr>
+          <w:rFonts w:ascii="Times New Roman" w:hAnsi="Times New Roman" w:cs="Times New Roman"/>
+          <w:sz w:val="24"/>
+        </w:rPr>
+        <w:lastRenderedPageBreak/>
+        <w:t>Tabela 5 – Estrutura final da Rede Neural Convolucional criada para imagens RGB de dimensão 512x512 pixels</w:t>
+      </w:r>
+    </w:p>
+    <w:p>
+      <w:pPr>
+        <w:jc w:val="center"/>
+        <w:rPr>
+          <w:rFonts w:ascii="Times New Roman" w:hAnsi="Times New Roman" w:cs="Times New Roman"/>
+          <w:sz w:val="24"/>
+        </w:rPr>
+      </w:pPr>
+    </w:p>
+    <w:tbl>
+      <w:tblPr>
+        <w:tblStyle w:val="Tabelacomgrade"/>
+        <w:tblW w:w="0" w:type="auto"/>
+        <w:tblLook w:val="04A0" w:firstRow="1" w:lastRow="0" w:firstColumn="1" w:lastColumn="0" w:noHBand="0" w:noVBand="1"/>
+      </w:tblPr>
+      <w:tblGrid>
+        <w:gridCol w:w="337"/>
+        <w:gridCol w:w="4182"/>
+        <w:gridCol w:w="2422"/>
+        <w:gridCol w:w="1553"/>
+      </w:tblGrid>
+      <w:tr>
+        <w:trPr>
+          <w:trHeight w:val="782"/>
+        </w:trPr>
+        <w:tc>
+          <w:tcPr>
+            <w:tcW w:w="337" w:type="dxa"/>
+            <w:vAlign w:val="center"/>
+          </w:tcPr>
+          <w:p>
+            <w:pPr>
+              <w:spacing w:line="259" w:lineRule="auto"/>
+              <w:jc w:val="center"/>
+              <w:rPr>
+                <w:rFonts w:ascii="Times New Roman" w:hAnsi="Times New Roman" w:cs="Times New Roman"/>
+                <w:sz w:val="24"/>
+              </w:rPr>
+            </w:pPr>
+          </w:p>
+        </w:tc>
+        <w:tc>
+          <w:tcPr>
+            <w:tcW w:w="4182" w:type="dxa"/>
+            <w:vAlign w:val="center"/>
+          </w:tcPr>
+          <w:p>
+            <w:pPr>
+              <w:spacing w:line="259" w:lineRule="auto"/>
+              <w:jc w:val="center"/>
+              <w:rPr>
+                <w:rFonts w:ascii="Times New Roman" w:hAnsi="Times New Roman" w:cs="Times New Roman"/>
+                <w:sz w:val="24"/>
+              </w:rPr>
+            </w:pPr>
+            <w:r>
+              <w:rPr>
+                <w:rFonts w:ascii="Times New Roman" w:hAnsi="Times New Roman" w:cs="Times New Roman"/>
+                <w:sz w:val="24"/>
+              </w:rPr>
+              <w:t>Componentes da rede</w:t>
+            </w:r>
+          </w:p>
+        </w:tc>
+        <w:tc>
+          <w:tcPr>
+            <w:tcW w:w="2422" w:type="dxa"/>
+            <w:vAlign w:val="center"/>
+          </w:tcPr>
+          <w:p>
+            <w:pPr>
+              <w:spacing w:line="259" w:lineRule="auto"/>
+              <w:jc w:val="center"/>
+              <w:rPr>
+                <w:rFonts w:ascii="Times New Roman" w:hAnsi="Times New Roman" w:cs="Times New Roman"/>
+                <w:sz w:val="24"/>
+              </w:rPr>
+            </w:pPr>
+            <w:r>
+              <w:rPr>
+                <w:rFonts w:ascii="Times New Roman" w:hAnsi="Times New Roman" w:cs="Times New Roman"/>
+                <w:sz w:val="24"/>
+              </w:rPr>
+              <w:t>Principal função do componente</w:t>
+            </w:r>
+          </w:p>
+        </w:tc>
+        <w:tc>
+          <w:tcPr>
+            <w:tcW w:w="1553" w:type="dxa"/>
+            <w:vAlign w:val="center"/>
+          </w:tcPr>
+          <w:p>
+            <w:pPr>
+              <w:spacing w:line="259" w:lineRule="auto"/>
+              <w:jc w:val="center"/>
+              <w:rPr>
+                <w:rFonts w:ascii="Times New Roman" w:hAnsi="Times New Roman" w:cs="Times New Roman"/>
+                <w:sz w:val="24"/>
+              </w:rPr>
+            </w:pPr>
+            <w:r>
+              <w:rPr>
+                <w:rFonts w:ascii="Times New Roman" w:hAnsi="Times New Roman" w:cs="Times New Roman"/>
+                <w:sz w:val="24"/>
+              </w:rPr>
+              <w:t>Tamanho da saída</w:t>
+            </w:r>
+          </w:p>
+        </w:tc>
+      </w:tr>
+      <w:tr>
+        <w:trPr>
+          <w:trHeight w:val="1132"/>
+        </w:trPr>
+        <w:tc>
+          <w:tcPr>
+            <w:tcW w:w="337" w:type="dxa"/>
+            <w:vAlign w:val="center"/>
+          </w:tcPr>
+          <w:p>
+            <w:pPr>
+              <w:spacing w:line="259" w:lineRule="auto"/>
+              <w:jc w:val="center"/>
+              <w:rPr>
+                <w:rFonts w:ascii="Times New Roman" w:hAnsi="Times New Roman" w:cs="Times New Roman"/>
+                <w:sz w:val="24"/>
+              </w:rPr>
+            </w:pPr>
+            <w:r>
+              <w:rPr>
+                <w:rFonts w:ascii="Times New Roman" w:hAnsi="Times New Roman" w:cs="Times New Roman"/>
+                <w:sz w:val="24"/>
+              </w:rPr>
+              <w:t>1</w:t>
+            </w:r>
+          </w:p>
+        </w:tc>
+        <w:tc>
+          <w:tcPr>
+            <w:tcW w:w="4182" w:type="dxa"/>
+            <w:vAlign w:val="center"/>
+          </w:tcPr>
+          <w:p>
+            <w:pPr>
+              <w:spacing w:line="259" w:lineRule="auto"/>
+              <w:jc w:val="center"/>
+              <w:rPr>
+                <w:rFonts w:ascii="Times New Roman" w:hAnsi="Times New Roman" w:cs="Times New Roman"/>
+                <w:sz w:val="24"/>
+              </w:rPr>
+            </w:pPr>
+            <w:r>
+              <w:rPr>
+                <w:rFonts w:ascii="Times New Roman" w:hAnsi="Times New Roman" w:cs="Times New Roman"/>
+                <w:sz w:val="24"/>
+              </w:rPr>
+              <w:t>Camada de entrada e redimensionamento</w:t>
+            </w:r>
+          </w:p>
+        </w:tc>
+        <w:tc>
+          <w:tcPr>
+            <w:tcW w:w="2422" w:type="dxa"/>
+            <w:vAlign w:val="center"/>
+          </w:tcPr>
+          <w:p>
+            <w:pPr>
+              <w:spacing w:line="259" w:lineRule="auto"/>
+              <w:jc w:val="center"/>
+              <w:rPr>
+                <w:rFonts w:ascii="Times New Roman" w:hAnsi="Times New Roman" w:cs="Times New Roman"/>
+                <w:sz w:val="24"/>
+              </w:rPr>
+            </w:pPr>
+            <w:r>
+              <w:rPr>
+                <w:rFonts w:ascii="Times New Roman" w:hAnsi="Times New Roman" w:cs="Times New Roman"/>
+                <w:sz w:val="24"/>
+              </w:rPr>
+              <w:t>Redimensionamento de cada pixel de 0 a 255 para 0 a 1</w:t>
+            </w:r>
+          </w:p>
+        </w:tc>
+        <w:tc>
+          <w:tcPr>
+            <w:tcW w:w="1553" w:type="dxa"/>
+            <w:vAlign w:val="center"/>
+          </w:tcPr>
+          <w:p>
+            <w:pPr>
+              <w:spacing w:line="259" w:lineRule="auto"/>
+              <w:jc w:val="center"/>
+              <w:rPr>
+                <w:rFonts w:ascii="Times New Roman" w:hAnsi="Times New Roman" w:cs="Times New Roman"/>
+                <w:sz w:val="24"/>
+              </w:rPr>
+            </w:pPr>
+            <w:r>
+              <w:rPr>
+                <w:rFonts w:ascii="Times New Roman" w:hAnsi="Times New Roman" w:cs="Times New Roman"/>
+                <w:sz w:val="24"/>
+              </w:rPr>
+              <w:t>(</w:t>
+            </w:r>
+            <w:r>
+              <w:rPr>
+                <w:rFonts w:ascii="Times New Roman" w:hAnsi="Times New Roman" w:cs="Times New Roman"/>
+                <w:sz w:val="24"/>
+              </w:rPr>
+              <w:t>512, 512, 3</w:t>
+            </w:r>
+            <w:r>
+              <w:rPr>
+                <w:rFonts w:ascii="Times New Roman" w:hAnsi="Times New Roman" w:cs="Times New Roman"/>
+                <w:sz w:val="24"/>
+              </w:rPr>
+              <w:t>)</w:t>
+            </w:r>
+          </w:p>
+        </w:tc>
+      </w:tr>
+      <w:tr>
+        <w:trPr>
+          <w:trHeight w:val="841"/>
+        </w:trPr>
+        <w:tc>
+          <w:tcPr>
+            <w:tcW w:w="337" w:type="dxa"/>
+            <w:vAlign w:val="center"/>
+          </w:tcPr>
+          <w:p>
+            <w:pPr>
+              <w:spacing w:line="259" w:lineRule="auto"/>
+              <w:jc w:val="center"/>
+              <w:rPr>
+                <w:rFonts w:ascii="Times New Roman" w:hAnsi="Times New Roman" w:cs="Times New Roman"/>
+                <w:sz w:val="24"/>
+              </w:rPr>
+            </w:pPr>
+            <w:r>
+              <w:rPr>
+                <w:rFonts w:ascii="Times New Roman" w:hAnsi="Times New Roman" w:cs="Times New Roman"/>
+                <w:sz w:val="24"/>
+              </w:rPr>
+              <w:t>2</w:t>
+            </w:r>
+          </w:p>
+        </w:tc>
+        <w:tc>
+          <w:tcPr>
+            <w:tcW w:w="4182" w:type="dxa"/>
+            <w:vAlign w:val="center"/>
+          </w:tcPr>
+          <w:p>
+            <w:pPr>
+              <w:spacing w:line="259" w:lineRule="auto"/>
+              <w:jc w:val="center"/>
+              <w:rPr>
+                <w:rFonts w:ascii="Times New Roman" w:hAnsi="Times New Roman" w:cs="Times New Roman"/>
+                <w:sz w:val="24"/>
+              </w:rPr>
+            </w:pPr>
+            <w:r>
+              <w:rPr>
+                <w:rFonts w:ascii="Times New Roman" w:hAnsi="Times New Roman" w:cs="Times New Roman"/>
+                <w:sz w:val="24"/>
+              </w:rPr>
+              <w:t>Camada de inversão</w:t>
+            </w:r>
+          </w:p>
+        </w:tc>
+        <w:tc>
+          <w:tcPr>
+            <w:tcW w:w="2422" w:type="dxa"/>
+            <w:vAlign w:val="center"/>
+          </w:tcPr>
+          <w:p>
+            <w:pPr>
+              <w:spacing w:line="259" w:lineRule="auto"/>
+              <w:jc w:val="center"/>
+              <w:rPr>
+                <w:rFonts w:ascii="Times New Roman" w:hAnsi="Times New Roman" w:cs="Times New Roman"/>
+                <w:sz w:val="24"/>
+              </w:rPr>
+            </w:pPr>
+            <w:r>
+              <w:rPr>
+                <w:rFonts w:ascii="Times New Roman" w:hAnsi="Times New Roman" w:cs="Times New Roman"/>
+                <w:sz w:val="24"/>
+              </w:rPr>
+              <w:t>Inversão aleatória (horizontal/vertical)</w:t>
+            </w:r>
+          </w:p>
+        </w:tc>
+        <w:tc>
+          <w:tcPr>
+            <w:tcW w:w="1553" w:type="dxa"/>
+            <w:vAlign w:val="center"/>
+          </w:tcPr>
+          <w:p>
+            <w:pPr>
+              <w:spacing w:line="259" w:lineRule="auto"/>
+              <w:jc w:val="center"/>
+              <w:rPr>
+                <w:rFonts w:ascii="Times New Roman" w:hAnsi="Times New Roman" w:cs="Times New Roman"/>
+                <w:sz w:val="24"/>
+              </w:rPr>
+            </w:pPr>
+            <w:r>
+              <w:rPr>
+                <w:rFonts w:ascii="Times New Roman" w:hAnsi="Times New Roman" w:cs="Times New Roman"/>
+                <w:sz w:val="24"/>
+              </w:rPr>
+              <w:t>(</w:t>
+            </w:r>
+            <w:r>
+              <w:rPr>
+                <w:rFonts w:ascii="Times New Roman" w:hAnsi="Times New Roman" w:cs="Times New Roman"/>
+                <w:sz w:val="24"/>
+              </w:rPr>
+              <w:t>512, 512, 3</w:t>
+            </w:r>
+            <w:r>
+              <w:rPr>
+                <w:rFonts w:ascii="Times New Roman" w:hAnsi="Times New Roman" w:cs="Times New Roman"/>
+                <w:sz w:val="24"/>
+              </w:rPr>
+              <w:t>)</w:t>
+            </w:r>
+          </w:p>
+        </w:tc>
+      </w:tr>
+      <w:tr>
+        <w:trPr>
+          <w:trHeight w:val="847"/>
+        </w:trPr>
+        <w:tc>
+          <w:tcPr>
+            <w:tcW w:w="337" w:type="dxa"/>
+            <w:vAlign w:val="center"/>
+          </w:tcPr>
+          <w:p>
+            <w:pPr>
+              <w:spacing w:line="259" w:lineRule="auto"/>
+              <w:jc w:val="center"/>
+              <w:rPr>
+                <w:rFonts w:ascii="Times New Roman" w:hAnsi="Times New Roman" w:cs="Times New Roman"/>
+                <w:sz w:val="24"/>
+              </w:rPr>
+            </w:pPr>
+            <w:r>
+              <w:rPr>
+                <w:rFonts w:ascii="Times New Roman" w:hAnsi="Times New Roman" w:cs="Times New Roman"/>
+                <w:sz w:val="24"/>
+              </w:rPr>
+              <w:t>3</w:t>
+            </w:r>
+          </w:p>
+        </w:tc>
+        <w:tc>
+          <w:tcPr>
+            <w:tcW w:w="4182" w:type="dxa"/>
+            <w:vAlign w:val="center"/>
+          </w:tcPr>
+          <w:p>
+            <w:pPr>
+              <w:spacing w:line="259" w:lineRule="auto"/>
+              <w:jc w:val="center"/>
+              <w:rPr>
+                <w:rFonts w:ascii="Times New Roman" w:hAnsi="Times New Roman" w:cs="Times New Roman"/>
+                <w:sz w:val="24"/>
+              </w:rPr>
+            </w:pPr>
+            <w:r>
+              <w:rPr>
+                <w:rFonts w:ascii="Times New Roman" w:hAnsi="Times New Roman" w:cs="Times New Roman"/>
+                <w:sz w:val="24"/>
+              </w:rPr>
+              <w:t>Camada de rotação</w:t>
+            </w:r>
+          </w:p>
+        </w:tc>
+        <w:tc>
+          <w:tcPr>
+            <w:tcW w:w="2422" w:type="dxa"/>
+            <w:vAlign w:val="center"/>
+          </w:tcPr>
+          <w:p>
+            <w:pPr>
+              <w:spacing w:line="259" w:lineRule="auto"/>
+              <w:jc w:val="center"/>
+              <w:rPr>
+                <w:rFonts w:ascii="Times New Roman" w:hAnsi="Times New Roman" w:cs="Times New Roman"/>
+                <w:sz w:val="24"/>
+              </w:rPr>
+            </w:pPr>
+            <w:r>
+              <w:rPr>
+                <w:rFonts w:ascii="Times New Roman" w:hAnsi="Times New Roman" w:cs="Times New Roman"/>
+                <w:sz w:val="24"/>
+              </w:rPr>
+              <w:t>Rotação de 0.2 com sentido aleatório</w:t>
+            </w:r>
+          </w:p>
+        </w:tc>
+        <w:tc>
+          <w:tcPr>
+            <w:tcW w:w="1553" w:type="dxa"/>
+            <w:vAlign w:val="center"/>
+          </w:tcPr>
+          <w:p>
+            <w:pPr>
+              <w:spacing w:line="259" w:lineRule="auto"/>
+              <w:jc w:val="center"/>
+              <w:rPr>
+                <w:rFonts w:ascii="Times New Roman" w:hAnsi="Times New Roman" w:cs="Times New Roman"/>
+                <w:sz w:val="24"/>
+              </w:rPr>
+            </w:pPr>
+            <w:r>
+              <w:rPr>
+                <w:rFonts w:ascii="Times New Roman" w:hAnsi="Times New Roman" w:cs="Times New Roman"/>
+                <w:sz w:val="24"/>
+              </w:rPr>
+              <w:t>(</w:t>
+            </w:r>
+            <w:r>
+              <w:rPr>
+                <w:rFonts w:ascii="Times New Roman" w:hAnsi="Times New Roman" w:cs="Times New Roman"/>
+                <w:sz w:val="24"/>
+              </w:rPr>
+              <w:t>512, 512, 3</w:t>
+            </w:r>
+            <w:r>
+              <w:rPr>
+                <w:rFonts w:ascii="Times New Roman" w:hAnsi="Times New Roman" w:cs="Times New Roman"/>
+                <w:sz w:val="24"/>
+              </w:rPr>
+              <w:t>)</w:t>
+            </w:r>
+          </w:p>
+        </w:tc>
+      </w:tr>
+      <w:tr>
+        <w:trPr>
+          <w:trHeight w:val="831"/>
+        </w:trPr>
+        <w:tc>
+          <w:tcPr>
+            <w:tcW w:w="337" w:type="dxa"/>
+            <w:vAlign w:val="center"/>
+          </w:tcPr>
+          <w:p>
+            <w:pPr>
+              <w:spacing w:line="259" w:lineRule="auto"/>
+              <w:jc w:val="center"/>
+              <w:rPr>
+                <w:rFonts w:ascii="Times New Roman" w:hAnsi="Times New Roman" w:cs="Times New Roman"/>
+                <w:sz w:val="24"/>
+              </w:rPr>
+            </w:pPr>
+            <w:r>
+              <w:rPr>
+                <w:rFonts w:ascii="Times New Roman" w:hAnsi="Times New Roman" w:cs="Times New Roman"/>
+                <w:sz w:val="24"/>
+              </w:rPr>
+              <w:t>4</w:t>
+            </w:r>
+          </w:p>
+        </w:tc>
+        <w:tc>
+          <w:tcPr>
+            <w:tcW w:w="4182" w:type="dxa"/>
+            <w:vAlign w:val="center"/>
+          </w:tcPr>
+          <w:p>
+            <w:pPr>
+              <w:spacing w:line="259" w:lineRule="auto"/>
+              <w:jc w:val="center"/>
+              <w:rPr>
+                <w:rFonts w:ascii="Times New Roman" w:hAnsi="Times New Roman" w:cs="Times New Roman"/>
+                <w:sz w:val="24"/>
+              </w:rPr>
+            </w:pPr>
+            <w:r>
+              <w:rPr>
+                <w:rFonts w:ascii="Times New Roman" w:hAnsi="Times New Roman" w:cs="Times New Roman"/>
+                <w:sz w:val="24"/>
+              </w:rPr>
+              <w:t>Camada de contraste</w:t>
+            </w:r>
+          </w:p>
+        </w:tc>
+        <w:tc>
+          <w:tcPr>
+            <w:tcW w:w="2422" w:type="dxa"/>
+            <w:vAlign w:val="center"/>
+          </w:tcPr>
+          <w:p>
+            <w:pPr>
+              <w:spacing w:line="259" w:lineRule="auto"/>
+              <w:jc w:val="center"/>
+              <w:rPr>
+                <w:rFonts w:ascii="Times New Roman" w:hAnsi="Times New Roman" w:cs="Times New Roman"/>
+                <w:sz w:val="24"/>
+              </w:rPr>
+            </w:pPr>
+            <w:r>
+              <w:rPr>
+                <w:rFonts w:ascii="Times New Roman" w:hAnsi="Times New Roman" w:cs="Times New Roman"/>
+                <w:sz w:val="24"/>
+              </w:rPr>
+              <w:t>Contraste aleatório com fator de 0.3 a 0.5</w:t>
+            </w:r>
+          </w:p>
+        </w:tc>
+        <w:tc>
+          <w:tcPr>
+            <w:tcW w:w="1553" w:type="dxa"/>
+            <w:vAlign w:val="center"/>
+          </w:tcPr>
+          <w:p>
+            <w:pPr>
+              <w:spacing w:line="259" w:lineRule="auto"/>
+              <w:jc w:val="center"/>
+              <w:rPr>
+                <w:rFonts w:ascii="Times New Roman" w:hAnsi="Times New Roman" w:cs="Times New Roman"/>
+                <w:sz w:val="24"/>
+              </w:rPr>
+            </w:pPr>
+            <w:r>
+              <w:rPr>
+                <w:rFonts w:ascii="Times New Roman" w:hAnsi="Times New Roman" w:cs="Times New Roman"/>
+                <w:sz w:val="24"/>
+              </w:rPr>
+              <w:t>(</w:t>
+            </w:r>
+            <w:r>
+              <w:rPr>
+                <w:rFonts w:ascii="Times New Roman" w:hAnsi="Times New Roman" w:cs="Times New Roman"/>
+                <w:sz w:val="24"/>
+              </w:rPr>
+              <w:t>512, 512, 3</w:t>
+            </w:r>
+            <w:r>
+              <w:rPr>
+                <w:rFonts w:ascii="Times New Roman" w:hAnsi="Times New Roman" w:cs="Times New Roman"/>
+                <w:sz w:val="24"/>
+              </w:rPr>
+              <w:t>)</w:t>
+            </w:r>
+          </w:p>
+        </w:tc>
+      </w:tr>
+      <w:tr>
+        <w:trPr>
+          <w:trHeight w:val="1965"/>
+        </w:trPr>
+        <w:tc>
+          <w:tcPr>
+            <w:tcW w:w="337" w:type="dxa"/>
+            <w:vAlign w:val="center"/>
+          </w:tcPr>
+          <w:p>
+            <w:pPr>
+              <w:spacing w:line="259" w:lineRule="auto"/>
+              <w:jc w:val="center"/>
+              <w:rPr>
+                <w:rFonts w:ascii="Times New Roman" w:hAnsi="Times New Roman" w:cs="Times New Roman"/>
+                <w:sz w:val="24"/>
+              </w:rPr>
+            </w:pPr>
+            <w:r>
+              <w:rPr>
+                <w:rFonts w:ascii="Times New Roman" w:hAnsi="Times New Roman" w:cs="Times New Roman"/>
+                <w:sz w:val="24"/>
+              </w:rPr>
+              <w:t>5</w:t>
+            </w:r>
+          </w:p>
+        </w:tc>
+        <w:tc>
+          <w:tcPr>
+            <w:tcW w:w="4182" w:type="dxa"/>
+            <w:vAlign w:val="center"/>
+          </w:tcPr>
+          <w:p>
+            <w:pPr>
+              <w:spacing w:line="259" w:lineRule="auto"/>
+              <w:jc w:val="center"/>
+              <w:rPr>
+                <w:rFonts w:ascii="Times New Roman" w:hAnsi="Times New Roman" w:cs="Times New Roman"/>
+                <w:sz w:val="24"/>
+              </w:rPr>
+            </w:pPr>
+            <w:r>
+              <w:rPr>
+                <w:rFonts w:ascii="Times New Roman" w:hAnsi="Times New Roman" w:cs="Times New Roman"/>
+                <w:sz w:val="24"/>
+              </w:rPr>
+              <w:t>Camadas de convolução e agrupamento VGG-16</w:t>
+            </w:r>
+          </w:p>
+        </w:tc>
+        <w:tc>
+          <w:tcPr>
+            <w:tcW w:w="2422" w:type="dxa"/>
+            <w:vAlign w:val="center"/>
+          </w:tcPr>
+          <w:p>
+            <w:pPr>
+              <w:spacing w:line="259" w:lineRule="auto"/>
+              <w:jc w:val="center"/>
+              <w:rPr>
+                <w:rFonts w:ascii="Times New Roman" w:hAnsi="Times New Roman" w:cs="Times New Roman"/>
+                <w:sz w:val="24"/>
+              </w:rPr>
+            </w:pPr>
+            <w:r>
+              <w:rPr>
+                <w:rFonts w:ascii="Times New Roman" w:hAnsi="Times New Roman" w:cs="Times New Roman"/>
+                <w:sz w:val="24"/>
+              </w:rPr>
+              <w:t xml:space="preserve">Transferência de aprendizado de uma </w:t>
+            </w:r>
+            <w:r>
+              <w:rPr>
+                <w:rFonts w:ascii="Times New Roman" w:hAnsi="Times New Roman" w:cs="Times New Roman"/>
+                <w:sz w:val="24"/>
+              </w:rPr>
+              <w:t>CNN</w:t>
+            </w:r>
+            <w:r>
+              <w:rPr>
+                <w:rFonts w:ascii="Times New Roman" w:hAnsi="Times New Roman" w:cs="Times New Roman"/>
+                <w:sz w:val="24"/>
+              </w:rPr>
+              <w:t xml:space="preserve"> VGG,</w:t>
+            </w:r>
+            <w:r>
+              <w:rPr>
+                <w:rFonts w:ascii="Times New Roman" w:hAnsi="Times New Roman" w:cs="Times New Roman"/>
+                <w:sz w:val="24"/>
+              </w:rPr>
+              <w:t xml:space="preserve"> com pesos fixos pré-gerados a partir do conjunto </w:t>
+            </w:r>
+            <w:r>
+              <w:rPr>
+                <w:rFonts w:ascii="Times New Roman" w:hAnsi="Times New Roman" w:cs="Times New Roman"/>
+                <w:i/>
+                <w:sz w:val="24"/>
+              </w:rPr>
+              <w:t>imagenet</w:t>
+            </w:r>
+          </w:p>
+        </w:tc>
+        <w:tc>
+          <w:tcPr>
+            <w:tcW w:w="1553" w:type="dxa"/>
+            <w:vAlign w:val="center"/>
+          </w:tcPr>
+          <w:p>
+            <w:pPr>
+              <w:spacing w:line="259" w:lineRule="auto"/>
+              <w:jc w:val="center"/>
+              <w:rPr>
+                <w:rFonts w:ascii="Times New Roman" w:hAnsi="Times New Roman" w:cs="Times New Roman"/>
+                <w:sz w:val="24"/>
+              </w:rPr>
+            </w:pPr>
+            <w:r>
+              <w:rPr>
+                <w:rFonts w:ascii="Times New Roman" w:hAnsi="Times New Roman" w:cs="Times New Roman"/>
+                <w:sz w:val="24"/>
+              </w:rPr>
+              <w:t>(</w:t>
+            </w:r>
+            <w:r>
+              <w:rPr>
+                <w:rFonts w:ascii="Times New Roman" w:hAnsi="Times New Roman" w:cs="Times New Roman"/>
+                <w:sz w:val="24"/>
+              </w:rPr>
+              <w:t>16</w:t>
+            </w:r>
+            <w:r>
+              <w:rPr>
+                <w:rFonts w:ascii="Times New Roman" w:hAnsi="Times New Roman" w:cs="Times New Roman"/>
+                <w:sz w:val="24"/>
+              </w:rPr>
+              <w:t xml:space="preserve">, </w:t>
+            </w:r>
+            <w:r>
+              <w:rPr>
+                <w:rFonts w:ascii="Times New Roman" w:hAnsi="Times New Roman" w:cs="Times New Roman"/>
+                <w:sz w:val="24"/>
+              </w:rPr>
+              <w:t>16</w:t>
+            </w:r>
+            <w:r>
+              <w:rPr>
+                <w:rFonts w:ascii="Times New Roman" w:hAnsi="Times New Roman" w:cs="Times New Roman"/>
+                <w:sz w:val="24"/>
+              </w:rPr>
+              <w:t xml:space="preserve">, </w:t>
+            </w:r>
+            <w:r>
+              <w:rPr>
+                <w:rFonts w:ascii="Times New Roman" w:hAnsi="Times New Roman" w:cs="Times New Roman"/>
+                <w:sz w:val="24"/>
+              </w:rPr>
+              <w:t>512</w:t>
+            </w:r>
+            <w:r>
+              <w:rPr>
+                <w:rFonts w:ascii="Times New Roman" w:hAnsi="Times New Roman" w:cs="Times New Roman"/>
+                <w:sz w:val="24"/>
+              </w:rPr>
+              <w:t>)</w:t>
+            </w:r>
+          </w:p>
+        </w:tc>
+      </w:tr>
+      <w:tr>
+        <w:trPr>
+          <w:trHeight w:val="845"/>
+        </w:trPr>
+        <w:tc>
+          <w:tcPr>
+            <w:tcW w:w="337" w:type="dxa"/>
+            <w:vAlign w:val="center"/>
+          </w:tcPr>
+          <w:p>
+            <w:pPr>
+              <w:spacing w:line="259" w:lineRule="auto"/>
+              <w:jc w:val="center"/>
+              <w:rPr>
+                <w:rFonts w:ascii="Times New Roman" w:hAnsi="Times New Roman" w:cs="Times New Roman"/>
+                <w:sz w:val="24"/>
+              </w:rPr>
+            </w:pPr>
+            <w:r>
+              <w:rPr>
+                <w:rFonts w:ascii="Times New Roman" w:hAnsi="Times New Roman" w:cs="Times New Roman"/>
+                <w:sz w:val="24"/>
+              </w:rPr>
+              <w:t>6</w:t>
+            </w:r>
+          </w:p>
+        </w:tc>
+        <w:tc>
+          <w:tcPr>
+            <w:tcW w:w="4182" w:type="dxa"/>
+            <w:vAlign w:val="center"/>
+          </w:tcPr>
+          <w:p>
+            <w:pPr>
+              <w:spacing w:line="259" w:lineRule="auto"/>
+              <w:jc w:val="center"/>
+              <w:rPr>
+                <w:rFonts w:ascii="Times New Roman" w:hAnsi="Times New Roman" w:cs="Times New Roman"/>
+                <w:sz w:val="24"/>
+              </w:rPr>
+            </w:pPr>
+            <w:r>
+              <w:rPr>
+                <w:rFonts w:ascii="Times New Roman" w:hAnsi="Times New Roman" w:cs="Times New Roman"/>
+                <w:sz w:val="24"/>
+              </w:rPr>
+              <w:t>Camada de achatamento</w:t>
+            </w:r>
+          </w:p>
+        </w:tc>
+        <w:tc>
+          <w:tcPr>
+            <w:tcW w:w="2422" w:type="dxa"/>
+            <w:vAlign w:val="center"/>
+          </w:tcPr>
+          <w:p>
+            <w:pPr>
+              <w:spacing w:line="259" w:lineRule="auto"/>
+              <w:jc w:val="center"/>
+              <w:rPr>
+                <w:rFonts w:ascii="Times New Roman" w:hAnsi="Times New Roman" w:cs="Times New Roman"/>
+                <w:sz w:val="24"/>
+              </w:rPr>
+            </w:pPr>
+            <w:r>
+              <w:rPr>
+                <w:rFonts w:ascii="Times New Roman" w:hAnsi="Times New Roman" w:cs="Times New Roman"/>
+                <w:sz w:val="24"/>
+              </w:rPr>
+              <w:t>Redimensiona saída para apenas um valor</w:t>
+            </w:r>
+          </w:p>
+        </w:tc>
+        <w:tc>
+          <w:tcPr>
+            <w:tcW w:w="1553" w:type="dxa"/>
+            <w:vAlign w:val="center"/>
+          </w:tcPr>
+          <w:p>
+            <w:pPr>
+              <w:spacing w:line="259" w:lineRule="auto"/>
+              <w:jc w:val="center"/>
+              <w:rPr>
+                <w:rFonts w:ascii="Times New Roman" w:hAnsi="Times New Roman" w:cs="Times New Roman"/>
+                <w:sz w:val="24"/>
+              </w:rPr>
+            </w:pPr>
+            <w:r>
+              <w:rPr>
+                <w:rFonts w:ascii="Times New Roman" w:hAnsi="Times New Roman" w:cs="Times New Roman"/>
+                <w:sz w:val="24"/>
+              </w:rPr>
+              <w:t>(</w:t>
+            </w:r>
+            <w:r>
+              <w:rPr>
+                <w:rFonts w:ascii="Times New Roman" w:hAnsi="Times New Roman" w:cs="Times New Roman"/>
+                <w:sz w:val="24"/>
+              </w:rPr>
+              <w:t>131072</w:t>
+            </w:r>
+            <w:r>
+              <w:rPr>
+                <w:rFonts w:ascii="Times New Roman" w:hAnsi="Times New Roman" w:cs="Times New Roman"/>
+                <w:sz w:val="24"/>
+              </w:rPr>
+              <w:t>)</w:t>
+            </w:r>
+          </w:p>
+        </w:tc>
+      </w:tr>
+      <w:tr>
+        <w:trPr>
+          <w:trHeight w:val="985"/>
+        </w:trPr>
+        <w:tc>
+          <w:tcPr>
+            <w:tcW w:w="337" w:type="dxa"/>
+            <w:vAlign w:val="center"/>
+          </w:tcPr>
+          <w:p>
+            <w:pPr>
+              <w:spacing w:line="259" w:lineRule="auto"/>
+              <w:jc w:val="center"/>
+              <w:rPr>
+                <w:rFonts w:ascii="Times New Roman" w:hAnsi="Times New Roman" w:cs="Times New Roman"/>
+                <w:sz w:val="24"/>
+              </w:rPr>
+            </w:pPr>
+            <w:r>
+              <w:rPr>
+                <w:rFonts w:ascii="Times New Roman" w:hAnsi="Times New Roman" w:cs="Times New Roman"/>
+                <w:sz w:val="24"/>
+              </w:rPr>
+              <w:t>7</w:t>
+            </w:r>
+          </w:p>
+        </w:tc>
+        <w:tc>
+          <w:tcPr>
+            <w:tcW w:w="4182" w:type="dxa"/>
+            <w:vAlign w:val="center"/>
+          </w:tcPr>
+          <w:p>
+            <w:pPr>
+              <w:spacing w:line="259" w:lineRule="auto"/>
+              <w:jc w:val="center"/>
+              <w:rPr>
+                <w:rFonts w:ascii="Times New Roman" w:hAnsi="Times New Roman" w:cs="Times New Roman"/>
+                <w:sz w:val="24"/>
+              </w:rPr>
+            </w:pPr>
+            <w:r>
+              <w:rPr>
+                <w:rFonts w:ascii="Times New Roman" w:hAnsi="Times New Roman" w:cs="Times New Roman"/>
+                <w:sz w:val="24"/>
+              </w:rPr>
+              <w:t>Camada densa de neurônios</w:t>
+            </w:r>
+          </w:p>
+        </w:tc>
+        <w:tc>
+          <w:tcPr>
+            <w:tcW w:w="2422" w:type="dxa"/>
+            <w:vAlign w:val="center"/>
+          </w:tcPr>
+          <w:p>
+            <w:pPr>
+              <w:spacing w:line="259" w:lineRule="auto"/>
+              <w:jc w:val="center"/>
+              <w:rPr>
+                <w:rFonts w:ascii="Times New Roman" w:hAnsi="Times New Roman" w:cs="Times New Roman"/>
+                <w:sz w:val="24"/>
+              </w:rPr>
+            </w:pPr>
+            <w:r>
+              <w:rPr>
+                <w:rFonts w:ascii="Times New Roman" w:hAnsi="Times New Roman" w:cs="Times New Roman"/>
+                <w:sz w:val="24"/>
+              </w:rPr>
+              <w:t>64 neurônios com função de ativação ReLU</w:t>
+            </w:r>
+          </w:p>
+        </w:tc>
+        <w:tc>
+          <w:tcPr>
+            <w:tcW w:w="1553" w:type="dxa"/>
+            <w:vAlign w:val="center"/>
+          </w:tcPr>
+          <w:p>
+            <w:pPr>
+              <w:spacing w:line="259" w:lineRule="auto"/>
+              <w:jc w:val="center"/>
+              <w:rPr>
+                <w:rFonts w:ascii="Times New Roman" w:hAnsi="Times New Roman" w:cs="Times New Roman"/>
+                <w:sz w:val="24"/>
+              </w:rPr>
+            </w:pPr>
+            <w:r>
+              <w:rPr>
+                <w:rFonts w:ascii="Times New Roman" w:hAnsi="Times New Roman" w:cs="Times New Roman"/>
+                <w:sz w:val="24"/>
+              </w:rPr>
+              <w:t>(64)</w:t>
+            </w:r>
+          </w:p>
+        </w:tc>
+      </w:tr>
+      <w:tr>
+        <w:trPr>
+          <w:trHeight w:val="985"/>
+        </w:trPr>
+        <w:tc>
+          <w:tcPr>
+            <w:tcW w:w="337" w:type="dxa"/>
+            <w:vAlign w:val="center"/>
+          </w:tcPr>
+          <w:p>
+            <w:pPr>
+              <w:spacing w:line="259" w:lineRule="auto"/>
+              <w:jc w:val="center"/>
+              <w:rPr>
+                <w:rFonts w:ascii="Times New Roman" w:hAnsi="Times New Roman" w:cs="Times New Roman"/>
+                <w:sz w:val="24"/>
+              </w:rPr>
+            </w:pPr>
+            <w:r>
+              <w:rPr>
+                <w:rFonts w:ascii="Times New Roman" w:hAnsi="Times New Roman" w:cs="Times New Roman"/>
+                <w:sz w:val="24"/>
+              </w:rPr>
+              <w:t>8</w:t>
+            </w:r>
+          </w:p>
+        </w:tc>
+        <w:tc>
+          <w:tcPr>
+            <w:tcW w:w="4182" w:type="dxa"/>
+            <w:vAlign w:val="center"/>
+          </w:tcPr>
+          <w:p>
+            <w:pPr>
+              <w:spacing w:line="259" w:lineRule="auto"/>
+              <w:jc w:val="center"/>
+              <w:rPr>
+                <w:rFonts w:ascii="Times New Roman" w:hAnsi="Times New Roman" w:cs="Times New Roman"/>
+                <w:sz w:val="24"/>
+              </w:rPr>
+            </w:pPr>
+            <w:r>
+              <w:rPr>
+                <w:rFonts w:ascii="Times New Roman" w:hAnsi="Times New Roman" w:cs="Times New Roman"/>
+                <w:sz w:val="24"/>
+              </w:rPr>
+              <w:t>Camada densa de neurônios</w:t>
+            </w:r>
+          </w:p>
+        </w:tc>
+        <w:tc>
+          <w:tcPr>
+            <w:tcW w:w="2422" w:type="dxa"/>
+            <w:vAlign w:val="center"/>
+          </w:tcPr>
+          <w:p>
+            <w:pPr>
+              <w:spacing w:line="259" w:lineRule="auto"/>
+              <w:jc w:val="center"/>
+              <w:rPr>
+                <w:rFonts w:ascii="Times New Roman" w:hAnsi="Times New Roman" w:cs="Times New Roman"/>
+                <w:sz w:val="24"/>
+              </w:rPr>
+            </w:pPr>
+            <w:r>
+              <w:rPr>
+                <w:rFonts w:ascii="Times New Roman" w:hAnsi="Times New Roman" w:cs="Times New Roman"/>
+                <w:sz w:val="24"/>
+              </w:rPr>
+              <w:t>32</w:t>
+            </w:r>
+            <w:r>
+              <w:rPr>
+                <w:rFonts w:ascii="Times New Roman" w:hAnsi="Times New Roman" w:cs="Times New Roman"/>
+                <w:sz w:val="24"/>
+              </w:rPr>
+              <w:t xml:space="preserve"> neurônios com função de ativação ReLU</w:t>
+            </w:r>
+          </w:p>
+        </w:tc>
+        <w:tc>
+          <w:tcPr>
+            <w:tcW w:w="1553" w:type="dxa"/>
+            <w:vAlign w:val="center"/>
+          </w:tcPr>
+          <w:p>
+            <w:pPr>
+              <w:spacing w:line="259" w:lineRule="auto"/>
+              <w:jc w:val="center"/>
+              <w:rPr>
+                <w:rFonts w:ascii="Times New Roman" w:hAnsi="Times New Roman" w:cs="Times New Roman"/>
+                <w:sz w:val="24"/>
+              </w:rPr>
+            </w:pPr>
+            <w:r>
+              <w:rPr>
+                <w:rFonts w:ascii="Times New Roman" w:hAnsi="Times New Roman" w:cs="Times New Roman"/>
+                <w:sz w:val="24"/>
+              </w:rPr>
+              <w:t>(32)</w:t>
+            </w:r>
+          </w:p>
+        </w:tc>
+      </w:tr>
+      <w:tr>
+        <w:trPr>
+          <w:trHeight w:val="1126"/>
+        </w:trPr>
+        <w:tc>
+          <w:tcPr>
+            <w:tcW w:w="337" w:type="dxa"/>
+            <w:vAlign w:val="center"/>
+          </w:tcPr>
+          <w:p>
+            <w:pPr>
+              <w:spacing w:line="259" w:lineRule="auto"/>
+              <w:jc w:val="center"/>
+              <w:rPr>
+                <w:rFonts w:ascii="Times New Roman" w:hAnsi="Times New Roman" w:cs="Times New Roman"/>
+                <w:sz w:val="24"/>
+              </w:rPr>
+            </w:pPr>
+            <w:r>
+              <w:rPr>
+                <w:rFonts w:ascii="Times New Roman" w:hAnsi="Times New Roman" w:cs="Times New Roman"/>
+                <w:sz w:val="24"/>
+              </w:rPr>
+              <w:t>9</w:t>
+            </w:r>
+          </w:p>
+        </w:tc>
+        <w:tc>
+          <w:tcPr>
+            <w:tcW w:w="4182" w:type="dxa"/>
+            <w:vAlign w:val="center"/>
+          </w:tcPr>
+          <w:p>
+            <w:pPr>
+              <w:spacing w:line="259" w:lineRule="auto"/>
+              <w:jc w:val="center"/>
+              <w:rPr>
+                <w:rFonts w:ascii="Times New Roman" w:hAnsi="Times New Roman" w:cs="Times New Roman"/>
+                <w:sz w:val="24"/>
+              </w:rPr>
+            </w:pPr>
+            <w:r>
+              <w:rPr>
+                <w:rFonts w:ascii="Times New Roman" w:hAnsi="Times New Roman" w:cs="Times New Roman"/>
+                <w:sz w:val="24"/>
+              </w:rPr>
+              <w:t>Camada densa de neurônios</w:t>
+            </w:r>
+          </w:p>
+        </w:tc>
+        <w:tc>
+          <w:tcPr>
+            <w:tcW w:w="2422" w:type="dxa"/>
+            <w:vAlign w:val="center"/>
+          </w:tcPr>
+          <w:p>
+            <w:pPr>
+              <w:spacing w:line="259" w:lineRule="auto"/>
+              <w:jc w:val="center"/>
+              <w:rPr>
+                <w:rFonts w:ascii="Times New Roman" w:hAnsi="Times New Roman" w:cs="Times New Roman"/>
+                <w:sz w:val="24"/>
+              </w:rPr>
+            </w:pPr>
+            <w:r>
+              <w:rPr>
+                <w:rFonts w:ascii="Times New Roman" w:hAnsi="Times New Roman" w:cs="Times New Roman"/>
+                <w:sz w:val="24"/>
+              </w:rPr>
+              <w:t>Apenas 1</w:t>
+            </w:r>
+            <w:r>
+              <w:rPr>
+                <w:rFonts w:ascii="Times New Roman" w:hAnsi="Times New Roman" w:cs="Times New Roman"/>
+                <w:sz w:val="24"/>
+              </w:rPr>
+              <w:t xml:space="preserve"> neurônio</w:t>
+            </w:r>
+            <w:r>
+              <w:rPr>
+                <w:rFonts w:ascii="Times New Roman" w:hAnsi="Times New Roman" w:cs="Times New Roman"/>
+                <w:sz w:val="24"/>
+              </w:rPr>
+              <w:t xml:space="preserve"> </w:t>
+            </w:r>
+            <w:r>
+              <w:rPr>
+                <w:rFonts w:ascii="Times New Roman" w:hAnsi="Times New Roman" w:cs="Times New Roman"/>
+                <w:sz w:val="24"/>
+              </w:rPr>
+              <w:t xml:space="preserve">com função de ativação </w:t>
+            </w:r>
+            <w:r>
+              <w:rPr>
+                <w:rFonts w:ascii="Times New Roman" w:hAnsi="Times New Roman" w:cs="Times New Roman"/>
+                <w:sz w:val="24"/>
+              </w:rPr>
+              <w:t>sigmoide</w:t>
+            </w:r>
+          </w:p>
+        </w:tc>
+        <w:tc>
+          <w:tcPr>
+            <w:tcW w:w="1553" w:type="dxa"/>
+            <w:vAlign w:val="center"/>
+          </w:tcPr>
+          <w:p>
+            <w:pPr>
+              <w:spacing w:line="259" w:lineRule="auto"/>
+              <w:jc w:val="center"/>
+              <w:rPr>
+                <w:rFonts w:ascii="Times New Roman" w:hAnsi="Times New Roman" w:cs="Times New Roman"/>
+                <w:sz w:val="24"/>
+              </w:rPr>
+            </w:pPr>
+            <w:r>
+              <w:rPr>
+                <w:rFonts w:ascii="Times New Roman" w:hAnsi="Times New Roman" w:cs="Times New Roman"/>
+                <w:sz w:val="24"/>
+              </w:rPr>
+              <w:t>(1)</w:t>
+            </w:r>
+          </w:p>
+        </w:tc>
+      </w:tr>
+    </w:tbl>
     <w:p>
       <w:pPr>
         <w:spacing w:line="259" w:lineRule="auto"/>
@@ -22418,18 +23718,46 @@
     <w:p>
       <w:pPr>
         <w:spacing w:line="259" w:lineRule="auto"/>
-        <w:rPr>
-          <w:rFonts w:ascii="Times New Roman" w:hAnsi="Times New Roman" w:cs="Times New Roman"/>
-          <w:sz w:val="24"/>
-        </w:rPr>
-      </w:pPr>
-      <w:r>
-        <w:rPr>
-          <w:rFonts w:ascii="Times New Roman" w:hAnsi="Times New Roman" w:cs="Times New Roman"/>
-          <w:sz w:val="24"/>
-        </w:rPr>
-        <w:br w:type="page"/>
-      </w:r>
+        <w:jc w:val="center"/>
+        <w:rPr>
+          <w:rFonts w:ascii="Times New Roman" w:hAnsi="Times New Roman" w:cs="Times New Roman"/>
+          <w:sz w:val="24"/>
+        </w:rPr>
+      </w:pPr>
+      <w:r>
+        <w:rPr>
+          <w:rFonts w:ascii="Times New Roman" w:hAnsi="Times New Roman" w:cs="Times New Roman"/>
+          <w:sz w:val="24"/>
+        </w:rPr>
+        <w:t>Fonte: Elaborado pelo autor</w:t>
+      </w:r>
+    </w:p>
+    <w:p>
+      <w:pPr>
+        <w:spacing w:line="259" w:lineRule="auto"/>
+        <w:rPr>
+          <w:rFonts w:ascii="Times New Roman" w:hAnsi="Times New Roman" w:cs="Times New Roman"/>
+          <w:sz w:val="24"/>
+        </w:rPr>
+      </w:pPr>
+    </w:p>
+    <w:p>
+      <w:pPr>
+        <w:spacing w:line="259" w:lineRule="auto"/>
+        <w:rPr>
+          <w:rFonts w:ascii="Times New Roman" w:hAnsi="Times New Roman" w:cs="Times New Roman"/>
+          <w:sz w:val="24"/>
+        </w:rPr>
+      </w:pPr>
+    </w:p>
+    <w:p>
+      <w:pPr>
+        <w:spacing w:line="259" w:lineRule="auto"/>
+        <w:rPr>
+          <w:rFonts w:ascii="Times New Roman" w:hAnsi="Times New Roman" w:cs="Times New Roman"/>
+          <w:sz w:val="24"/>
+        </w:rPr>
+      </w:pPr>
     </w:p>
     <w:p>
       <w:pPr>
@@ -22458,37 +23786,102 @@
     <w:p>
       <w:pPr>
         <w:spacing w:line="259" w:lineRule="auto"/>
-        <w:rPr>
-          <w:rFonts w:ascii="Times New Roman" w:hAnsi="Times New Roman" w:cs="Times New Roman"/>
-          <w:b/>
-          <w:sz w:val="24"/>
-        </w:rPr>
-      </w:pPr>
-      <w:r>
-        <w:rPr>
-          <w:rFonts w:ascii="Times New Roman" w:hAnsi="Times New Roman" w:cs="Times New Roman"/>
-          <w:b/>
-          <w:sz w:val="24"/>
-        </w:rPr>
-        <w:t>Falar do jeito que foi treinada</w:t>
+        <w:jc w:val="both"/>
+        <w:rPr>
+          <w:rFonts w:ascii="Times New Roman" w:hAnsi="Times New Roman" w:cs="Times New Roman"/>
+          <w:sz w:val="24"/>
+        </w:rPr>
+      </w:pPr>
+      <w:r>
+        <w:rPr>
+          <w:rFonts w:ascii="Times New Roman" w:hAnsi="Times New Roman" w:cs="Times New Roman"/>
+          <w:sz w:val="24"/>
+        </w:rPr>
+        <w:tab/>
+        <w:t xml:space="preserve">Para realizar o treinamento da rede criada, fora feita antes a compilação do modelo, definindo a forma de calculo do erro como entropia cruzada binária e uma taxa de aprendizado de 0.001. Ademais, fora definida uma função </w:t>
+      </w:r>
+      <w:r>
+        <w:rPr>
+          <w:rFonts w:ascii="Times New Roman" w:hAnsi="Times New Roman" w:cs="Times New Roman"/>
+          <w:i/>
+          <w:sz w:val="24"/>
+        </w:rPr>
+        <w:t>call-back</w:t>
+      </w:r>
+      <w:r>
+        <w:rPr>
+          <w:rFonts w:ascii="Times New Roman" w:hAnsi="Times New Roman" w:cs="Times New Roman"/>
+          <w:sz w:val="24"/>
+        </w:rPr>
+        <w:t xml:space="preserve"> para interromper o treinamento caso o modelo alcançasse acurácia de validação de 95% e AUC ROC de validação de 0.9. </w:t>
       </w:r>
     </w:p>
     <w:p>
       <w:pPr>
         <w:spacing w:line="259" w:lineRule="auto"/>
-        <w:rPr>
-          <w:rFonts w:ascii="Times New Roman" w:hAnsi="Times New Roman" w:cs="Times New Roman"/>
-          <w:b/>
-          <w:sz w:val="24"/>
-        </w:rPr>
-      </w:pPr>
-      <w:r>
-        <w:rPr>
-          <w:rFonts w:ascii="Times New Roman" w:hAnsi="Times New Roman" w:cs="Times New Roman"/>
-          <w:b/>
-          <w:sz w:val="24"/>
-        </w:rPr>
-        <w:t>Falar da compilação</w:t>
+        <w:jc w:val="both"/>
+        <w:rPr>
+          <w:rFonts w:ascii="Times New Roman" w:hAnsi="Times New Roman" w:cs="Times New Roman"/>
+          <w:sz w:val="24"/>
+        </w:rPr>
+      </w:pPr>
+      <w:r>
+        <w:rPr>
+          <w:rFonts w:ascii="Times New Roman" w:hAnsi="Times New Roman" w:cs="Times New Roman"/>
+          <w:sz w:val="24"/>
+        </w:rPr>
+        <w:tab/>
+        <w:t>O treinamento foi feito a partir do conjunto de dados de treino, com</w:t>
+      </w:r>
+      <w:r>
+        <w:rPr>
+          <w:rFonts w:ascii="Times New Roman" w:hAnsi="Times New Roman" w:cs="Times New Roman"/>
+          <w:sz w:val="24"/>
+        </w:rPr>
+        <w:t>posto por</w:t>
+      </w:r>
+      <w:r>
+        <w:rPr>
+          <w:rFonts w:ascii="Times New Roman" w:hAnsi="Times New Roman" w:cs="Times New Roman"/>
+          <w:sz w:val="24"/>
+        </w:rPr>
+        <w:t xml:space="preserve"> dados desconhecidos pelo modelo, </w:t>
+      </w:r>
+      <w:r>
+        <w:rPr>
+          <w:rFonts w:ascii="Times New Roman" w:hAnsi="Times New Roman" w:cs="Times New Roman"/>
+          <w:sz w:val="24"/>
+        </w:rPr>
+        <w:t>com 12 épocas (iterações que percorrem todo o conjunto de dados) e com tamanho do lote (</w:t>
+      </w:r>
+      <w:r>
+        <w:rPr>
+          <w:rFonts w:ascii="Times New Roman" w:hAnsi="Times New Roman" w:cs="Times New Roman"/>
+          <w:i/>
+          <w:sz w:val="24"/>
+        </w:rPr>
+        <w:t>batch size</w:t>
+      </w:r>
+      <w:r>
+        <w:rPr>
+          <w:rFonts w:ascii="Times New Roman" w:hAnsi="Times New Roman" w:cs="Times New Roman"/>
+          <w:sz w:val="24"/>
+        </w:rPr>
+        <w:t>) de 32 imagens por iteração do treinamento de cada época. As camadas da rede pré-gerada VGG-16, integrada na rede via transferência de aprendizado, não tiveram seus pesos alterados durante o treinamento feito</w:t>
+      </w:r>
+      <w:r>
+        <w:rPr>
+          <w:rFonts w:ascii="Times New Roman" w:hAnsi="Times New Roman" w:cs="Times New Roman"/>
+          <w:sz w:val="24"/>
+        </w:rPr>
+        <w:t>, pois manter os pesos originais resultou em melhores resultados em comparação com treiná-los novamente a partir do conjunto de dados utilizado neste trabalho.</w:t>
+      </w:r>
+      <w:r>
+        <w:rPr>
+          <w:rFonts w:ascii="Times New Roman" w:hAnsi="Times New Roman" w:cs="Times New Roman"/>
+          <w:sz w:val="24"/>
+        </w:rPr>
+        <w:t xml:space="preserve"> </w:t>
       </w:r>
     </w:p>
     <w:p>
@@ -22496,18 +23889,9 @@
         <w:spacing w:line="259" w:lineRule="auto"/>
         <w:rPr>
           <w:rFonts w:ascii="Times New Roman" w:hAnsi="Times New Roman" w:cs="Times New Roman"/>
-          <w:b/>
-          <w:sz w:val="24"/>
-        </w:rPr>
-      </w:pPr>
-      <w:r>
-        <w:rPr>
-          <w:rFonts w:ascii="Times New Roman" w:hAnsi="Times New Roman" w:cs="Times New Roman"/>
-          <w:b/>
-          <w:sz w:val="24"/>
-        </w:rPr>
-        <w:t>Falar que os pesos da VGG treinada com imagenet não foram alterados pois geraram assim melhores resultados</w:t>
-      </w:r>
+          <w:sz w:val="24"/>
+        </w:rPr>
+      </w:pPr>
     </w:p>
     <w:p>
       <w:pPr>
@@ -24004,6 +25388,7 @@
     </w:p>
     <w:p>
       <w:pPr>
+        <w:jc w:val="both"/>
         <w:rPr>
           <w:rFonts w:ascii="Times New Roman" w:hAnsi="Times New Roman" w:cs="Times New Roman"/>
           <w:sz w:val="24"/>
@@ -24017,7 +25402,47 @@
           <w:szCs w:val="24"/>
         </w:rPr>
         <w:tab/>
-        <w:t>Para saber qual modelo apresentou resultados mais equilibrados, com menos tendência de classificação, foi calculado a área sob a curva ROC de cada modelo após a validação cruzada feita:</w:t>
+        <w:t xml:space="preserve">Para </w:t>
+      </w:r>
+      <w:r>
+        <w:rPr>
+          <w:rFonts w:ascii="Times New Roman" w:hAnsi="Times New Roman" w:cs="Times New Roman"/>
+          <w:sz w:val="24"/>
+          <w:szCs w:val="24"/>
+        </w:rPr>
+        <w:t xml:space="preserve">saber sobre o desempenho dos modelos com relação a TPR e FPR </w:t>
+      </w:r>
+      <w:r>
+        <w:rPr>
+          <w:rFonts w:ascii="Times New Roman" w:hAnsi="Times New Roman" w:cs="Times New Roman"/>
+          <w:sz w:val="24"/>
+          <w:szCs w:val="24"/>
+        </w:rPr>
+        <w:t xml:space="preserve">a partir da variação de limiares de classificação para o modelo, ou seja, se o modelo apresenta boa capacidade de classificação com relação a dados positivos e negativos, </w:t>
+      </w:r>
+      <w:r>
+        <w:rPr>
+          <w:rFonts w:ascii="Times New Roman" w:hAnsi="Times New Roman" w:cs="Times New Roman"/>
+          <w:sz w:val="24"/>
+          <w:szCs w:val="24"/>
+        </w:rPr>
+        <w:t>foi calculad</w:t>
+      </w:r>
+      <w:r>
+        <w:rPr>
+          <w:rFonts w:ascii="Times New Roman" w:hAnsi="Times New Roman" w:cs="Times New Roman"/>
+          <w:sz w:val="24"/>
+          <w:szCs w:val="24"/>
+        </w:rPr>
+        <w:t>a</w:t>
+      </w:r>
+      <w:r>
+        <w:rPr>
+          <w:rFonts w:ascii="Times New Roman" w:hAnsi="Times New Roman" w:cs="Times New Roman"/>
+          <w:sz w:val="24"/>
+          <w:szCs w:val="24"/>
+        </w:rPr>
+        <w:t xml:space="preserve"> a área sob a curva ROC de cada modelo após a validação cruzada feita:</w:t>
       </w:r>
     </w:p>
     <w:p>
@@ -24401,9 +25826,43 @@
     </w:p>
     <w:p>
       <w:pPr>
+        <w:jc w:val="both"/>
+        <w:rPr>
+          <w:rFonts w:ascii="Times New Roman" w:hAnsi="Times New Roman" w:cs="Times New Roman"/>
+          <w:sz w:val="24"/>
+          <w:szCs w:val="24"/>
+        </w:rPr>
+      </w:pPr>
+      <w:r>
         <w:rPr>
           <w:rFonts w:ascii="Times New Roman" w:hAnsi="Times New Roman" w:cs="Times New Roman"/>
           <w:b/>
+          <w:sz w:val="24"/>
+          <w:szCs w:val="24"/>
+        </w:rPr>
+        <w:tab/>
+      </w:r>
+      <w:r>
+        <w:rPr>
+          <w:rFonts w:ascii="Times New Roman" w:hAnsi="Times New Roman" w:cs="Times New Roman"/>
+          <w:sz w:val="24"/>
+          <w:szCs w:val="24"/>
+        </w:rPr>
+        <w:t xml:space="preserve">Para medir a eficiência da rede neural desenvolvida, as mesmas métricas da seção anterior foram </w:t>
+      </w:r>
+      <w:r>
+        <w:rPr>
+          <w:rFonts w:ascii="Times New Roman" w:hAnsi="Times New Roman" w:cs="Times New Roman"/>
+          <w:sz w:val="24"/>
+          <w:szCs w:val="24"/>
+        </w:rPr>
+        <w:t>utilizadas. A acurácia atingida pelo classificador demonstrou boa capacidade de acerto geral do mesmo, com relação a ambos os conjuntos, de treino e de validação, processados.</w:t>
+      </w:r>
+    </w:p>
+    <w:p>
+      <w:pPr>
+        <w:rPr>
+          <w:rFonts w:ascii="Times New Roman" w:hAnsi="Times New Roman" w:cs="Times New Roman"/>
           <w:sz w:val="24"/>
           <w:szCs w:val="24"/>
         </w:rPr>
@@ -24619,6 +26078,7 @@
     </w:p>
     <w:p>
       <w:pPr>
+        <w:jc w:val="both"/>
         <w:rPr>
           <w:rFonts w:ascii="Times New Roman" w:hAnsi="Times New Roman" w:cs="Times New Roman"/>
           <w:b/>
@@ -24629,6 +26089,7 @@
     </w:p>
     <w:p>
       <w:pPr>
+        <w:jc w:val="both"/>
         <w:rPr>
           <w:rFonts w:ascii="Times New Roman" w:hAnsi="Times New Roman" w:cs="Times New Roman"/>
           <w:b/>
@@ -24636,7 +26097,6 @@
           <w:szCs w:val="24"/>
         </w:rPr>
       </w:pPr>
-      <w:bookmarkStart w:id="1" w:name="_GoBack"/>
       <w:r>
         <w:rPr>
           <w:rFonts w:ascii="Times New Roman" w:hAnsi="Times New Roman" w:cs="Times New Roman"/>
@@ -24644,10 +26104,27 @@
           <w:sz w:val="24"/>
           <w:szCs w:val="24"/>
         </w:rPr>
-        <w:t>Dados de treino</w:t>
-      </w:r>
-    </w:p>
-    <w:bookmarkEnd w:id="1"/>
+        <w:tab/>
+      </w:r>
+      <w:r>
+        <w:rPr>
+          <w:rFonts w:ascii="Times New Roman" w:hAnsi="Times New Roman" w:cs="Times New Roman"/>
+          <w:sz w:val="24"/>
+          <w:szCs w:val="24"/>
+        </w:rPr>
+        <w:t>Com relação aos tipos de erros, o classificador de imagens de TC apresentou bons resultados quanto ao equilíbrio de ambos, mantendo casos de falso positivo e falso negativo com baixas frequências de ocorrência. Duas matrizes de confusão foram calculadas para análise desses valores, uma para dados de treinamento, já conhecidos pelo modelo por conta da fase de ajuste, e uma para dados de validação, com as rotulações não conhecidas pela rede neural.</w:t>
+      </w:r>
+    </w:p>
+    <w:p>
+      <w:pPr>
+        <w:rPr>
+          <w:rFonts w:ascii="Times New Roman" w:hAnsi="Times New Roman" w:cs="Times New Roman"/>
+          <w:b/>
+          <w:sz w:val="24"/>
+          <w:szCs w:val="24"/>
+        </w:rPr>
+      </w:pPr>
+    </w:p>
     <w:p>
       <w:pPr>
         <w:jc w:val="center"/>
@@ -24687,31 +26164,7 @@
           <w:sz w:val="24"/>
           <w:szCs w:val="24"/>
         </w:rPr>
-        <w:t xml:space="preserve">Matriz de confusão com os valores gerados na classificação feita pela rede a partir do conjunto de dados de treino, </w:t>
-      </w:r>
-      <w:r>
-        <w:rPr>
-          <w:rFonts w:ascii="Times New Roman" w:hAnsi="Times New Roman" w:cs="Times New Roman"/>
-          <w:sz w:val="24"/>
-          <w:szCs w:val="24"/>
-        </w:rPr>
-        <w:t xml:space="preserve">com valores </w:t>
-      </w:r>
-      <w:r>
-        <w:rPr>
-          <w:rFonts w:ascii="Times New Roman" w:hAnsi="Times New Roman" w:cs="Times New Roman"/>
-          <w:sz w:val="24"/>
-          <w:szCs w:val="24"/>
-        </w:rPr>
-        <w:t>conhecidos</w:t>
-      </w:r>
-      <w:r>
-        <w:rPr>
-          <w:rFonts w:ascii="Times New Roman" w:hAnsi="Times New Roman" w:cs="Times New Roman"/>
-          <w:sz w:val="24"/>
-          <w:szCs w:val="24"/>
-        </w:rPr>
-        <w:t xml:space="preserve"> pelo classificador</w:t>
+        <w:t>Matriz de confusão com os valores gerados na classificação feita pela rede a partir do conjunto de dados de treino, com valores conhecidos pelo classificador</w:t>
       </w:r>
     </w:p>
     <w:p>
@@ -24820,95 +26273,6 @@
     </w:p>
     <w:p>
       <w:pPr>
-        <w:rPr>
-          <w:rFonts w:ascii="Times New Roman" w:hAnsi="Times New Roman" w:cs="Times New Roman"/>
-          <w:b/>
-          <w:sz w:val="24"/>
-          <w:szCs w:val="24"/>
-        </w:rPr>
-      </w:pPr>
-    </w:p>
-    <w:p>
-      <w:pPr>
-        <w:rPr>
-          <w:rFonts w:ascii="Times New Roman" w:hAnsi="Times New Roman" w:cs="Times New Roman"/>
-          <w:b/>
-          <w:sz w:val="24"/>
-          <w:szCs w:val="24"/>
-        </w:rPr>
-      </w:pPr>
-      <w:r>
-        <w:rPr>
-          <w:rFonts w:ascii="Times New Roman" w:hAnsi="Times New Roman" w:cs="Times New Roman"/>
-          <w:b/>
-          <w:sz w:val="24"/>
-          <w:szCs w:val="24"/>
-        </w:rPr>
-        <w:t>Dados de teste</w:t>
-      </w:r>
-    </w:p>
-    <w:p>
-      <w:pPr>
-        <w:rPr>
-          <w:rFonts w:ascii="Times New Roman" w:hAnsi="Times New Roman" w:cs="Times New Roman"/>
-          <w:b/>
-          <w:sz w:val="24"/>
-          <w:szCs w:val="24"/>
-        </w:rPr>
-      </w:pPr>
-    </w:p>
-    <w:p>
-      <w:pPr>
-        <w:rPr>
-          <w:rFonts w:ascii="Times New Roman" w:hAnsi="Times New Roman" w:cs="Times New Roman"/>
-          <w:b/>
-          <w:sz w:val="24"/>
-          <w:szCs w:val="24"/>
-        </w:rPr>
-      </w:pPr>
-    </w:p>
-    <w:p>
-      <w:pPr>
-        <w:rPr>
-          <w:rFonts w:ascii="Times New Roman" w:hAnsi="Times New Roman" w:cs="Times New Roman"/>
-          <w:b/>
-          <w:sz w:val="24"/>
-          <w:szCs w:val="24"/>
-        </w:rPr>
-      </w:pPr>
-    </w:p>
-    <w:p>
-      <w:pPr>
-        <w:rPr>
-          <w:rFonts w:ascii="Times New Roman" w:hAnsi="Times New Roman" w:cs="Times New Roman"/>
-          <w:b/>
-          <w:sz w:val="24"/>
-          <w:szCs w:val="24"/>
-        </w:rPr>
-      </w:pPr>
-    </w:p>
-    <w:p>
-      <w:pPr>
-        <w:rPr>
-          <w:rFonts w:ascii="Times New Roman" w:hAnsi="Times New Roman" w:cs="Times New Roman"/>
-          <w:b/>
-          <w:sz w:val="24"/>
-          <w:szCs w:val="24"/>
-        </w:rPr>
-      </w:pPr>
-    </w:p>
-    <w:p>
-      <w:pPr>
-        <w:rPr>
-          <w:rFonts w:ascii="Times New Roman" w:hAnsi="Times New Roman" w:cs="Times New Roman"/>
-          <w:b/>
-          <w:sz w:val="24"/>
-          <w:szCs w:val="24"/>
-        </w:rPr>
-      </w:pPr>
-    </w:p>
-    <w:p>
-      <w:pPr>
         <w:jc w:val="center"/>
         <w:rPr>
           <w:rFonts w:ascii="Times New Roman" w:hAnsi="Times New Roman" w:cs="Times New Roman"/>
@@ -24931,15 +26295,7 @@
           <w:sz w:val="24"/>
           <w:szCs w:val="24"/>
         </w:rPr>
-        <w:t xml:space="preserve">7 </w:t>
-      </w:r>
-      <w:r>
-        <w:rPr>
-          <w:rFonts w:ascii="Times New Roman" w:hAnsi="Times New Roman" w:cs="Times New Roman"/>
-          <w:sz w:val="24"/>
-          <w:szCs w:val="24"/>
-        </w:rPr>
-        <w:t>–</w:t>
+        <w:t>7 –</w:t>
       </w:r>
       <w:r>
         <w:rPr>
@@ -24955,15 +26311,7 @@
           <w:sz w:val="24"/>
           <w:szCs w:val="24"/>
         </w:rPr>
-        <w:t xml:space="preserve">Matriz de confusão com os valores gerados na classificação feita pela rede a partir do conjunto de dados de </w:t>
-      </w:r>
-      <w:r>
-        <w:rPr>
-          <w:rFonts w:ascii="Times New Roman" w:hAnsi="Times New Roman" w:cs="Times New Roman"/>
-          <w:sz w:val="24"/>
-          <w:szCs w:val="24"/>
-        </w:rPr>
-        <w:t>validação, com valores desconhecidos pelo classificador</w:t>
+        <w:t>Matriz de confusão com os valores gerados na classificação feita pela rede a partir do conjunto de dados de validação, com valores desconhecidos pelo classificador</w:t>
       </w:r>
     </w:p>
     <w:p>
@@ -25014,7 +26362,7 @@
                   <pic:spPr bwMode="auto">
                     <a:xfrm>
                       <a:off x="0" y="0"/>
-                      <a:ext cx="3159707" cy="2145922"/>
+                      <a:ext cx="3145536" cy="2136298"/>
                     </a:xfrm>
                     <a:prstGeom prst="rect">
                       <a:avLst/>
@@ -25069,6 +26417,36 @@
     </w:p>
     <w:p>
       <w:pPr>
+        <w:ind w:firstLine="708"/>
+        <w:jc w:val="both"/>
+        <w:rPr>
+          <w:rFonts w:ascii="Times New Roman" w:hAnsi="Times New Roman" w:cs="Times New Roman"/>
+          <w:sz w:val="24"/>
+          <w:szCs w:val="24"/>
+        </w:rPr>
+      </w:pPr>
+      <w:r>
+        <w:rPr>
+          <w:rFonts w:ascii="Times New Roman" w:hAnsi="Times New Roman" w:cs="Times New Roman"/>
+          <w:sz w:val="24"/>
+          <w:szCs w:val="24"/>
+        </w:rPr>
+        <w:t xml:space="preserve">As taxas de verdadeiro positivo e falso positivo também foram calculadas para os dados de treinamento e para os dados de validação, com intuito de fornecer uma análise mais precisa desses casos. Os valores obtidos indicam bons resultados, com grandes taxas de acertos para casos positivos e baixas taxas de falsos positivos. </w:t>
+      </w:r>
+    </w:p>
+    <w:p>
+      <w:pPr>
+        <w:ind w:firstLine="708"/>
+        <w:jc w:val="both"/>
+        <w:rPr>
+          <w:rFonts w:ascii="Times New Roman" w:hAnsi="Times New Roman" w:cs="Times New Roman"/>
+          <w:sz w:val="24"/>
+          <w:szCs w:val="24"/>
+        </w:rPr>
+      </w:pPr>
+    </w:p>
+    <w:p>
+      <w:pPr>
         <w:jc w:val="center"/>
         <w:rPr>
           <w:rFonts w:ascii="Times New Roman" w:hAnsi="Times New Roman" w:cs="Times New Roman"/>
@@ -25082,39 +26460,7 @@
           <w:sz w:val="24"/>
           <w:szCs w:val="24"/>
         </w:rPr>
-        <w:t xml:space="preserve">Tabela </w:t>
-      </w:r>
-      <w:r>
-        <w:rPr>
-          <w:rFonts w:ascii="Times New Roman" w:hAnsi="Times New Roman" w:cs="Times New Roman"/>
-          <w:sz w:val="24"/>
-          <w:szCs w:val="24"/>
-        </w:rPr>
-        <w:t>7</w:t>
-      </w:r>
-      <w:r>
-        <w:rPr>
-          <w:rFonts w:ascii="Times New Roman" w:hAnsi="Times New Roman" w:cs="Times New Roman"/>
-          <w:sz w:val="24"/>
-          <w:szCs w:val="24"/>
-        </w:rPr>
-        <w:t xml:space="preserve"> – </w:t>
-      </w:r>
-      <w:r>
-        <w:rPr>
-          <w:rFonts w:ascii="Times New Roman" w:hAnsi="Times New Roman" w:cs="Times New Roman"/>
-          <w:sz w:val="24"/>
-          <w:szCs w:val="24"/>
-        </w:rPr>
-        <w:t>Taxa de valores verdadeiros positivos</w:t>
-      </w:r>
-      <w:r>
-        <w:rPr>
-          <w:rFonts w:ascii="Times New Roman" w:hAnsi="Times New Roman" w:cs="Times New Roman"/>
-          <w:sz w:val="24"/>
-          <w:szCs w:val="24"/>
-        </w:rPr>
-        <w:t xml:space="preserve"> alcançada na classificação dos dados utilizados para treinamento e validação da rede neural desenvolvida</w:t>
+        <w:t>Tabela 7 – Taxa de valores verdadeiros positivos alcançada na classificação dos dados utilizados para treinamento e validação da rede neural desenvolvida</w:t>
       </w:r>
     </w:p>
     <w:tbl>
@@ -25277,7 +26623,6 @@
     <w:p>
       <w:pPr>
         <w:rPr>
-          <w:sz w:val="28"/>
           <w:szCs w:val="24"/>
         </w:rPr>
       </w:pPr>
@@ -25303,7 +26648,7 @@
     <w:p>
       <w:pPr>
         <w:rPr>
-          <w:sz w:val="28"/>
+          <w:sz w:val="24"/>
           <w:szCs w:val="24"/>
         </w:rPr>
       </w:pPr>
@@ -25323,39 +26668,7 @@
           <w:sz w:val="24"/>
           <w:szCs w:val="24"/>
         </w:rPr>
-        <w:t xml:space="preserve">Tabela </w:t>
-      </w:r>
-      <w:r>
-        <w:rPr>
-          <w:rFonts w:ascii="Times New Roman" w:hAnsi="Times New Roman" w:cs="Times New Roman"/>
-          <w:sz w:val="24"/>
-          <w:szCs w:val="24"/>
-        </w:rPr>
-        <w:t>8</w:t>
-      </w:r>
-      <w:r>
-        <w:rPr>
-          <w:rFonts w:ascii="Times New Roman" w:hAnsi="Times New Roman" w:cs="Times New Roman"/>
-          <w:sz w:val="24"/>
-          <w:szCs w:val="24"/>
-        </w:rPr>
-        <w:t xml:space="preserve"> – Taxa de valores </w:t>
-      </w:r>
-      <w:r>
-        <w:rPr>
-          <w:rFonts w:ascii="Times New Roman" w:hAnsi="Times New Roman" w:cs="Times New Roman"/>
-          <w:sz w:val="24"/>
-          <w:szCs w:val="24"/>
-        </w:rPr>
-        <w:t>falsos</w:t>
-      </w:r>
-      <w:r>
-        <w:rPr>
-          <w:rFonts w:ascii="Times New Roman" w:hAnsi="Times New Roman" w:cs="Times New Roman"/>
-          <w:sz w:val="24"/>
-          <w:szCs w:val="24"/>
-        </w:rPr>
-        <w:t xml:space="preserve"> positivos alcançada na classificação dos dados utilizados para treinamento e validação da rede neural desenvolvida</w:t>
+        <w:t>Tabela 8 – Taxa de valores falsos positivos alcançada na classificação dos dados utilizados para treinamento e validação da rede neural desenvolvida</w:t>
       </w:r>
     </w:p>
     <w:tbl>
@@ -25395,14 +26708,7 @@
                 <w:rFonts w:ascii="Times New Roman" w:hAnsi="Times New Roman" w:cs="Times New Roman"/>
                 <w:szCs w:val="24"/>
               </w:rPr>
-              <w:t>F</w:t>
-            </w:r>
-            <w:r>
-              <w:rPr>
-                <w:rFonts w:ascii="Times New Roman" w:hAnsi="Times New Roman" w:cs="Times New Roman"/>
-                <w:szCs w:val="24"/>
-              </w:rPr>
-              <w:t>PR</w:t>
+              <w:t>FPR</w:t>
             </w:r>
           </w:p>
         </w:tc>
@@ -25547,6 +26853,7 @@
           <w:sz w:val="24"/>
           <w:szCs w:val="24"/>
         </w:rPr>
+        <w:lastRenderedPageBreak/>
         <w:t>Fonte: Elaborado pelo autor.</w:t>
       </w:r>
     </w:p>
@@ -25560,6 +26867,89 @@
     </w:p>
     <w:p>
       <w:pPr>
+        <w:ind w:firstLine="708"/>
+        <w:jc w:val="both"/>
+        <w:rPr>
+          <w:rFonts w:ascii="Times New Roman" w:hAnsi="Times New Roman" w:cs="Times New Roman"/>
+          <w:sz w:val="24"/>
+          <w:szCs w:val="24"/>
+        </w:rPr>
+      </w:pPr>
+      <w:r>
+        <w:rPr>
+          <w:rFonts w:ascii="Times New Roman" w:hAnsi="Times New Roman" w:cs="Times New Roman"/>
+          <w:sz w:val="24"/>
+          <w:szCs w:val="24"/>
+        </w:rPr>
+        <w:t xml:space="preserve">Para </w:t>
+      </w:r>
+      <w:r>
+        <w:rPr>
+          <w:rFonts w:ascii="Times New Roman" w:hAnsi="Times New Roman" w:cs="Times New Roman"/>
+          <w:sz w:val="24"/>
+          <w:szCs w:val="24"/>
+        </w:rPr>
+        <w:t>analisar</w:t>
+      </w:r>
+      <w:r>
+        <w:rPr>
+          <w:rFonts w:ascii="Times New Roman" w:hAnsi="Times New Roman" w:cs="Times New Roman"/>
+          <w:sz w:val="24"/>
+          <w:szCs w:val="24"/>
+        </w:rPr>
+        <w:t xml:space="preserve"> o desempenho </w:t>
+      </w:r>
+      <w:r>
+        <w:rPr>
+          <w:rFonts w:ascii="Times New Roman" w:hAnsi="Times New Roman" w:cs="Times New Roman"/>
+          <w:sz w:val="24"/>
+          <w:szCs w:val="24"/>
+        </w:rPr>
+        <w:t xml:space="preserve">da rede neural criada </w:t>
+      </w:r>
+      <w:r>
+        <w:rPr>
+          <w:rFonts w:ascii="Times New Roman" w:hAnsi="Times New Roman" w:cs="Times New Roman"/>
+          <w:sz w:val="24"/>
+          <w:szCs w:val="24"/>
+        </w:rPr>
+        <w:t xml:space="preserve">com relação </w:t>
+      </w:r>
+      <w:r>
+        <w:rPr>
+          <w:rFonts w:ascii="Times New Roman" w:hAnsi="Times New Roman" w:cs="Times New Roman"/>
+          <w:sz w:val="24"/>
+          <w:szCs w:val="24"/>
+        </w:rPr>
+        <w:t>ao cálculo de</w:t>
+      </w:r>
+      <w:r>
+        <w:rPr>
+          <w:rFonts w:ascii="Times New Roman" w:hAnsi="Times New Roman" w:cs="Times New Roman"/>
+          <w:sz w:val="24"/>
+          <w:szCs w:val="24"/>
+        </w:rPr>
+        <w:t xml:space="preserve"> TPR e FPR a partir da variação de limiares de classificação, foi calculada a área sob a curva ROC </w:t>
+      </w:r>
+      <w:r>
+        <w:rPr>
+          <w:rFonts w:ascii="Times New Roman" w:hAnsi="Times New Roman" w:cs="Times New Roman"/>
+          <w:sz w:val="24"/>
+          <w:szCs w:val="24"/>
+        </w:rPr>
+        <w:t>para os dados, conhecidos, de treino e também para os dados, não conhecidos, de validação. Os resultados mostram que a rede apresenta bons acertos mesmo com a variação do limiar, indicando boa capacidade de classificação da mesma.</w:t>
+      </w:r>
+    </w:p>
+    <w:p>
+      <w:pPr>
+        <w:rPr>
+          <w:sz w:val="28"/>
+          <w:szCs w:val="24"/>
+        </w:rPr>
+      </w:pPr>
+    </w:p>
+    <w:p>
+      <w:pPr>
         <w:jc w:val="center"/>
         <w:rPr>
           <w:rFonts w:ascii="Times New Roman" w:hAnsi="Times New Roman" w:cs="Times New Roman"/>
@@ -25573,40 +26963,7 @@
           <w:sz w:val="24"/>
           <w:szCs w:val="24"/>
         </w:rPr>
-        <w:lastRenderedPageBreak/>
-        <w:t xml:space="preserve">Tabela </w:t>
-      </w:r>
-      <w:r>
-        <w:rPr>
-          <w:rFonts w:ascii="Times New Roman" w:hAnsi="Times New Roman" w:cs="Times New Roman"/>
-          <w:sz w:val="24"/>
-          <w:szCs w:val="24"/>
-        </w:rPr>
-        <w:t>9</w:t>
-      </w:r>
-      <w:r>
-        <w:rPr>
-          <w:rFonts w:ascii="Times New Roman" w:hAnsi="Times New Roman" w:cs="Times New Roman"/>
-          <w:sz w:val="24"/>
-          <w:szCs w:val="24"/>
-        </w:rPr>
-        <w:t xml:space="preserve"> – </w:t>
-      </w:r>
-      <w:r>
-        <w:rPr>
-          <w:rFonts w:ascii="Times New Roman" w:hAnsi="Times New Roman" w:cs="Times New Roman"/>
-          <w:sz w:val="24"/>
-          <w:szCs w:val="24"/>
-        </w:rPr>
-        <w:t>AUC ROC calculadas</w:t>
-      </w:r>
-      <w:r>
-        <w:rPr>
-          <w:rFonts w:ascii="Times New Roman" w:hAnsi="Times New Roman" w:cs="Times New Roman"/>
-          <w:sz w:val="24"/>
-          <w:szCs w:val="24"/>
-        </w:rPr>
-        <w:t xml:space="preserve"> na classificação dos dados utilizados para treinamento e validação da rede neural desenvolvida</w:t>
+        <w:t>Tabela 9 – AUC ROC calculadas na classificação dos dados utilizados para treinamento e validação da rede neural desenvolvida</w:t>
       </w:r>
     </w:p>
     <w:tbl>
@@ -25845,6 +27202,8 @@
         <w:lastRenderedPageBreak/>
         <w:t>6 CONCLUSÃO</w:t>
       </w:r>
+      <w:bookmarkStart w:id="1" w:name="_GoBack"/>
+      <w:bookmarkEnd w:id="1"/>
       <w:r>
         <w:rPr>
           <w:rFonts w:ascii="Times New Roman" w:hAnsi="Times New Roman" w:cs="Times New Roman"/>
@@ -29027,7 +30386,7 @@
 </file>
 
 <file path=customXml/itemProps1.xml><?xml version="1.0" encoding="utf-8"?>
-<ds:datastoreItem xmlns:ds="http://schemas.openxmlformats.org/officeDocument/2006/customXml" ds:itemID="{C1D1D876-C886-4FA6-93E8-7D6C7C409E54}">
+<ds:datastoreItem xmlns:ds="http://schemas.openxmlformats.org/officeDocument/2006/customXml" ds:itemID="{E50D31A5-B5A3-43C9-BD63-7B3729709229}">
   <ds:schemaRefs>
     <ds:schemaRef ds:uri="http://schemas.openxmlformats.org/officeDocument/2006/bibliography"/>
   </ds:schemaRefs>

</xml_diff>

<commit_message>
Monografia Latex - Desenvolvimento e resultados
</commit_message>
<xml_diff>
--- a/Esboço monografia.docx
+++ b/Esboço monografia.docx
@@ -11879,7 +11879,35 @@
           <w:rFonts w:ascii="Times New Roman" w:hAnsi="Times New Roman" w:cs="Times New Roman"/>
           <w:sz w:val="24"/>
         </w:rPr>
-        <w:t xml:space="preserve"> construção do modelo de Aprendizado de Máquina para fatores de risco foram retirados do site </w:t>
+        <w:t xml:space="preserve"> construção do modelo de Aprendizado de Máquina para fatores de risco foram retirados d</w:t>
+      </w:r>
+      <w:r>
+        <w:rPr>
+          <w:rFonts w:ascii="Times New Roman" w:hAnsi="Times New Roman" w:cs="Times New Roman"/>
+          <w:sz w:val="24"/>
+        </w:rPr>
+        <w:t>a</w:t>
+      </w:r>
+      <w:r>
+        <w:rPr>
+          <w:rFonts w:ascii="Times New Roman" w:hAnsi="Times New Roman" w:cs="Times New Roman"/>
+          <w:sz w:val="24"/>
+        </w:rPr>
+        <w:t xml:space="preserve"> </w:t>
+      </w:r>
+      <w:r>
+        <w:rPr>
+          <w:rFonts w:ascii="Times New Roman" w:hAnsi="Times New Roman" w:cs="Times New Roman"/>
+          <w:sz w:val="24"/>
+        </w:rPr>
+        <w:t>plataforma</w:t>
+      </w:r>
+      <w:r>
+        <w:rPr>
+          <w:rFonts w:ascii="Times New Roman" w:hAnsi="Times New Roman" w:cs="Times New Roman"/>
+          <w:sz w:val="24"/>
+        </w:rPr>
+        <w:t xml:space="preserve"> </w:t>
       </w:r>
       <w:r>
         <w:rPr>
@@ -12348,9 +12376,8 @@
           <w:bdr w:val="none" w:sz="0" w:space="0" w:color="auto" w:frame="1"/>
           <w:shd w:val="clear" w:color="auto" w:fill="FFFFFF"/>
         </w:rPr>
-        <w:t xml:space="preserve">Tipo de residência: Urbana ou rural, tal variável </w:t>
-      </w:r>
-      <w:proofErr w:type="spellStart"/>
+        <w:t>Tipo de residência: Urbana ou rural, tal variável est</w:t>
+      </w:r>
       <w:r>
         <w:rPr>
           <w:rStyle w:val="Forte"/>
@@ -12361,9 +12388,8 @@
           <w:bdr w:val="none" w:sz="0" w:space="0" w:color="auto" w:frame="1"/>
           <w:shd w:val="clear" w:color="auto" w:fill="FFFFFF"/>
         </w:rPr>
-        <w:t>esta</w:t>
-      </w:r>
-      <w:proofErr w:type="spellEnd"/>
+        <w:t>á</w:t>
+      </w:r>
       <w:r>
         <w:rPr>
           <w:rStyle w:val="Forte"/>
@@ -13340,6 +13366,7 @@
           <w:sz w:val="24"/>
         </w:rPr>
       </w:pPr>
+      <w:bookmarkStart w:id="1" w:name="_GoBack"/>
       <w:proofErr w:type="spellStart"/>
       <w:r>
         <w:rPr>
@@ -13979,6 +14006,7 @@
         <w:t xml:space="preserve"> </w:t>
       </w:r>
     </w:p>
+    <w:bookmarkEnd w:id="1"/>
     <w:p>
       <w:pPr>
         <w:spacing w:line="259" w:lineRule="auto"/>
@@ -17009,7 +17037,6 @@
                                       <w:sz w:val="18"/>
                                     </w:rPr>
                                   </w:pPr>
-                                  <w:proofErr w:type="spellStart"/>
                                   <w:r>
                                     <w:rPr>
                                       <w:rFonts w:ascii="Times New Roman" w:hAnsi="Times New Roman" w:cs="Times New Roman"/>
@@ -17018,7 +17045,6 @@
                                     </w:rPr>
                                     <w:t>OneHotEncoder</w:t>
                                   </w:r>
-                                  <w:proofErr w:type="spellEnd"/>
                                 </w:p>
                               </w:txbxContent>
                             </wps:txbx>
@@ -17055,7 +17081,6 @@
                                 <w:sz w:val="18"/>
                               </w:rPr>
                             </w:pPr>
-                            <w:proofErr w:type="spellStart"/>
                             <w:r>
                               <w:rPr>
                                 <w:rFonts w:ascii="Times New Roman" w:hAnsi="Times New Roman" w:cs="Times New Roman"/>
@@ -17064,7 +17089,6 @@
                               </w:rPr>
                               <w:t>OneHotEncoder</w:t>
                             </w:r>
-                            <w:proofErr w:type="spellEnd"/>
                           </w:p>
                         </w:txbxContent>
                       </v:textbox>
@@ -22231,6 +22255,7 @@
         </w:rPr>
         <w:t xml:space="preserve"> e pesos já gerados a partir do conjunto de dados </w:t>
       </w:r>
+      <w:proofErr w:type="spellStart"/>
       <w:r>
         <w:rPr>
           <w:rFonts w:ascii="Times New Roman" w:hAnsi="Times New Roman" w:cs="Times New Roman"/>
@@ -22239,6 +22264,7 @@
         </w:rPr>
         <w:t>imagenet</w:t>
       </w:r>
+      <w:proofErr w:type="spellEnd"/>
       <w:r>
         <w:rPr>
           <w:rFonts w:ascii="Times New Roman" w:hAnsi="Times New Roman" w:cs="Times New Roman"/>
@@ -23221,7 +23247,14 @@
                 <w:rFonts w:ascii="Times New Roman" w:hAnsi="Times New Roman" w:cs="Times New Roman"/>
                 <w:sz w:val="24"/>
               </w:rPr>
-              <w:t>(</w:t>
+              <w:t>(16</w:t>
+            </w:r>
+            <w:r>
+              <w:rPr>
+                <w:rFonts w:ascii="Times New Roman" w:hAnsi="Times New Roman" w:cs="Times New Roman"/>
+                <w:sz w:val="24"/>
+              </w:rPr>
+              <w:t xml:space="preserve">, </w:t>
             </w:r>
             <w:r>
               <w:rPr>
@@ -23242,28 +23275,7 @@
                 <w:rFonts w:ascii="Times New Roman" w:hAnsi="Times New Roman" w:cs="Times New Roman"/>
                 <w:sz w:val="24"/>
               </w:rPr>
-              <w:t>16</w:t>
-            </w:r>
-            <w:r>
-              <w:rPr>
-                <w:rFonts w:ascii="Times New Roman" w:hAnsi="Times New Roman" w:cs="Times New Roman"/>
-                <w:sz w:val="24"/>
-              </w:rPr>
-              <w:t xml:space="preserve">, </w:t>
-            </w:r>
-            <w:r>
-              <w:rPr>
-                <w:rFonts w:ascii="Times New Roman" w:hAnsi="Times New Roman" w:cs="Times New Roman"/>
-                <w:sz w:val="24"/>
-              </w:rPr>
-              <w:t>512</w:t>
-            </w:r>
-            <w:r>
-              <w:rPr>
-                <w:rFonts w:ascii="Times New Roman" w:hAnsi="Times New Roman" w:cs="Times New Roman"/>
-                <w:sz w:val="24"/>
-              </w:rPr>
-              <w:t>)</w:t>
+              <w:t>512)</w:t>
             </w:r>
           </w:p>
         </w:tc>
@@ -23360,21 +23372,7 @@
                 <w:rFonts w:ascii="Times New Roman" w:hAnsi="Times New Roman" w:cs="Times New Roman"/>
                 <w:sz w:val="24"/>
               </w:rPr>
-              <w:t>(</w:t>
-            </w:r>
-            <w:r>
-              <w:rPr>
-                <w:rFonts w:ascii="Times New Roman" w:hAnsi="Times New Roman" w:cs="Times New Roman"/>
-                <w:sz w:val="24"/>
-              </w:rPr>
-              <w:t>131072</w:t>
-            </w:r>
-            <w:r>
-              <w:rPr>
-                <w:rFonts w:ascii="Times New Roman" w:hAnsi="Times New Roman" w:cs="Times New Roman"/>
-                <w:sz w:val="24"/>
-              </w:rPr>
-              <w:t>)</w:t>
+              <w:t>(131072)</w:t>
             </w:r>
           </w:p>
         </w:tc>
@@ -23545,14 +23543,7 @@
                 <w:rFonts w:ascii="Times New Roman" w:hAnsi="Times New Roman" w:cs="Times New Roman"/>
                 <w:sz w:val="24"/>
               </w:rPr>
-              <w:t>32</w:t>
-            </w:r>
-            <w:r>
-              <w:rPr>
-                <w:rFonts w:ascii="Times New Roman" w:hAnsi="Times New Roman" w:cs="Times New Roman"/>
-                <w:sz w:val="24"/>
-              </w:rPr>
-              <w:t xml:space="preserve"> neurônios com função de ativação ReLU</w:t>
+              <w:t>32 neurônios com função de ativação ReLU</w:t>
             </w:r>
           </w:p>
         </w:tc>
@@ -23649,35 +23640,7 @@
                 <w:rFonts w:ascii="Times New Roman" w:hAnsi="Times New Roman" w:cs="Times New Roman"/>
                 <w:sz w:val="24"/>
               </w:rPr>
-              <w:t>Apenas 1</w:t>
-            </w:r>
-            <w:r>
-              <w:rPr>
-                <w:rFonts w:ascii="Times New Roman" w:hAnsi="Times New Roman" w:cs="Times New Roman"/>
-                <w:sz w:val="24"/>
-              </w:rPr>
-              <w:t xml:space="preserve"> neurônio</w:t>
-            </w:r>
-            <w:r>
-              <w:rPr>
-                <w:rFonts w:ascii="Times New Roman" w:hAnsi="Times New Roman" w:cs="Times New Roman"/>
-                <w:sz w:val="24"/>
-              </w:rPr>
-              <w:t xml:space="preserve"> </w:t>
-            </w:r>
-            <w:r>
-              <w:rPr>
-                <w:rFonts w:ascii="Times New Roman" w:hAnsi="Times New Roman" w:cs="Times New Roman"/>
-                <w:sz w:val="24"/>
-              </w:rPr>
-              <w:t xml:space="preserve">com função de ativação </w:t>
-            </w:r>
-            <w:r>
-              <w:rPr>
-                <w:rFonts w:ascii="Times New Roman" w:hAnsi="Times New Roman" w:cs="Times New Roman"/>
-                <w:sz w:val="24"/>
-              </w:rPr>
-              <w:t>sigmoide</w:t>
+              <w:t>Apenas 1 neurônio com função de ativação sigmoide</w:t>
             </w:r>
           </w:p>
         </w:tc>
@@ -26881,63 +26844,7 @@
           <w:sz w:val="24"/>
           <w:szCs w:val="24"/>
         </w:rPr>
-        <w:t xml:space="preserve">Para </w:t>
-      </w:r>
-      <w:r>
-        <w:rPr>
-          <w:rFonts w:ascii="Times New Roman" w:hAnsi="Times New Roman" w:cs="Times New Roman"/>
-          <w:sz w:val="24"/>
-          <w:szCs w:val="24"/>
-        </w:rPr>
-        <w:t>analisar</w:t>
-      </w:r>
-      <w:r>
-        <w:rPr>
-          <w:rFonts w:ascii="Times New Roman" w:hAnsi="Times New Roman" w:cs="Times New Roman"/>
-          <w:sz w:val="24"/>
-          <w:szCs w:val="24"/>
-        </w:rPr>
-        <w:t xml:space="preserve"> o desempenho </w:t>
-      </w:r>
-      <w:r>
-        <w:rPr>
-          <w:rFonts w:ascii="Times New Roman" w:hAnsi="Times New Roman" w:cs="Times New Roman"/>
-          <w:sz w:val="24"/>
-          <w:szCs w:val="24"/>
-        </w:rPr>
-        <w:t xml:space="preserve">da rede neural criada </w:t>
-      </w:r>
-      <w:r>
-        <w:rPr>
-          <w:rFonts w:ascii="Times New Roman" w:hAnsi="Times New Roman" w:cs="Times New Roman"/>
-          <w:sz w:val="24"/>
-          <w:szCs w:val="24"/>
-        </w:rPr>
-        <w:t xml:space="preserve">com relação </w:t>
-      </w:r>
-      <w:r>
-        <w:rPr>
-          <w:rFonts w:ascii="Times New Roman" w:hAnsi="Times New Roman" w:cs="Times New Roman"/>
-          <w:sz w:val="24"/>
-          <w:szCs w:val="24"/>
-        </w:rPr>
-        <w:t>ao cálculo de</w:t>
-      </w:r>
-      <w:r>
-        <w:rPr>
-          <w:rFonts w:ascii="Times New Roman" w:hAnsi="Times New Roman" w:cs="Times New Roman"/>
-          <w:sz w:val="24"/>
-          <w:szCs w:val="24"/>
-        </w:rPr>
-        <w:t xml:space="preserve"> TPR e FPR a partir da variação de limiares de classificação, foi calculada a área sob a curva ROC </w:t>
-      </w:r>
-      <w:r>
-        <w:rPr>
-          <w:rFonts w:ascii="Times New Roman" w:hAnsi="Times New Roman" w:cs="Times New Roman"/>
-          <w:sz w:val="24"/>
-          <w:szCs w:val="24"/>
-        </w:rPr>
-        <w:t>para os dados, conhecidos, de treino e também para os dados, não conhecidos, de validação. Os resultados mostram que a rede apresenta bons acertos mesmo com a variação do limiar, indicando boa capacidade de classificação da mesma.</w:t>
+        <w:t>Para analisar o desempenho da rede neural criada com relação ao cálculo de TPR e FPR a partir da variação de limiares de classificação, foi calculada a área sob a curva ROC para os dados, conhecidos, de treino e também para os dados, não conhecidos, de validação. Os resultados mostram que a rede apresenta bons acertos mesmo com a variação do limiar, indicando boa capacidade de classificação da mesma.</w:t>
       </w:r>
     </w:p>
     <w:p>
@@ -27202,8 +27109,6 @@
         <w:lastRenderedPageBreak/>
         <w:t>6 CONCLUSÃO</w:t>
       </w:r>
-      <w:bookmarkStart w:id="1" w:name="_GoBack"/>
-      <w:bookmarkEnd w:id="1"/>
       <w:r>
         <w:rPr>
           <w:rFonts w:ascii="Times New Roman" w:hAnsi="Times New Roman" w:cs="Times New Roman"/>
@@ -30386,7 +30291,7 @@
 </file>
 
 <file path=customXml/itemProps1.xml><?xml version="1.0" encoding="utf-8"?>
-<ds:datastoreItem xmlns:ds="http://schemas.openxmlformats.org/officeDocument/2006/customXml" ds:itemID="{E50D31A5-B5A3-43C9-BD63-7B3729709229}">
+<ds:datastoreItem xmlns:ds="http://schemas.openxmlformats.org/officeDocument/2006/customXml" ds:itemID="{299DCA81-29AD-4C7A-B732-C87D2DACD5F2}">
   <ds:schemaRefs>
     <ds:schemaRef ds:uri="http://schemas.openxmlformats.org/officeDocument/2006/bibliography"/>
   </ds:schemaRefs>

</xml_diff>